<commit_message>
Documentation stuff. Added some diagramas and updated the text.
</commit_message>
<xml_diff>
--- a/Documentación/Word (En uso)/DocumentaciónTFGDavidBargalloOrtiz.docx
+++ b/Documentación/Word (En uso)/DocumentaciónTFGDavidBargalloOrtiz.docx
@@ -4,6 +4,13 @@
   <w:body>
     <w:sdt>
       <w:sdtPr>
+        <w:rPr>
+          <w:rFonts w:asciiTheme="minorHAnsi" w:eastAsiaTheme="minorEastAsia" w:hAnsiTheme="minorHAnsi" w:cstheme="minorBidi"/>
+          <w:color w:val="auto"/>
+          <w:sz w:val="22"/>
+          <w:szCs w:val="22"/>
+          <w:lang w:val="en-US" w:eastAsia="en-US"/>
+        </w:rPr>
         <w:id w:val="-1713174475"/>
         <w:docPartObj>
           <w:docPartGallery w:val="Table of Contents"/>
@@ -12,19 +19,15 @@
       </w:sdtPr>
       <w:sdtEndPr>
         <w:rPr>
-          <w:rFonts w:asciiTheme="minorHAnsi" w:eastAsiaTheme="minorEastAsia" w:hAnsiTheme="minorHAnsi" w:cstheme="minorBidi"/>
           <w:b/>
           <w:bCs/>
-          <w:color w:val="auto"/>
-          <w:sz w:val="22"/>
-          <w:szCs w:val="22"/>
-          <w:lang w:val="en-US" w:eastAsia="en-US"/>
         </w:rPr>
       </w:sdtEndPr>
       <w:sdtContent>
         <w:p>
           <w:pPr>
             <w:pStyle w:val="TtuloTDC"/>
+            <w:ind w:left="708" w:hanging="708"/>
           </w:pPr>
           <w:r>
             <w:t>Índice</w:t>
@@ -1211,7 +1214,21 @@
                 <w:rStyle w:val="Hipervnculo"/>
                 <w:noProof/>
               </w:rPr>
-              <w:t>Base de datos</w:t>
+              <w:t xml:space="preserve">Base de </w:t>
+            </w:r>
+            <w:r>
+              <w:rPr>
+                <w:rStyle w:val="Hipervnculo"/>
+                <w:noProof/>
+              </w:rPr>
+              <w:t>d</w:t>
+            </w:r>
+            <w:r>
+              <w:rPr>
+                <w:rStyle w:val="Hipervnculo"/>
+                <w:noProof/>
+              </w:rPr>
+              <w:t>atos</w:t>
             </w:r>
             <w:r>
               <w:rPr>
@@ -1415,7 +1432,21 @@
                 <w:rStyle w:val="Hipervnculo"/>
                 <w:noProof/>
               </w:rPr>
-              <w:t>Implementación</w:t>
+              <w:t>Implement</w:t>
+            </w:r>
+            <w:r>
+              <w:rPr>
+                <w:rStyle w:val="Hipervnculo"/>
+                <w:noProof/>
+              </w:rPr>
+              <w:t>a</w:t>
+            </w:r>
+            <w:r>
+              <w:rPr>
+                <w:rStyle w:val="Hipervnculo"/>
+                <w:noProof/>
+              </w:rPr>
+              <w:t>ción</w:t>
             </w:r>
             <w:r>
               <w:rPr>
@@ -1483,7 +1514,35 @@
                 <w:rStyle w:val="Hipervnculo"/>
                 <w:noProof/>
               </w:rPr>
-              <w:t>Entorno de Desarrollo</w:t>
+              <w:t>En</w:t>
+            </w:r>
+            <w:r>
+              <w:rPr>
+                <w:rStyle w:val="Hipervnculo"/>
+                <w:noProof/>
+              </w:rPr>
+              <w:t>t</w:t>
+            </w:r>
+            <w:r>
+              <w:rPr>
+                <w:rStyle w:val="Hipervnculo"/>
+                <w:noProof/>
+              </w:rPr>
+              <w:t xml:space="preserve">orno de </w:t>
+            </w:r>
+            <w:r>
+              <w:rPr>
+                <w:rStyle w:val="Hipervnculo"/>
+                <w:noProof/>
+              </w:rPr>
+              <w:t>D</w:t>
+            </w:r>
+            <w:r>
+              <w:rPr>
+                <w:rStyle w:val="Hipervnculo"/>
+                <w:noProof/>
+              </w:rPr>
+              <w:t>esarrollo</w:t>
             </w:r>
             <w:r>
               <w:rPr>
@@ -2057,22 +2116,12 @@
       </w:pPr>
       <w:bookmarkStart w:id="0" w:name="_Toc197645664"/>
       <w:bookmarkStart w:id="1" w:name="_Toc197697802"/>
-      <w:proofErr w:type="spellStart"/>
       <w:r>
         <w:lastRenderedPageBreak/>
-        <w:t>Contexto</w:t>
-      </w:r>
-      <w:proofErr w:type="spellEnd"/>
-      <w:r>
-        <w:t xml:space="preserve"> de la </w:t>
-      </w:r>
-      <w:proofErr w:type="spellStart"/>
-      <w:r>
-        <w:t>aplicación</w:t>
+        <w:t>Contexto de la aplicación</w:t>
       </w:r>
       <w:bookmarkEnd w:id="0"/>
       <w:bookmarkEnd w:id="1"/>
-      <w:proofErr w:type="spellEnd"/>
     </w:p>
     <w:p>
       <w:pPr>
@@ -2081,248 +2130,14 @@
       <w:bookmarkStart w:id="2" w:name="_Toc197645665"/>
       <w:bookmarkStart w:id="3" w:name="_Toc197697803"/>
       <w:r>
-        <w:t xml:space="preserve">Mundo real del </w:t>
-      </w:r>
-      <w:proofErr w:type="spellStart"/>
-      <w:r>
-        <w:t>problema</w:t>
+        <w:t>Mundo real del problema</w:t>
       </w:r>
       <w:bookmarkEnd w:id="2"/>
       <w:bookmarkEnd w:id="3"/>
-      <w:proofErr w:type="spellEnd"/>
-    </w:p>
-    <w:p>
-      <w:proofErr w:type="spellStart"/>
-      <w:r>
-        <w:t>Muchos</w:t>
-      </w:r>
-      <w:proofErr w:type="spellEnd"/>
-      <w:r>
-        <w:t xml:space="preserve"> </w:t>
-      </w:r>
-      <w:proofErr w:type="spellStart"/>
-      <w:r>
-        <w:t>jugadores</w:t>
-      </w:r>
-      <w:proofErr w:type="spellEnd"/>
-      <w:r>
-        <w:t xml:space="preserve"> </w:t>
-      </w:r>
-      <w:proofErr w:type="spellStart"/>
-      <w:r>
-        <w:t>acumulan</w:t>
-      </w:r>
-      <w:proofErr w:type="spellEnd"/>
-      <w:r>
-        <w:t xml:space="preserve"> </w:t>
-      </w:r>
-      <w:proofErr w:type="spellStart"/>
-      <w:r>
-        <w:t>videojuegos</w:t>
-      </w:r>
-      <w:proofErr w:type="spellEnd"/>
-      <w:r>
-        <w:t xml:space="preserve"> </w:t>
-      </w:r>
-      <w:proofErr w:type="spellStart"/>
-      <w:r>
-        <w:t>en</w:t>
-      </w:r>
-      <w:proofErr w:type="spellEnd"/>
-      <w:r>
-        <w:t xml:space="preserve"> </w:t>
-      </w:r>
-      <w:proofErr w:type="spellStart"/>
-      <w:r>
-        <w:t>diferentes</w:t>
-      </w:r>
-      <w:proofErr w:type="spellEnd"/>
-      <w:r>
-        <w:t xml:space="preserve"> </w:t>
-      </w:r>
-      <w:proofErr w:type="spellStart"/>
-      <w:r>
-        <w:t>formatos</w:t>
-      </w:r>
-      <w:proofErr w:type="spellEnd"/>
-      <w:r>
-        <w:t xml:space="preserve"> y </w:t>
-      </w:r>
-      <w:proofErr w:type="spellStart"/>
-      <w:r>
-        <w:t>plataformas</w:t>
-      </w:r>
-      <w:proofErr w:type="spellEnd"/>
-      <w:r>
-        <w:t xml:space="preserve">, lo que </w:t>
-      </w:r>
-      <w:proofErr w:type="spellStart"/>
-      <w:r>
-        <w:t>dificulta</w:t>
-      </w:r>
-      <w:proofErr w:type="spellEnd"/>
-      <w:r>
-        <w:t xml:space="preserve"> </w:t>
-      </w:r>
-      <w:proofErr w:type="spellStart"/>
-      <w:r>
-        <w:t>su</w:t>
-      </w:r>
-      <w:proofErr w:type="spellEnd"/>
-      <w:r>
-        <w:t xml:space="preserve"> </w:t>
-      </w:r>
-      <w:proofErr w:type="spellStart"/>
-      <w:r>
-        <w:t>organización</w:t>
-      </w:r>
-      <w:proofErr w:type="spellEnd"/>
-      <w:r>
-        <w:t xml:space="preserve">. </w:t>
-      </w:r>
-      <w:proofErr w:type="spellStart"/>
-      <w:r>
-        <w:t>Esta</w:t>
-      </w:r>
-      <w:proofErr w:type="spellEnd"/>
-      <w:r>
-        <w:t xml:space="preserve"> </w:t>
-      </w:r>
-      <w:proofErr w:type="spellStart"/>
-      <w:r>
-        <w:t>aplicación</w:t>
-      </w:r>
-      <w:proofErr w:type="spellEnd"/>
-      <w:r>
-        <w:t xml:space="preserve"> </w:t>
-      </w:r>
-      <w:proofErr w:type="spellStart"/>
-      <w:r>
-        <w:t>busca</w:t>
-      </w:r>
-      <w:proofErr w:type="spellEnd"/>
-      <w:r>
-        <w:t xml:space="preserve"> </w:t>
-      </w:r>
-      <w:proofErr w:type="spellStart"/>
-      <w:r>
-        <w:t>centralizar</w:t>
-      </w:r>
-      <w:proofErr w:type="spellEnd"/>
-      <w:r>
-        <w:t xml:space="preserve"> </w:t>
-      </w:r>
-      <w:proofErr w:type="spellStart"/>
-      <w:r>
-        <w:t>toda</w:t>
-      </w:r>
-      <w:proofErr w:type="spellEnd"/>
-      <w:r>
-        <w:t xml:space="preserve"> </w:t>
-      </w:r>
-      <w:proofErr w:type="spellStart"/>
-      <w:r>
-        <w:t>esta</w:t>
-      </w:r>
-      <w:proofErr w:type="spellEnd"/>
-      <w:r>
-        <w:t xml:space="preserve"> </w:t>
-      </w:r>
-      <w:proofErr w:type="spellStart"/>
-      <w:r>
-        <w:t>información</w:t>
-      </w:r>
-      <w:proofErr w:type="spellEnd"/>
-      <w:r>
-        <w:t xml:space="preserve"> </w:t>
-      </w:r>
-      <w:proofErr w:type="spellStart"/>
-      <w:r>
-        <w:t>en</w:t>
-      </w:r>
-      <w:proofErr w:type="spellEnd"/>
-      <w:r>
-        <w:t xml:space="preserve"> un </w:t>
-      </w:r>
-      <w:proofErr w:type="spellStart"/>
-      <w:r>
-        <w:t>único</w:t>
-      </w:r>
-      <w:proofErr w:type="spellEnd"/>
-      <w:r>
-        <w:t xml:space="preserve"> </w:t>
-      </w:r>
-      <w:proofErr w:type="spellStart"/>
-      <w:r>
-        <w:t>lugar</w:t>
-      </w:r>
-      <w:proofErr w:type="spellEnd"/>
-      <w:r>
-        <w:t xml:space="preserve">, </w:t>
-      </w:r>
-      <w:proofErr w:type="spellStart"/>
-      <w:r>
-        <w:t>resolviendo</w:t>
-      </w:r>
-      <w:proofErr w:type="spellEnd"/>
-      <w:r>
-        <w:t xml:space="preserve"> </w:t>
-      </w:r>
-      <w:proofErr w:type="spellStart"/>
-      <w:r>
-        <w:t>problemas</w:t>
-      </w:r>
-      <w:proofErr w:type="spellEnd"/>
-      <w:r>
-        <w:t xml:space="preserve"> </w:t>
-      </w:r>
-      <w:proofErr w:type="spellStart"/>
-      <w:r>
-        <w:t>como</w:t>
-      </w:r>
-      <w:proofErr w:type="spellEnd"/>
-      <w:r>
-        <w:t xml:space="preserve"> la </w:t>
-      </w:r>
-      <w:proofErr w:type="spellStart"/>
-      <w:r>
-        <w:t>desorganización</w:t>
-      </w:r>
-      <w:proofErr w:type="spellEnd"/>
-      <w:r>
-        <w:t xml:space="preserve">, </w:t>
-      </w:r>
-      <w:proofErr w:type="spellStart"/>
-      <w:r>
-        <w:t>dificultad</w:t>
-      </w:r>
-      <w:proofErr w:type="spellEnd"/>
-      <w:r>
-        <w:t xml:space="preserve"> de </w:t>
-      </w:r>
-      <w:proofErr w:type="spellStart"/>
-      <w:r>
-        <w:t>localización</w:t>
-      </w:r>
-      <w:proofErr w:type="spellEnd"/>
-      <w:r>
-        <w:t xml:space="preserve">, y </w:t>
-      </w:r>
-      <w:proofErr w:type="spellStart"/>
-      <w:r>
-        <w:t>falta</w:t>
-      </w:r>
-      <w:proofErr w:type="spellEnd"/>
-      <w:r>
-        <w:t xml:space="preserve"> de </w:t>
-      </w:r>
-      <w:proofErr w:type="spellStart"/>
-      <w:r>
-        <w:t>estadísticas</w:t>
-      </w:r>
-      <w:proofErr w:type="spellEnd"/>
-      <w:r>
-        <w:t>.</w:t>
+    </w:p>
+    <w:p>
+      <w:r>
+        <w:t>Muchos jugadores acumulan videojuegos en diferentes formatos y plataformas, lo que dificulta su organización. Esta aplicación busca centralizar toda esta información en un único lugar, resolviendo problemas como la desorganización, dificultad de localización, y falta de estadísticas.</w:t>
       </w:r>
     </w:p>
     <w:p>
@@ -2331,520 +2146,23 @@
       </w:pPr>
       <w:bookmarkStart w:id="4" w:name="_Toc197645666"/>
       <w:bookmarkStart w:id="5" w:name="_Toc197697804"/>
-      <w:proofErr w:type="spellStart"/>
-      <w:r>
-        <w:t>Qué</w:t>
-      </w:r>
-      <w:proofErr w:type="spellEnd"/>
-      <w:r>
-        <w:t xml:space="preserve"> </w:t>
-      </w:r>
-      <w:proofErr w:type="spellStart"/>
-      <w:r>
-        <w:t>aplicaciones</w:t>
-      </w:r>
-      <w:proofErr w:type="spellEnd"/>
-      <w:r>
-        <w:t xml:space="preserve"> </w:t>
-      </w:r>
-      <w:proofErr w:type="spellStart"/>
-      <w:r>
-        <w:t>existen</w:t>
+      <w:r>
+        <w:t>Qué aplicaciones existen</w:t>
       </w:r>
       <w:bookmarkEnd w:id="4"/>
       <w:bookmarkEnd w:id="5"/>
-      <w:proofErr w:type="spellEnd"/>
-    </w:p>
-    <w:p>
-      <w:proofErr w:type="spellStart"/>
-      <w:r>
-        <w:t>Actualmente</w:t>
-      </w:r>
-      <w:proofErr w:type="spellEnd"/>
-      <w:r>
-        <w:t xml:space="preserve"> </w:t>
-      </w:r>
-      <w:proofErr w:type="spellStart"/>
-      <w:r>
-        <w:t>existen</w:t>
-      </w:r>
-      <w:proofErr w:type="spellEnd"/>
-      <w:r>
-        <w:t xml:space="preserve"> </w:t>
-      </w:r>
-      <w:proofErr w:type="spellStart"/>
-      <w:r>
-        <w:t>algunas</w:t>
-      </w:r>
-      <w:proofErr w:type="spellEnd"/>
-      <w:r>
-        <w:t xml:space="preserve"> </w:t>
-      </w:r>
-      <w:proofErr w:type="spellStart"/>
-      <w:r>
-        <w:t>aplicaciones</w:t>
-      </w:r>
-      <w:proofErr w:type="spellEnd"/>
-      <w:r>
-        <w:t xml:space="preserve"> que </w:t>
-      </w:r>
-      <w:proofErr w:type="spellStart"/>
-      <w:r>
-        <w:t>ayudan</w:t>
-      </w:r>
-      <w:proofErr w:type="spellEnd"/>
-      <w:r>
-        <w:t xml:space="preserve"> a </w:t>
-      </w:r>
-      <w:proofErr w:type="spellStart"/>
-      <w:r>
-        <w:t>gestionar</w:t>
-      </w:r>
-      <w:proofErr w:type="spellEnd"/>
-      <w:r>
-        <w:t xml:space="preserve"> </w:t>
-      </w:r>
-      <w:proofErr w:type="spellStart"/>
-      <w:r>
-        <w:t>colecciones</w:t>
-      </w:r>
-      <w:proofErr w:type="spellEnd"/>
-      <w:r>
-        <w:t xml:space="preserve"> de </w:t>
-      </w:r>
-      <w:proofErr w:type="spellStart"/>
-      <w:r>
-        <w:t>videojuegos</w:t>
-      </w:r>
-      <w:proofErr w:type="spellEnd"/>
-      <w:r>
-        <w:t xml:space="preserve">, </w:t>
-      </w:r>
-      <w:proofErr w:type="spellStart"/>
-      <w:r>
-        <w:t>como</w:t>
-      </w:r>
-      <w:proofErr w:type="spellEnd"/>
-      <w:r>
-        <w:t xml:space="preserve"> GG App, </w:t>
-      </w:r>
-      <w:proofErr w:type="spellStart"/>
-      <w:r>
-        <w:t>HowLongToBeat</w:t>
-      </w:r>
-      <w:proofErr w:type="spellEnd"/>
-      <w:r>
-        <w:t xml:space="preserve"> o </w:t>
-      </w:r>
-      <w:proofErr w:type="spellStart"/>
-      <w:r>
-        <w:t>Backloggd</w:t>
-      </w:r>
-      <w:proofErr w:type="spellEnd"/>
-      <w:r>
-        <w:t xml:space="preserve">. </w:t>
-      </w:r>
-      <w:proofErr w:type="spellStart"/>
-      <w:r>
-        <w:t>Estas</w:t>
-      </w:r>
-      <w:proofErr w:type="spellEnd"/>
-      <w:r>
-        <w:t xml:space="preserve"> apps </w:t>
-      </w:r>
-      <w:proofErr w:type="spellStart"/>
-      <w:r>
-        <w:t>permiten</w:t>
-      </w:r>
-      <w:proofErr w:type="spellEnd"/>
-      <w:r>
-        <w:t xml:space="preserve"> </w:t>
-      </w:r>
-      <w:proofErr w:type="spellStart"/>
-      <w:r>
-        <w:t>realizar</w:t>
-      </w:r>
-      <w:proofErr w:type="spellEnd"/>
-      <w:r>
-        <w:t xml:space="preserve"> un </w:t>
-      </w:r>
-      <w:proofErr w:type="spellStart"/>
-      <w:r>
-        <w:t>seguimiento</w:t>
-      </w:r>
-      <w:proofErr w:type="spellEnd"/>
-      <w:r>
-        <w:t xml:space="preserve">, </w:t>
-      </w:r>
-      <w:proofErr w:type="spellStart"/>
-      <w:r>
-        <w:t>pero</w:t>
-      </w:r>
-      <w:proofErr w:type="spellEnd"/>
-      <w:r>
-        <w:t xml:space="preserve"> no </w:t>
-      </w:r>
-      <w:proofErr w:type="spellStart"/>
-      <w:r>
-        <w:t>ofrecen</w:t>
-      </w:r>
-      <w:proofErr w:type="spellEnd"/>
-      <w:r>
-        <w:t xml:space="preserve"> </w:t>
-      </w:r>
-      <w:proofErr w:type="spellStart"/>
-      <w:r>
-        <w:t>funcionalidades</w:t>
-      </w:r>
-      <w:proofErr w:type="spellEnd"/>
-      <w:r>
-        <w:t xml:space="preserve"> </w:t>
-      </w:r>
-      <w:proofErr w:type="spellStart"/>
-      <w:r>
-        <w:t>como</w:t>
-      </w:r>
-      <w:proofErr w:type="spellEnd"/>
-      <w:r>
-        <w:t xml:space="preserve"> </w:t>
-      </w:r>
-      <w:proofErr w:type="spellStart"/>
-      <w:r>
-        <w:t>el</w:t>
-      </w:r>
-      <w:proofErr w:type="spellEnd"/>
-      <w:r>
-        <w:t xml:space="preserve"> </w:t>
-      </w:r>
-      <w:proofErr w:type="spellStart"/>
-      <w:r>
-        <w:t>almacenamiento</w:t>
-      </w:r>
-      <w:proofErr w:type="spellEnd"/>
-      <w:r>
-        <w:t xml:space="preserve"> </w:t>
-      </w:r>
-      <w:proofErr w:type="spellStart"/>
-      <w:r>
-        <w:t>físico</w:t>
-      </w:r>
-      <w:proofErr w:type="spellEnd"/>
-      <w:r>
-        <w:t xml:space="preserve">. </w:t>
-      </w:r>
-      <w:proofErr w:type="spellStart"/>
-      <w:r>
-        <w:t>Además</w:t>
-      </w:r>
-      <w:proofErr w:type="spellEnd"/>
-      <w:r>
-        <w:t xml:space="preserve">, </w:t>
-      </w:r>
-      <w:proofErr w:type="spellStart"/>
-      <w:r>
-        <w:t>todas</w:t>
-      </w:r>
-      <w:proofErr w:type="spellEnd"/>
-      <w:r>
-        <w:t xml:space="preserve"> son </w:t>
-      </w:r>
-      <w:proofErr w:type="spellStart"/>
-      <w:r>
-        <w:t>aplicaciones</w:t>
-      </w:r>
-      <w:proofErr w:type="spellEnd"/>
-      <w:r>
-        <w:t xml:space="preserve"> web, </w:t>
-      </w:r>
-      <w:proofErr w:type="spellStart"/>
-      <w:r>
-        <w:t>esta</w:t>
-      </w:r>
-      <w:proofErr w:type="spellEnd"/>
-      <w:r>
-        <w:t xml:space="preserve"> es una </w:t>
-      </w:r>
-      <w:proofErr w:type="spellStart"/>
-      <w:r>
-        <w:t>alternativa</w:t>
-      </w:r>
-      <w:proofErr w:type="spellEnd"/>
-      <w:r>
-        <w:t xml:space="preserve"> a </w:t>
-      </w:r>
-      <w:proofErr w:type="spellStart"/>
-      <w:r>
-        <w:t>nivel</w:t>
-      </w:r>
-      <w:proofErr w:type="spellEnd"/>
-      <w:r>
-        <w:t xml:space="preserve"> de </w:t>
-      </w:r>
-      <w:proofErr w:type="spellStart"/>
-      <w:r>
-        <w:t>aplicación</w:t>
-      </w:r>
-      <w:proofErr w:type="spellEnd"/>
-      <w:r>
-        <w:t xml:space="preserve"> para la </w:t>
-      </w:r>
-      <w:proofErr w:type="spellStart"/>
-      <w:r>
-        <w:t>gente</w:t>
-      </w:r>
-      <w:proofErr w:type="spellEnd"/>
-      <w:r>
-        <w:t xml:space="preserve"> que </w:t>
-      </w:r>
-      <w:proofErr w:type="spellStart"/>
-      <w:r>
-        <w:t>prefiera</w:t>
-      </w:r>
-      <w:proofErr w:type="spellEnd"/>
-      <w:r>
-        <w:t xml:space="preserve"> </w:t>
-      </w:r>
-      <w:proofErr w:type="spellStart"/>
-      <w:r>
-        <w:t>tener</w:t>
-      </w:r>
-      <w:proofErr w:type="spellEnd"/>
-      <w:r>
-        <w:t xml:space="preserve"> la </w:t>
-      </w:r>
-      <w:proofErr w:type="spellStart"/>
-      <w:r>
-        <w:t>aplicación</w:t>
-      </w:r>
-      <w:proofErr w:type="spellEnd"/>
-      <w:r>
-        <w:t xml:space="preserve"> a mano, y que no sea </w:t>
-      </w:r>
-      <w:proofErr w:type="spellStart"/>
-      <w:r>
-        <w:t>como</w:t>
-      </w:r>
-      <w:proofErr w:type="spellEnd"/>
-      <w:r>
-        <w:t xml:space="preserve"> </w:t>
-      </w:r>
-      <w:proofErr w:type="spellStart"/>
-      <w:r>
-        <w:t>puede</w:t>
-      </w:r>
-      <w:proofErr w:type="spellEnd"/>
-      <w:r>
-        <w:t xml:space="preserve"> </w:t>
-      </w:r>
-      <w:proofErr w:type="spellStart"/>
-      <w:r>
-        <w:t>ocurrir</w:t>
-      </w:r>
-      <w:proofErr w:type="spellEnd"/>
-      <w:r>
-        <w:t xml:space="preserve"> con las </w:t>
-      </w:r>
-      <w:proofErr w:type="spellStart"/>
-      <w:r>
-        <w:t>otras</w:t>
-      </w:r>
-      <w:proofErr w:type="spellEnd"/>
-      <w:r>
-        <w:t xml:space="preserve">, que un </w:t>
-      </w:r>
-      <w:proofErr w:type="spellStart"/>
-      <w:r>
-        <w:t>fallo</w:t>
-      </w:r>
-      <w:proofErr w:type="spellEnd"/>
-      <w:r>
-        <w:t xml:space="preserve"> </w:t>
-      </w:r>
-      <w:proofErr w:type="spellStart"/>
-      <w:r>
-        <w:t>en</w:t>
-      </w:r>
-      <w:proofErr w:type="spellEnd"/>
-      <w:r>
-        <w:t xml:space="preserve"> la web </w:t>
-      </w:r>
-      <w:proofErr w:type="spellStart"/>
-      <w:r>
-        <w:t>puede</w:t>
-      </w:r>
-      <w:proofErr w:type="spellEnd"/>
-      <w:r>
-        <w:t xml:space="preserve"> </w:t>
-      </w:r>
-      <w:proofErr w:type="spellStart"/>
-      <w:r>
-        <w:t>evitar</w:t>
-      </w:r>
-      <w:proofErr w:type="spellEnd"/>
-      <w:r>
-        <w:t xml:space="preserve"> que accedes a </w:t>
-      </w:r>
-      <w:proofErr w:type="spellStart"/>
-      <w:r>
-        <w:t>tu</w:t>
-      </w:r>
-      <w:proofErr w:type="spellEnd"/>
-      <w:r>
-        <w:t xml:space="preserve"> </w:t>
-      </w:r>
-      <w:proofErr w:type="spellStart"/>
-      <w:r>
-        <w:t>biblioteca</w:t>
-      </w:r>
-      <w:proofErr w:type="spellEnd"/>
-      <w:r>
-        <w:t xml:space="preserve"> </w:t>
-      </w:r>
-      <w:proofErr w:type="spellStart"/>
-      <w:r>
-        <w:t>durante</w:t>
-      </w:r>
-      <w:proofErr w:type="spellEnd"/>
-      <w:r>
-        <w:t xml:space="preserve"> </w:t>
-      </w:r>
-      <w:proofErr w:type="spellStart"/>
-      <w:r>
-        <w:t>mucho</w:t>
-      </w:r>
-      <w:proofErr w:type="spellEnd"/>
-      <w:r>
-        <w:t xml:space="preserve"> </w:t>
-      </w:r>
-      <w:proofErr w:type="spellStart"/>
-      <w:r>
-        <w:t>tiempo</w:t>
-      </w:r>
-      <w:proofErr w:type="spellEnd"/>
-      <w:r>
-        <w:t xml:space="preserve">. </w:t>
-      </w:r>
-      <w:proofErr w:type="spellStart"/>
-      <w:r>
-        <w:t>Aquí</w:t>
-      </w:r>
-      <w:proofErr w:type="spellEnd"/>
-      <w:r>
-        <w:t xml:space="preserve"> </w:t>
-      </w:r>
-      <w:proofErr w:type="spellStart"/>
-      <w:r>
-        <w:t>únicamente</w:t>
-      </w:r>
-      <w:proofErr w:type="spellEnd"/>
-      <w:r>
-        <w:t xml:space="preserve"> </w:t>
-      </w:r>
-      <w:proofErr w:type="spellStart"/>
-      <w:r>
-        <w:t>necesitas</w:t>
-      </w:r>
-      <w:proofErr w:type="spellEnd"/>
-      <w:r>
-        <w:t xml:space="preserve"> </w:t>
-      </w:r>
-      <w:proofErr w:type="spellStart"/>
-      <w:r>
-        <w:t>conexión</w:t>
-      </w:r>
-      <w:proofErr w:type="spellEnd"/>
-      <w:r>
-        <w:t xml:space="preserve"> </w:t>
-      </w:r>
-      <w:proofErr w:type="spellStart"/>
+    </w:p>
+    <w:p>
+      <w:r>
+        <w:t xml:space="preserve">Actualmente existen algunas aplicaciones que ayudan a gestionar colecciones de videojuegos, como GG App, HowLongToBeat o Backloggd. Estas apps permiten realizar un seguimiento, pero no ofrecen funcionalidades como el almacenamiento físico. Además, todas son aplicaciones web, esta es una alternativa a nivel de aplicación para la gente que prefiera tener la aplicación a mano, y que no sea como puede ocurrir con las otras, que un fallo en la web puede evitar que accedes a tu biblioteca durante mucho tiempo. Aquí únicamente necesitas conexión </w:t>
+      </w:r>
       <w:proofErr w:type="gramStart"/>
       <w:r>
         <w:t>a</w:t>
       </w:r>
-      <w:proofErr w:type="spellEnd"/>
       <w:proofErr w:type="gramEnd"/>
       <w:r>
-        <w:t xml:space="preserve"> internet y que la web </w:t>
-      </w:r>
-      <w:proofErr w:type="spellStart"/>
-      <w:r>
-        <w:t>donde</w:t>
-      </w:r>
-      <w:proofErr w:type="spellEnd"/>
-      <w:r>
-        <w:t xml:space="preserve"> se </w:t>
-      </w:r>
-      <w:proofErr w:type="spellStart"/>
-      <w:r>
-        <w:t>aloja</w:t>
-      </w:r>
-      <w:proofErr w:type="spellEnd"/>
-      <w:r>
-        <w:t xml:space="preserve"> la base de </w:t>
-      </w:r>
-      <w:proofErr w:type="spellStart"/>
-      <w:r>
-        <w:t>datos</w:t>
-      </w:r>
-      <w:proofErr w:type="spellEnd"/>
-      <w:r>
-        <w:t xml:space="preserve"> </w:t>
-      </w:r>
-      <w:proofErr w:type="spellStart"/>
-      <w:r>
-        <w:t>funcione</w:t>
-      </w:r>
-      <w:proofErr w:type="spellEnd"/>
-      <w:r>
-        <w:t xml:space="preserve">, no </w:t>
-      </w:r>
-      <w:proofErr w:type="spellStart"/>
-      <w:r>
-        <w:t>dependes</w:t>
-      </w:r>
-      <w:proofErr w:type="spellEnd"/>
-      <w:r>
-        <w:t xml:space="preserve"> de las web del </w:t>
-      </w:r>
-      <w:proofErr w:type="spellStart"/>
-      <w:r>
-        <w:t>servidor</w:t>
-      </w:r>
-      <w:proofErr w:type="spellEnd"/>
-      <w:r>
-        <w:t xml:space="preserve"> de la </w:t>
-      </w:r>
-      <w:proofErr w:type="spellStart"/>
-      <w:r>
-        <w:t>empresa</w:t>
-      </w:r>
-      <w:proofErr w:type="spellEnd"/>
-      <w:r>
-        <w:t xml:space="preserve"> o </w:t>
-      </w:r>
-      <w:proofErr w:type="spellStart"/>
-      <w:r>
-        <w:t>posibles</w:t>
-      </w:r>
-      <w:proofErr w:type="spellEnd"/>
-      <w:r>
-        <w:t xml:space="preserve"> </w:t>
-      </w:r>
-      <w:proofErr w:type="spellStart"/>
-      <w:r>
-        <w:t>ataques</w:t>
-      </w:r>
-      <w:proofErr w:type="spellEnd"/>
-      <w:r>
-        <w:t xml:space="preserve"> a la </w:t>
-      </w:r>
-      <w:proofErr w:type="spellStart"/>
-      <w:r>
-        <w:t>misma</w:t>
-      </w:r>
-      <w:proofErr w:type="spellEnd"/>
-      <w:r>
-        <w:t>.</w:t>
+        <w:t xml:space="preserve"> internet y que la web donde se aloja la base de datos funcione, no dependes de las web del servidor de la empresa o posibles ataques a la misma.</w:t>
       </w:r>
     </w:p>
     <w:p>
@@ -2853,337 +2171,15 @@
       </w:pPr>
       <w:bookmarkStart w:id="6" w:name="_Toc197645667"/>
       <w:bookmarkStart w:id="7" w:name="_Toc197697805"/>
-      <w:proofErr w:type="spellStart"/>
-      <w:r>
-        <w:t>Mejoras</w:t>
-      </w:r>
-      <w:proofErr w:type="spellEnd"/>
-      <w:r>
-        <w:t xml:space="preserve"> de la </w:t>
-      </w:r>
-      <w:proofErr w:type="spellStart"/>
-      <w:r>
-        <w:t>aplicación</w:t>
-      </w:r>
-      <w:proofErr w:type="spellEnd"/>
-      <w:r>
-        <w:t xml:space="preserve"> </w:t>
-      </w:r>
-      <w:proofErr w:type="spellStart"/>
-      <w:r>
-        <w:t>respecto</w:t>
-      </w:r>
-      <w:proofErr w:type="spellEnd"/>
-      <w:r>
-        <w:t xml:space="preserve"> a las </w:t>
-      </w:r>
-      <w:proofErr w:type="spellStart"/>
-      <w:r>
-        <w:t>existentes</w:t>
+      <w:r>
+        <w:t>Mejoras de la aplicación respecto a las existentes</w:t>
       </w:r>
       <w:bookmarkEnd w:id="6"/>
       <w:bookmarkEnd w:id="7"/>
-      <w:proofErr w:type="spellEnd"/>
-    </w:p>
-    <w:p>
-      <w:r>
-        <w:t xml:space="preserve">La </w:t>
-      </w:r>
-      <w:proofErr w:type="spellStart"/>
-      <w:r>
-        <w:t>aplicación</w:t>
-      </w:r>
-      <w:proofErr w:type="spellEnd"/>
-      <w:r>
-        <w:t xml:space="preserve"> </w:t>
-      </w:r>
-      <w:proofErr w:type="spellStart"/>
-      <w:r>
-        <w:t>permite</w:t>
-      </w:r>
-      <w:proofErr w:type="spellEnd"/>
-      <w:r>
-        <w:t xml:space="preserve"> </w:t>
-      </w:r>
-      <w:proofErr w:type="spellStart"/>
-      <w:r>
-        <w:t>localizar</w:t>
-      </w:r>
-      <w:proofErr w:type="spellEnd"/>
-      <w:r>
-        <w:t xml:space="preserve"> </w:t>
-      </w:r>
-      <w:proofErr w:type="spellStart"/>
-      <w:r>
-        <w:t>juegos</w:t>
-      </w:r>
-      <w:proofErr w:type="spellEnd"/>
-      <w:r>
-        <w:t xml:space="preserve"> </w:t>
-      </w:r>
-      <w:proofErr w:type="spellStart"/>
-      <w:r>
-        <w:t>físicos</w:t>
-      </w:r>
-      <w:proofErr w:type="spellEnd"/>
-      <w:r>
-        <w:t xml:space="preserve">, </w:t>
-      </w:r>
-      <w:proofErr w:type="spellStart"/>
-      <w:r>
-        <w:t>mostrar</w:t>
-      </w:r>
-      <w:proofErr w:type="spellEnd"/>
-      <w:r>
-        <w:t xml:space="preserve"> </w:t>
-      </w:r>
-      <w:proofErr w:type="spellStart"/>
-      <w:r>
-        <w:t>estadísticas</w:t>
-      </w:r>
-      <w:proofErr w:type="spellEnd"/>
-      <w:r>
-        <w:t xml:space="preserve"> </w:t>
-      </w:r>
-      <w:proofErr w:type="spellStart"/>
-      <w:r>
-        <w:t>personalizadas</w:t>
-      </w:r>
-      <w:proofErr w:type="spellEnd"/>
-      <w:r>
-        <w:t xml:space="preserve"> (</w:t>
-      </w:r>
-      <w:proofErr w:type="spellStart"/>
-      <w:r>
-        <w:t>sobre</w:t>
-      </w:r>
-      <w:proofErr w:type="spellEnd"/>
-      <w:r>
-        <w:t xml:space="preserve"> </w:t>
-      </w:r>
-      <w:proofErr w:type="spellStart"/>
-      <w:r>
-        <w:t>nosotros</w:t>
-      </w:r>
-      <w:proofErr w:type="spellEnd"/>
-      <w:r>
-        <w:t xml:space="preserve">, </w:t>
-      </w:r>
-      <w:proofErr w:type="spellStart"/>
-      <w:r>
-        <w:t>como</w:t>
-      </w:r>
-      <w:proofErr w:type="spellEnd"/>
-      <w:r>
-        <w:t xml:space="preserve"> los </w:t>
-      </w:r>
-      <w:proofErr w:type="spellStart"/>
-      <w:r>
-        <w:t>géneros</w:t>
-      </w:r>
-      <w:proofErr w:type="spellEnd"/>
-      <w:r>
-        <w:t xml:space="preserve"> </w:t>
-      </w:r>
-      <w:proofErr w:type="spellStart"/>
-      <w:r>
-        <w:t>más</w:t>
-      </w:r>
-      <w:proofErr w:type="spellEnd"/>
-      <w:r>
-        <w:t xml:space="preserve"> </w:t>
-      </w:r>
-      <w:proofErr w:type="spellStart"/>
-      <w:r>
-        <w:t>jugados</w:t>
-      </w:r>
-      <w:proofErr w:type="spellEnd"/>
-      <w:r>
-        <w:t xml:space="preserve">, </w:t>
-      </w:r>
-      <w:proofErr w:type="spellStart"/>
-      <w:r>
-        <w:t>consola</w:t>
-      </w:r>
-      <w:proofErr w:type="spellEnd"/>
-      <w:r>
-        <w:t xml:space="preserve"> para la que </w:t>
-      </w:r>
-      <w:proofErr w:type="spellStart"/>
-      <w:r>
-        <w:t>más</w:t>
-      </w:r>
-      <w:proofErr w:type="spellEnd"/>
-      <w:r>
-        <w:t xml:space="preserve"> </w:t>
-      </w:r>
-      <w:proofErr w:type="spellStart"/>
-      <w:r>
-        <w:t>juegos</w:t>
-      </w:r>
-      <w:proofErr w:type="spellEnd"/>
-      <w:r>
-        <w:t xml:space="preserve"> </w:t>
-      </w:r>
-      <w:proofErr w:type="spellStart"/>
-      <w:r>
-        <w:t>tienes</w:t>
-      </w:r>
-      <w:proofErr w:type="spellEnd"/>
-      <w:r>
-        <w:t xml:space="preserve">…), </w:t>
-      </w:r>
-      <w:proofErr w:type="spellStart"/>
-      <w:r>
-        <w:t>además</w:t>
-      </w:r>
-      <w:proofErr w:type="spellEnd"/>
-      <w:r>
-        <w:t xml:space="preserve"> de </w:t>
-      </w:r>
-      <w:proofErr w:type="spellStart"/>
-      <w:r>
-        <w:t>funcionalidades</w:t>
-      </w:r>
-      <w:proofErr w:type="spellEnd"/>
-      <w:r>
-        <w:t xml:space="preserve"> </w:t>
-      </w:r>
-      <w:proofErr w:type="spellStart"/>
-      <w:r>
-        <w:t>como</w:t>
-      </w:r>
-      <w:proofErr w:type="spellEnd"/>
-      <w:r>
-        <w:t xml:space="preserve"> </w:t>
-      </w:r>
-      <w:proofErr w:type="spellStart"/>
-      <w:r>
-        <w:t>exportar</w:t>
-      </w:r>
-      <w:proofErr w:type="spellEnd"/>
-      <w:r>
-        <w:t xml:space="preserve"> </w:t>
-      </w:r>
-      <w:proofErr w:type="spellStart"/>
-      <w:r>
-        <w:t>colecciones</w:t>
-      </w:r>
-      <w:proofErr w:type="spellEnd"/>
-      <w:r>
-        <w:t xml:space="preserve"> </w:t>
-      </w:r>
-      <w:proofErr w:type="spellStart"/>
-      <w:r>
-        <w:t>en</w:t>
-      </w:r>
-      <w:proofErr w:type="spellEnd"/>
-      <w:r>
-        <w:t xml:space="preserve"> PDF y </w:t>
-      </w:r>
-      <w:proofErr w:type="spellStart"/>
-      <w:r>
-        <w:t>conectar</w:t>
-      </w:r>
-      <w:proofErr w:type="spellEnd"/>
-      <w:r>
-        <w:t xml:space="preserve"> con bases de </w:t>
-      </w:r>
-      <w:proofErr w:type="spellStart"/>
-      <w:r>
-        <w:t>datos</w:t>
-      </w:r>
-      <w:proofErr w:type="spellEnd"/>
-      <w:r>
-        <w:t xml:space="preserve"> </w:t>
-      </w:r>
-      <w:proofErr w:type="spellStart"/>
-      <w:r>
-        <w:t>en</w:t>
-      </w:r>
-      <w:proofErr w:type="spellEnd"/>
-      <w:r>
-        <w:t xml:space="preserve"> la </w:t>
-      </w:r>
-      <w:proofErr w:type="spellStart"/>
-      <w:r>
-        <w:t>nube</w:t>
-      </w:r>
-      <w:proofErr w:type="spellEnd"/>
-      <w:r>
-        <w:t xml:space="preserve">. Y </w:t>
-      </w:r>
-      <w:proofErr w:type="spellStart"/>
-      <w:r>
-        <w:t>como</w:t>
-      </w:r>
-      <w:proofErr w:type="spellEnd"/>
-      <w:r>
-        <w:t xml:space="preserve"> </w:t>
-      </w:r>
-      <w:proofErr w:type="spellStart"/>
-      <w:r>
-        <w:t>mencionamos</w:t>
-      </w:r>
-      <w:proofErr w:type="spellEnd"/>
-      <w:r>
-        <w:t xml:space="preserve"> </w:t>
-      </w:r>
-      <w:proofErr w:type="spellStart"/>
-      <w:r>
-        <w:t>anteriormente</w:t>
-      </w:r>
-      <w:proofErr w:type="spellEnd"/>
-      <w:r>
-        <w:t xml:space="preserve">, no </w:t>
-      </w:r>
-      <w:proofErr w:type="spellStart"/>
-      <w:r>
-        <w:t>dependes</w:t>
-      </w:r>
-      <w:proofErr w:type="spellEnd"/>
-      <w:r>
-        <w:t xml:space="preserve"> tanto de </w:t>
-      </w:r>
-      <w:proofErr w:type="spellStart"/>
-      <w:r>
-        <w:t>factores</w:t>
-      </w:r>
-      <w:proofErr w:type="spellEnd"/>
-      <w:r>
-        <w:t xml:space="preserve"> </w:t>
-      </w:r>
-      <w:proofErr w:type="spellStart"/>
-      <w:r>
-        <w:t>externos</w:t>
-      </w:r>
-      <w:proofErr w:type="spellEnd"/>
-      <w:r>
-        <w:t xml:space="preserve"> </w:t>
-      </w:r>
-      <w:proofErr w:type="spellStart"/>
-      <w:r>
-        <w:t>como</w:t>
-      </w:r>
-      <w:proofErr w:type="spellEnd"/>
-      <w:r>
-        <w:t xml:space="preserve"> </w:t>
-      </w:r>
-      <w:proofErr w:type="spellStart"/>
-      <w:r>
-        <w:t>el</w:t>
-      </w:r>
-      <w:proofErr w:type="spellEnd"/>
-      <w:r>
-        <w:t xml:space="preserve"> </w:t>
-      </w:r>
-      <w:proofErr w:type="spellStart"/>
-      <w:r>
-        <w:t>servidor</w:t>
-      </w:r>
-      <w:proofErr w:type="spellEnd"/>
-      <w:r>
-        <w:t xml:space="preserve"> de una web.</w:t>
+    </w:p>
+    <w:p>
+      <w:r>
+        <w:t>La aplicación permite localizar juegos físicos, mostrar estadísticas personalizadas (sobre nosotros, como los géneros más jugados, consola para la que más juegos tienes…), además de funcionalidades como exportar colecciones en PDF y conectar con bases de datos en la nube. Y como mencionamos anteriormente, no dependes tanto de factores externos como el servidor de una web.</w:t>
       </w:r>
     </w:p>
     <w:p>
@@ -3193,136 +2189,31 @@
       <w:bookmarkStart w:id="8" w:name="_Toc197645668"/>
       <w:bookmarkStart w:id="9" w:name="_Toc197697806"/>
       <w:r>
-        <w:t xml:space="preserve">Casos de </w:t>
-      </w:r>
-      <w:proofErr w:type="spellStart"/>
-      <w:r>
-        <w:t>Uso</w:t>
-      </w:r>
-      <w:proofErr w:type="spellEnd"/>
-      <w:r>
-        <w:t xml:space="preserve"> - F</w:t>
+        <w:t>Casos de Uso - F</w:t>
       </w:r>
       <w:bookmarkEnd w:id="8"/>
       <w:bookmarkEnd w:id="9"/>
     </w:p>
     <w:p>
       <w:r>
-        <w:t xml:space="preserve">• </w:t>
-      </w:r>
-      <w:proofErr w:type="spellStart"/>
-      <w:r>
-        <w:t>Inicio</w:t>
-      </w:r>
-      <w:proofErr w:type="spellEnd"/>
-      <w:r>
-        <w:t xml:space="preserve"> de </w:t>
-      </w:r>
-      <w:proofErr w:type="spellStart"/>
-      <w:r>
-        <w:t>sesión</w:t>
-      </w:r>
-      <w:proofErr w:type="spellEnd"/>
+        <w:t>• Inicio de sesión</w:t>
+      </w:r>
       <w:r>
         <w:br/>
-        <w:t xml:space="preserve">• </w:t>
-      </w:r>
-      <w:proofErr w:type="spellStart"/>
-      <w:r>
-        <w:t>Añadir</w:t>
-      </w:r>
-      <w:proofErr w:type="spellEnd"/>
-      <w:r>
-        <w:t xml:space="preserve"> </w:t>
-      </w:r>
-      <w:proofErr w:type="spellStart"/>
-      <w:r>
-        <w:t>videojuegos</w:t>
-      </w:r>
-      <w:proofErr w:type="spellEnd"/>
-      <w:r>
-        <w:t xml:space="preserve"> a la </w:t>
-      </w:r>
-      <w:proofErr w:type="spellStart"/>
-      <w:r>
-        <w:t>biblioteca</w:t>
-      </w:r>
-      <w:proofErr w:type="spellEnd"/>
+        <w:t>• Añadir videojuegos a la biblioteca</w:t>
+      </w:r>
       <w:r>
         <w:br/>
-        <w:t xml:space="preserve">• </w:t>
-      </w:r>
-      <w:proofErr w:type="spellStart"/>
-      <w:r>
-        <w:t>Añadir</w:t>
-      </w:r>
-      <w:proofErr w:type="spellEnd"/>
-      <w:r>
-        <w:t xml:space="preserve"> </w:t>
-      </w:r>
-      <w:proofErr w:type="spellStart"/>
-      <w:r>
-        <w:t>videojuegos</w:t>
-      </w:r>
-      <w:proofErr w:type="spellEnd"/>
-      <w:r>
-        <w:t xml:space="preserve"> a </w:t>
-      </w:r>
-      <w:proofErr w:type="spellStart"/>
-      <w:r>
-        <w:t>wishlist</w:t>
-      </w:r>
-      <w:proofErr w:type="spellEnd"/>
+        <w:t>• Añadir videojuegos a wishlist</w:t>
+      </w:r>
       <w:r>
         <w:br/>
-        <w:t xml:space="preserve">• </w:t>
-      </w:r>
-      <w:proofErr w:type="spellStart"/>
-      <w:r>
-        <w:t>Filtrar</w:t>
-      </w:r>
-      <w:proofErr w:type="spellEnd"/>
-      <w:r>
-        <w:t xml:space="preserve"> </w:t>
-      </w:r>
-      <w:proofErr w:type="spellStart"/>
-      <w:r>
-        <w:t>juegos</w:t>
-      </w:r>
-      <w:proofErr w:type="spellEnd"/>
-      <w:r>
-        <w:t xml:space="preserve"> de </w:t>
-      </w:r>
-      <w:proofErr w:type="spellStart"/>
-      <w:r>
-        <w:t>tu</w:t>
-      </w:r>
-      <w:proofErr w:type="spellEnd"/>
-      <w:r>
-        <w:t xml:space="preserve"> </w:t>
-      </w:r>
-      <w:proofErr w:type="spellStart"/>
-      <w:r>
-        <w:t>biblioteca</w:t>
-      </w:r>
-      <w:proofErr w:type="spellEnd"/>
+        <w:t>• Filtrar juegos de tu biblioteca</w:t>
+      </w:r>
       <w:r>
         <w:br/>
-        <w:t xml:space="preserve">• </w:t>
-      </w:r>
-      <w:proofErr w:type="spellStart"/>
-      <w:r>
-        <w:t>Exportar</w:t>
-      </w:r>
-      <w:proofErr w:type="spellEnd"/>
-      <w:r>
-        <w:t xml:space="preserve"> la </w:t>
-      </w:r>
-      <w:proofErr w:type="spellStart"/>
-      <w:r>
-        <w:t>biblioteca</w:t>
-      </w:r>
-      <w:proofErr w:type="spellEnd"/>
+        <w:t>• Exportar la biblioteca</w:t>
+      </w:r>
     </w:p>
     <w:p>
       <w:r>
@@ -3335,29 +2226,11 @@
       </w:pPr>
       <w:bookmarkStart w:id="10" w:name="_Toc197645669"/>
       <w:bookmarkStart w:id="11" w:name="_Toc197697807"/>
-      <w:proofErr w:type="spellStart"/>
-      <w:r>
-        <w:t>Requisitos</w:t>
-      </w:r>
-      <w:proofErr w:type="spellEnd"/>
-      <w:r>
-        <w:t xml:space="preserve"> </w:t>
-      </w:r>
-      <w:proofErr w:type="spellStart"/>
-      <w:r>
-        <w:t>funcionales</w:t>
-      </w:r>
-      <w:proofErr w:type="spellEnd"/>
-      <w:r>
-        <w:t xml:space="preserve"> y no </w:t>
-      </w:r>
-      <w:proofErr w:type="spellStart"/>
-      <w:r>
-        <w:t>funcionales</w:t>
+      <w:r>
+        <w:t>Requisitos funcionales y no funcionales</w:t>
       </w:r>
       <w:bookmarkEnd w:id="10"/>
       <w:bookmarkEnd w:id="11"/>
-      <w:proofErr w:type="spellEnd"/>
     </w:p>
     <w:p>
       <w:pPr>
@@ -3365,150 +2238,41 @@
       </w:pPr>
       <w:bookmarkStart w:id="12" w:name="_Toc197645670"/>
       <w:bookmarkStart w:id="13" w:name="_Toc197697808"/>
-      <w:proofErr w:type="spellStart"/>
       <w:r>
         <w:t>Funcionales</w:t>
       </w:r>
       <w:bookmarkEnd w:id="12"/>
       <w:bookmarkEnd w:id="13"/>
-      <w:proofErr w:type="spellEnd"/>
-    </w:p>
-    <w:p>
-      <w:r>
-        <w:t xml:space="preserve">• Login </w:t>
-      </w:r>
-      <w:proofErr w:type="spellStart"/>
-      <w:r>
-        <w:t>obligatorio</w:t>
-      </w:r>
-      <w:proofErr w:type="spellEnd"/>
+    </w:p>
+    <w:p>
+      <w:r>
+        <w:t>• Login obligatorio</w:t>
+      </w:r>
       <w:r>
         <w:br/>
-        <w:t xml:space="preserve">• </w:t>
-      </w:r>
-      <w:proofErr w:type="spellStart"/>
-      <w:r>
-        <w:t>Permitir</w:t>
-      </w:r>
-      <w:proofErr w:type="spellEnd"/>
-      <w:r>
-        <w:t xml:space="preserve"> </w:t>
-      </w:r>
-      <w:proofErr w:type="spellStart"/>
-      <w:r>
-        <w:t>guardar</w:t>
-      </w:r>
-      <w:proofErr w:type="spellEnd"/>
-      <w:r>
-        <w:t xml:space="preserve">, </w:t>
-      </w:r>
-      <w:proofErr w:type="spellStart"/>
-      <w:r>
-        <w:t>añadir</w:t>
-      </w:r>
-      <w:proofErr w:type="spellEnd"/>
-      <w:r>
-        <w:t xml:space="preserve"> y </w:t>
-      </w:r>
-      <w:proofErr w:type="spellStart"/>
-      <w:r>
-        <w:t>eliminar</w:t>
-      </w:r>
-      <w:proofErr w:type="spellEnd"/>
-      <w:r>
-        <w:t xml:space="preserve"> (No </w:t>
-      </w:r>
-      <w:proofErr w:type="spellStart"/>
-      <w:r>
-        <w:t>hecho</w:t>
-      </w:r>
-      <w:proofErr w:type="spellEnd"/>
-      <w:r>
-        <w:t xml:space="preserve"> </w:t>
-      </w:r>
-      <w:proofErr w:type="spellStart"/>
-      <w:r>
-        <w:t>aún</w:t>
-      </w:r>
-      <w:proofErr w:type="spellEnd"/>
-      <w:r>
-        <w:t xml:space="preserve">) </w:t>
-      </w:r>
-      <w:proofErr w:type="spellStart"/>
-      <w:r>
-        <w:t>videojuegos</w:t>
-      </w:r>
-      <w:proofErr w:type="spellEnd"/>
-      <w:r>
-        <w:t>.</w:t>
+        <w:t xml:space="preserve">• Permitir guardar, añadir y eliminar </w:t>
+      </w:r>
+      <w:r>
+        <w:t>(eliminar en progreso</w:t>
+      </w:r>
+      <w:r>
+        <w:t>) videojuegos.</w:t>
       </w:r>
       <w:r>
         <w:br/>
-        <w:t xml:space="preserve">• </w:t>
-      </w:r>
-      <w:proofErr w:type="spellStart"/>
-      <w:r>
-        <w:t>Gestión</w:t>
-      </w:r>
-      <w:proofErr w:type="spellEnd"/>
-      <w:r>
-        <w:t xml:space="preserve"> de </w:t>
-      </w:r>
-      <w:proofErr w:type="spellStart"/>
-      <w:r>
-        <w:t>wishlist</w:t>
-      </w:r>
-      <w:proofErr w:type="spellEnd"/>
+        <w:t>• Gestión de wishlist</w:t>
+      </w:r>
       <w:r>
         <w:br/>
-        <w:t xml:space="preserve">• </w:t>
-      </w:r>
-      <w:proofErr w:type="spellStart"/>
-      <w:r>
-        <w:t>Estadísticas</w:t>
-      </w:r>
-      <w:proofErr w:type="spellEnd"/>
+        <w:t>• Estadísticas</w:t>
+      </w:r>
       <w:r>
         <w:br/>
-        <w:t xml:space="preserve">• </w:t>
-      </w:r>
-      <w:proofErr w:type="spellStart"/>
-      <w:r>
-        <w:t>Exportación</w:t>
-      </w:r>
-      <w:proofErr w:type="spellEnd"/>
-      <w:r>
-        <w:t xml:space="preserve"> a PDF</w:t>
+        <w:t>• Exportación a PDF</w:t>
       </w:r>
       <w:r>
         <w:br/>
-      </w:r>
-      <w:r>
-        <w:t xml:space="preserve">• </w:t>
-      </w:r>
-      <w:proofErr w:type="spellStart"/>
-      <w:r>
-        <w:t>Cuentas</w:t>
-      </w:r>
-      <w:proofErr w:type="spellEnd"/>
-      <w:r>
-        <w:t xml:space="preserve"> con </w:t>
-      </w:r>
-      <w:proofErr w:type="spellStart"/>
-      <w:r>
-        <w:t>bibliotecas</w:t>
-      </w:r>
-      <w:proofErr w:type="spellEnd"/>
-      <w:r>
-        <w:t xml:space="preserve"> </w:t>
-      </w:r>
-      <w:proofErr w:type="spellStart"/>
-      <w:r>
-        <w:t>propias</w:t>
-      </w:r>
-      <w:proofErr w:type="spellEnd"/>
-      <w:r>
-        <w:t>.</w:t>
+        <w:t>• Cuentas con bibliotecas propias.</w:t>
       </w:r>
     </w:p>
     <w:p/>
@@ -3520,79 +2284,27 @@
       <w:bookmarkStart w:id="15" w:name="_Toc197697809"/>
       <w:r>
         <w:lastRenderedPageBreak/>
-        <w:t xml:space="preserve">No </w:t>
-      </w:r>
-      <w:proofErr w:type="spellStart"/>
-      <w:r>
-        <w:t>funcionales</w:t>
+        <w:t>No funcionales</w:t>
       </w:r>
       <w:bookmarkEnd w:id="14"/>
       <w:bookmarkEnd w:id="15"/>
-      <w:proofErr w:type="spellEnd"/>
-    </w:p>
-    <w:p>
-      <w:r>
-        <w:t xml:space="preserve">• </w:t>
-      </w:r>
-      <w:proofErr w:type="spellStart"/>
-      <w:r>
-        <w:t>Conexión</w:t>
-      </w:r>
-      <w:proofErr w:type="spellEnd"/>
-      <w:r>
-        <w:t xml:space="preserve"> a APIs</w:t>
+    </w:p>
+    <w:p>
+      <w:r>
+        <w:t>• Conexión a APIs</w:t>
       </w:r>
       <w:r>
         <w:br/>
-        <w:t xml:space="preserve">• </w:t>
-      </w:r>
-      <w:proofErr w:type="spellStart"/>
-      <w:r>
-        <w:t>Conexión</w:t>
-      </w:r>
-      <w:proofErr w:type="spellEnd"/>
-      <w:r>
-        <w:t xml:space="preserve"> a la BBDD </w:t>
-      </w:r>
-      <w:proofErr w:type="spellStart"/>
-      <w:r>
-        <w:t>en</w:t>
-      </w:r>
-      <w:proofErr w:type="spellEnd"/>
-      <w:r>
-        <w:t xml:space="preserve"> </w:t>
-      </w:r>
-      <w:proofErr w:type="spellStart"/>
-      <w:r>
-        <w:t>línea</w:t>
-      </w:r>
-      <w:proofErr w:type="spellEnd"/>
+        <w:t>• Conexión a la BBDD en línea</w:t>
+      </w:r>
       <w:r>
         <w:br/>
-        <w:t xml:space="preserve">• </w:t>
-      </w:r>
-      <w:proofErr w:type="spellStart"/>
-      <w:r>
-        <w:t>Contraseñas</w:t>
-      </w:r>
-      <w:proofErr w:type="spellEnd"/>
-      <w:r>
-        <w:t xml:space="preserve"> </w:t>
-      </w:r>
-      <w:proofErr w:type="spellStart"/>
-      <w:r>
-        <w:t>hasheadas</w:t>
-      </w:r>
-      <w:proofErr w:type="spellEnd"/>
+        <w:t>• Contraseñas hasheadas</w:t>
+      </w:r>
       <w:r>
         <w:br/>
-        <w:t xml:space="preserve">• </w:t>
-      </w:r>
-      <w:proofErr w:type="spellStart"/>
-      <w:r>
-        <w:t>Escalabilidad</w:t>
-      </w:r>
-      <w:proofErr w:type="spellEnd"/>
+        <w:t>• Escalabilidad</w:t>
+      </w:r>
     </w:p>
     <w:p>
       <w:pPr>
@@ -3600,13 +2312,11 @@
       </w:pPr>
       <w:bookmarkStart w:id="16" w:name="_Toc197645672"/>
       <w:bookmarkStart w:id="17" w:name="_Toc197697810"/>
-      <w:proofErr w:type="spellStart"/>
       <w:r>
         <w:t>Diseño</w:t>
       </w:r>
       <w:bookmarkEnd w:id="16"/>
       <w:bookmarkEnd w:id="17"/>
-      <w:proofErr w:type="spellEnd"/>
     </w:p>
     <w:p>
       <w:pPr>
@@ -3633,61 +2343,8 @@
       <w:bookmarkEnd w:id="21"/>
     </w:p>
     <w:p>
-      <w:proofErr w:type="spellStart"/>
-      <w:r>
-        <w:t>Pantallas</w:t>
-      </w:r>
-      <w:proofErr w:type="spellEnd"/>
-      <w:r>
-        <w:t xml:space="preserve">: login, </w:t>
-      </w:r>
-      <w:proofErr w:type="spellStart"/>
-      <w:r>
-        <w:t>registro</w:t>
-      </w:r>
-      <w:proofErr w:type="spellEnd"/>
-      <w:r>
-        <w:t xml:space="preserve">, </w:t>
-      </w:r>
-      <w:proofErr w:type="spellStart"/>
-      <w:r>
-        <w:t>biblioteca</w:t>
-      </w:r>
-      <w:proofErr w:type="spellEnd"/>
-      <w:r>
-        <w:t xml:space="preserve">, </w:t>
-      </w:r>
-      <w:proofErr w:type="spellStart"/>
-      <w:r>
-        <w:t>wishlist</w:t>
-      </w:r>
-      <w:proofErr w:type="spellEnd"/>
-      <w:r>
-        <w:t xml:space="preserve">, </w:t>
-      </w:r>
-      <w:proofErr w:type="spellStart"/>
-      <w:r>
-        <w:t>estadísticas</w:t>
-      </w:r>
-      <w:proofErr w:type="spellEnd"/>
-      <w:r>
-        <w:t xml:space="preserve">, </w:t>
-      </w:r>
-      <w:proofErr w:type="spellStart"/>
-      <w:r>
-        <w:t>detalle</w:t>
-      </w:r>
-      <w:proofErr w:type="spellEnd"/>
-      <w:r>
-        <w:t xml:space="preserve"> del </w:t>
-      </w:r>
-      <w:proofErr w:type="spellStart"/>
-      <w:r>
-        <w:t>juego</w:t>
-      </w:r>
-      <w:proofErr w:type="spellEnd"/>
-      <w:r>
-        <w:t>.</w:t>
+      <w:r>
+        <w:t>Pantallas: login, registro, biblioteca, wishlist, estadísticas, detalle del juego.</w:t>
       </w:r>
     </w:p>
     <w:p>
@@ -3697,67 +2354,26 @@
       <w:bookmarkStart w:id="22" w:name="_Toc197645675"/>
       <w:bookmarkStart w:id="23" w:name="_Toc197697813"/>
       <w:r>
-        <w:t>UX (</w:t>
-      </w:r>
-      <w:proofErr w:type="spellStart"/>
-      <w:r>
-        <w:t>usabilidad</w:t>
-      </w:r>
-      <w:proofErr w:type="spellEnd"/>
-      <w:r>
-        <w:t>)</w:t>
+        <w:t>UX (usabilidad)</w:t>
       </w:r>
       <w:bookmarkEnd w:id="22"/>
       <w:bookmarkEnd w:id="23"/>
     </w:p>
     <w:p>
-      <w:proofErr w:type="spellStart"/>
-      <w:r>
-        <w:t>Diseño</w:t>
-      </w:r>
-      <w:proofErr w:type="spellEnd"/>
-      <w:r>
-        <w:t xml:space="preserve"> con JavaFX y Scene Builder, </w:t>
-      </w:r>
-      <w:proofErr w:type="spellStart"/>
-      <w:r>
-        <w:t>navegación</w:t>
-      </w:r>
-      <w:proofErr w:type="spellEnd"/>
-      <w:r>
-        <w:t xml:space="preserve"> </w:t>
-      </w:r>
-      <w:proofErr w:type="spellStart"/>
-      <w:r>
-        <w:t>intuitiva</w:t>
-      </w:r>
-      <w:proofErr w:type="spellEnd"/>
-      <w:r>
-        <w:t xml:space="preserve"> con </w:t>
-      </w:r>
-      <w:proofErr w:type="spellStart"/>
-      <w:r>
-        <w:t>controladores</w:t>
-      </w:r>
-      <w:proofErr w:type="spellEnd"/>
-      <w:r>
-        <w:t xml:space="preserve"> por </w:t>
-      </w:r>
-      <w:proofErr w:type="spellStart"/>
-      <w:r>
-        <w:t>cada</w:t>
-      </w:r>
-      <w:proofErr w:type="spellEnd"/>
-      <w:r>
-        <w:t xml:space="preserve"> </w:t>
-      </w:r>
-      <w:proofErr w:type="spellStart"/>
-      <w:r>
-        <w:t>pantalla</w:t>
-      </w:r>
-      <w:proofErr w:type="spellEnd"/>
-      <w:r>
-        <w:t>.</w:t>
+      <w:r>
+        <w:t>Diseño con JavaFX y Scene Builder, navegación intuitiva con controladores p</w:t>
+      </w:r>
+      <w:r>
+        <w:t>a</w:t>
+      </w:r>
+      <w:r>
+        <w:t>r</w:t>
+      </w:r>
+      <w:r>
+        <w:t>a</w:t>
+      </w:r>
+      <w:r>
+        <w:t xml:space="preserve"> cada pantalla.</w:t>
       </w:r>
     </w:p>
     <w:p>
@@ -3766,26 +2382,11 @@
       </w:pPr>
       <w:bookmarkStart w:id="24" w:name="_Toc197645676"/>
       <w:bookmarkStart w:id="25" w:name="_Toc197697814"/>
-      <w:proofErr w:type="spellStart"/>
-      <w:r>
-        <w:t>Diagrama</w:t>
-      </w:r>
-      <w:proofErr w:type="spellEnd"/>
-      <w:r>
-        <w:t xml:space="preserve"> </w:t>
-      </w:r>
-      <w:proofErr w:type="spellStart"/>
-      <w:r>
-        <w:t>navegación</w:t>
+      <w:r>
+        <w:t>Diagrama navegación</w:t>
       </w:r>
       <w:bookmarkEnd w:id="24"/>
       <w:bookmarkEnd w:id="25"/>
-      <w:proofErr w:type="spellEnd"/>
-    </w:p>
-    <w:p>
-      <w:r>
-        <w:t>[AÑADIR DIAGRAMA DE NAVEGACIÓN ENTRE PANTALLAS AQUÍ]</w:t>
-      </w:r>
     </w:p>
     <w:p>
       <w:pPr>
@@ -3793,65 +2394,78 @@
       </w:pPr>
       <w:bookmarkStart w:id="26" w:name="_Toc197645677"/>
       <w:bookmarkStart w:id="27" w:name="_Toc197697815"/>
-      <w:proofErr w:type="spellStart"/>
-      <w:r>
-        <w:t>Reutilización</w:t>
-      </w:r>
-      <w:proofErr w:type="spellEnd"/>
-      <w:r>
-        <w:t xml:space="preserve"> (</w:t>
-      </w:r>
-      <w:proofErr w:type="spellStart"/>
-      <w:r>
-        <w:t>fragmentos</w:t>
-      </w:r>
-      <w:proofErr w:type="spellEnd"/>
-      <w:r>
-        <w:t xml:space="preserve"> </w:t>
-      </w:r>
-      <w:proofErr w:type="spellStart"/>
-      <w:r>
-        <w:t>futuros</w:t>
-      </w:r>
-      <w:proofErr w:type="spellEnd"/>
-      <w:r>
-        <w:t>)</w:t>
+      <w:r>
+        <w:rPr>
+          <w:noProof/>
+          <w14:ligatures w14:val="standardContextual"/>
+        </w:rPr>
+        <w:drawing>
+          <wp:inline distT="0" distB="0" distL="0" distR="0" wp14:anchorId="2747DB91" wp14:editId="5D46BD26">
+            <wp:extent cx="5400040" cy="3943985"/>
+            <wp:effectExtent l="0" t="0" r="0" b="0"/>
+            <wp:docPr id="1" name="Imagen 1"/>
+            <wp:cNvGraphicFramePr>
+              <a:graphicFrameLocks xmlns:a="http://schemas.openxmlformats.org/drawingml/2006/main" noChangeAspect="1"/>
+            </wp:cNvGraphicFramePr>
+            <a:graphic xmlns:a="http://schemas.openxmlformats.org/drawingml/2006/main">
+              <a:graphicData uri="http://schemas.openxmlformats.org/drawingml/2006/picture">
+                <pic:pic xmlns:pic="http://schemas.openxmlformats.org/drawingml/2006/picture">
+                  <pic:nvPicPr>
+                    <pic:cNvPr id="1" name="Imagen 1"/>
+                    <pic:cNvPicPr/>
+                  </pic:nvPicPr>
+                  <pic:blipFill>
+                    <a:blip r:embed="rId5">
+                      <a:extLst>
+                        <a:ext uri="{28A0092B-C50C-407E-A947-70E740481C1C}">
+                          <a14:useLocalDpi xmlns:a14="http://schemas.microsoft.com/office/drawing/2010/main" val="0"/>
+                        </a:ext>
+                      </a:extLst>
+                    </a:blip>
+                    <a:stretch>
+                      <a:fillRect/>
+                    </a:stretch>
+                  </pic:blipFill>
+                  <pic:spPr>
+                    <a:xfrm>
+                      <a:off x="0" y="0"/>
+                      <a:ext cx="5400040" cy="3943985"/>
+                    </a:xfrm>
+                    <a:prstGeom prst="rect">
+                      <a:avLst/>
+                    </a:prstGeom>
+                  </pic:spPr>
+                </pic:pic>
+              </a:graphicData>
+            </a:graphic>
+          </wp:inline>
+        </w:drawing>
+      </w:r>
+    </w:p>
+    <w:p>
+      <w:pPr>
+        <w:pStyle w:val="Ttulo3"/>
+      </w:pPr>
+    </w:p>
+    <w:p>
+      <w:pPr>
+        <w:pStyle w:val="Ttulo3"/>
+      </w:pPr>
+      <w:r>
+        <w:t>Reutilización (fragmentos futuros)</w:t>
       </w:r>
       <w:bookmarkEnd w:id="26"/>
       <w:bookmarkEnd w:id="27"/>
     </w:p>
     <w:p>
-      <w:proofErr w:type="spellStart"/>
-      <w:r>
-        <w:t>Diseño</w:t>
-      </w:r>
-      <w:proofErr w:type="spellEnd"/>
-      <w:r>
-        <w:t xml:space="preserve"> modular con </w:t>
-      </w:r>
-      <w:proofErr w:type="spellStart"/>
-      <w:r>
-        <w:t>componentes</w:t>
-      </w:r>
-      <w:proofErr w:type="spellEnd"/>
-      <w:r>
-        <w:t xml:space="preserve"> </w:t>
-      </w:r>
-      <w:proofErr w:type="spellStart"/>
-      <w:r>
-        <w:t>reutilizables</w:t>
-      </w:r>
-      <w:proofErr w:type="spellEnd"/>
-      <w:r>
-        <w:t xml:space="preserve"> y vistas </w:t>
-      </w:r>
-      <w:proofErr w:type="spellStart"/>
-      <w:r>
-        <w:t>separadas</w:t>
-      </w:r>
-      <w:proofErr w:type="spellEnd"/>
-      <w:r>
-        <w:t xml:space="preserve"> por FXM.</w:t>
+      <w:r>
+        <w:t>Diseño modular con componentes reutilizables y vistas separadas por FXM</w:t>
+      </w:r>
+      <w:r>
+        <w:t>L</w:t>
+      </w:r>
+      <w:r>
+        <w:t>.</w:t>
       </w:r>
     </w:p>
     <w:p>
@@ -3860,13 +2474,12 @@
       </w:pPr>
       <w:bookmarkStart w:id="28" w:name="_Toc197645678"/>
       <w:bookmarkStart w:id="29" w:name="_Toc197697816"/>
-      <w:proofErr w:type="spellStart"/>
-      <w:r>
+      <w:r>
+        <w:lastRenderedPageBreak/>
         <w:t>Arquitectura</w:t>
       </w:r>
       <w:bookmarkEnd w:id="28"/>
       <w:bookmarkEnd w:id="29"/>
-      <w:proofErr w:type="spellEnd"/>
     </w:p>
     <w:p>
       <w:pPr>
@@ -3874,58 +2487,71 @@
       </w:pPr>
       <w:bookmarkStart w:id="30" w:name="_Toc197645679"/>
       <w:bookmarkStart w:id="31" w:name="_Toc197697817"/>
-      <w:proofErr w:type="spellStart"/>
       <w:r>
         <w:t>Despliegue</w:t>
       </w:r>
       <w:bookmarkEnd w:id="30"/>
       <w:bookmarkEnd w:id="31"/>
-      <w:proofErr w:type="spellEnd"/>
-    </w:p>
-    <w:p>
-      <w:proofErr w:type="spellStart"/>
-      <w:r>
-        <w:t>Aplicación</w:t>
-      </w:r>
-      <w:proofErr w:type="spellEnd"/>
-      <w:r>
-        <w:t xml:space="preserve"> de </w:t>
-      </w:r>
-      <w:proofErr w:type="spellStart"/>
-      <w:r>
-        <w:t>escritorio</w:t>
-      </w:r>
-      <w:proofErr w:type="spellEnd"/>
-      <w:r>
-        <w:t xml:space="preserve"> con base de </w:t>
-      </w:r>
-      <w:proofErr w:type="spellStart"/>
-      <w:r>
-        <w:t>datos</w:t>
-      </w:r>
-      <w:proofErr w:type="spellEnd"/>
-      <w:r>
-        <w:t xml:space="preserve"> </w:t>
-      </w:r>
-      <w:proofErr w:type="spellStart"/>
-      <w:r>
-        <w:t>en</w:t>
-      </w:r>
-      <w:proofErr w:type="spellEnd"/>
-      <w:r>
-        <w:t xml:space="preserve"> la </w:t>
-      </w:r>
-      <w:proofErr w:type="spellStart"/>
-      <w:r>
-        <w:t>nube</w:t>
-      </w:r>
-      <w:proofErr w:type="spellEnd"/>
-      <w:r>
-        <w:t>.</w:t>
+    </w:p>
+    <w:p>
+      <w:r>
+        <w:t>Aplicación de escritorio con base de datos en la nube</w:t>
+      </w:r>
+      <w:r>
+        <w:t xml:space="preserve"> y consultas a una api</w:t>
+      </w:r>
+      <w:r>
+        <w:t>:</w:t>
       </w:r>
       <w:r>
         <w:br/>
-        <w:t>[AÑADIR DIAGRAMA DE DESPLIEGUE AQUÍ]</w:t>
+      </w:r>
+      <w:r>
+        <w:rPr>
+          <w:noProof/>
+          <w14:ligatures w14:val="standardContextual"/>
+        </w:rPr>
+        <w:drawing>
+          <wp:inline distT="0" distB="0" distL="0" distR="0" wp14:anchorId="7BE4DA98" wp14:editId="19797093">
+            <wp:extent cx="4772025" cy="5153025"/>
+            <wp:effectExtent l="0" t="0" r="9525" b="9525"/>
+            <wp:docPr id="5" name="Imagen 5"/>
+            <wp:cNvGraphicFramePr>
+              <a:graphicFrameLocks xmlns:a="http://schemas.openxmlformats.org/drawingml/2006/main" noChangeAspect="1"/>
+            </wp:cNvGraphicFramePr>
+            <a:graphic xmlns:a="http://schemas.openxmlformats.org/drawingml/2006/main">
+              <a:graphicData uri="http://schemas.openxmlformats.org/drawingml/2006/picture">
+                <pic:pic xmlns:pic="http://schemas.openxmlformats.org/drawingml/2006/picture">
+                  <pic:nvPicPr>
+                    <pic:cNvPr id="5" name="Imagen 5"/>
+                    <pic:cNvPicPr/>
+                  </pic:nvPicPr>
+                  <pic:blipFill>
+                    <a:blip r:embed="rId6">
+                      <a:extLst>
+                        <a:ext uri="{28A0092B-C50C-407E-A947-70E740481C1C}">
+                          <a14:useLocalDpi xmlns:a14="http://schemas.microsoft.com/office/drawing/2010/main" val="0"/>
+                        </a:ext>
+                      </a:extLst>
+                    </a:blip>
+                    <a:stretch>
+                      <a:fillRect/>
+                    </a:stretch>
+                  </pic:blipFill>
+                  <pic:spPr>
+                    <a:xfrm>
+                      <a:off x="0" y="0"/>
+                      <a:ext cx="4772025" cy="5153025"/>
+                    </a:xfrm>
+                    <a:prstGeom prst="rect">
+                      <a:avLst/>
+                    </a:prstGeom>
+                  </pic:spPr>
+                </pic:pic>
+              </a:graphicData>
+            </a:graphic>
+          </wp:inline>
+        </w:drawing>
       </w:r>
     </w:p>
     <w:p>
@@ -3934,31 +2560,90 @@
       </w:pPr>
       <w:bookmarkStart w:id="32" w:name="_Toc197645680"/>
       <w:bookmarkStart w:id="33" w:name="_Toc197697818"/>
-      <w:proofErr w:type="spellStart"/>
       <w:r>
         <w:t>Componentes</w:t>
       </w:r>
       <w:bookmarkEnd w:id="32"/>
       <w:bookmarkEnd w:id="33"/>
-      <w:proofErr w:type="spellEnd"/>
-    </w:p>
-    <w:p>
-      <w:r>
-        <w:t xml:space="preserve">MVC + Spring Boot. Backend </w:t>
-      </w:r>
-      <w:proofErr w:type="spellStart"/>
-      <w:r>
-        <w:t>arranca</w:t>
-      </w:r>
-      <w:proofErr w:type="spellEnd"/>
-      <w:r>
-        <w:t xml:space="preserve"> junto con JavaFX.</w:t>
+    </w:p>
+    <w:p>
+      <w:r>
+        <w:t>MVC + Spring Boot. Backend arranca junto con JavaFX</w:t>
+      </w:r>
+      <w:r>
+        <w:t xml:space="preserve">. </w:t>
+      </w:r>
+      <w:r>
+        <w:t>También se ha desarrollado un cliente REST utilizando Retrofit para consumir la API de RAWG. Esta API proporciona información detallada y actualizada sobre videojuegos y es fundamental para llenar la base de datos del usuario sin necesidad de introducir manualmente todos los datos.</w:t>
+      </w:r>
+      <w:r>
+        <w:t xml:space="preserve"> </w:t>
+      </w:r>
+      <w:r>
+        <w:t>Para el acceso a datos, se emplea Spring Data JPA con Hibernate como implementación. Esto permite abstraer las consultas SQL y aplicar principios de diseño como la separación de responsabilidades entre capas.</w:t>
+      </w:r>
+      <w:r>
+        <w:t xml:space="preserve"> </w:t>
+      </w:r>
+      <w:r>
+        <w:t>La comunicación con APIs externas se gestiona mediante una arquitectura basada en Retrofit junto con OkHttp para el manejo de peticiones HTTP. Esto proporciona una forma robusta y mantenible de integrar servicios REST.</w:t>
       </w:r>
       <w:r>
         <w:br/>
-        <w:t>[AÑADIR DIAGRAMA DE COMPONENTES AQUÍ]</w:t>
-      </w:r>
-    </w:p>
+      </w:r>
+    </w:p>
+    <w:p>
+      <w:r>
+        <w:rPr>
+          <w:noProof/>
+          <w14:ligatures w14:val="standardContextual"/>
+        </w:rPr>
+        <w:lastRenderedPageBreak/>
+        <w:drawing>
+          <wp:inline distT="0" distB="0" distL="0" distR="0" wp14:anchorId="79E70AD9" wp14:editId="5B9EFF26">
+            <wp:extent cx="5400040" cy="3077210"/>
+            <wp:effectExtent l="0" t="0" r="0" b="8890"/>
+            <wp:docPr id="2" name="Imagen 2"/>
+            <wp:cNvGraphicFramePr>
+              <a:graphicFrameLocks xmlns:a="http://schemas.openxmlformats.org/drawingml/2006/main" noChangeAspect="1"/>
+            </wp:cNvGraphicFramePr>
+            <a:graphic xmlns:a="http://schemas.openxmlformats.org/drawingml/2006/main">
+              <a:graphicData uri="http://schemas.openxmlformats.org/drawingml/2006/picture">
+                <pic:pic xmlns:pic="http://schemas.openxmlformats.org/drawingml/2006/picture">
+                  <pic:nvPicPr>
+                    <pic:cNvPr id="2" name="Imagen 2"/>
+                    <pic:cNvPicPr/>
+                  </pic:nvPicPr>
+                  <pic:blipFill>
+                    <a:blip r:embed="rId7">
+                      <a:extLst>
+                        <a:ext uri="{28A0092B-C50C-407E-A947-70E740481C1C}">
+                          <a14:useLocalDpi xmlns:a14="http://schemas.microsoft.com/office/drawing/2010/main" val="0"/>
+                        </a:ext>
+                      </a:extLst>
+                    </a:blip>
+                    <a:stretch>
+                      <a:fillRect/>
+                    </a:stretch>
+                  </pic:blipFill>
+                  <pic:spPr>
+                    <a:xfrm>
+                      <a:off x="0" y="0"/>
+                      <a:ext cx="5400040" cy="3077210"/>
+                    </a:xfrm>
+                    <a:prstGeom prst="rect">
+                      <a:avLst/>
+                    </a:prstGeom>
+                  </pic:spPr>
+                </pic:pic>
+              </a:graphicData>
+            </a:graphic>
+          </wp:inline>
+        </w:drawing>
+      </w:r>
+    </w:p>
+    <w:p/>
+    <w:p/>
     <w:p>
       <w:pPr>
         <w:pStyle w:val="Ttulo2"/>
@@ -3966,283 +2651,145 @@
       <w:bookmarkStart w:id="34" w:name="_Toc197645681"/>
       <w:bookmarkStart w:id="35" w:name="_Toc197697819"/>
       <w:r>
-        <w:t xml:space="preserve">Base de </w:t>
-      </w:r>
-      <w:proofErr w:type="spellStart"/>
-      <w:r>
-        <w:t>datos</w:t>
+        <w:t>Base de datos</w:t>
       </w:r>
       <w:bookmarkEnd w:id="34"/>
       <w:bookmarkEnd w:id="35"/>
-      <w:proofErr w:type="spellEnd"/>
-    </w:p>
-    <w:p>
-      <w:r>
-        <w:t xml:space="preserve">Base de </w:t>
-      </w:r>
-      <w:proofErr w:type="spellStart"/>
-      <w:r>
-        <w:t>datos</w:t>
-      </w:r>
-      <w:proofErr w:type="spellEnd"/>
-      <w:r>
-        <w:t xml:space="preserve"> PostgreSQL </w:t>
-      </w:r>
-      <w:proofErr w:type="spellStart"/>
-      <w:r>
-        <w:t>alojada</w:t>
-      </w:r>
-      <w:proofErr w:type="spellEnd"/>
-      <w:r>
-        <w:t xml:space="preserve"> </w:t>
-      </w:r>
-      <w:proofErr w:type="spellStart"/>
-      <w:r>
-        <w:t>en</w:t>
-      </w:r>
-      <w:proofErr w:type="spellEnd"/>
-      <w:r>
-        <w:t xml:space="preserve"> Neon.</w:t>
+    </w:p>
+    <w:p>
+      <w:r>
+        <w:t>Base de datos PostgreSQL alojada en Neon.</w:t>
+      </w:r>
+      <w:r>
+        <w:t xml:space="preserve"> Se utiliza Hibernate como ORM de la aplicación, además de JPA para simplificar las consultas PostgreSQL (CRUD) además de anotaciones.</w:t>
       </w:r>
       <w:r>
         <w:br/>
-        <w:t>[AÑADIR DIAGRAMA ENTIDAD-RELACIÓN AQUÍ]</w:t>
-      </w:r>
-    </w:p>
+      </w:r>
+    </w:p>
+    <w:p>
+      <w:r>
+        <w:rPr>
+          <w:noProof/>
+          <w14:ligatures w14:val="standardContextual"/>
+        </w:rPr>
+        <w:drawing>
+          <wp:inline distT="0" distB="0" distL="0" distR="0" wp14:anchorId="251BFAE3" wp14:editId="311BC8AD">
+            <wp:extent cx="5865094" cy="3299460"/>
+            <wp:effectExtent l="0" t="0" r="2540" b="0"/>
+            <wp:docPr id="3" name="Imagen 3"/>
+            <wp:cNvGraphicFramePr>
+              <a:graphicFrameLocks xmlns:a="http://schemas.openxmlformats.org/drawingml/2006/main" noChangeAspect="1"/>
+            </wp:cNvGraphicFramePr>
+            <a:graphic xmlns:a="http://schemas.openxmlformats.org/drawingml/2006/main">
+              <a:graphicData uri="http://schemas.openxmlformats.org/drawingml/2006/picture">
+                <pic:pic xmlns:pic="http://schemas.openxmlformats.org/drawingml/2006/picture">
+                  <pic:nvPicPr>
+                    <pic:cNvPr id="3" name="Imagen 3"/>
+                    <pic:cNvPicPr/>
+                  </pic:nvPicPr>
+                  <pic:blipFill>
+                    <a:blip r:embed="rId8" cstate="print">
+                      <a:extLst>
+                        <a:ext uri="{28A0092B-C50C-407E-A947-70E740481C1C}">
+                          <a14:useLocalDpi xmlns:a14="http://schemas.microsoft.com/office/drawing/2010/main" val="0"/>
+                        </a:ext>
+                      </a:extLst>
+                    </a:blip>
+                    <a:stretch>
+                      <a:fillRect/>
+                    </a:stretch>
+                  </pic:blipFill>
+                  <pic:spPr>
+                    <a:xfrm>
+                      <a:off x="0" y="0"/>
+                      <a:ext cx="5867657" cy="3300902"/>
+                    </a:xfrm>
+                    <a:prstGeom prst="rect">
+                      <a:avLst/>
+                    </a:prstGeom>
+                  </pic:spPr>
+                </pic:pic>
+              </a:graphicData>
+            </a:graphic>
+          </wp:inline>
+        </w:drawing>
+      </w:r>
+    </w:p>
+    <w:p/>
+    <w:p/>
     <w:p>
       <w:pPr>
         <w:pStyle w:val="Ttulo2"/>
       </w:pPr>
       <w:bookmarkStart w:id="36" w:name="_Toc197645682"/>
       <w:bookmarkStart w:id="37" w:name="_Toc197697820"/>
-      <w:proofErr w:type="spellStart"/>
-      <w:r>
-        <w:t>Paquetes</w:t>
-      </w:r>
-      <w:proofErr w:type="spellEnd"/>
-      <w:r>
-        <w:t xml:space="preserve">, Interfaces y </w:t>
-      </w:r>
-      <w:proofErr w:type="spellStart"/>
-      <w:r>
-        <w:t>Clases</w:t>
+      <w:r>
+        <w:lastRenderedPageBreak/>
+        <w:t>Paquetes, Interfaces y Clases</w:t>
       </w:r>
       <w:bookmarkEnd w:id="36"/>
       <w:bookmarkEnd w:id="37"/>
-      <w:proofErr w:type="spellEnd"/>
-    </w:p>
-    <w:p>
-      <w:proofErr w:type="spellStart"/>
-      <w:r>
-        <w:t>Paquetes</w:t>
-      </w:r>
-      <w:proofErr w:type="spellEnd"/>
-      <w:r>
-        <w:t xml:space="preserve">: </w:t>
-      </w:r>
-      <w:proofErr w:type="spellStart"/>
-      <w:r>
-        <w:t>api</w:t>
-      </w:r>
-      <w:proofErr w:type="spellEnd"/>
-      <w:r>
-        <w:t xml:space="preserve">, dentro de </w:t>
-      </w:r>
-      <w:proofErr w:type="spellStart"/>
-      <w:r>
-        <w:t>api</w:t>
-      </w:r>
-      <w:proofErr w:type="spellEnd"/>
-      <w:r>
-        <w:t xml:space="preserve">: retrofit, </w:t>
-      </w:r>
-      <w:proofErr w:type="spellStart"/>
-      <w:r>
-        <w:t>configuraciones</w:t>
-      </w:r>
-      <w:proofErr w:type="spellEnd"/>
-      <w:r>
-        <w:t xml:space="preserve">, </w:t>
-      </w:r>
-      <w:proofErr w:type="spellStart"/>
+    </w:p>
+    <w:p>
+      <w:r>
+        <w:t>En este apartado, además de los paquetes clases e interfaces, me gustaría comentar el uso de Lombok para ahorrar código (constructores y getter y setters sobretodo)</w:t>
+      </w:r>
+    </w:p>
+    <w:p>
+      <w:r>
+        <w:t xml:space="preserve">Paquetes: api, dentro de api: retrofit, configuraciones, </w:t>
+      </w:r>
       <w:proofErr w:type="gramStart"/>
       <w:r>
         <w:t>controlador,modelo</w:t>
       </w:r>
-      <w:proofErr w:type="spellEnd"/>
       <w:proofErr w:type="gramEnd"/>
       <w:r>
-        <w:t xml:space="preserve">, dentro de </w:t>
-      </w:r>
-      <w:proofErr w:type="spellStart"/>
-      <w:r>
-        <w:t>modelo</w:t>
-      </w:r>
-      <w:proofErr w:type="spellEnd"/>
-      <w:r>
-        <w:t xml:space="preserve">: </w:t>
-      </w:r>
-      <w:proofErr w:type="spellStart"/>
-      <w:r>
-        <w:t>ids,repositorio,servicio,utils</w:t>
-      </w:r>
-      <w:proofErr w:type="spellEnd"/>
-      <w:r>
-        <w:t xml:space="preserve">, resources, vista </w:t>
+        <w:t xml:space="preserve">, dentro de modelo: ids,repositorio,servicio,utils, resources, vista </w:t>
       </w:r>
       <w:r>
         <w:br/>
-      </w:r>
-      <w:proofErr w:type="spellStart"/>
-      <w:r>
-        <w:t>Clases</w:t>
-      </w:r>
-      <w:proofErr w:type="spellEnd"/>
-      <w:r>
-        <w:t xml:space="preserve"> dentro de </w:t>
-      </w:r>
-      <w:proofErr w:type="spellStart"/>
-      <w:r>
-        <w:t>api</w:t>
-      </w:r>
-      <w:proofErr w:type="spellEnd"/>
-      <w:r>
-        <w:t xml:space="preserve">: RAWGContenedorPlataforma,RAWGGenero,RAWGPlataforma,RAWGRespuesta,RAWGServicioy </w:t>
-      </w:r>
-      <w:proofErr w:type="spellStart"/>
-      <w:r>
-        <w:t>RAWGVideojuego</w:t>
-      </w:r>
-      <w:proofErr w:type="spellEnd"/>
-      <w:r>
-        <w:t>.</w:t>
-      </w:r>
-    </w:p>
-    <w:p>
-      <w:proofErr w:type="spellStart"/>
-      <w:r>
-        <w:t>Clases</w:t>
-      </w:r>
-      <w:proofErr w:type="spellEnd"/>
-      <w:r>
-        <w:t xml:space="preserve"> dentro de retrofit: </w:t>
-      </w:r>
-      <w:proofErr w:type="spellStart"/>
-      <w:r>
-        <w:t>RAWGCliente</w:t>
-      </w:r>
-      <w:proofErr w:type="spellEnd"/>
-    </w:p>
-    <w:p>
-      <w:proofErr w:type="spellStart"/>
-      <w:r>
-        <w:t>Clases</w:t>
-      </w:r>
-      <w:proofErr w:type="spellEnd"/>
-      <w:r>
-        <w:t xml:space="preserve"> dentro de </w:t>
-      </w:r>
-      <w:proofErr w:type="spellStart"/>
-      <w:r>
-        <w:t>configuraciones</w:t>
-      </w:r>
-      <w:proofErr w:type="spellEnd"/>
-      <w:r>
-        <w:t xml:space="preserve">: </w:t>
-      </w:r>
-      <w:proofErr w:type="spellStart"/>
-      <w:r>
-        <w:t>ConfiguracionBean</w:t>
-      </w:r>
-      <w:proofErr w:type="spellEnd"/>
-      <w:r>
-        <w:t xml:space="preserve"> y </w:t>
-      </w:r>
-      <w:proofErr w:type="spellStart"/>
-      <w:r>
-        <w:t>ConfiguracionRestTemplate</w:t>
-      </w:r>
-      <w:proofErr w:type="spellEnd"/>
-    </w:p>
-    <w:p>
-      <w:proofErr w:type="spellStart"/>
-      <w:r>
-        <w:lastRenderedPageBreak/>
-        <w:t>Clases</w:t>
-      </w:r>
-      <w:proofErr w:type="spellEnd"/>
-      <w:r>
-        <w:t xml:space="preserve"> dentro de </w:t>
-      </w:r>
-      <w:proofErr w:type="spellStart"/>
-      <w:r>
-        <w:t>controlador</w:t>
-      </w:r>
-      <w:proofErr w:type="spellEnd"/>
-      <w:r>
-        <w:t xml:space="preserve">: </w:t>
-      </w:r>
-      <w:proofErr w:type="spellStart"/>
+        <w:t>Clases dentro de api: RAWGContenedorPlataforma,RAWGGenero,RAWGPlataforma,RAWGRespuesta,RAWGServicioy RAWGVideojuego.</w:t>
+      </w:r>
+    </w:p>
+    <w:p>
+      <w:r>
+        <w:t>Clases dentro de retrofit: RAWGCliente</w:t>
+      </w:r>
+    </w:p>
+    <w:p>
+      <w:r>
+        <w:t>Clases dentro de configuraciones: ConfiguracionBean y ConfiguracionRestTemplate</w:t>
+      </w:r>
+    </w:p>
+    <w:p>
+      <w:r>
+        <w:t xml:space="preserve">Clases dentro de controlador: </w:t>
+      </w:r>
       <w:proofErr w:type="gramStart"/>
       <w:r>
         <w:t>BibliotecaControlador,ControladorBusqueda</w:t>
       </w:r>
-      <w:proofErr w:type="spellEnd"/>
       <w:proofErr w:type="gramEnd"/>
       <w:r>
-        <w:t xml:space="preserve">, </w:t>
-      </w:r>
-      <w:proofErr w:type="spellStart"/>
-      <w:r>
-        <w:t>LogInControlador</w:t>
-      </w:r>
-      <w:proofErr w:type="spellEnd"/>
-      <w:r>
-        <w:t xml:space="preserve"> y </w:t>
-      </w:r>
-      <w:proofErr w:type="spellStart"/>
-      <w:r>
-        <w:t>RegistroControlador</w:t>
-      </w:r>
-      <w:proofErr w:type="spellEnd"/>
-      <w:r>
-        <w:t xml:space="preserve"> (</w:t>
-      </w:r>
-      <w:proofErr w:type="spellStart"/>
-      <w:r>
-        <w:t>faltan</w:t>
-      </w:r>
-      <w:proofErr w:type="spellEnd"/>
-      <w:r>
-        <w:t xml:space="preserve"> </w:t>
-      </w:r>
-      <w:proofErr w:type="spellStart"/>
-      <w:r>
-        <w:t>clases</w:t>
-      </w:r>
-      <w:proofErr w:type="spellEnd"/>
-      <w:r>
-        <w:t xml:space="preserve"> por </w:t>
-      </w:r>
-      <w:proofErr w:type="spellStart"/>
-      <w:r>
-        <w:t>crear</w:t>
-      </w:r>
-      <w:proofErr w:type="spellEnd"/>
-      <w:r>
-        <w:t>)</w:t>
-      </w:r>
-    </w:p>
-    <w:p>
-      <w:proofErr w:type="spellStart"/>
-      <w:r>
-        <w:t>Clases</w:t>
-      </w:r>
-      <w:proofErr w:type="spellEnd"/>
-      <w:r>
-        <w:t xml:space="preserve"> dentro de modelo:</w:t>
-      </w:r>
-    </w:p>
+        <w:t>, LogInControlador y RegistroControlador (faltan clases por crear)</w:t>
+      </w:r>
+    </w:p>
+    <w:p>
+      <w:r>
+        <w:t>Clases dentro de modelo:</w:t>
+      </w:r>
+      <w:r>
+        <w:t xml:space="preserve"> Compania, Consola, Estado, Fabricante, Genero, Ubicacion, Usuario, UsuarioVideojuego, Usuario, Videojuego, VideojuegoConsola, VideojuegoGenero.</w:t>
+      </w:r>
+    </w:p>
+    <w:p>
+      <w:r>
+        <w:t>Clases dentro de ids: UsuarioVideojuegoID, VideojuegoConsolaID, VideojuegoGeneroID</w:t>
+      </w:r>
+    </w:p>
+    <w:p/>
     <w:p>
       <w:pPr>
         <w:pStyle w:val="Ttulo2"/>
@@ -4250,71 +2797,20 @@
       <w:bookmarkStart w:id="38" w:name="_Toc197645683"/>
       <w:bookmarkStart w:id="39" w:name="_Toc197697821"/>
       <w:r>
-        <w:t xml:space="preserve">Plan de </w:t>
-      </w:r>
-      <w:proofErr w:type="spellStart"/>
-      <w:r>
-        <w:t>pruebas</w:t>
-      </w:r>
-      <w:proofErr w:type="spellEnd"/>
-      <w:r>
-        <w:t xml:space="preserve"> (</w:t>
-      </w:r>
-      <w:proofErr w:type="spellStart"/>
-      <w:r>
-        <w:t>cómo</w:t>
-      </w:r>
-      <w:proofErr w:type="spellEnd"/>
-      <w:r>
-        <w:t>)</w:t>
+        <w:t>Plan de pruebas (cómo)</w:t>
       </w:r>
       <w:bookmarkEnd w:id="38"/>
       <w:bookmarkEnd w:id="39"/>
     </w:p>
     <w:p>
-      <w:proofErr w:type="spellStart"/>
-      <w:r>
-        <w:t>Pruebas</w:t>
-      </w:r>
-      <w:proofErr w:type="spellEnd"/>
-      <w:r>
-        <w:t xml:space="preserve"> </w:t>
-      </w:r>
-      <w:proofErr w:type="spellStart"/>
-      <w:r>
-        <w:t>unitarias</w:t>
-      </w:r>
-      <w:proofErr w:type="spellEnd"/>
-      <w:r>
-        <w:t xml:space="preserve"> con JUnit, </w:t>
-      </w:r>
-      <w:proofErr w:type="spellStart"/>
-      <w:r>
-        <w:t>conexión</w:t>
-      </w:r>
-      <w:proofErr w:type="spellEnd"/>
-      <w:r>
-        <w:t xml:space="preserve"> con APIs, </w:t>
-      </w:r>
-      <w:proofErr w:type="spellStart"/>
-      <w:r>
-        <w:t>pruebas</w:t>
-      </w:r>
-      <w:proofErr w:type="spellEnd"/>
-      <w:r>
-        <w:t xml:space="preserve"> </w:t>
-      </w:r>
-      <w:proofErr w:type="spellStart"/>
-      <w:r>
-        <w:t>manuales</w:t>
-      </w:r>
-      <w:proofErr w:type="spellEnd"/>
-      <w:r>
-        <w:t>.</w:t>
+      <w:r>
+        <w:t>Pruebas unitarias con JUnit, conexión con APIs, pruebas manuales.</w:t>
       </w:r>
       <w:r>
         <w:br/>
-        <w:t>[AÑADIR EVIDENCIA DE PLAN DE PRUEBAS AQUÍ]</w:t>
+      </w:r>
+      <w:r>
+        <w:t>AÑADIR EL PLAN DE PRUEBAS CUANDO SE TENGA.</w:t>
       </w:r>
     </w:p>
     <w:p>
@@ -4323,13 +2819,11 @@
       </w:pPr>
       <w:bookmarkStart w:id="40" w:name="_Toc197645684"/>
       <w:bookmarkStart w:id="41" w:name="_Toc197697822"/>
-      <w:proofErr w:type="spellStart"/>
       <w:r>
         <w:t>Implementación</w:t>
       </w:r>
       <w:bookmarkEnd w:id="40"/>
       <w:bookmarkEnd w:id="41"/>
-      <w:proofErr w:type="spellEnd"/>
     </w:p>
     <w:p>
       <w:pPr>
@@ -4337,20 +2831,48 @@
       </w:pPr>
       <w:bookmarkStart w:id="42" w:name="_Toc197645685"/>
       <w:bookmarkStart w:id="43" w:name="_Toc197697823"/>
-      <w:proofErr w:type="spellStart"/>
-      <w:r>
-        <w:t>Entorno</w:t>
-      </w:r>
-      <w:proofErr w:type="spellEnd"/>
-      <w:r>
-        <w:t xml:space="preserve"> de Desarrollo</w:t>
+      <w:r>
+        <w:t>Entorno de Desarrollo</w:t>
       </w:r>
       <w:bookmarkEnd w:id="42"/>
       <w:bookmarkEnd w:id="43"/>
     </w:p>
     <w:p>
       <w:r>
-        <w:t>Java 22, Visual Studio Code, Maven, Neon, GitHub.</w:t>
+        <w:t>Java 22,</w:t>
+      </w:r>
+      <w:r>
+        <w:t xml:space="preserve"> pues es la versión que es más compatible con las dependencias que necesito utilizer.</w:t>
+      </w:r>
+      <w:r>
+        <w:t xml:space="preserve"> Visual Studio Code,</w:t>
+      </w:r>
+      <w:r>
+        <w:t xml:space="preserve"> ya que es un entorno conocido y que contiene todo lo necesario para probar y desarrollar la aplicación,</w:t>
+      </w:r>
+      <w:r>
+        <w:t xml:space="preserve"> Maven</w:t>
+      </w:r>
+      <w:r>
+        <w:t xml:space="preserve"> para la gestion de dependencias y no tener que gestionarlas manualmente</w:t>
+      </w:r>
+      <w:r>
+        <w:t>, Neon</w:t>
+      </w:r>
+      <w:r>
+        <w:t xml:space="preserve"> como sgbe pues usa postgresql, que es un lenguaje que funciona bien con JPA, aloja la BBDD on-line, para poder acceder a ella sin necesidad de tener la base de datos a nivel local, y tiene una versión gratuita que es suficiente para el Desarrollo de esta app y</w:t>
+      </w:r>
+      <w:r>
+        <w:t xml:space="preserve"> GitHub</w:t>
+      </w:r>
+      <w:r>
+        <w:t xml:space="preserve"> para llevar el control de versions, además permite realizar backups para volver a una versión anterior</w:t>
+      </w:r>
+      <w:r>
+        <w:t>.</w:t>
+      </w:r>
+      <w:r>
+        <w:t xml:space="preserve"> Para la exportación en formato PDF se usa OpenPDF, Jackson para el manejo de JSON (para las respuestas a las consultas a la api RAWG), Jakarta Validation e Hibernate Validation para las validaciones. Se usa RetroFit para el consume de la api.</w:t>
       </w:r>
     </w:p>
     <w:p>
@@ -4359,89 +2881,34 @@
       </w:pPr>
       <w:bookmarkStart w:id="44" w:name="_Toc197645686"/>
       <w:bookmarkStart w:id="45" w:name="_Toc197697824"/>
-      <w:proofErr w:type="spellStart"/>
-      <w:r>
-        <w:t>Implantación</w:t>
-      </w:r>
-      <w:proofErr w:type="spellEnd"/>
-      <w:r>
-        <w:t>/</w:t>
-      </w:r>
-      <w:proofErr w:type="spellStart"/>
-      <w:r>
-        <w:t>Puesta</w:t>
-      </w:r>
-      <w:proofErr w:type="spellEnd"/>
-      <w:r>
-        <w:t xml:space="preserve"> </w:t>
-      </w:r>
-      <w:proofErr w:type="spellStart"/>
-      <w:r>
-        <w:t>en</w:t>
-      </w:r>
-      <w:proofErr w:type="spellEnd"/>
-      <w:r>
-        <w:t xml:space="preserve"> </w:t>
-      </w:r>
-      <w:proofErr w:type="spellStart"/>
-      <w:r>
-        <w:t>producción</w:t>
+      <w:r>
+        <w:t>Implantación/Puesta en producción</w:t>
       </w:r>
       <w:bookmarkEnd w:id="44"/>
       <w:bookmarkEnd w:id="45"/>
-      <w:proofErr w:type="spellEnd"/>
-    </w:p>
-    <w:p>
-      <w:r>
-        <w:t xml:space="preserve">La </w:t>
-      </w:r>
-      <w:proofErr w:type="spellStart"/>
-      <w:r>
-        <w:t>aplicación</w:t>
-      </w:r>
-      <w:proofErr w:type="spellEnd"/>
-      <w:r>
-        <w:t xml:space="preserve"> se </w:t>
-      </w:r>
-      <w:proofErr w:type="spellStart"/>
-      <w:r>
-        <w:t>ejecuta</w:t>
-      </w:r>
-      <w:proofErr w:type="spellEnd"/>
-      <w:r>
-        <w:t xml:space="preserve"> </w:t>
-      </w:r>
-      <w:proofErr w:type="spellStart"/>
-      <w:r>
-        <w:t>localmente</w:t>
-      </w:r>
-      <w:proofErr w:type="spellEnd"/>
-      <w:r>
-        <w:t xml:space="preserve"> </w:t>
-      </w:r>
-      <w:proofErr w:type="spellStart"/>
-      <w:r>
-        <w:t>mediante</w:t>
-      </w:r>
-      <w:proofErr w:type="spellEnd"/>
-      <w:r>
-        <w:t xml:space="preserve"> Maven con </w:t>
-      </w:r>
-      <w:proofErr w:type="spellStart"/>
-      <w:r>
-        <w:t>conexión</w:t>
-      </w:r>
-      <w:proofErr w:type="spellEnd"/>
-      <w:r>
-        <w:t xml:space="preserve"> a la </w:t>
-      </w:r>
-      <w:proofErr w:type="spellStart"/>
-      <w:r>
-        <w:t>nube</w:t>
-      </w:r>
-      <w:proofErr w:type="spellEnd"/>
+    </w:p>
+    <w:p>
+      <w:r>
+        <w:t xml:space="preserve">La aplicación se ejecuta localmente mediante Maven con conexión a </w:t>
+      </w:r>
+      <w:r>
+        <w:t>una base de datos alojada en la nube</w:t>
+      </w:r>
       <w:r>
         <w:t>.</w:t>
+      </w:r>
+      <w:r>
+        <w:t xml:space="preserve"> Cuando se desea añadir un videojuego, se realiza una consulta a una api con videojuegos</w:t>
+      </w:r>
+      <w:r>
+        <w:t xml:space="preserve"> (RAWG)</w:t>
+      </w:r>
+      <w:r>
+        <w:t xml:space="preserve">, se puede buscar mediante nombre, consola etc. Si pulsas el botón de </w:t>
+      </w:r>
+      <w:r>
+        <w:lastRenderedPageBreak/>
+        <w:t xml:space="preserve">agregar, se agregará a tu biblioteca. También tiene un sistema de log in que permite tener varios usuarios con sus propias bibliotecas. </w:t>
       </w:r>
     </w:p>
     <w:p>
@@ -4450,29 +2917,11 @@
       </w:pPr>
       <w:bookmarkStart w:id="46" w:name="_Toc197645687"/>
       <w:bookmarkStart w:id="47" w:name="_Toc197697825"/>
-      <w:proofErr w:type="spellStart"/>
-      <w:r>
-        <w:t>Capturas</w:t>
-      </w:r>
-      <w:proofErr w:type="spellEnd"/>
-      <w:r>
-        <w:t xml:space="preserve"> de la </w:t>
-      </w:r>
-      <w:proofErr w:type="spellStart"/>
-      <w:r>
-        <w:t>ejecución</w:t>
-      </w:r>
-      <w:proofErr w:type="spellEnd"/>
-      <w:r>
-        <w:t xml:space="preserve"> de la </w:t>
-      </w:r>
-      <w:proofErr w:type="spellStart"/>
-      <w:r>
-        <w:t>funcionalidad</w:t>
+      <w:r>
+        <w:t>Capturas de la ejecución de la funcionalidad</w:t>
       </w:r>
       <w:bookmarkEnd w:id="46"/>
       <w:bookmarkEnd w:id="47"/>
-      <w:proofErr w:type="spellEnd"/>
     </w:p>
     <w:p>
       <w:r>
@@ -4485,37 +2934,11 @@
       </w:pPr>
       <w:bookmarkStart w:id="48" w:name="_Toc197645688"/>
       <w:bookmarkStart w:id="49" w:name="_Toc197697826"/>
-      <w:proofErr w:type="spellStart"/>
-      <w:r>
-        <w:t>Información</w:t>
-      </w:r>
-      <w:proofErr w:type="spellEnd"/>
-      <w:r>
-        <w:t xml:space="preserve"> </w:t>
-      </w:r>
-      <w:proofErr w:type="spellStart"/>
-      <w:r>
-        <w:t>sobre</w:t>
-      </w:r>
-      <w:proofErr w:type="spellEnd"/>
-      <w:r>
-        <w:t xml:space="preserve"> la </w:t>
-      </w:r>
-      <w:proofErr w:type="spellStart"/>
-      <w:r>
-        <w:t>versión</w:t>
-      </w:r>
-      <w:proofErr w:type="spellEnd"/>
-      <w:r>
-        <w:t xml:space="preserve"> y software </w:t>
-      </w:r>
-      <w:proofErr w:type="spellStart"/>
-      <w:r>
-        <w:t>necesario</w:t>
+      <w:r>
+        <w:t>Información sobre la versión y software necesario</w:t>
       </w:r>
       <w:bookmarkEnd w:id="48"/>
       <w:bookmarkEnd w:id="49"/>
-      <w:proofErr w:type="spellEnd"/>
     </w:p>
     <w:p>
       <w:r>
@@ -4543,39 +2966,16 @@
       </w:r>
       <w:r>
         <w:br/>
-        <w:t xml:space="preserve">• </w:t>
-      </w:r>
-      <w:proofErr w:type="spellStart"/>
-      <w:r>
-        <w:t>Conexión</w:t>
-      </w:r>
-      <w:proofErr w:type="spellEnd"/>
-      <w:r>
-        <w:t xml:space="preserve"> </w:t>
-      </w:r>
-      <w:proofErr w:type="spellStart"/>
+        <w:t xml:space="preserve">• Conexión </w:t>
+      </w:r>
       <w:proofErr w:type="gramStart"/>
       <w:r>
         <w:t>a</w:t>
       </w:r>
-      <w:proofErr w:type="spellEnd"/>
       <w:proofErr w:type="gramEnd"/>
       <w:r>
-        <w:t xml:space="preserve"> Internet para </w:t>
-      </w:r>
-      <w:proofErr w:type="spellStart"/>
-      <w:r>
-        <w:t>uso</w:t>
-      </w:r>
-      <w:proofErr w:type="spellEnd"/>
-      <w:r>
-        <w:t xml:space="preserve"> </w:t>
-      </w:r>
-      <w:proofErr w:type="spellStart"/>
-      <w:r>
-        <w:t>completo</w:t>
-      </w:r>
-      <w:proofErr w:type="spellEnd"/>
+        <w:t xml:space="preserve"> Internet para uso completo</w:t>
+      </w:r>
     </w:p>
     <w:p>
       <w:pPr>
@@ -4583,118 +2983,67 @@
       </w:pPr>
       <w:bookmarkStart w:id="50" w:name="_Toc197645689"/>
       <w:bookmarkStart w:id="51" w:name="_Toc197697827"/>
-      <w:proofErr w:type="spellStart"/>
-      <w:r>
-        <w:t>Elementos</w:t>
-      </w:r>
-      <w:proofErr w:type="spellEnd"/>
-      <w:r>
-        <w:t xml:space="preserve"> </w:t>
-      </w:r>
-      <w:proofErr w:type="spellStart"/>
-      <w:r>
-        <w:t>destacables</w:t>
-      </w:r>
-      <w:proofErr w:type="spellEnd"/>
-      <w:r>
-        <w:t xml:space="preserve"> del </w:t>
-      </w:r>
-      <w:proofErr w:type="spellStart"/>
-      <w:r>
-        <w:t>desarrollo</w:t>
+      <w:r>
+        <w:t>Elementos destacables del desarrollo</w:t>
       </w:r>
       <w:bookmarkEnd w:id="50"/>
       <w:bookmarkEnd w:id="51"/>
-      <w:proofErr w:type="spellEnd"/>
-    </w:p>
-    <w:p>
-      <w:r>
-        <w:t xml:space="preserve">• </w:t>
-      </w:r>
-      <w:proofErr w:type="spellStart"/>
-      <w:r>
-        <w:t>Integración</w:t>
-      </w:r>
-      <w:proofErr w:type="spellEnd"/>
-      <w:r>
-        <w:t xml:space="preserve"> con APIs</w:t>
+    </w:p>
+    <w:p>
+      <w:r>
+        <w:t>• Integración con APIs</w:t>
+      </w:r>
+      <w:r>
+        <w:t xml:space="preserve"> para la búsqueda de videojuegos y agregarlos en la bbdd, para no tener necesidad de crear una base de datos propia de donde añadir todos los videojuegos, si no ir rellenando nuestra base de datos extrayendo los datos de la api con los datos de los videojuegos.</w:t>
       </w:r>
       <w:r>
         <w:br/>
-        <w:t xml:space="preserve">• Base de </w:t>
-      </w:r>
-      <w:proofErr w:type="spellStart"/>
-      <w:r>
-        <w:t>datos</w:t>
-      </w:r>
-      <w:proofErr w:type="spellEnd"/>
-      <w:r>
-        <w:t xml:space="preserve"> </w:t>
-      </w:r>
-      <w:proofErr w:type="spellStart"/>
-      <w:r>
-        <w:t>en</w:t>
-      </w:r>
-      <w:proofErr w:type="spellEnd"/>
-      <w:r>
-        <w:t xml:space="preserve"> la </w:t>
-      </w:r>
-      <w:proofErr w:type="spellStart"/>
-      <w:r>
-        <w:t>nube</w:t>
-      </w:r>
-      <w:proofErr w:type="spellEnd"/>
+        <w:t>• Base de datos en la nube</w:t>
+      </w:r>
+      <w:r>
+        <w:t xml:space="preserve"> para poder tener acceso a la misma en cualquier situación (siempre y cuando se tenga internet) y evitar problemáticas como perder la base de datos debido a un formateo o tener que reinstalar el SO.</w:t>
+      </w:r>
       <w:r>
         <w:br/>
-        <w:t xml:space="preserve">• </w:t>
-      </w:r>
-      <w:proofErr w:type="spellStart"/>
-      <w:r>
-        <w:t>Estadísticas</w:t>
-      </w:r>
-      <w:proofErr w:type="spellEnd"/>
-      <w:r>
-        <w:t xml:space="preserve"> y </w:t>
-      </w:r>
-      <w:proofErr w:type="spellStart"/>
-      <w:r>
-        <w:t>exportación</w:t>
-      </w:r>
-      <w:proofErr w:type="spellEnd"/>
+        <w:t>• Estadísticas</w:t>
+      </w:r>
+      <w:r>
+        <w:t xml:space="preserve"> basadas en nuestra biblioteca</w:t>
+      </w:r>
+      <w:r>
+        <w:t xml:space="preserve"> y exportación</w:t>
+      </w:r>
+      <w:r>
+        <w:t xml:space="preserve"> de la biblioteca en formato pdf para poder mostrarla de manera sencilla.</w:t>
+      </w:r>
       <w:r>
         <w:br/>
-        <w:t xml:space="preserve">• </w:t>
-      </w:r>
-      <w:proofErr w:type="spellStart"/>
-      <w:r>
-        <w:t>Uso</w:t>
-      </w:r>
-      <w:proofErr w:type="spellEnd"/>
-      <w:r>
-        <w:t xml:space="preserve"> de JavaFX </w:t>
-      </w:r>
-      <w:proofErr w:type="spellStart"/>
-      <w:r>
-        <w:t>moderno</w:t>
-      </w:r>
-      <w:proofErr w:type="spellEnd"/>
+        <w:t xml:space="preserve">• Uso de JavaFX </w:t>
+      </w:r>
+      <w:r>
+        <w:t>moderno para poder tener unas interfaces simples pero funcionales</w:t>
+      </w:r>
       <w:r>
         <w:br/>
-        <w:t xml:space="preserve">• </w:t>
-      </w:r>
-      <w:proofErr w:type="spellStart"/>
-      <w:r>
-        <w:t>Modularidad</w:t>
-      </w:r>
-      <w:proofErr w:type="spellEnd"/>
-      <w:r>
-        <w:t xml:space="preserve"> y </w:t>
-      </w:r>
-      <w:proofErr w:type="spellStart"/>
-      <w:r>
-        <w:t>escalabilidad</w:t>
-      </w:r>
-      <w:proofErr w:type="spellEnd"/>
+        <w:t>• Modularidad y escalabilidad</w:t>
+      </w:r>
+      <w:r>
+        <w:t xml:space="preserve"> en caso de querer añadir nuevas funcionalidades.</w:t>
+      </w:r>
+    </w:p>
+    <w:p/>
+    <w:p>
+      <w:pPr>
+        <w:pStyle w:val="Ttulo1"/>
+      </w:pPr>
+      <w:r>
+        <w:t>Manual de usuario</w:t>
+      </w:r>
+    </w:p>
+    <w:p>
+      <w:r>
+        <w:t>EN PROCESO</w:t>
+      </w:r>
     </w:p>
     <w:p>
       <w:pPr>
@@ -4702,17 +3051,15 @@
       </w:pPr>
       <w:bookmarkStart w:id="52" w:name="_Toc197645690"/>
       <w:bookmarkStart w:id="53" w:name="_Toc197697828"/>
-      <w:proofErr w:type="spellStart"/>
       <w:r>
         <w:t>Conclusiones</w:t>
       </w:r>
       <w:bookmarkEnd w:id="52"/>
       <w:bookmarkEnd w:id="53"/>
-      <w:proofErr w:type="spellEnd"/>
-    </w:p>
-    <w:p>
-      <w:r>
-        <w:t>[AÑADIR CONCLUSIONES AL FINAL DEL PROYECTO]</w:t>
+    </w:p>
+    <w:p>
+      <w:r>
+        <w:t>EN PROCESO</w:t>
       </w:r>
     </w:p>
     <w:p>
@@ -4721,35 +3068,16 @@
       </w:pPr>
       <w:bookmarkStart w:id="54" w:name="_Toc197645691"/>
       <w:bookmarkStart w:id="55" w:name="_Toc197697829"/>
-      <w:proofErr w:type="spellStart"/>
-      <w:r>
-        <w:lastRenderedPageBreak/>
+      <w:r>
         <w:t>Bibliografía</w:t>
       </w:r>
       <w:bookmarkEnd w:id="54"/>
       <w:bookmarkEnd w:id="55"/>
-      <w:proofErr w:type="spellEnd"/>
     </w:p>
     <w:p>
       <w:r>
         <w:br/>
-        <w:t xml:space="preserve">• </w:t>
-      </w:r>
-      <w:proofErr w:type="spellStart"/>
-      <w:r>
-        <w:t>OpenAI</w:t>
-      </w:r>
-      <w:proofErr w:type="spellEnd"/>
-      <w:r>
-        <w:t xml:space="preserve"> - </w:t>
-      </w:r>
-      <w:proofErr w:type="spellStart"/>
-      <w:r>
-        <w:t>ChatGPT</w:t>
-      </w:r>
-      <w:proofErr w:type="spellEnd"/>
-      <w:r>
-        <w:t xml:space="preserve"> - https://chatgpt.com/</w:t>
+        <w:t>• OpenAI - ChatGPT - https://chatgpt.com/</w:t>
       </w:r>
       <w:r>
         <w:br/>
@@ -4757,6 +3085,9 @@
       </w:r>
       <w:r>
         <w:br/>
+      </w:r>
+      <w:r>
+        <w:lastRenderedPageBreak/>
         <w:t>• Gemini AI - https://gemini.google.com/</w:t>
       </w:r>
       <w:r>
@@ -4785,19 +3116,13 @@
       </w:pPr>
       <w:bookmarkStart w:id="56" w:name="_Toc197645692"/>
       <w:bookmarkStart w:id="57" w:name="_Toc197697830"/>
-      <w:proofErr w:type="spellStart"/>
       <w:r>
         <w:t>Anexos</w:t>
       </w:r>
       <w:bookmarkEnd w:id="56"/>
       <w:bookmarkEnd w:id="57"/>
-      <w:proofErr w:type="spellEnd"/>
-    </w:p>
-    <w:p>
-      <w:r>
-        <w:t>[AÑADIR CÓDIGO, DIAGRAMAS, DATOS EXTRA EN ESTA SECCIÓN]</w:t>
-      </w:r>
-    </w:p>
+    </w:p>
+    <w:p/>
     <w:p/>
     <w:sectPr>
       <w:pgSz w:w="11906" w:h="16838"/>

</xml_diff>

<commit_message>
Added pagination and the logic to delete a game from the user's library. Also finished the documentation for the second delivery.
</commit_message>
<xml_diff>
--- a/Documentación/Word (En uso)/DocumentaciónTFGDavidBargalloOrtiz.docx
+++ b/Documentación/Word (En uso)/DocumentaciónTFGDavidBargalloOrtiz.docx
@@ -330,7 +330,21 @@
                 <w:rStyle w:val="Hipervnculo"/>
                 <w:noProof/>
               </w:rPr>
-              <w:t>Casos de Uso - F</w:t>
+              <w:t xml:space="preserve">Casos </w:t>
+            </w:r>
+            <w:r>
+              <w:rPr>
+                <w:rStyle w:val="Hipervnculo"/>
+                <w:noProof/>
+              </w:rPr>
+              <w:t>d</w:t>
+            </w:r>
+            <w:r>
+              <w:rPr>
+                <w:rStyle w:val="Hipervnculo"/>
+                <w:noProof/>
+              </w:rPr>
+              <w:t>e Uso - F</w:t>
             </w:r>
             <w:r>
               <w:rPr>
@@ -2027,33 +2041,6 @@
     </w:sdt>
     <w:p/>
     <w:p/>
-    <w:p/>
-    <w:p/>
-    <w:p/>
-    <w:p/>
-    <w:p/>
-    <w:p/>
-    <w:p/>
-    <w:p/>
-    <w:p/>
-    <w:p/>
-    <w:p/>
-    <w:p/>
-    <w:p/>
-    <w:p/>
-    <w:p/>
-    <w:p/>
-    <w:p/>
-    <w:p/>
-    <w:p/>
-    <w:p/>
-    <w:p/>
-    <w:p/>
-    <w:p/>
-    <w:p/>
-    <w:p/>
-    <w:p/>
-    <w:p/>
     <w:p>
       <w:pPr>
         <w:pStyle w:val="Ttulo1"/>
@@ -3224,7 +3211,10 @@
       </w:r>
       <w:proofErr w:type="spellStart"/>
       <w:r>
-        <w:t>Inicio</w:t>
+        <w:t>I</w:t>
+      </w:r>
+      <w:r>
+        <w:t>nicio</w:t>
       </w:r>
       <w:proofErr w:type="spellEnd"/>
       <w:r>
@@ -3233,114 +3223,389 @@
       <w:proofErr w:type="spellStart"/>
       <w:r>
         <w:t>sesión</w:t>
-      </w:r>
-      <w:proofErr w:type="spellEnd"/>
-      <w:r>
-        <w:br/>
-        <w:t xml:space="preserve">• </w:t>
-      </w:r>
-      <w:proofErr w:type="spellStart"/>
-      <w:r>
-        <w:t>Añadir</w:t>
-      </w:r>
-      <w:proofErr w:type="spellEnd"/>
-      <w:r>
-        <w:t xml:space="preserve"> </w:t>
-      </w:r>
-      <w:proofErr w:type="spellStart"/>
-      <w:r>
-        <w:t>videojuegos</w:t>
-      </w:r>
-      <w:proofErr w:type="spellEnd"/>
-      <w:r>
-        <w:t xml:space="preserve"> a la </w:t>
-      </w:r>
-      <w:proofErr w:type="spellStart"/>
-      <w:r>
-        <w:t>biblioteca</w:t>
-      </w:r>
-      <w:proofErr w:type="spellEnd"/>
-      <w:r>
-        <w:br/>
-        <w:t xml:space="preserve">• </w:t>
-      </w:r>
-      <w:proofErr w:type="spellStart"/>
-      <w:r>
-        <w:t>Añadir</w:t>
-      </w:r>
-      <w:proofErr w:type="spellEnd"/>
-      <w:r>
-        <w:t xml:space="preserve"> </w:t>
-      </w:r>
-      <w:proofErr w:type="spellStart"/>
-      <w:r>
-        <w:t>videojuegos</w:t>
-      </w:r>
-      <w:proofErr w:type="spellEnd"/>
-      <w:r>
-        <w:t xml:space="preserve"> a </w:t>
-      </w:r>
-      <w:proofErr w:type="spellStart"/>
-      <w:r>
-        <w:t>wishlist</w:t>
-      </w:r>
-      <w:proofErr w:type="spellEnd"/>
-      <w:r>
-        <w:br/>
-        <w:t xml:space="preserve">• </w:t>
-      </w:r>
-      <w:proofErr w:type="spellStart"/>
-      <w:r>
-        <w:t>Filtrar</w:t>
-      </w:r>
-      <w:proofErr w:type="spellEnd"/>
-      <w:r>
-        <w:t xml:space="preserve"> </w:t>
-      </w:r>
-      <w:proofErr w:type="spellStart"/>
-      <w:r>
-        <w:t>juegos</w:t>
-      </w:r>
-      <w:proofErr w:type="spellEnd"/>
-      <w:r>
-        <w:t xml:space="preserve"> de </w:t>
-      </w:r>
-      <w:proofErr w:type="spellStart"/>
-      <w:r>
-        <w:t>tu</w:t>
-      </w:r>
-      <w:proofErr w:type="spellEnd"/>
-      <w:r>
-        <w:t xml:space="preserve"> </w:t>
-      </w:r>
-      <w:proofErr w:type="spellStart"/>
-      <w:r>
-        <w:t>biblioteca</w:t>
-      </w:r>
-      <w:proofErr w:type="spellEnd"/>
-      <w:r>
-        <w:br/>
-        <w:t xml:space="preserve">• </w:t>
-      </w:r>
-      <w:proofErr w:type="spellStart"/>
-      <w:r>
-        <w:t>Exportar</w:t>
-      </w:r>
-      <w:proofErr w:type="spellEnd"/>
-      <w:r>
-        <w:t xml:space="preserve"> la </w:t>
-      </w:r>
-      <w:proofErr w:type="spellStart"/>
-      <w:r>
-        <w:t>biblioteca</w:t>
       </w:r>
       <w:proofErr w:type="spellEnd"/>
     </w:p>
     <w:p>
       <w:r>
-        <w:t>[AÑADIR DIAGRAMAS DE CASOS DE USO AQUÍ]</w:t>
+        <w:rPr>
+          <w:noProof/>
+          <w14:ligatures w14:val="standardContextual"/>
+        </w:rPr>
+        <w:lastRenderedPageBreak/>
+        <w:drawing>
+          <wp:inline distT="0" distB="0" distL="0" distR="0" wp14:anchorId="49CF5743" wp14:editId="6055AC67">
+            <wp:extent cx="5400040" cy="4356100"/>
+            <wp:effectExtent l="0" t="0" r="0" b="6350"/>
+            <wp:docPr id="20" name="Imagen 20"/>
+            <wp:cNvGraphicFramePr>
+              <a:graphicFrameLocks xmlns:a="http://schemas.openxmlformats.org/drawingml/2006/main" noChangeAspect="1"/>
+            </wp:cNvGraphicFramePr>
+            <a:graphic xmlns:a="http://schemas.openxmlformats.org/drawingml/2006/main">
+              <a:graphicData uri="http://schemas.openxmlformats.org/drawingml/2006/picture">
+                <pic:pic xmlns:pic="http://schemas.openxmlformats.org/drawingml/2006/picture">
+                  <pic:nvPicPr>
+                    <pic:cNvPr id="20" name="Imagen 20"/>
+                    <pic:cNvPicPr/>
+                  </pic:nvPicPr>
+                  <pic:blipFill>
+                    <a:blip r:embed="rId5">
+                      <a:extLst>
+                        <a:ext uri="{28A0092B-C50C-407E-A947-70E740481C1C}">
+                          <a14:useLocalDpi xmlns:a14="http://schemas.microsoft.com/office/drawing/2010/main" val="0"/>
+                        </a:ext>
+                      </a:extLst>
+                    </a:blip>
+                    <a:stretch>
+                      <a:fillRect/>
+                    </a:stretch>
+                  </pic:blipFill>
+                  <pic:spPr>
+                    <a:xfrm>
+                      <a:off x="0" y="0"/>
+                      <a:ext cx="5400040" cy="4356100"/>
+                    </a:xfrm>
+                    <a:prstGeom prst="rect">
+                      <a:avLst/>
+                    </a:prstGeom>
+                  </pic:spPr>
+                </pic:pic>
+              </a:graphicData>
+            </a:graphic>
+          </wp:inline>
+        </w:drawing>
       </w:r>
     </w:p>
+    <w:p>
+      <w:r>
+        <w:lastRenderedPageBreak/>
+        <w:t xml:space="preserve">• </w:t>
+      </w:r>
+      <w:proofErr w:type="spellStart"/>
+      <w:r>
+        <w:t>Registro</w:t>
+      </w:r>
+      <w:proofErr w:type="spellEnd"/>
+      <w:r>
+        <w:br/>
+      </w:r>
+      <w:r>
+        <w:rPr>
+          <w:noProof/>
+          <w14:ligatures w14:val="standardContextual"/>
+        </w:rPr>
+        <w:drawing>
+          <wp:inline distT="0" distB="0" distL="0" distR="0" wp14:anchorId="112DBE30" wp14:editId="078B0EBF">
+            <wp:extent cx="5400040" cy="7578090"/>
+            <wp:effectExtent l="0" t="0" r="0" b="3810"/>
+            <wp:docPr id="21" name="Imagen 21"/>
+            <wp:cNvGraphicFramePr>
+              <a:graphicFrameLocks xmlns:a="http://schemas.openxmlformats.org/drawingml/2006/main" noChangeAspect="1"/>
+            </wp:cNvGraphicFramePr>
+            <a:graphic xmlns:a="http://schemas.openxmlformats.org/drawingml/2006/main">
+              <a:graphicData uri="http://schemas.openxmlformats.org/drawingml/2006/picture">
+                <pic:pic xmlns:pic="http://schemas.openxmlformats.org/drawingml/2006/picture">
+                  <pic:nvPicPr>
+                    <pic:cNvPr id="21" name="Imagen 21"/>
+                    <pic:cNvPicPr/>
+                  </pic:nvPicPr>
+                  <pic:blipFill>
+                    <a:blip r:embed="rId6">
+                      <a:extLst>
+                        <a:ext uri="{28A0092B-C50C-407E-A947-70E740481C1C}">
+                          <a14:useLocalDpi xmlns:a14="http://schemas.microsoft.com/office/drawing/2010/main" val="0"/>
+                        </a:ext>
+                      </a:extLst>
+                    </a:blip>
+                    <a:stretch>
+                      <a:fillRect/>
+                    </a:stretch>
+                  </pic:blipFill>
+                  <pic:spPr>
+                    <a:xfrm>
+                      <a:off x="0" y="0"/>
+                      <a:ext cx="5400040" cy="7578090"/>
+                    </a:xfrm>
+                    <a:prstGeom prst="rect">
+                      <a:avLst/>
+                    </a:prstGeom>
+                  </pic:spPr>
+                </pic:pic>
+              </a:graphicData>
+            </a:graphic>
+          </wp:inline>
+        </w:drawing>
+      </w:r>
+      <w:r>
+        <w:br/>
+      </w:r>
+      <w:r>
+        <w:br/>
+      </w:r>
+      <w:r>
+        <w:t xml:space="preserve">• </w:t>
+      </w:r>
+      <w:proofErr w:type="spellStart"/>
+      <w:r>
+        <w:t>Filtrar</w:t>
+      </w:r>
+      <w:proofErr w:type="spellEnd"/>
+      <w:r>
+        <w:t xml:space="preserve"> </w:t>
+      </w:r>
+      <w:proofErr w:type="spellStart"/>
+      <w:r>
+        <w:t>juegos</w:t>
+      </w:r>
+      <w:proofErr w:type="spellEnd"/>
+      <w:r>
+        <w:t xml:space="preserve"> </w:t>
+      </w:r>
+      <w:proofErr w:type="spellStart"/>
+      <w:r>
+        <w:t>en</w:t>
+      </w:r>
+      <w:proofErr w:type="spellEnd"/>
+      <w:r>
+        <w:t xml:space="preserve"> </w:t>
+      </w:r>
+      <w:proofErr w:type="spellStart"/>
+      <w:r>
+        <w:t>biblioteca</w:t>
+      </w:r>
+      <w:proofErr w:type="spellEnd"/>
+      <w:r>
+        <w:t xml:space="preserve"> (y </w:t>
+      </w:r>
+      <w:proofErr w:type="spellStart"/>
+      <w:r>
+        <w:t>wishlist</w:t>
+      </w:r>
+      <w:proofErr w:type="spellEnd"/>
+      <w:r>
+        <w:t>)</w:t>
+      </w:r>
+      <w:r>
+        <w:br/>
+      </w:r>
+      <w:r>
+        <w:rPr>
+          <w:noProof/>
+          <w14:ligatures w14:val="standardContextual"/>
+        </w:rPr>
+        <w:lastRenderedPageBreak/>
+        <w:drawing>
+          <wp:inline distT="0" distB="0" distL="0" distR="0" wp14:anchorId="222E5517" wp14:editId="1791838D">
+            <wp:extent cx="5400040" cy="2212340"/>
+            <wp:effectExtent l="0" t="0" r="0" b="0"/>
+            <wp:docPr id="22" name="Imagen 22"/>
+            <wp:cNvGraphicFramePr>
+              <a:graphicFrameLocks xmlns:a="http://schemas.openxmlformats.org/drawingml/2006/main" noChangeAspect="1"/>
+            </wp:cNvGraphicFramePr>
+            <a:graphic xmlns:a="http://schemas.openxmlformats.org/drawingml/2006/main">
+              <a:graphicData uri="http://schemas.openxmlformats.org/drawingml/2006/picture">
+                <pic:pic xmlns:pic="http://schemas.openxmlformats.org/drawingml/2006/picture">
+                  <pic:nvPicPr>
+                    <pic:cNvPr id="22" name="Imagen 22"/>
+                    <pic:cNvPicPr/>
+                  </pic:nvPicPr>
+                  <pic:blipFill>
+                    <a:blip r:embed="rId7" cstate="print">
+                      <a:extLst>
+                        <a:ext uri="{28A0092B-C50C-407E-A947-70E740481C1C}">
+                          <a14:useLocalDpi xmlns:a14="http://schemas.microsoft.com/office/drawing/2010/main" val="0"/>
+                        </a:ext>
+                      </a:extLst>
+                    </a:blip>
+                    <a:stretch>
+                      <a:fillRect/>
+                    </a:stretch>
+                  </pic:blipFill>
+                  <pic:spPr>
+                    <a:xfrm>
+                      <a:off x="0" y="0"/>
+                      <a:ext cx="5400040" cy="2212340"/>
+                    </a:xfrm>
+                    <a:prstGeom prst="rect">
+                      <a:avLst/>
+                    </a:prstGeom>
+                  </pic:spPr>
+                </pic:pic>
+              </a:graphicData>
+            </a:graphic>
+          </wp:inline>
+        </w:drawing>
+      </w:r>
+      <w:r>
+        <w:br/>
+      </w:r>
+      <w:r>
+        <w:br/>
+      </w:r>
+      <w:r>
+        <w:br/>
+      </w:r>
+      <w:r>
+        <w:t xml:space="preserve">• </w:t>
+      </w:r>
+      <w:proofErr w:type="spellStart"/>
+      <w:r>
+        <w:t>Buscar</w:t>
+      </w:r>
+      <w:proofErr w:type="spellEnd"/>
+      <w:r>
+        <w:t xml:space="preserve"> </w:t>
+      </w:r>
+      <w:proofErr w:type="spellStart"/>
+      <w:r>
+        <w:t>juego</w:t>
+      </w:r>
+      <w:proofErr w:type="spellEnd"/>
+      <w:r>
+        <w:t xml:space="preserve"> para </w:t>
+      </w:r>
+      <w:proofErr w:type="spellStart"/>
+      <w:r>
+        <w:t>biblioteca</w:t>
+      </w:r>
+      <w:proofErr w:type="spellEnd"/>
+      <w:r>
+        <w:t xml:space="preserve"> (y </w:t>
+      </w:r>
+      <w:proofErr w:type="spellStart"/>
+      <w:r>
+        <w:t>wishlist</w:t>
+      </w:r>
+      <w:proofErr w:type="spellEnd"/>
+      <w:r>
+        <w:t>)</w:t>
+      </w:r>
+      <w:r>
+        <w:br/>
+      </w:r>
+      <w:r>
+        <w:rPr>
+          <w:noProof/>
+          <w14:ligatures w14:val="standardContextual"/>
+        </w:rPr>
+        <w:drawing>
+          <wp:inline distT="0" distB="0" distL="0" distR="0" wp14:anchorId="0F576F75" wp14:editId="4445B50F">
+            <wp:extent cx="5400040" cy="4066540"/>
+            <wp:effectExtent l="0" t="0" r="0" b="0"/>
+            <wp:docPr id="24" name="Imagen 24"/>
+            <wp:cNvGraphicFramePr>
+              <a:graphicFrameLocks xmlns:a="http://schemas.openxmlformats.org/drawingml/2006/main" noChangeAspect="1"/>
+            </wp:cNvGraphicFramePr>
+            <a:graphic xmlns:a="http://schemas.openxmlformats.org/drawingml/2006/main">
+              <a:graphicData uri="http://schemas.openxmlformats.org/drawingml/2006/picture">
+                <pic:pic xmlns:pic="http://schemas.openxmlformats.org/drawingml/2006/picture">
+                  <pic:nvPicPr>
+                    <pic:cNvPr id="24" name="Imagen 24"/>
+                    <pic:cNvPicPr/>
+                  </pic:nvPicPr>
+                  <pic:blipFill>
+                    <a:blip r:embed="rId8">
+                      <a:extLst>
+                        <a:ext uri="{28A0092B-C50C-407E-A947-70E740481C1C}">
+                          <a14:useLocalDpi xmlns:a14="http://schemas.microsoft.com/office/drawing/2010/main" val="0"/>
+                        </a:ext>
+                      </a:extLst>
+                    </a:blip>
+                    <a:stretch>
+                      <a:fillRect/>
+                    </a:stretch>
+                  </pic:blipFill>
+                  <pic:spPr>
+                    <a:xfrm>
+                      <a:off x="0" y="0"/>
+                      <a:ext cx="5400040" cy="4066540"/>
+                    </a:xfrm>
+                    <a:prstGeom prst="rect">
+                      <a:avLst/>
+                    </a:prstGeom>
+                  </pic:spPr>
+                </pic:pic>
+              </a:graphicData>
+            </a:graphic>
+          </wp:inline>
+        </w:drawing>
+      </w:r>
+    </w:p>
+    <w:p>
+      <w:r>
+        <w:lastRenderedPageBreak/>
+        <w:t xml:space="preserve">• </w:t>
+      </w:r>
+      <w:proofErr w:type="spellStart"/>
+      <w:r>
+        <w:t>Exportar</w:t>
+      </w:r>
+      <w:proofErr w:type="spellEnd"/>
+      <w:r>
+        <w:t xml:space="preserve"> </w:t>
+      </w:r>
+      <w:proofErr w:type="spellStart"/>
+      <w:r>
+        <w:t>biblioteca</w:t>
+      </w:r>
+      <w:proofErr w:type="spellEnd"/>
+      <w:r>
+        <w:t xml:space="preserve"> a PDF</w:t>
+      </w:r>
+      <w:r>
+        <w:br/>
+      </w:r>
+      <w:r>
+        <w:rPr>
+          <w:noProof/>
+          <w14:ligatures w14:val="standardContextual"/>
+        </w:rPr>
+        <w:drawing>
+          <wp:inline distT="0" distB="0" distL="0" distR="0" wp14:anchorId="52422E9A" wp14:editId="7DBDD7C7">
+            <wp:extent cx="5400040" cy="3669665"/>
+            <wp:effectExtent l="0" t="0" r="0" b="6985"/>
+            <wp:docPr id="25" name="Imagen 25"/>
+            <wp:cNvGraphicFramePr>
+              <a:graphicFrameLocks xmlns:a="http://schemas.openxmlformats.org/drawingml/2006/main" noChangeAspect="1"/>
+            </wp:cNvGraphicFramePr>
+            <a:graphic xmlns:a="http://schemas.openxmlformats.org/drawingml/2006/main">
+              <a:graphicData uri="http://schemas.openxmlformats.org/drawingml/2006/picture">
+                <pic:pic xmlns:pic="http://schemas.openxmlformats.org/drawingml/2006/picture">
+                  <pic:nvPicPr>
+                    <pic:cNvPr id="25" name="Imagen 25"/>
+                    <pic:cNvPicPr/>
+                  </pic:nvPicPr>
+                  <pic:blipFill>
+                    <a:blip r:embed="rId9">
+                      <a:extLst>
+                        <a:ext uri="{28A0092B-C50C-407E-A947-70E740481C1C}">
+                          <a14:useLocalDpi xmlns:a14="http://schemas.microsoft.com/office/drawing/2010/main" val="0"/>
+                        </a:ext>
+                      </a:extLst>
+                    </a:blip>
+                    <a:stretch>
+                      <a:fillRect/>
+                    </a:stretch>
+                  </pic:blipFill>
+                  <pic:spPr>
+                    <a:xfrm>
+                      <a:off x="0" y="0"/>
+                      <a:ext cx="5400040" cy="3669665"/>
+                    </a:xfrm>
+                    <a:prstGeom prst="rect">
+                      <a:avLst/>
+                    </a:prstGeom>
+                  </pic:spPr>
+                </pic:pic>
+              </a:graphicData>
+            </a:graphic>
+          </wp:inline>
+        </w:drawing>
+      </w:r>
+    </w:p>
+    <w:p/>
+    <w:p/>
+    <w:p/>
     <w:p>
       <w:pPr>
         <w:pStyle w:val="Ttulo2"/>
@@ -3540,7 +3805,6 @@
       <w:bookmarkStart w:id="14" w:name="_Toc197645671"/>
       <w:bookmarkStart w:id="15" w:name="_Toc197697809"/>
       <w:r>
-        <w:lastRenderedPageBreak/>
         <w:t xml:space="preserve">No </w:t>
       </w:r>
       <w:proofErr w:type="spellStart"/>
@@ -3623,6 +3887,7 @@
       <w:bookmarkStart w:id="17" w:name="_Toc197697810"/>
       <w:proofErr w:type="spellStart"/>
       <w:r>
+        <w:lastRenderedPageBreak/>
         <w:t>Diseño</w:t>
       </w:r>
       <w:bookmarkEnd w:id="16"/>
@@ -3708,6 +3973,762 @@
       <w:proofErr w:type="spellStart"/>
       <w:r>
         <w:t>juego</w:t>
+      </w:r>
+      <w:proofErr w:type="spellEnd"/>
+      <w:r>
+        <w:t>.</w:t>
+      </w:r>
+      <w:r>
+        <w:t xml:space="preserve"> Las </w:t>
+      </w:r>
+      <w:proofErr w:type="spellStart"/>
+      <w:r>
+        <w:t>pantallas</w:t>
+      </w:r>
+      <w:proofErr w:type="spellEnd"/>
+      <w:r>
+        <w:t xml:space="preserve"> de Wishlist y </w:t>
+      </w:r>
+      <w:proofErr w:type="spellStart"/>
+      <w:r>
+        <w:t>estadísticas</w:t>
+      </w:r>
+      <w:proofErr w:type="spellEnd"/>
+      <w:r>
+        <w:t xml:space="preserve"> no se </w:t>
+      </w:r>
+      <w:proofErr w:type="spellStart"/>
+      <w:r>
+        <w:t>incluirán</w:t>
+      </w:r>
+      <w:proofErr w:type="spellEnd"/>
+      <w:r>
+        <w:t xml:space="preserve"> </w:t>
+      </w:r>
+      <w:proofErr w:type="spellStart"/>
+      <w:r>
+        <w:t>aún</w:t>
+      </w:r>
+      <w:proofErr w:type="spellEnd"/>
+      <w:r>
+        <w:t xml:space="preserve">, </w:t>
+      </w:r>
+      <w:proofErr w:type="spellStart"/>
+      <w:r>
+        <w:t>pues</w:t>
+      </w:r>
+      <w:proofErr w:type="spellEnd"/>
+      <w:r>
+        <w:t xml:space="preserve"> </w:t>
+      </w:r>
+      <w:proofErr w:type="spellStart"/>
+      <w:r>
+        <w:t>deben</w:t>
+      </w:r>
+      <w:proofErr w:type="spellEnd"/>
+      <w:r>
+        <w:t xml:space="preserve"> ser </w:t>
+      </w:r>
+      <w:proofErr w:type="spellStart"/>
+      <w:r>
+        <w:t>modificados</w:t>
+      </w:r>
+      <w:proofErr w:type="spellEnd"/>
+      <w:r>
+        <w:t xml:space="preserve"> por la </w:t>
+      </w:r>
+      <w:proofErr w:type="spellStart"/>
+      <w:r>
+        <w:t>retirada</w:t>
+      </w:r>
+      <w:proofErr w:type="spellEnd"/>
+      <w:r>
+        <w:t xml:space="preserve"> de la </w:t>
+      </w:r>
+      <w:proofErr w:type="spellStart"/>
+      <w:r>
+        <w:t>funcionalidad</w:t>
+      </w:r>
+      <w:proofErr w:type="spellEnd"/>
+      <w:r>
+        <w:t xml:space="preserve"> de los </w:t>
+      </w:r>
+      <w:proofErr w:type="spellStart"/>
+      <w:r>
+        <w:t>precios</w:t>
+      </w:r>
+      <w:proofErr w:type="spellEnd"/>
+      <w:r>
+        <w:t xml:space="preserve">. El resto de </w:t>
+      </w:r>
+      <w:proofErr w:type="spellStart"/>
+      <w:r>
+        <w:t>pantallas</w:t>
+      </w:r>
+      <w:proofErr w:type="spellEnd"/>
+      <w:r>
+        <w:t xml:space="preserve"> se </w:t>
+      </w:r>
+      <w:proofErr w:type="spellStart"/>
+      <w:r>
+        <w:t>mostrarán</w:t>
+      </w:r>
+      <w:proofErr w:type="spellEnd"/>
+      <w:r>
+        <w:t xml:space="preserve"> </w:t>
+      </w:r>
+      <w:proofErr w:type="spellStart"/>
+      <w:r>
+        <w:t>aquí</w:t>
+      </w:r>
+      <w:proofErr w:type="spellEnd"/>
+      <w:r>
+        <w:t xml:space="preserve"> (la de </w:t>
+      </w:r>
+      <w:proofErr w:type="spellStart"/>
+      <w:r>
+        <w:t>detalles</w:t>
+      </w:r>
+      <w:proofErr w:type="spellEnd"/>
+      <w:r>
+        <w:t xml:space="preserve"> se </w:t>
+      </w:r>
+      <w:proofErr w:type="spellStart"/>
+      <w:r>
+        <w:t>muestra</w:t>
+      </w:r>
+      <w:proofErr w:type="spellEnd"/>
+      <w:r>
+        <w:t xml:space="preserve"> </w:t>
+      </w:r>
+      <w:proofErr w:type="spellStart"/>
+      <w:r>
+        <w:t>dando</w:t>
+      </w:r>
+      <w:proofErr w:type="spellEnd"/>
+      <w:r>
+        <w:t xml:space="preserve"> un click al </w:t>
+      </w:r>
+      <w:proofErr w:type="spellStart"/>
+      <w:r>
+        <w:t>juego</w:t>
+      </w:r>
+      <w:proofErr w:type="spellEnd"/>
+      <w:r>
+        <w:t xml:space="preserve"> </w:t>
+      </w:r>
+      <w:proofErr w:type="spellStart"/>
+      <w:r>
+        <w:t>en</w:t>
+      </w:r>
+      <w:proofErr w:type="spellEnd"/>
+      <w:r>
+        <w:t xml:space="preserve"> la </w:t>
+      </w:r>
+      <w:proofErr w:type="spellStart"/>
+      <w:r>
+        <w:t>biblioteca</w:t>
+      </w:r>
+      <w:proofErr w:type="spellEnd"/>
+      <w:r>
+        <w:t xml:space="preserve"> del </w:t>
+      </w:r>
+      <w:proofErr w:type="spellStart"/>
+      <w:r>
+        <w:t>usuario</w:t>
+      </w:r>
+      <w:proofErr w:type="spellEnd"/>
+      <w:r>
+        <w:t xml:space="preserve">, </w:t>
+      </w:r>
+      <w:proofErr w:type="spellStart"/>
+      <w:r>
+        <w:t>pero</w:t>
+      </w:r>
+      <w:proofErr w:type="spellEnd"/>
+      <w:r>
+        <w:t xml:space="preserve"> </w:t>
+      </w:r>
+      <w:proofErr w:type="spellStart"/>
+      <w:r>
+        <w:t>también</w:t>
+      </w:r>
+      <w:proofErr w:type="spellEnd"/>
+      <w:r>
+        <w:t xml:space="preserve"> </w:t>
+      </w:r>
+      <w:proofErr w:type="spellStart"/>
+      <w:r>
+        <w:t>va</w:t>
+      </w:r>
+      <w:proofErr w:type="spellEnd"/>
+      <w:r>
+        <w:t xml:space="preserve"> a ser </w:t>
+      </w:r>
+      <w:proofErr w:type="spellStart"/>
+      <w:r>
+        <w:t>mejorada</w:t>
+      </w:r>
+      <w:proofErr w:type="spellEnd"/>
+      <w:r>
+        <w:t xml:space="preserve"> </w:t>
+      </w:r>
+      <w:proofErr w:type="spellStart"/>
+      <w:r>
+        <w:t>ahora</w:t>
+      </w:r>
+      <w:proofErr w:type="spellEnd"/>
+      <w:r>
+        <w:t xml:space="preserve"> que </w:t>
+      </w:r>
+      <w:proofErr w:type="spellStart"/>
+      <w:r>
+        <w:t>todo</w:t>
+      </w:r>
+      <w:proofErr w:type="spellEnd"/>
+      <w:r>
+        <w:t xml:space="preserve"> </w:t>
+      </w:r>
+      <w:proofErr w:type="spellStart"/>
+      <w:r>
+        <w:t>funciona</w:t>
+      </w:r>
+      <w:proofErr w:type="spellEnd"/>
+      <w:r>
+        <w:t xml:space="preserve"> bien)</w:t>
+      </w:r>
+      <w:r>
+        <w:br/>
+      </w:r>
+      <w:r>
+        <w:br/>
+      </w:r>
+      <w:proofErr w:type="spellStart"/>
+      <w:r>
+        <w:t>Pantalla</w:t>
+      </w:r>
+      <w:proofErr w:type="spellEnd"/>
+      <w:r>
+        <w:t xml:space="preserve"> login:</w:t>
+      </w:r>
+    </w:p>
+    <w:p>
+      <w:pPr>
+        <w:jc w:val="both"/>
+      </w:pPr>
+      <w:r>
+        <w:rPr>
+          <w:noProof/>
+          <w14:ligatures w14:val="standardContextual"/>
+        </w:rPr>
+        <w:drawing>
+          <wp:inline distT="0" distB="0" distL="0" distR="0" wp14:anchorId="7C6CCD9E" wp14:editId="4E3D6214">
+            <wp:extent cx="5400040" cy="4541520"/>
+            <wp:effectExtent l="0" t="0" r="0" b="0"/>
+            <wp:docPr id="4" name="Imagen 4"/>
+            <wp:cNvGraphicFramePr>
+              <a:graphicFrameLocks xmlns:a="http://schemas.openxmlformats.org/drawingml/2006/main" noChangeAspect="1"/>
+            </wp:cNvGraphicFramePr>
+            <a:graphic xmlns:a="http://schemas.openxmlformats.org/drawingml/2006/main">
+              <a:graphicData uri="http://schemas.openxmlformats.org/drawingml/2006/picture">
+                <pic:pic xmlns:pic="http://schemas.openxmlformats.org/drawingml/2006/picture">
+                  <pic:nvPicPr>
+                    <pic:cNvPr id="4" name="Imagen 4"/>
+                    <pic:cNvPicPr/>
+                  </pic:nvPicPr>
+                  <pic:blipFill>
+                    <a:blip r:embed="rId10">
+                      <a:extLst>
+                        <a:ext uri="{28A0092B-C50C-407E-A947-70E740481C1C}">
+                          <a14:useLocalDpi xmlns:a14="http://schemas.microsoft.com/office/drawing/2010/main" val="0"/>
+                        </a:ext>
+                      </a:extLst>
+                    </a:blip>
+                    <a:stretch>
+                      <a:fillRect/>
+                    </a:stretch>
+                  </pic:blipFill>
+                  <pic:spPr>
+                    <a:xfrm>
+                      <a:off x="0" y="0"/>
+                      <a:ext cx="5400040" cy="4541520"/>
+                    </a:xfrm>
+                    <a:prstGeom prst="rect">
+                      <a:avLst/>
+                    </a:prstGeom>
+                  </pic:spPr>
+                </pic:pic>
+              </a:graphicData>
+            </a:graphic>
+          </wp:inline>
+        </w:drawing>
+      </w:r>
+    </w:p>
+    <w:p>
+      <w:pPr>
+        <w:jc w:val="both"/>
+      </w:pPr>
+    </w:p>
+    <w:p>
+      <w:pPr>
+        <w:jc w:val="both"/>
+      </w:pPr>
+      <w:proofErr w:type="spellStart"/>
+      <w:r>
+        <w:t>Pantalla</w:t>
+      </w:r>
+      <w:proofErr w:type="spellEnd"/>
+      <w:r>
+        <w:t xml:space="preserve"> </w:t>
+      </w:r>
+      <w:proofErr w:type="spellStart"/>
+      <w:r>
+        <w:t>registro</w:t>
+      </w:r>
+      <w:proofErr w:type="spellEnd"/>
+      <w:r>
+        <w:t>:</w:t>
+      </w:r>
+    </w:p>
+    <w:p>
+      <w:pPr>
+        <w:jc w:val="both"/>
+      </w:pPr>
+      <w:r>
+        <w:rPr>
+          <w:noProof/>
+          <w14:ligatures w14:val="standardContextual"/>
+        </w:rPr>
+        <w:lastRenderedPageBreak/>
+        <w:drawing>
+          <wp:inline distT="0" distB="0" distL="0" distR="0" wp14:anchorId="19987303" wp14:editId="0DA79645">
+            <wp:extent cx="5400040" cy="3894455"/>
+            <wp:effectExtent l="0" t="0" r="0" b="0"/>
+            <wp:docPr id="6" name="Imagen 6"/>
+            <wp:cNvGraphicFramePr>
+              <a:graphicFrameLocks xmlns:a="http://schemas.openxmlformats.org/drawingml/2006/main" noChangeAspect="1"/>
+            </wp:cNvGraphicFramePr>
+            <a:graphic xmlns:a="http://schemas.openxmlformats.org/drawingml/2006/main">
+              <a:graphicData uri="http://schemas.openxmlformats.org/drawingml/2006/picture">
+                <pic:pic xmlns:pic="http://schemas.openxmlformats.org/drawingml/2006/picture">
+                  <pic:nvPicPr>
+                    <pic:cNvPr id="6" name="Imagen 6"/>
+                    <pic:cNvPicPr/>
+                  </pic:nvPicPr>
+                  <pic:blipFill>
+                    <a:blip r:embed="rId11">
+                      <a:extLst>
+                        <a:ext uri="{28A0092B-C50C-407E-A947-70E740481C1C}">
+                          <a14:useLocalDpi xmlns:a14="http://schemas.microsoft.com/office/drawing/2010/main" val="0"/>
+                        </a:ext>
+                      </a:extLst>
+                    </a:blip>
+                    <a:stretch>
+                      <a:fillRect/>
+                    </a:stretch>
+                  </pic:blipFill>
+                  <pic:spPr>
+                    <a:xfrm>
+                      <a:off x="0" y="0"/>
+                      <a:ext cx="5400040" cy="3894455"/>
+                    </a:xfrm>
+                    <a:prstGeom prst="rect">
+                      <a:avLst/>
+                    </a:prstGeom>
+                  </pic:spPr>
+                </pic:pic>
+              </a:graphicData>
+            </a:graphic>
+          </wp:inline>
+        </w:drawing>
+      </w:r>
+    </w:p>
+    <w:p>
+      <w:pPr>
+        <w:jc w:val="both"/>
+      </w:pPr>
+    </w:p>
+    <w:p>
+      <w:pPr>
+        <w:jc w:val="both"/>
+      </w:pPr>
+      <w:proofErr w:type="spellStart"/>
+      <w:r>
+        <w:t>Pantalla</w:t>
+      </w:r>
+      <w:proofErr w:type="spellEnd"/>
+      <w:r>
+        <w:t xml:space="preserve"> </w:t>
+      </w:r>
+      <w:proofErr w:type="spellStart"/>
+      <w:r>
+        <w:t>biblioteca</w:t>
+      </w:r>
+      <w:proofErr w:type="spellEnd"/>
+      <w:r>
+        <w:t>:</w:t>
+      </w:r>
+    </w:p>
+    <w:p>
+      <w:pPr>
+        <w:jc w:val="both"/>
+      </w:pPr>
+      <w:r>
+        <w:rPr>
+          <w:noProof/>
+          <w14:ligatures w14:val="standardContextual"/>
+        </w:rPr>
+        <w:lastRenderedPageBreak/>
+        <w:drawing>
+          <wp:inline distT="0" distB="0" distL="0" distR="0" wp14:anchorId="21FAFC7A" wp14:editId="2202554C">
+            <wp:extent cx="5400040" cy="4239260"/>
+            <wp:effectExtent l="0" t="0" r="0" b="8890"/>
+            <wp:docPr id="7" name="Imagen 7"/>
+            <wp:cNvGraphicFramePr>
+              <a:graphicFrameLocks xmlns:a="http://schemas.openxmlformats.org/drawingml/2006/main" noChangeAspect="1"/>
+            </wp:cNvGraphicFramePr>
+            <a:graphic xmlns:a="http://schemas.openxmlformats.org/drawingml/2006/main">
+              <a:graphicData uri="http://schemas.openxmlformats.org/drawingml/2006/picture">
+                <pic:pic xmlns:pic="http://schemas.openxmlformats.org/drawingml/2006/picture">
+                  <pic:nvPicPr>
+                    <pic:cNvPr id="7" name="Imagen 7"/>
+                    <pic:cNvPicPr/>
+                  </pic:nvPicPr>
+                  <pic:blipFill>
+                    <a:blip r:embed="rId12">
+                      <a:extLst>
+                        <a:ext uri="{28A0092B-C50C-407E-A947-70E740481C1C}">
+                          <a14:useLocalDpi xmlns:a14="http://schemas.microsoft.com/office/drawing/2010/main" val="0"/>
+                        </a:ext>
+                      </a:extLst>
+                    </a:blip>
+                    <a:stretch>
+                      <a:fillRect/>
+                    </a:stretch>
+                  </pic:blipFill>
+                  <pic:spPr>
+                    <a:xfrm>
+                      <a:off x="0" y="0"/>
+                      <a:ext cx="5400040" cy="4239260"/>
+                    </a:xfrm>
+                    <a:prstGeom prst="rect">
+                      <a:avLst/>
+                    </a:prstGeom>
+                  </pic:spPr>
+                </pic:pic>
+              </a:graphicData>
+            </a:graphic>
+          </wp:inline>
+        </w:drawing>
+      </w:r>
+    </w:p>
+    <w:p>
+      <w:pPr>
+        <w:jc w:val="both"/>
+      </w:pPr>
+      <w:proofErr w:type="spellStart"/>
+      <w:r>
+        <w:t>Pantalla</w:t>
+      </w:r>
+      <w:proofErr w:type="spellEnd"/>
+      <w:r>
+        <w:t xml:space="preserve"> </w:t>
+      </w:r>
+      <w:proofErr w:type="spellStart"/>
+      <w:r>
+        <w:t>búsqueda</w:t>
+      </w:r>
+      <w:proofErr w:type="spellEnd"/>
+      <w:r>
+        <w:t xml:space="preserve"> </w:t>
+      </w:r>
+      <w:proofErr w:type="spellStart"/>
+      <w:r>
+        <w:t>juegos</w:t>
+      </w:r>
+      <w:proofErr w:type="spellEnd"/>
+      <w:r>
+        <w:t xml:space="preserve"> (</w:t>
+      </w:r>
+      <w:proofErr w:type="spellStart"/>
+      <w:r>
+        <w:t>falta</w:t>
+      </w:r>
+      <w:proofErr w:type="spellEnd"/>
+      <w:r>
+        <w:t xml:space="preserve"> </w:t>
+      </w:r>
+      <w:proofErr w:type="spellStart"/>
+      <w:r>
+        <w:t>paginación</w:t>
+      </w:r>
+      <w:proofErr w:type="spellEnd"/>
+      <w:r>
+        <w:t xml:space="preserve">, </w:t>
+      </w:r>
+      <w:proofErr w:type="spellStart"/>
+      <w:r>
+        <w:t>pero</w:t>
+      </w:r>
+      <w:proofErr w:type="spellEnd"/>
+      <w:r>
+        <w:t xml:space="preserve"> se </w:t>
+      </w:r>
+      <w:proofErr w:type="spellStart"/>
+      <w:r>
+        <w:t>añadirá</w:t>
+      </w:r>
+      <w:proofErr w:type="spellEnd"/>
+      <w:r>
+        <w:t xml:space="preserve">, </w:t>
+      </w:r>
+      <w:proofErr w:type="spellStart"/>
+      <w:r>
+        <w:t>pues</w:t>
+      </w:r>
+      <w:proofErr w:type="spellEnd"/>
+      <w:r>
+        <w:t xml:space="preserve"> es copier y </w:t>
+      </w:r>
+      <w:proofErr w:type="spellStart"/>
+      <w:r>
+        <w:t>pegar</w:t>
+      </w:r>
+      <w:proofErr w:type="spellEnd"/>
+      <w:r>
+        <w:t xml:space="preserve"> la </w:t>
+      </w:r>
+      <w:proofErr w:type="spellStart"/>
+      <w:r>
+        <w:t>lógica</w:t>
+      </w:r>
+      <w:proofErr w:type="spellEnd"/>
+      <w:r>
+        <w:t xml:space="preserve"> de la </w:t>
+      </w:r>
+      <w:proofErr w:type="spellStart"/>
+      <w:r>
+        <w:t>biblioteca</w:t>
+      </w:r>
+      <w:proofErr w:type="spellEnd"/>
+      <w:r>
+        <w:t xml:space="preserve"> </w:t>
+      </w:r>
+      <w:proofErr w:type="spellStart"/>
+      <w:r>
+        <w:t>cambiando</w:t>
+      </w:r>
+      <w:proofErr w:type="spellEnd"/>
+      <w:r>
+        <w:t xml:space="preserve"> un par de </w:t>
+      </w:r>
+      <w:proofErr w:type="spellStart"/>
+      <w:r>
+        <w:t>cosas</w:t>
+      </w:r>
+      <w:proofErr w:type="spellEnd"/>
+      <w:r>
+        <w:t>)</w:t>
+      </w:r>
+    </w:p>
+    <w:p>
+      <w:pPr>
+        <w:jc w:val="both"/>
+      </w:pPr>
+      <w:r>
+        <w:rPr>
+          <w:noProof/>
+          <w14:ligatures w14:val="standardContextual"/>
+        </w:rPr>
+        <w:lastRenderedPageBreak/>
+        <w:drawing>
+          <wp:inline distT="0" distB="0" distL="0" distR="0" wp14:anchorId="40A3E005" wp14:editId="3F51D774">
+            <wp:extent cx="5400040" cy="4270375"/>
+            <wp:effectExtent l="0" t="0" r="0" b="0"/>
+            <wp:docPr id="8" name="Imagen 8"/>
+            <wp:cNvGraphicFramePr>
+              <a:graphicFrameLocks xmlns:a="http://schemas.openxmlformats.org/drawingml/2006/main" noChangeAspect="1"/>
+            </wp:cNvGraphicFramePr>
+            <a:graphic xmlns:a="http://schemas.openxmlformats.org/drawingml/2006/main">
+              <a:graphicData uri="http://schemas.openxmlformats.org/drawingml/2006/picture">
+                <pic:pic xmlns:pic="http://schemas.openxmlformats.org/drawingml/2006/picture">
+                  <pic:nvPicPr>
+                    <pic:cNvPr id="8" name="Imagen 8"/>
+                    <pic:cNvPicPr/>
+                  </pic:nvPicPr>
+                  <pic:blipFill>
+                    <a:blip r:embed="rId13">
+                      <a:extLst>
+                        <a:ext uri="{28A0092B-C50C-407E-A947-70E740481C1C}">
+                          <a14:useLocalDpi xmlns:a14="http://schemas.microsoft.com/office/drawing/2010/main" val="0"/>
+                        </a:ext>
+                      </a:extLst>
+                    </a:blip>
+                    <a:stretch>
+                      <a:fillRect/>
+                    </a:stretch>
+                  </pic:blipFill>
+                  <pic:spPr>
+                    <a:xfrm>
+                      <a:off x="0" y="0"/>
+                      <a:ext cx="5400040" cy="4270375"/>
+                    </a:xfrm>
+                    <a:prstGeom prst="rect">
+                      <a:avLst/>
+                    </a:prstGeom>
+                  </pic:spPr>
+                </pic:pic>
+              </a:graphicData>
+            </a:graphic>
+          </wp:inline>
+        </w:drawing>
+      </w:r>
+      <w:r>
+        <w:br/>
+      </w:r>
+      <w:r>
+        <w:br/>
+        <w:t xml:space="preserve">El resto de </w:t>
+      </w:r>
+      <w:proofErr w:type="spellStart"/>
+      <w:r>
+        <w:t>pantallas</w:t>
+      </w:r>
+      <w:proofErr w:type="spellEnd"/>
+      <w:r>
+        <w:t xml:space="preserve"> </w:t>
+      </w:r>
+      <w:proofErr w:type="spellStart"/>
+      <w:r>
+        <w:t>deben</w:t>
+      </w:r>
+      <w:proofErr w:type="spellEnd"/>
+      <w:r>
+        <w:t xml:space="preserve"> ser </w:t>
+      </w:r>
+      <w:proofErr w:type="spellStart"/>
+      <w:r>
+        <w:t>modificadas</w:t>
+      </w:r>
+      <w:proofErr w:type="spellEnd"/>
+      <w:r>
+        <w:t xml:space="preserve"> por complete </w:t>
+      </w:r>
+      <w:proofErr w:type="spellStart"/>
+      <w:r>
+        <w:t>debido</w:t>
+      </w:r>
+      <w:proofErr w:type="spellEnd"/>
+      <w:r>
+        <w:t xml:space="preserve"> a la </w:t>
+      </w:r>
+      <w:proofErr w:type="spellStart"/>
+      <w:r>
+        <w:t>retirada</w:t>
+      </w:r>
+      <w:proofErr w:type="spellEnd"/>
+      <w:r>
+        <w:t xml:space="preserve"> de la </w:t>
+      </w:r>
+      <w:proofErr w:type="spellStart"/>
+      <w:r>
+        <w:t>funcionalidad</w:t>
+      </w:r>
+      <w:proofErr w:type="spellEnd"/>
+      <w:r>
+        <w:t xml:space="preserve"> de </w:t>
+      </w:r>
+      <w:proofErr w:type="spellStart"/>
+      <w:r>
+        <w:t>precios</w:t>
+      </w:r>
+      <w:proofErr w:type="spellEnd"/>
+      <w:r>
+        <w:t xml:space="preserve"> por </w:t>
+      </w:r>
+      <w:proofErr w:type="spellStart"/>
+      <w:r>
+        <w:t>problemas</w:t>
+      </w:r>
+      <w:proofErr w:type="spellEnd"/>
+      <w:r>
+        <w:t xml:space="preserve"> con la </w:t>
+      </w:r>
+      <w:proofErr w:type="spellStart"/>
+      <w:r>
+        <w:t>api</w:t>
+      </w:r>
+      <w:proofErr w:type="spellEnd"/>
+      <w:r>
+        <w:t xml:space="preserve">. La </w:t>
+      </w:r>
+      <w:proofErr w:type="spellStart"/>
+      <w:r>
+        <w:t>exportación</w:t>
+      </w:r>
+      <w:proofErr w:type="spellEnd"/>
+      <w:r>
+        <w:t xml:space="preserve"> de </w:t>
+      </w:r>
+      <w:proofErr w:type="spellStart"/>
+      <w:r>
+        <w:t>videojuegos</w:t>
+      </w:r>
+      <w:proofErr w:type="spellEnd"/>
+      <w:r>
+        <w:t xml:space="preserve"> no </w:t>
+      </w:r>
+      <w:proofErr w:type="spellStart"/>
+      <w:r>
+        <w:t>será</w:t>
+      </w:r>
+      <w:proofErr w:type="spellEnd"/>
+      <w:r>
+        <w:t xml:space="preserve"> una </w:t>
+      </w:r>
+      <w:proofErr w:type="spellStart"/>
+      <w:r>
+        <w:t>pantalla</w:t>
+      </w:r>
+      <w:proofErr w:type="spellEnd"/>
+      <w:r>
+        <w:t xml:space="preserve">, </w:t>
+      </w:r>
+      <w:proofErr w:type="spellStart"/>
+      <w:r>
+        <w:t>si</w:t>
+      </w:r>
+      <w:proofErr w:type="spellEnd"/>
+      <w:r>
+        <w:t xml:space="preserve"> no una </w:t>
+      </w:r>
+      <w:proofErr w:type="spellStart"/>
+      <w:r>
+        <w:t>opción</w:t>
+      </w:r>
+      <w:proofErr w:type="spellEnd"/>
+      <w:r>
+        <w:t xml:space="preserve"> </w:t>
+      </w:r>
+      <w:proofErr w:type="spellStart"/>
+      <w:r>
+        <w:t>en</w:t>
+      </w:r>
+      <w:proofErr w:type="spellEnd"/>
+      <w:r>
+        <w:t xml:space="preserve"> la </w:t>
+      </w:r>
+      <w:proofErr w:type="spellStart"/>
+      <w:r>
+        <w:t>pantalla</w:t>
+      </w:r>
+      <w:proofErr w:type="spellEnd"/>
+      <w:r>
+        <w:t xml:space="preserve"> de </w:t>
+      </w:r>
+      <w:proofErr w:type="spellStart"/>
+      <w:r>
+        <w:t>biblioteca</w:t>
       </w:r>
       <w:proofErr w:type="spellEnd"/>
       <w:r>
@@ -3849,7 +4870,7 @@
                     <pic:cNvPicPr/>
                   </pic:nvPicPr>
                   <pic:blipFill>
-                    <a:blip r:embed="rId5">
+                    <a:blip r:embed="rId14">
                       <a:extLst>
                         <a:ext uri="{28A0092B-C50C-407E-A947-70E740481C1C}">
                           <a14:useLocalDpi xmlns:a14="http://schemas.microsoft.com/office/drawing/2010/main" val="0"/>
@@ -3993,7 +5014,7 @@
                     <pic:cNvPicPr/>
                   </pic:nvPicPr>
                   <pic:blipFill>
-                    <a:blip r:embed="rId6">
+                    <a:blip r:embed="rId15">
                       <a:extLst>
                         <a:ext uri="{28A0092B-C50C-407E-A947-70E740481C1C}">
                           <a14:useLocalDpi xmlns:a14="http://schemas.microsoft.com/office/drawing/2010/main" val="0"/>
@@ -4523,7 +5544,7 @@
                     <pic:cNvPicPr/>
                   </pic:nvPicPr>
                   <pic:blipFill>
-                    <a:blip r:embed="rId7">
+                    <a:blip r:embed="rId16">
                       <a:extLst>
                         <a:ext uri="{28A0092B-C50C-407E-A947-70E740481C1C}">
                           <a14:useLocalDpi xmlns:a14="http://schemas.microsoft.com/office/drawing/2010/main" val="0"/>
@@ -4693,7 +5714,7 @@
                     <pic:cNvPicPr/>
                   </pic:nvPicPr>
                   <pic:blipFill>
-                    <a:blip r:embed="rId8" cstate="print">
+                    <a:blip r:embed="rId17" cstate="print">
                       <a:extLst>
                         <a:ext uri="{28A0092B-C50C-407E-A947-70E740481C1C}">
                           <a14:useLocalDpi xmlns:a14="http://schemas.microsoft.com/office/drawing/2010/main" val="0"/>
@@ -5221,6 +6242,299 @@
       </w:r>
       <w:proofErr w:type="spellEnd"/>
     </w:p>
+    <w:p>
+      <w:pPr>
+        <w:jc w:val="both"/>
+      </w:pPr>
+      <w:proofErr w:type="spellStart"/>
+      <w:r>
+        <w:t>Clases</w:t>
+      </w:r>
+      <w:proofErr w:type="spellEnd"/>
+      <w:r>
+        <w:t xml:space="preserve"> dentro de </w:t>
+      </w:r>
+      <w:proofErr w:type="spellStart"/>
+      <w:r>
+        <w:t>repositorio</w:t>
+      </w:r>
+      <w:proofErr w:type="spellEnd"/>
+      <w:r>
+        <w:t xml:space="preserve">: </w:t>
+      </w:r>
+      <w:proofErr w:type="spellStart"/>
+      <w:r>
+        <w:t>CompaniaRepositorio</w:t>
+      </w:r>
+      <w:proofErr w:type="spellEnd"/>
+      <w:r>
+        <w:t xml:space="preserve">, </w:t>
+      </w:r>
+      <w:proofErr w:type="spellStart"/>
+      <w:r>
+        <w:t>ConsolaRepositorio</w:t>
+      </w:r>
+      <w:proofErr w:type="spellEnd"/>
+      <w:r>
+        <w:t xml:space="preserve">, </w:t>
+      </w:r>
+      <w:proofErr w:type="spellStart"/>
+      <w:r>
+        <w:t>EstadoRepositorio</w:t>
+      </w:r>
+      <w:proofErr w:type="spellEnd"/>
+      <w:r>
+        <w:t xml:space="preserve">, </w:t>
+      </w:r>
+      <w:proofErr w:type="spellStart"/>
+      <w:r>
+        <w:t>FabricanteRepositorio</w:t>
+      </w:r>
+      <w:proofErr w:type="spellEnd"/>
+      <w:r>
+        <w:t xml:space="preserve">, </w:t>
+      </w:r>
+      <w:proofErr w:type="spellStart"/>
+      <w:r>
+        <w:t>GeneroRepositorio</w:t>
+      </w:r>
+      <w:proofErr w:type="spellEnd"/>
+      <w:r>
+        <w:t xml:space="preserve">, </w:t>
+      </w:r>
+      <w:proofErr w:type="spellStart"/>
+      <w:r>
+        <w:t>UbicacionRepositorio</w:t>
+      </w:r>
+      <w:proofErr w:type="spellEnd"/>
+      <w:r>
+        <w:t xml:space="preserve">, </w:t>
+      </w:r>
+      <w:proofErr w:type="spellStart"/>
+      <w:r>
+        <w:t>UsuarioRepositorio</w:t>
+      </w:r>
+      <w:proofErr w:type="spellEnd"/>
+      <w:r>
+        <w:t xml:space="preserve">, </w:t>
+      </w:r>
+      <w:proofErr w:type="spellStart"/>
+      <w:r>
+        <w:t>UsuarioVideojuegoRepositorio</w:t>
+      </w:r>
+      <w:proofErr w:type="spellEnd"/>
+      <w:r>
+        <w:t xml:space="preserve">, </w:t>
+      </w:r>
+      <w:proofErr w:type="spellStart"/>
+      <w:r>
+        <w:t>VideojuegoRepositorio</w:t>
+      </w:r>
+      <w:proofErr w:type="spellEnd"/>
+    </w:p>
+    <w:p>
+      <w:pPr>
+        <w:jc w:val="both"/>
+      </w:pPr>
+      <w:proofErr w:type="spellStart"/>
+      <w:r>
+        <w:t>Clases</w:t>
+      </w:r>
+      <w:proofErr w:type="spellEnd"/>
+      <w:r>
+        <w:t xml:space="preserve"> dentro de </w:t>
+      </w:r>
+      <w:proofErr w:type="spellStart"/>
+      <w:r>
+        <w:t>servicio</w:t>
+      </w:r>
+      <w:proofErr w:type="spellEnd"/>
+      <w:r>
+        <w:t xml:space="preserve">: </w:t>
+      </w:r>
+      <w:proofErr w:type="spellStart"/>
+      <w:r>
+        <w:t>ConsolaServicio</w:t>
+      </w:r>
+      <w:proofErr w:type="spellEnd"/>
+      <w:r>
+        <w:t xml:space="preserve">, </w:t>
+      </w:r>
+      <w:proofErr w:type="spellStart"/>
+      <w:r>
+        <w:t>GeneroServicio</w:t>
+      </w:r>
+      <w:proofErr w:type="spellEnd"/>
+      <w:r>
+        <w:t xml:space="preserve">, </w:t>
+      </w:r>
+      <w:proofErr w:type="spellStart"/>
+      <w:r>
+        <w:t>RawgApiServicio</w:t>
+      </w:r>
+      <w:proofErr w:type="spellEnd"/>
+      <w:r>
+        <w:t xml:space="preserve">, </w:t>
+      </w:r>
+      <w:proofErr w:type="spellStart"/>
+      <w:r>
+        <w:t>UsuarioServicio</w:t>
+      </w:r>
+      <w:proofErr w:type="spellEnd"/>
+      <w:r>
+        <w:t xml:space="preserve">, </w:t>
+      </w:r>
+      <w:proofErr w:type="spellStart"/>
+      <w:r>
+        <w:t>UsuarioVideojuegoServicio</w:t>
+      </w:r>
+      <w:proofErr w:type="spellEnd"/>
+      <w:r>
+        <w:t xml:space="preserve">, </w:t>
+      </w:r>
+      <w:proofErr w:type="spellStart"/>
+      <w:r>
+        <w:t>VideojuegoServicio</w:t>
+      </w:r>
+      <w:proofErr w:type="spellEnd"/>
+    </w:p>
+    <w:p>
+      <w:pPr>
+        <w:jc w:val="both"/>
+      </w:pPr>
+      <w:proofErr w:type="spellStart"/>
+      <w:r>
+        <w:t>Clases</w:t>
+      </w:r>
+      <w:proofErr w:type="spellEnd"/>
+      <w:r>
+        <w:t xml:space="preserve"> dentro de utils: </w:t>
+      </w:r>
+      <w:proofErr w:type="spellStart"/>
+      <w:r>
+        <w:t>Sesion</w:t>
+      </w:r>
+      <w:proofErr w:type="spellEnd"/>
+    </w:p>
+    <w:p>
+      <w:pPr>
+        <w:jc w:val="both"/>
+      </w:pPr>
+      <w:proofErr w:type="spellStart"/>
+      <w:r>
+        <w:t>Clases</w:t>
+      </w:r>
+      <w:proofErr w:type="spellEnd"/>
+      <w:r>
+        <w:t xml:space="preserve"> dentro de </w:t>
+      </w:r>
+      <w:proofErr w:type="spellStart"/>
+      <w:r>
+        <w:t>programa</w:t>
+      </w:r>
+      <w:proofErr w:type="spellEnd"/>
+      <w:r>
+        <w:t xml:space="preserve">: </w:t>
+      </w:r>
+      <w:r>
+        <w:t xml:space="preserve">App y </w:t>
+      </w:r>
+      <w:proofErr w:type="spellStart"/>
+      <w:r>
+        <w:t>JavaFXApp</w:t>
+      </w:r>
+      <w:proofErr w:type="spellEnd"/>
+    </w:p>
+    <w:p>
+      <w:pPr>
+        <w:jc w:val="both"/>
+      </w:pPr>
+      <w:r>
+        <w:t xml:space="preserve">Vistas </w:t>
+      </w:r>
+      <w:proofErr w:type="spellStart"/>
+      <w:r>
+        <w:t>creadas</w:t>
+      </w:r>
+      <w:proofErr w:type="spellEnd"/>
+      <w:r>
+        <w:t xml:space="preserve"> por </w:t>
+      </w:r>
+      <w:proofErr w:type="spellStart"/>
+      <w:r>
+        <w:t>ahora</w:t>
+      </w:r>
+      <w:proofErr w:type="spellEnd"/>
+      <w:r>
+        <w:t xml:space="preserve">: </w:t>
+      </w:r>
+      <w:proofErr w:type="spellStart"/>
+      <w:r>
+        <w:t>panatalla_inicio</w:t>
+      </w:r>
+      <w:proofErr w:type="spellEnd"/>
+      <w:r>
+        <w:t xml:space="preserve">, </w:t>
+      </w:r>
+      <w:proofErr w:type="spellStart"/>
+      <w:r>
+        <w:t>pantalla_biblioteca</w:t>
+      </w:r>
+      <w:proofErr w:type="spellEnd"/>
+      <w:r>
+        <w:t xml:space="preserve">, </w:t>
+      </w:r>
+      <w:proofErr w:type="spellStart"/>
+      <w:r>
+        <w:t>pantalla_busqueda</w:t>
+      </w:r>
+      <w:proofErr w:type="spellEnd"/>
+      <w:r>
+        <w:t xml:space="preserve"> y </w:t>
+      </w:r>
+      <w:proofErr w:type="spellStart"/>
+      <w:r>
+        <w:t>pantalla_registro</w:t>
+      </w:r>
+      <w:proofErr w:type="spellEnd"/>
+    </w:p>
+    <w:p>
+      <w:pPr>
+        <w:jc w:val="both"/>
+      </w:pPr>
+      <w:r>
+        <w:t xml:space="preserve">Vistas </w:t>
+      </w:r>
+      <w:proofErr w:type="spellStart"/>
+      <w:r>
+        <w:t>pendientes</w:t>
+      </w:r>
+      <w:proofErr w:type="spellEnd"/>
+      <w:r>
+        <w:t xml:space="preserve"> de </w:t>
+      </w:r>
+      <w:proofErr w:type="spellStart"/>
+      <w:r>
+        <w:t>modificaciones</w:t>
+      </w:r>
+      <w:proofErr w:type="spellEnd"/>
+      <w:r>
+        <w:t xml:space="preserve">: </w:t>
+      </w:r>
+      <w:proofErr w:type="spellStart"/>
+      <w:r>
+        <w:t>pantalla_wishlist</w:t>
+      </w:r>
+      <w:proofErr w:type="spellEnd"/>
+      <w:r>
+        <w:t xml:space="preserve"> y </w:t>
+      </w:r>
+      <w:proofErr w:type="spellStart"/>
+      <w:r>
+        <w:t>pantalla_estadisticas</w:t>
+      </w:r>
+      <w:proofErr w:type="spellEnd"/>
+    </w:p>
     <w:p/>
     <w:p>
       <w:pPr>
@@ -5295,7 +6609,22 @@
         <w:br/>
       </w:r>
       <w:r>
-        <w:t>AÑADIR EL PLAN DE PRUEBAS CUANDO SE TENGA.</w:t>
+        <w:t xml:space="preserve">SE </w:t>
+      </w:r>
+      <w:r>
+        <w:t>AÑADIR</w:t>
+      </w:r>
+      <w:r>
+        <w:t>Á</w:t>
+      </w:r>
+      <w:r>
+        <w:t xml:space="preserve"> EL PLAN DE PRUEBAS CUANDO SE TENGA</w:t>
+      </w:r>
+      <w:r>
+        <w:t xml:space="preserve"> EN LA FASE FINAL</w:t>
+      </w:r>
+      <w:r>
+        <w:t>.</w:t>
       </w:r>
     </w:p>
     <w:p>
@@ -5439,7 +6768,11 @@
       </w:r>
       <w:proofErr w:type="spellEnd"/>
       <w:r>
-        <w:t xml:space="preserve"> y </w:t>
+        <w:t xml:space="preserve"> </w:t>
+      </w:r>
+      <w:r>
+        <w:lastRenderedPageBreak/>
+        <w:t xml:space="preserve">y </w:t>
       </w:r>
       <w:proofErr w:type="spellStart"/>
       <w:r>
@@ -6095,7 +7428,6 @@
       </w:r>
       <w:proofErr w:type="spellStart"/>
       <w:r>
-        <w:lastRenderedPageBreak/>
         <w:t>agregar</w:t>
       </w:r>
       <w:proofErr w:type="spellEnd"/>
@@ -6230,8 +7562,635 @@
       <w:proofErr w:type="spellEnd"/>
     </w:p>
     <w:p>
-      <w:r>
-        <w:t>[AÑADIR CAPTURAS DE EJECUCIÓN Y PRUEBAS FUNCIONALES AQUÍ]</w:t>
+      <w:proofErr w:type="spellStart"/>
+      <w:r>
+        <w:t>Introduciendo</w:t>
+      </w:r>
+      <w:proofErr w:type="spellEnd"/>
+      <w:r>
+        <w:t xml:space="preserve"> un </w:t>
+      </w:r>
+      <w:proofErr w:type="spellStart"/>
+      <w:r>
+        <w:t>usuario</w:t>
+      </w:r>
+      <w:proofErr w:type="spellEnd"/>
+      <w:r>
+        <w:t xml:space="preserve"> </w:t>
+      </w:r>
+      <w:proofErr w:type="spellStart"/>
+      <w:r>
+        <w:t>incorrecto</w:t>
+      </w:r>
+      <w:proofErr w:type="spellEnd"/>
+      <w:r>
+        <w:t>:</w:t>
+      </w:r>
+    </w:p>
+    <w:p>
+      <w:r>
+        <w:rPr>
+          <w:noProof/>
+          <w14:ligatures w14:val="standardContextual"/>
+        </w:rPr>
+        <w:drawing>
+          <wp:inline distT="0" distB="0" distL="0" distR="0" wp14:anchorId="4EE153D0" wp14:editId="3BE27E26">
+            <wp:extent cx="5400040" cy="4298950"/>
+            <wp:effectExtent l="0" t="0" r="0" b="6350"/>
+            <wp:docPr id="9" name="Imagen 9"/>
+            <wp:cNvGraphicFramePr>
+              <a:graphicFrameLocks xmlns:a="http://schemas.openxmlformats.org/drawingml/2006/main" noChangeAspect="1"/>
+            </wp:cNvGraphicFramePr>
+            <a:graphic xmlns:a="http://schemas.openxmlformats.org/drawingml/2006/main">
+              <a:graphicData uri="http://schemas.openxmlformats.org/drawingml/2006/picture">
+                <pic:pic xmlns:pic="http://schemas.openxmlformats.org/drawingml/2006/picture">
+                  <pic:nvPicPr>
+                    <pic:cNvPr id="9" name="Imagen 9"/>
+                    <pic:cNvPicPr/>
+                  </pic:nvPicPr>
+                  <pic:blipFill>
+                    <a:blip r:embed="rId18">
+                      <a:extLst>
+                        <a:ext uri="{28A0092B-C50C-407E-A947-70E740481C1C}">
+                          <a14:useLocalDpi xmlns:a14="http://schemas.microsoft.com/office/drawing/2010/main" val="0"/>
+                        </a:ext>
+                      </a:extLst>
+                    </a:blip>
+                    <a:stretch>
+                      <a:fillRect/>
+                    </a:stretch>
+                  </pic:blipFill>
+                  <pic:spPr>
+                    <a:xfrm>
+                      <a:off x="0" y="0"/>
+                      <a:ext cx="5400040" cy="4298950"/>
+                    </a:xfrm>
+                    <a:prstGeom prst="rect">
+                      <a:avLst/>
+                    </a:prstGeom>
+                  </pic:spPr>
+                </pic:pic>
+              </a:graphicData>
+            </a:graphic>
+          </wp:inline>
+        </w:drawing>
+      </w:r>
+    </w:p>
+    <w:p>
+      <w:r>
+        <w:rPr>
+          <w:noProof/>
+          <w14:ligatures w14:val="standardContextual"/>
+        </w:rPr>
+        <w:lastRenderedPageBreak/>
+        <w:drawing>
+          <wp:inline distT="0" distB="0" distL="0" distR="0" wp14:anchorId="16768E78" wp14:editId="3084C3BD">
+            <wp:extent cx="5400040" cy="4297680"/>
+            <wp:effectExtent l="0" t="0" r="0" b="7620"/>
+            <wp:docPr id="10" name="Imagen 10"/>
+            <wp:cNvGraphicFramePr>
+              <a:graphicFrameLocks xmlns:a="http://schemas.openxmlformats.org/drawingml/2006/main" noChangeAspect="1"/>
+            </wp:cNvGraphicFramePr>
+            <a:graphic xmlns:a="http://schemas.openxmlformats.org/drawingml/2006/main">
+              <a:graphicData uri="http://schemas.openxmlformats.org/drawingml/2006/picture">
+                <pic:pic xmlns:pic="http://schemas.openxmlformats.org/drawingml/2006/picture">
+                  <pic:nvPicPr>
+                    <pic:cNvPr id="10" name="Imagen 10"/>
+                    <pic:cNvPicPr/>
+                  </pic:nvPicPr>
+                  <pic:blipFill>
+                    <a:blip r:embed="rId19">
+                      <a:extLst>
+                        <a:ext uri="{28A0092B-C50C-407E-A947-70E740481C1C}">
+                          <a14:useLocalDpi xmlns:a14="http://schemas.microsoft.com/office/drawing/2010/main" val="0"/>
+                        </a:ext>
+                      </a:extLst>
+                    </a:blip>
+                    <a:stretch>
+                      <a:fillRect/>
+                    </a:stretch>
+                  </pic:blipFill>
+                  <pic:spPr>
+                    <a:xfrm>
+                      <a:off x="0" y="0"/>
+                      <a:ext cx="5400040" cy="4297680"/>
+                    </a:xfrm>
+                    <a:prstGeom prst="rect">
+                      <a:avLst/>
+                    </a:prstGeom>
+                  </pic:spPr>
+                </pic:pic>
+              </a:graphicData>
+            </a:graphic>
+          </wp:inline>
+        </w:drawing>
+      </w:r>
+    </w:p>
+    <w:p>
+      <w:proofErr w:type="spellStart"/>
+      <w:r>
+        <w:t>Registrando</w:t>
+      </w:r>
+      <w:proofErr w:type="spellEnd"/>
+      <w:r>
+        <w:t xml:space="preserve"> un </w:t>
+      </w:r>
+      <w:proofErr w:type="spellStart"/>
+      <w:r>
+        <w:t>usuario</w:t>
+      </w:r>
+      <w:proofErr w:type="spellEnd"/>
+      <w:r>
+        <w:t xml:space="preserve"> con </w:t>
+      </w:r>
+      <w:proofErr w:type="spellStart"/>
+      <w:r>
+        <w:t>algún</w:t>
+      </w:r>
+      <w:proofErr w:type="spellEnd"/>
+      <w:r>
+        <w:t xml:space="preserve"> </w:t>
+      </w:r>
+      <w:proofErr w:type="spellStart"/>
+      <w:r>
+        <w:t>dato</w:t>
+      </w:r>
+      <w:proofErr w:type="spellEnd"/>
+      <w:r>
+        <w:t xml:space="preserve"> </w:t>
+      </w:r>
+      <w:proofErr w:type="spellStart"/>
+      <w:r>
+        <w:t>incorrecto</w:t>
+      </w:r>
+      <w:proofErr w:type="spellEnd"/>
+      <w:r>
+        <w:t>:</w:t>
+      </w:r>
+      <w:r>
+        <w:br/>
+      </w:r>
+      <w:r>
+        <w:rPr>
+          <w:noProof/>
+          <w14:ligatures w14:val="standardContextual"/>
+        </w:rPr>
+        <w:drawing>
+          <wp:inline distT="0" distB="0" distL="0" distR="0" wp14:anchorId="4F5601F5" wp14:editId="4C7A9D0C">
+            <wp:extent cx="5400040" cy="3870325"/>
+            <wp:effectExtent l="0" t="0" r="0" b="0"/>
+            <wp:docPr id="11" name="Imagen 11"/>
+            <wp:cNvGraphicFramePr>
+              <a:graphicFrameLocks xmlns:a="http://schemas.openxmlformats.org/drawingml/2006/main" noChangeAspect="1"/>
+            </wp:cNvGraphicFramePr>
+            <a:graphic xmlns:a="http://schemas.openxmlformats.org/drawingml/2006/main">
+              <a:graphicData uri="http://schemas.openxmlformats.org/drawingml/2006/picture">
+                <pic:pic xmlns:pic="http://schemas.openxmlformats.org/drawingml/2006/picture">
+                  <pic:nvPicPr>
+                    <pic:cNvPr id="11" name="Imagen 11"/>
+                    <pic:cNvPicPr/>
+                  </pic:nvPicPr>
+                  <pic:blipFill>
+                    <a:blip r:embed="rId20">
+                      <a:extLst>
+                        <a:ext uri="{28A0092B-C50C-407E-A947-70E740481C1C}">
+                          <a14:useLocalDpi xmlns:a14="http://schemas.microsoft.com/office/drawing/2010/main" val="0"/>
+                        </a:ext>
+                      </a:extLst>
+                    </a:blip>
+                    <a:stretch>
+                      <a:fillRect/>
+                    </a:stretch>
+                  </pic:blipFill>
+                  <pic:spPr>
+                    <a:xfrm>
+                      <a:off x="0" y="0"/>
+                      <a:ext cx="5400040" cy="3870325"/>
+                    </a:xfrm>
+                    <a:prstGeom prst="rect">
+                      <a:avLst/>
+                    </a:prstGeom>
+                  </pic:spPr>
+                </pic:pic>
+              </a:graphicData>
+            </a:graphic>
+          </wp:inline>
+        </w:drawing>
+      </w:r>
+    </w:p>
+    <w:p>
+      <w:r>
+        <w:rPr>
+          <w:noProof/>
+          <w14:ligatures w14:val="standardContextual"/>
+        </w:rPr>
+        <w:lastRenderedPageBreak/>
+        <w:drawing>
+          <wp:inline distT="0" distB="0" distL="0" distR="0" wp14:anchorId="6E97A5E7" wp14:editId="06D1B797">
+            <wp:extent cx="5400040" cy="3914775"/>
+            <wp:effectExtent l="0" t="0" r="0" b="9525"/>
+            <wp:docPr id="12" name="Imagen 12"/>
+            <wp:cNvGraphicFramePr>
+              <a:graphicFrameLocks xmlns:a="http://schemas.openxmlformats.org/drawingml/2006/main" noChangeAspect="1"/>
+            </wp:cNvGraphicFramePr>
+            <a:graphic xmlns:a="http://schemas.openxmlformats.org/drawingml/2006/main">
+              <a:graphicData uri="http://schemas.openxmlformats.org/drawingml/2006/picture">
+                <pic:pic xmlns:pic="http://schemas.openxmlformats.org/drawingml/2006/picture">
+                  <pic:nvPicPr>
+                    <pic:cNvPr id="12" name="Imagen 12"/>
+                    <pic:cNvPicPr/>
+                  </pic:nvPicPr>
+                  <pic:blipFill>
+                    <a:blip r:embed="rId21">
+                      <a:extLst>
+                        <a:ext uri="{28A0092B-C50C-407E-A947-70E740481C1C}">
+                          <a14:useLocalDpi xmlns:a14="http://schemas.microsoft.com/office/drawing/2010/main" val="0"/>
+                        </a:ext>
+                      </a:extLst>
+                    </a:blip>
+                    <a:stretch>
+                      <a:fillRect/>
+                    </a:stretch>
+                  </pic:blipFill>
+                  <pic:spPr>
+                    <a:xfrm>
+                      <a:off x="0" y="0"/>
+                      <a:ext cx="5400040" cy="3914775"/>
+                    </a:xfrm>
+                    <a:prstGeom prst="rect">
+                      <a:avLst/>
+                    </a:prstGeom>
+                  </pic:spPr>
+                </pic:pic>
+              </a:graphicData>
+            </a:graphic>
+          </wp:inline>
+        </w:drawing>
+      </w:r>
+    </w:p>
+    <w:p>
+      <w:r>
+        <w:rPr>
+          <w:noProof/>
+          <w14:ligatures w14:val="standardContextual"/>
+        </w:rPr>
+        <w:drawing>
+          <wp:inline distT="0" distB="0" distL="0" distR="0" wp14:anchorId="4C64074C" wp14:editId="5E5E0144">
+            <wp:extent cx="5400040" cy="3874770"/>
+            <wp:effectExtent l="0" t="0" r="0" b="0"/>
+            <wp:docPr id="13" name="Imagen 13"/>
+            <wp:cNvGraphicFramePr>
+              <a:graphicFrameLocks xmlns:a="http://schemas.openxmlformats.org/drawingml/2006/main" noChangeAspect="1"/>
+            </wp:cNvGraphicFramePr>
+            <a:graphic xmlns:a="http://schemas.openxmlformats.org/drawingml/2006/main">
+              <a:graphicData uri="http://schemas.openxmlformats.org/drawingml/2006/picture">
+                <pic:pic xmlns:pic="http://schemas.openxmlformats.org/drawingml/2006/picture">
+                  <pic:nvPicPr>
+                    <pic:cNvPr id="13" name="Imagen 13"/>
+                    <pic:cNvPicPr/>
+                  </pic:nvPicPr>
+                  <pic:blipFill>
+                    <a:blip r:embed="rId22">
+                      <a:extLst>
+                        <a:ext uri="{28A0092B-C50C-407E-A947-70E740481C1C}">
+                          <a14:useLocalDpi xmlns:a14="http://schemas.microsoft.com/office/drawing/2010/main" val="0"/>
+                        </a:ext>
+                      </a:extLst>
+                    </a:blip>
+                    <a:stretch>
+                      <a:fillRect/>
+                    </a:stretch>
+                  </pic:blipFill>
+                  <pic:spPr>
+                    <a:xfrm>
+                      <a:off x="0" y="0"/>
+                      <a:ext cx="5400040" cy="3874770"/>
+                    </a:xfrm>
+                    <a:prstGeom prst="rect">
+                      <a:avLst/>
+                    </a:prstGeom>
+                  </pic:spPr>
+                </pic:pic>
+              </a:graphicData>
+            </a:graphic>
+          </wp:inline>
+        </w:drawing>
+      </w:r>
+    </w:p>
+    <w:p>
+      <w:proofErr w:type="spellStart"/>
+      <w:r>
+        <w:t>Eliminando</w:t>
+      </w:r>
+      <w:proofErr w:type="spellEnd"/>
+      <w:r>
+        <w:t xml:space="preserve"> un </w:t>
+      </w:r>
+      <w:proofErr w:type="spellStart"/>
+      <w:r>
+        <w:t>juego</w:t>
+      </w:r>
+      <w:proofErr w:type="spellEnd"/>
+      <w:r>
+        <w:t>:</w:t>
+      </w:r>
+    </w:p>
+    <w:p>
+      <w:pPr>
+        <w:rPr>
+          <w:noProof/>
+          <w14:ligatures w14:val="standardContextual"/>
+        </w:rPr>
+      </w:pPr>
+    </w:p>
+    <w:p>
+      <w:r>
+        <w:rPr>
+          <w:noProof/>
+          <w14:ligatures w14:val="standardContextual"/>
+        </w:rPr>
+        <w:lastRenderedPageBreak/>
+        <w:drawing>
+          <wp:inline distT="0" distB="0" distL="0" distR="0" wp14:anchorId="1613A962" wp14:editId="393667CA">
+            <wp:extent cx="5400040" cy="4262755"/>
+            <wp:effectExtent l="0" t="0" r="0" b="4445"/>
+            <wp:docPr id="14" name="Imagen 14"/>
+            <wp:cNvGraphicFramePr>
+              <a:graphicFrameLocks xmlns:a="http://schemas.openxmlformats.org/drawingml/2006/main" noChangeAspect="1"/>
+            </wp:cNvGraphicFramePr>
+            <a:graphic xmlns:a="http://schemas.openxmlformats.org/drawingml/2006/main">
+              <a:graphicData uri="http://schemas.openxmlformats.org/drawingml/2006/picture">
+                <pic:pic xmlns:pic="http://schemas.openxmlformats.org/drawingml/2006/picture">
+                  <pic:nvPicPr>
+                    <pic:cNvPr id="14" name="Imagen 14"/>
+                    <pic:cNvPicPr/>
+                  </pic:nvPicPr>
+                  <pic:blipFill>
+                    <a:blip r:embed="rId23">
+                      <a:extLst>
+                        <a:ext uri="{28A0092B-C50C-407E-A947-70E740481C1C}">
+                          <a14:useLocalDpi xmlns:a14="http://schemas.microsoft.com/office/drawing/2010/main" val="0"/>
+                        </a:ext>
+                      </a:extLst>
+                    </a:blip>
+                    <a:stretch>
+                      <a:fillRect/>
+                    </a:stretch>
+                  </pic:blipFill>
+                  <pic:spPr>
+                    <a:xfrm>
+                      <a:off x="0" y="0"/>
+                      <a:ext cx="5400040" cy="4262755"/>
+                    </a:xfrm>
+                    <a:prstGeom prst="rect">
+                      <a:avLst/>
+                    </a:prstGeom>
+                  </pic:spPr>
+                </pic:pic>
+              </a:graphicData>
+            </a:graphic>
+          </wp:inline>
+        </w:drawing>
+      </w:r>
+    </w:p>
+    <w:p>
+      <w:proofErr w:type="spellStart"/>
+      <w:r>
+        <w:t>Filtrando</w:t>
+      </w:r>
+      <w:proofErr w:type="spellEnd"/>
+      <w:r>
+        <w:t xml:space="preserve"> un </w:t>
+      </w:r>
+      <w:proofErr w:type="spellStart"/>
+      <w:r>
+        <w:t>juego</w:t>
+      </w:r>
+      <w:proofErr w:type="spellEnd"/>
+      <w:r>
+        <w:t xml:space="preserve"> (y </w:t>
+      </w:r>
+      <w:proofErr w:type="spellStart"/>
+      <w:r>
+        <w:t>datos</w:t>
+      </w:r>
+      <w:proofErr w:type="spellEnd"/>
+      <w:r>
+        <w:t xml:space="preserve"> del </w:t>
+      </w:r>
+      <w:proofErr w:type="spellStart"/>
+      <w:r>
+        <w:t>mismo</w:t>
+      </w:r>
+      <w:proofErr w:type="spellEnd"/>
+      <w:r>
+        <w:t>,</w:t>
+      </w:r>
+      <w:r>
+        <w:t xml:space="preserve"> </w:t>
+      </w:r>
+      <w:proofErr w:type="spellStart"/>
+      <w:r>
+        <w:t>en</w:t>
+      </w:r>
+      <w:proofErr w:type="spellEnd"/>
+      <w:r>
+        <w:t xml:space="preserve"> </w:t>
+      </w:r>
+      <w:proofErr w:type="spellStart"/>
+      <w:r>
+        <w:t>fase</w:t>
+      </w:r>
+      <w:proofErr w:type="spellEnd"/>
+      <w:r>
+        <w:t xml:space="preserve"> beta):</w:t>
+      </w:r>
+      <w:r>
+        <w:br/>
+      </w:r>
+      <w:r>
+        <w:rPr>
+          <w:noProof/>
+          <w14:ligatures w14:val="standardContextual"/>
+        </w:rPr>
+        <w:drawing>
+          <wp:inline distT="0" distB="0" distL="0" distR="0" wp14:anchorId="02769D12" wp14:editId="71C8F542">
+            <wp:extent cx="5400040" cy="4274185"/>
+            <wp:effectExtent l="0" t="0" r="0" b="0"/>
+            <wp:docPr id="15" name="Imagen 15"/>
+            <wp:cNvGraphicFramePr>
+              <a:graphicFrameLocks xmlns:a="http://schemas.openxmlformats.org/drawingml/2006/main" noChangeAspect="1"/>
+            </wp:cNvGraphicFramePr>
+            <a:graphic xmlns:a="http://schemas.openxmlformats.org/drawingml/2006/main">
+              <a:graphicData uri="http://schemas.openxmlformats.org/drawingml/2006/picture">
+                <pic:pic xmlns:pic="http://schemas.openxmlformats.org/drawingml/2006/picture">
+                  <pic:nvPicPr>
+                    <pic:cNvPr id="15" name="Imagen 15"/>
+                    <pic:cNvPicPr/>
+                  </pic:nvPicPr>
+                  <pic:blipFill>
+                    <a:blip r:embed="rId24">
+                      <a:extLst>
+                        <a:ext uri="{28A0092B-C50C-407E-A947-70E740481C1C}">
+                          <a14:useLocalDpi xmlns:a14="http://schemas.microsoft.com/office/drawing/2010/main" val="0"/>
+                        </a:ext>
+                      </a:extLst>
+                    </a:blip>
+                    <a:stretch>
+                      <a:fillRect/>
+                    </a:stretch>
+                  </pic:blipFill>
+                  <pic:spPr>
+                    <a:xfrm>
+                      <a:off x="0" y="0"/>
+                      <a:ext cx="5400040" cy="4274185"/>
+                    </a:xfrm>
+                    <a:prstGeom prst="rect">
+                      <a:avLst/>
+                    </a:prstGeom>
+                  </pic:spPr>
+                </pic:pic>
+              </a:graphicData>
+            </a:graphic>
+          </wp:inline>
+        </w:drawing>
+      </w:r>
+    </w:p>
+    <w:p>
+      <w:proofErr w:type="spellStart"/>
+      <w:r>
+        <w:lastRenderedPageBreak/>
+        <w:t>Buscando</w:t>
+      </w:r>
+      <w:proofErr w:type="spellEnd"/>
+      <w:r>
+        <w:t xml:space="preserve"> un </w:t>
+      </w:r>
+      <w:proofErr w:type="spellStart"/>
+      <w:r>
+        <w:t>juego</w:t>
+      </w:r>
+      <w:proofErr w:type="spellEnd"/>
+      <w:r>
+        <w:t xml:space="preserve"> para </w:t>
+      </w:r>
+      <w:proofErr w:type="spellStart"/>
+      <w:r>
+        <w:t>añadir</w:t>
+      </w:r>
+      <w:proofErr w:type="spellEnd"/>
+      <w:r>
+        <w:t>:</w:t>
+      </w:r>
+    </w:p>
+    <w:p>
+      <w:r>
+        <w:rPr>
+          <w:noProof/>
+          <w14:ligatures w14:val="standardContextual"/>
+        </w:rPr>
+        <w:drawing>
+          <wp:inline distT="0" distB="0" distL="0" distR="0" wp14:anchorId="69E72ED2" wp14:editId="1756BD56">
+            <wp:extent cx="5400040" cy="4264025"/>
+            <wp:effectExtent l="0" t="0" r="0" b="3175"/>
+            <wp:docPr id="16" name="Imagen 16"/>
+            <wp:cNvGraphicFramePr>
+              <a:graphicFrameLocks xmlns:a="http://schemas.openxmlformats.org/drawingml/2006/main" noChangeAspect="1"/>
+            </wp:cNvGraphicFramePr>
+            <a:graphic xmlns:a="http://schemas.openxmlformats.org/drawingml/2006/main">
+              <a:graphicData uri="http://schemas.openxmlformats.org/drawingml/2006/picture">
+                <pic:pic xmlns:pic="http://schemas.openxmlformats.org/drawingml/2006/picture">
+                  <pic:nvPicPr>
+                    <pic:cNvPr id="16" name="Imagen 16"/>
+                    <pic:cNvPicPr/>
+                  </pic:nvPicPr>
+                  <pic:blipFill>
+                    <a:blip r:embed="rId25">
+                      <a:extLst>
+                        <a:ext uri="{28A0092B-C50C-407E-A947-70E740481C1C}">
+                          <a14:useLocalDpi xmlns:a14="http://schemas.microsoft.com/office/drawing/2010/main" val="0"/>
+                        </a:ext>
+                      </a:extLst>
+                    </a:blip>
+                    <a:stretch>
+                      <a:fillRect/>
+                    </a:stretch>
+                  </pic:blipFill>
+                  <pic:spPr>
+                    <a:xfrm>
+                      <a:off x="0" y="0"/>
+                      <a:ext cx="5400040" cy="4264025"/>
+                    </a:xfrm>
+                    <a:prstGeom prst="rect">
+                      <a:avLst/>
+                    </a:prstGeom>
+                  </pic:spPr>
+                </pic:pic>
+              </a:graphicData>
+            </a:graphic>
+          </wp:inline>
+        </w:drawing>
+      </w:r>
+    </w:p>
+    <w:p>
+      <w:proofErr w:type="spellStart"/>
+      <w:r>
+        <w:t>Añadiendo</w:t>
+      </w:r>
+      <w:proofErr w:type="spellEnd"/>
+      <w:r>
+        <w:t xml:space="preserve"> un </w:t>
+      </w:r>
+      <w:proofErr w:type="spellStart"/>
+      <w:r>
+        <w:t>juego</w:t>
+      </w:r>
+      <w:proofErr w:type="spellEnd"/>
+      <w:r>
+        <w:t>:</w:t>
+      </w:r>
+    </w:p>
+    <w:p>
+      <w:pPr>
+        <w:ind w:left="2124" w:hanging="2124"/>
+      </w:pPr>
+      <w:r>
+        <w:lastRenderedPageBreak/>
+        <w:drawing>
+          <wp:inline distT="0" distB="0" distL="0" distR="0" wp14:anchorId="6A0742DA" wp14:editId="620DD8BA">
+            <wp:extent cx="5400040" cy="4233545"/>
+            <wp:effectExtent l="0" t="0" r="0" b="0"/>
+            <wp:docPr id="17" name="Imagen 17"/>
+            <wp:cNvGraphicFramePr>
+              <a:graphicFrameLocks xmlns:a="http://schemas.openxmlformats.org/drawingml/2006/main" noChangeAspect="1"/>
+            </wp:cNvGraphicFramePr>
+            <a:graphic xmlns:a="http://schemas.openxmlformats.org/drawingml/2006/main">
+              <a:graphicData uri="http://schemas.openxmlformats.org/drawingml/2006/picture">
+                <pic:pic xmlns:pic="http://schemas.openxmlformats.org/drawingml/2006/picture">
+                  <pic:nvPicPr>
+                    <pic:cNvPr id="1" name=""/>
+                    <pic:cNvPicPr/>
+                  </pic:nvPicPr>
+                  <pic:blipFill>
+                    <a:blip r:embed="rId26"/>
+                    <a:stretch>
+                      <a:fillRect/>
+                    </a:stretch>
+                  </pic:blipFill>
+                  <pic:spPr>
+                    <a:xfrm>
+                      <a:off x="0" y="0"/>
+                      <a:ext cx="5400040" cy="4233545"/>
+                    </a:xfrm>
+                    <a:prstGeom prst="rect">
+                      <a:avLst/>
+                    </a:prstGeom>
+                  </pic:spPr>
+                </pic:pic>
+              </a:graphicData>
+            </a:graphic>
+          </wp:inline>
+        </w:drawing>
       </w:r>
     </w:p>
     <w:p>
@@ -6771,6 +8730,7 @@
         <w:jc w:val="both"/>
       </w:pPr>
       <w:r>
+        <w:lastRenderedPageBreak/>
         <w:br/>
         <w:t xml:space="preserve">• </w:t>
       </w:r>
@@ -7031,6 +8991,9 @@
     <w:p>
       <w:r>
         <w:t>EN PROCESO</w:t>
+      </w:r>
+      <w:r>
+        <w:t xml:space="preserve"> CUANDO TENGA TODO MÁS O MENOS TERMINADO</w:t>
       </w:r>
     </w:p>
     <w:p>
@@ -7060,7 +9023,6 @@
       <w:bookmarkStart w:id="55" w:name="_Toc197697829"/>
       <w:proofErr w:type="spellStart"/>
       <w:r>
-        <w:lastRenderedPageBreak/>
         <w:t>Bibliografía</w:t>
       </w:r>
       <w:bookmarkEnd w:id="54"/>
@@ -7505,8 +9467,89 @@
       <w:r>
         <w:t xml:space="preserve"> de </w:t>
       </w:r>
-      <w:r>
-        <w:t>https://www.visual-paradigm.com/</w:t>
+      <w:hyperlink r:id="rId27" w:history="1">
+        <w:r>
+          <w:rPr>
+            <w:rStyle w:val="Hipervnculo"/>
+          </w:rPr>
+          <w:t>https://www.visual-paradigm.com/</w:t>
+        </w:r>
+      </w:hyperlink>
+      <w:r>
+        <w:br/>
+      </w:r>
+      <w:r>
+        <w:t xml:space="preserve">• </w:t>
+      </w:r>
+      <w:proofErr w:type="spellStart"/>
+      <w:r>
+        <w:t>PlantText</w:t>
+      </w:r>
+      <w:proofErr w:type="spellEnd"/>
+      <w:r>
+        <w:t>. (n.d.). *</w:t>
+      </w:r>
+      <w:proofErr w:type="spellStart"/>
+      <w:r>
+        <w:t>PlantText</w:t>
+      </w:r>
+      <w:proofErr w:type="spellEnd"/>
+      <w:r>
+        <w:t xml:space="preserve">*. Para la </w:t>
+      </w:r>
+      <w:proofErr w:type="spellStart"/>
+      <w:r>
+        <w:t>creación</w:t>
+      </w:r>
+      <w:proofErr w:type="spellEnd"/>
+      <w:r>
+        <w:t xml:space="preserve"> de </w:t>
+      </w:r>
+      <w:r>
+        <w:t xml:space="preserve">los </w:t>
+      </w:r>
+      <w:proofErr w:type="spellStart"/>
+      <w:r>
+        <w:t>casos</w:t>
+      </w:r>
+      <w:proofErr w:type="spellEnd"/>
+      <w:r>
+        <w:t xml:space="preserve"> de </w:t>
+      </w:r>
+      <w:proofErr w:type="spellStart"/>
+      <w:r>
+        <w:t>uso</w:t>
+      </w:r>
+      <w:proofErr w:type="spellEnd"/>
+      <w:r>
+        <w:t xml:space="preserve"> </w:t>
+      </w:r>
+      <w:proofErr w:type="spellStart"/>
+      <w:r>
+        <w:t>utilizando</w:t>
+      </w:r>
+      <w:proofErr w:type="spellEnd"/>
+      <w:r>
+        <w:t xml:space="preserve"> </w:t>
+      </w:r>
+      <w:proofErr w:type="spellStart"/>
+      <w:r>
+        <w:t>código</w:t>
+      </w:r>
+      <w:proofErr w:type="spellEnd"/>
+      <w:r>
+        <w:t xml:space="preserve">. </w:t>
+      </w:r>
+      <w:proofErr w:type="spellStart"/>
+      <w:r>
+        <w:t>Recuperado</w:t>
+      </w:r>
+      <w:proofErr w:type="spellEnd"/>
+      <w:r>
+        <w:t xml:space="preserve"> de </w:t>
+      </w:r>
+      <w:r>
+        <w:t>https://www.planttext.com/</w:t>
       </w:r>
     </w:p>
     <w:p>

</xml_diff>

<commit_message>
Deleted unused classes. Implementing the function of adding the location of the physical games and also, adding the company of the videogame added.
</commit_message>
<xml_diff>
--- a/Documentación/Word (En uso)/DocumentaciónTFGDavidBargalloOrtiz.docx
+++ b/Documentación/Word (En uso)/DocumentaciónTFGDavidBargalloOrtiz.docx
@@ -466,7 +466,21 @@
                 <w:rStyle w:val="Hipervnculo"/>
                 <w:noProof/>
               </w:rPr>
-              <w:t>Funcionales</w:t>
+              <w:t>Fun</w:t>
+            </w:r>
+            <w:r>
+              <w:rPr>
+                <w:rStyle w:val="Hipervnculo"/>
+                <w:noProof/>
+              </w:rPr>
+              <w:t>c</w:t>
+            </w:r>
+            <w:r>
+              <w:rPr>
+                <w:rStyle w:val="Hipervnculo"/>
+                <w:noProof/>
+              </w:rPr>
+              <w:t>ionales</w:t>
             </w:r>
             <w:r>
               <w:rPr>
@@ -806,7 +820,21 @@
                 <w:rStyle w:val="Hipervnculo"/>
                 <w:noProof/>
               </w:rPr>
-              <w:t>UX (usabilidad)</w:t>
+              <w:t>UX (us</w:t>
+            </w:r>
+            <w:r>
+              <w:rPr>
+                <w:rStyle w:val="Hipervnculo"/>
+                <w:noProof/>
+              </w:rPr>
+              <w:t>a</w:t>
+            </w:r>
+            <w:r>
+              <w:rPr>
+                <w:rStyle w:val="Hipervnculo"/>
+                <w:noProof/>
+              </w:rPr>
+              <w:t>bilidad)</w:t>
             </w:r>
             <w:r>
               <w:rPr>
@@ -1486,7 +1514,21 @@
                 <w:rStyle w:val="Hipervnculo"/>
                 <w:noProof/>
               </w:rPr>
-              <w:t>Entorno de Desarrollo</w:t>
+              <w:t>Entorno de Desar</w:t>
+            </w:r>
+            <w:r>
+              <w:rPr>
+                <w:rStyle w:val="Hipervnculo"/>
+                <w:noProof/>
+              </w:rPr>
+              <w:t>r</w:t>
+            </w:r>
+            <w:r>
+              <w:rPr>
+                <w:rStyle w:val="Hipervnculo"/>
+                <w:noProof/>
+              </w:rPr>
+              <w:t>ollo</w:t>
             </w:r>
             <w:r>
               <w:rPr>
@@ -1622,7 +1664,21 @@
                 <w:rStyle w:val="Hipervnculo"/>
                 <w:noProof/>
               </w:rPr>
-              <w:t>Capturas de la ejecución de la funcionalidad</w:t>
+              <w:t>Capturas de la ejecución de la funcional</w:t>
+            </w:r>
+            <w:r>
+              <w:rPr>
+                <w:rStyle w:val="Hipervnculo"/>
+                <w:noProof/>
+              </w:rPr>
+              <w:t>i</w:t>
+            </w:r>
+            <w:r>
+              <w:rPr>
+                <w:rStyle w:val="Hipervnculo"/>
+                <w:noProof/>
+              </w:rPr>
+              <w:t>dad</w:t>
             </w:r>
             <w:r>
               <w:rPr>
@@ -2100,6 +2156,447 @@
         <w:t>La aplicación permite localizar juegos físicos, mostrar estadísticas personalizadas (sobre nosotros, como los géneros más jugados, consola para la que más juegos tienes…), además de funcionalidades como exportar colecciones en PDF y conectar con bases de datos en la nube. Y como mencionamos anteriormente, no dependes tanto de factores externos como el servidor de una web.</w:t>
       </w:r>
     </w:p>
+    <w:tbl>
+      <w:tblPr>
+        <w:tblStyle w:val="Tablaconcuadrcula"/>
+        <w:tblW w:w="9691" w:type="dxa"/>
+        <w:tblInd w:w="-601" w:type="dxa"/>
+        <w:tblLook w:val="04A0" w:firstRow="1" w:lastRow="0" w:firstColumn="1" w:lastColumn="0" w:noHBand="0" w:noVBand="1"/>
+      </w:tblPr>
+      <w:tblGrid>
+        <w:gridCol w:w="2113"/>
+        <w:gridCol w:w="1474"/>
+        <w:gridCol w:w="1741"/>
+        <w:gridCol w:w="1448"/>
+        <w:gridCol w:w="1571"/>
+        <w:gridCol w:w="1344"/>
+      </w:tblGrid>
+      <w:tr>
+        <w:trPr>
+          <w:trHeight w:val="1191"/>
+        </w:trPr>
+        <w:tc>
+          <w:tcPr>
+            <w:tcW w:w="2152" w:type="dxa"/>
+          </w:tcPr>
+          <w:p>
+            <w:pPr>
+              <w:jc w:val="center"/>
+            </w:pPr>
+            <w:r>
+              <w:t>Aplicaciones</w:t>
+            </w:r>
+          </w:p>
+        </w:tc>
+        <w:tc>
+          <w:tcPr>
+            <w:tcW w:w="1491" w:type="dxa"/>
+          </w:tcPr>
+          <w:p>
+            <w:pPr>
+              <w:jc w:val="center"/>
+            </w:pPr>
+            <w:r>
+              <w:t>Localización de juegos físicos</w:t>
+            </w:r>
+          </w:p>
+        </w:tc>
+        <w:tc>
+          <w:tcPr>
+            <w:tcW w:w="1759" w:type="dxa"/>
+          </w:tcPr>
+          <w:p>
+            <w:pPr>
+              <w:jc w:val="both"/>
+            </w:pPr>
+            <w:r>
+              <w:t>Estadísticas personalizadas</w:t>
+            </w:r>
+          </w:p>
+        </w:tc>
+        <w:tc>
+          <w:tcPr>
+            <w:tcW w:w="1449" w:type="dxa"/>
+          </w:tcPr>
+          <w:p>
+            <w:pPr>
+              <w:jc w:val="both"/>
+            </w:pPr>
+            <w:r>
+              <w:t>Exportar biblioteca</w:t>
+            </w:r>
+          </w:p>
+        </w:tc>
+        <w:tc>
+          <w:tcPr>
+            <w:tcW w:w="1587" w:type="dxa"/>
+          </w:tcPr>
+          <w:p>
+            <w:pPr>
+              <w:jc w:val="both"/>
+            </w:pPr>
+            <w:r>
+              <w:t>Dependencia de factores externos</w:t>
+            </w:r>
+          </w:p>
+        </w:tc>
+        <w:tc>
+          <w:tcPr>
+            <w:tcW w:w="1253" w:type="dxa"/>
+          </w:tcPr>
+          <w:p>
+            <w:pPr>
+              <w:jc w:val="center"/>
+            </w:pPr>
+            <w:r>
+              <w:t>Solución 100% desktop</w:t>
+            </w:r>
+          </w:p>
+        </w:tc>
+      </w:tr>
+      <w:tr>
+        <w:trPr>
+          <w:trHeight w:val="532"/>
+        </w:trPr>
+        <w:tc>
+          <w:tcPr>
+            <w:tcW w:w="2152" w:type="dxa"/>
+          </w:tcPr>
+          <w:p>
+            <w:pPr>
+              <w:jc w:val="center"/>
+            </w:pPr>
+            <w:r>
+              <w:t>GG App</w:t>
+            </w:r>
+          </w:p>
+        </w:tc>
+        <w:tc>
+          <w:tcPr>
+            <w:tcW w:w="1491" w:type="dxa"/>
+          </w:tcPr>
+          <w:p>
+            <w:pPr>
+              <w:jc w:val="center"/>
+            </w:pPr>
+            <w:r>
+              <w:t>No lo tiene.</w:t>
+            </w:r>
+          </w:p>
+        </w:tc>
+        <w:tc>
+          <w:tcPr>
+            <w:tcW w:w="1759" w:type="dxa"/>
+          </w:tcPr>
+          <w:p>
+            <w:pPr>
+              <w:jc w:val="center"/>
+            </w:pPr>
+            <w:r>
+              <w:t>Parcialmente (estadísticas generales)</w:t>
+            </w:r>
+          </w:p>
+        </w:tc>
+        <w:tc>
+          <w:tcPr>
+            <w:tcW w:w="1449" w:type="dxa"/>
+          </w:tcPr>
+          <w:p>
+            <w:pPr>
+              <w:jc w:val="center"/>
+            </w:pPr>
+            <w:r>
+              <w:t>No lo tiene.</w:t>
+            </w:r>
+          </w:p>
+        </w:tc>
+        <w:tc>
+          <w:tcPr>
+            <w:tcW w:w="1587" w:type="dxa"/>
+          </w:tcPr>
+          <w:p>
+            <w:pPr>
+              <w:jc w:val="center"/>
+            </w:pPr>
+            <w:r>
+              <w:t>Servidor web, ataques externos…</w:t>
+            </w:r>
+          </w:p>
+        </w:tc>
+        <w:tc>
+          <w:tcPr>
+            <w:tcW w:w="1253" w:type="dxa"/>
+          </w:tcPr>
+          <w:p>
+            <w:pPr>
+              <w:jc w:val="center"/>
+            </w:pPr>
+            <w:r>
+              <w:t>Ofrece version desktop, pero se centra en la web</w:t>
+            </w:r>
+          </w:p>
+        </w:tc>
+      </w:tr>
+      <w:tr>
+        <w:trPr>
+          <w:trHeight w:val="532"/>
+        </w:trPr>
+        <w:tc>
+          <w:tcPr>
+            <w:tcW w:w="2152" w:type="dxa"/>
+          </w:tcPr>
+          <w:p>
+            <w:pPr>
+              <w:jc w:val="center"/>
+            </w:pPr>
+            <w:r>
+              <w:t>HowLongToBeat</w:t>
+            </w:r>
+          </w:p>
+        </w:tc>
+        <w:tc>
+          <w:tcPr>
+            <w:tcW w:w="1491" w:type="dxa"/>
+          </w:tcPr>
+          <w:p>
+            <w:pPr>
+              <w:jc w:val="center"/>
+            </w:pPr>
+            <w:r>
+              <w:t>No lo tiene.</w:t>
+            </w:r>
+          </w:p>
+        </w:tc>
+        <w:tc>
+          <w:tcPr>
+            <w:tcW w:w="1759" w:type="dxa"/>
+          </w:tcPr>
+          <w:p>
+            <w:pPr>
+              <w:jc w:val="center"/>
+            </w:pPr>
+            <w:r>
+              <w:t>Solamente sobre duración de juegos.</w:t>
+            </w:r>
+          </w:p>
+        </w:tc>
+        <w:tc>
+          <w:tcPr>
+            <w:tcW w:w="1449" w:type="dxa"/>
+          </w:tcPr>
+          <w:p>
+            <w:pPr>
+              <w:jc w:val="center"/>
+            </w:pPr>
+            <w:r>
+              <w:t>No lo tiene.</w:t>
+            </w:r>
+          </w:p>
+        </w:tc>
+        <w:tc>
+          <w:tcPr>
+            <w:tcW w:w="1587" w:type="dxa"/>
+          </w:tcPr>
+          <w:p>
+            <w:pPr>
+              <w:jc w:val="center"/>
+            </w:pPr>
+            <w:r>
+              <w:t>Servidor web, ataques externos…</w:t>
+            </w:r>
+          </w:p>
+        </w:tc>
+        <w:tc>
+          <w:tcPr>
+            <w:tcW w:w="1253" w:type="dxa"/>
+          </w:tcPr>
+          <w:p>
+            <w:pPr>
+              <w:jc w:val="center"/>
+            </w:pPr>
+            <w:r>
+              <w:t>No tiene.</w:t>
+            </w:r>
+          </w:p>
+        </w:tc>
+      </w:tr>
+      <w:tr>
+        <w:trPr>
+          <w:trHeight w:val="532"/>
+        </w:trPr>
+        <w:tc>
+          <w:tcPr>
+            <w:tcW w:w="2152" w:type="dxa"/>
+          </w:tcPr>
+          <w:p>
+            <w:pPr>
+              <w:jc w:val="center"/>
+            </w:pPr>
+            <w:r>
+              <w:t>Backlogged</w:t>
+            </w:r>
+          </w:p>
+        </w:tc>
+        <w:tc>
+          <w:tcPr>
+            <w:tcW w:w="1491" w:type="dxa"/>
+          </w:tcPr>
+          <w:p>
+            <w:pPr>
+              <w:jc w:val="center"/>
+            </w:pPr>
+            <w:r>
+              <w:t>No lo tiene.</w:t>
+            </w:r>
+          </w:p>
+        </w:tc>
+        <w:tc>
+          <w:tcPr>
+            <w:tcW w:w="1759" w:type="dxa"/>
+          </w:tcPr>
+          <w:p>
+            <w:pPr>
+              <w:jc w:val="center"/>
+            </w:pPr>
+            <w:r>
+              <w:t>Parcialmente (estadisticas generales)</w:t>
+            </w:r>
+          </w:p>
+        </w:tc>
+        <w:tc>
+          <w:tcPr>
+            <w:tcW w:w="1449" w:type="dxa"/>
+          </w:tcPr>
+          <w:p>
+            <w:pPr>
+              <w:jc w:val="center"/>
+            </w:pPr>
+            <w:r>
+              <w:t>No lo tiene.</w:t>
+            </w:r>
+          </w:p>
+        </w:tc>
+        <w:tc>
+          <w:tcPr>
+            <w:tcW w:w="1587" w:type="dxa"/>
+          </w:tcPr>
+          <w:p>
+            <w:pPr>
+              <w:jc w:val="center"/>
+            </w:pPr>
+            <w:r>
+              <w:t>Servidor web, ataques externos…</w:t>
+            </w:r>
+          </w:p>
+        </w:tc>
+        <w:tc>
+          <w:tcPr>
+            <w:tcW w:w="1253" w:type="dxa"/>
+          </w:tcPr>
+          <w:p>
+            <w:pPr>
+              <w:jc w:val="center"/>
+            </w:pPr>
+            <w:r>
+              <w:t xml:space="preserve">Ofrece una versión desktop, pero se </w:t>
+            </w:r>
+            <w:r>
+              <w:lastRenderedPageBreak/>
+              <w:t>centra en la web.</w:t>
+            </w:r>
+          </w:p>
+        </w:tc>
+      </w:tr>
+      <w:tr>
+        <w:trPr>
+          <w:trHeight w:val="532"/>
+        </w:trPr>
+        <w:tc>
+          <w:tcPr>
+            <w:tcW w:w="2152" w:type="dxa"/>
+          </w:tcPr>
+          <w:p>
+            <w:pPr>
+              <w:jc w:val="center"/>
+            </w:pPr>
+            <w:r>
+              <w:lastRenderedPageBreak/>
+              <w:t>Mi aplicación</w:t>
+            </w:r>
+          </w:p>
+        </w:tc>
+        <w:tc>
+          <w:tcPr>
+            <w:tcW w:w="1491" w:type="dxa"/>
+          </w:tcPr>
+          <w:p>
+            <w:pPr>
+              <w:jc w:val="center"/>
+            </w:pPr>
+            <w:r>
+              <w:t>Lo tiene.</w:t>
+            </w:r>
+          </w:p>
+        </w:tc>
+        <w:tc>
+          <w:tcPr>
+            <w:tcW w:w="1759" w:type="dxa"/>
+          </w:tcPr>
+          <w:p>
+            <w:pPr>
+              <w:jc w:val="center"/>
+            </w:pPr>
+            <w:r>
+              <w:t>Gráficos con diferentes estadísticas (géneros, consolas…)</w:t>
+            </w:r>
+          </w:p>
+        </w:tc>
+        <w:tc>
+          <w:tcPr>
+            <w:tcW w:w="1449" w:type="dxa"/>
+          </w:tcPr>
+          <w:p>
+            <w:pPr>
+              <w:jc w:val="center"/>
+            </w:pPr>
+            <w:r>
+              <w:t>Ofrece la funcionalidad de exporter la biblioteca en PDF.</w:t>
+            </w:r>
+          </w:p>
+        </w:tc>
+        <w:tc>
+          <w:tcPr>
+            <w:tcW w:w="1587" w:type="dxa"/>
+          </w:tcPr>
+          <w:p>
+            <w:pPr>
+              <w:jc w:val="center"/>
+            </w:pPr>
+            <w:r>
+              <w:t>Sin depender de servidores de terceros, más difícil recibir ataques (y pone ren peligro tus datos)</w:t>
+            </w:r>
+          </w:p>
+        </w:tc>
+        <w:tc>
+          <w:tcPr>
+            <w:tcW w:w="1253" w:type="dxa"/>
+          </w:tcPr>
+          <w:p>
+            <w:pPr>
+              <w:jc w:val="both"/>
+            </w:pPr>
+            <w:r>
+              <w:t>Full desktop, con funciones más concretas y menos generalistas.</w:t>
+            </w:r>
+          </w:p>
+        </w:tc>
+      </w:tr>
+    </w:tbl>
+    <w:p>
+      <w:pPr>
+        <w:jc w:val="both"/>
+      </w:pPr>
+    </w:p>
     <w:p>
       <w:pPr>
         <w:pStyle w:val="Ttulo2"/>
@@ -2107,34 +2604,31 @@
       <w:bookmarkStart w:id="8" w:name="_Toc197645668"/>
       <w:bookmarkStart w:id="9" w:name="_Toc197697806"/>
       <w:r>
-        <w:t>Casos de Uso - F</w:t>
+        <w:t>Casos de Uso</w:t>
       </w:r>
       <w:bookmarkEnd w:id="8"/>
       <w:bookmarkEnd w:id="9"/>
     </w:p>
     <w:p>
-      <w:r>
-        <w:t>• I</w:t>
-      </w:r>
-      <w:r>
-        <w:t xml:space="preserve">nicio de </w:t>
-      </w:r>
-      <w:r>
-        <w:t>sesión</w:t>
-      </w:r>
-    </w:p>
-    <w:p>
+      <w:pPr>
+        <w:ind w:left="708" w:hanging="708"/>
+      </w:pPr>
+      <w:r>
+        <w:t>• Registro</w:t>
+      </w:r>
+      <w:r>
+        <w:br/>
+      </w:r>
       <w:r>
         <w:rPr>
           <w:noProof/>
           <w14:ligatures w14:val="standardContextual"/>
         </w:rPr>
-        <w:lastRenderedPageBreak/>
         <w:drawing>
-          <wp:inline distT="0" distB="0" distL="0" distR="0" wp14:anchorId="49CF5743" wp14:editId="6055AC67">
-            <wp:extent cx="5400040" cy="4356100"/>
-            <wp:effectExtent l="0" t="0" r="0" b="6350"/>
-            <wp:docPr id="20" name="Imagen 20"/>
+          <wp:inline distT="0" distB="0" distL="0" distR="0" wp14:anchorId="112DBE30" wp14:editId="213C97BC">
+            <wp:extent cx="3497580" cy="4908293"/>
+            <wp:effectExtent l="0" t="0" r="7620" b="6985"/>
+            <wp:docPr id="21" name="Imagen 21"/>
             <wp:cNvGraphicFramePr>
               <a:graphicFrameLocks xmlns:a="http://schemas.openxmlformats.org/drawingml/2006/main" noChangeAspect="1"/>
             </wp:cNvGraphicFramePr>
@@ -2142,7 +2636,7 @@
               <a:graphicData uri="http://schemas.openxmlformats.org/drawingml/2006/picture">
                 <pic:pic xmlns:pic="http://schemas.openxmlformats.org/drawingml/2006/picture">
                   <pic:nvPicPr>
-                    <pic:cNvPr id="20" name="Imagen 20"/>
+                    <pic:cNvPr id="21" name="Imagen 21"/>
                     <pic:cNvPicPr/>
                   </pic:nvPicPr>
                   <pic:blipFill>
@@ -2160,63 +2654,7 @@
                   <pic:spPr>
                     <a:xfrm>
                       <a:off x="0" y="0"/>
-                      <a:ext cx="5400040" cy="4356100"/>
-                    </a:xfrm>
-                    <a:prstGeom prst="rect">
-                      <a:avLst/>
-                    </a:prstGeom>
-                  </pic:spPr>
-                </pic:pic>
-              </a:graphicData>
-            </a:graphic>
-          </wp:inline>
-        </w:drawing>
-      </w:r>
-    </w:p>
-    <w:p>
-      <w:r>
-        <w:lastRenderedPageBreak/>
-        <w:t>• Registro</w:t>
-      </w:r>
-      <w:r>
-        <w:br/>
-      </w:r>
-      <w:r>
-        <w:rPr>
-          <w:noProof/>
-          <w14:ligatures w14:val="standardContextual"/>
-        </w:rPr>
-        <w:drawing>
-          <wp:inline distT="0" distB="0" distL="0" distR="0" wp14:anchorId="112DBE30" wp14:editId="078B0EBF">
-            <wp:extent cx="5400040" cy="7578090"/>
-            <wp:effectExtent l="0" t="0" r="0" b="3810"/>
-            <wp:docPr id="21" name="Imagen 21"/>
-            <wp:cNvGraphicFramePr>
-              <a:graphicFrameLocks xmlns:a="http://schemas.openxmlformats.org/drawingml/2006/main" noChangeAspect="1"/>
-            </wp:cNvGraphicFramePr>
-            <a:graphic xmlns:a="http://schemas.openxmlformats.org/drawingml/2006/main">
-              <a:graphicData uri="http://schemas.openxmlformats.org/drawingml/2006/picture">
-                <pic:pic xmlns:pic="http://schemas.openxmlformats.org/drawingml/2006/picture">
-                  <pic:nvPicPr>
-                    <pic:cNvPr id="21" name="Imagen 21"/>
-                    <pic:cNvPicPr/>
-                  </pic:nvPicPr>
-                  <pic:blipFill>
-                    <a:blip r:embed="rId6">
-                      <a:extLst>
-                        <a:ext uri="{28A0092B-C50C-407E-A947-70E740481C1C}">
-                          <a14:useLocalDpi xmlns:a14="http://schemas.microsoft.com/office/drawing/2010/main" val="0"/>
-                        </a:ext>
-                      </a:extLst>
-                    </a:blip>
-                    <a:stretch>
-                      <a:fillRect/>
-                    </a:stretch>
-                  </pic:blipFill>
-                  <pic:spPr>
-                    <a:xfrm>
-                      <a:off x="0" y="0"/>
-                      <a:ext cx="5400040" cy="7578090"/>
+                      <a:ext cx="3505649" cy="4919617"/>
                     </a:xfrm>
                     <a:prstGeom prst="rect">
                       <a:avLst/>
@@ -2260,7 +2698,7 @@
                     <pic:cNvPicPr/>
                   </pic:nvPicPr>
                   <pic:blipFill>
-                    <a:blip r:embed="rId7" cstate="print">
+                    <a:blip r:embed="rId6" cstate="print">
                       <a:extLst>
                         <a:ext uri="{28A0092B-C50C-407E-A947-70E740481C1C}">
                           <a14:useLocalDpi xmlns:a14="http://schemas.microsoft.com/office/drawing/2010/main" val="0"/>
@@ -2320,7 +2758,7 @@
                     <pic:cNvPicPr/>
                   </pic:nvPicPr>
                   <pic:blipFill>
-                    <a:blip r:embed="rId8">
+                    <a:blip r:embed="rId7">
                       <a:extLst>
                         <a:ext uri="{28A0092B-C50C-407E-A947-70E740481C1C}">
                           <a14:useLocalDpi xmlns:a14="http://schemas.microsoft.com/office/drawing/2010/main" val="0"/>
@@ -2376,7 +2814,7 @@
                     <pic:cNvPicPr/>
                   </pic:nvPicPr>
                   <pic:blipFill>
-                    <a:blip r:embed="rId9">
+                    <a:blip r:embed="rId8">
                       <a:extLst>
                         <a:ext uri="{28A0092B-C50C-407E-A947-70E740481C1C}">
                           <a14:useLocalDpi xmlns:a14="http://schemas.microsoft.com/office/drawing/2010/main" val="0"/>
@@ -2432,33 +2870,42 @@
     </w:p>
     <w:p>
       <w:r>
-        <w:t>• Login obligatorio</w:t>
+        <w:t xml:space="preserve">• </w:t>
+      </w:r>
+      <w:r>
+        <w:t>Inicio de session.</w:t>
       </w:r>
       <w:r>
         <w:br/>
-        <w:t xml:space="preserve">• Permitir guardar, añadir y eliminar </w:t>
-      </w:r>
-      <w:r>
-        <w:t>(eliminar en progreso</w:t>
-      </w:r>
-      <w:r>
-        <w:t>) videojuegos.</w:t>
+        <w:t>• Permitir guardar, añadir y eliminar videojuegos.</w:t>
       </w:r>
       <w:r>
         <w:br/>
         <w:t>• Gestión de wishlist</w:t>
       </w:r>
       <w:r>
+        <w:t>.</w:t>
+      </w:r>
+      <w:r>
         <w:br/>
         <w:t>• Estadísticas</w:t>
       </w:r>
       <w:r>
+        <w:t xml:space="preserve"> del usuario.</w:t>
+      </w:r>
+      <w:r>
         <w:br/>
         <w:t>• Exportación a PDF</w:t>
       </w:r>
       <w:r>
+        <w:t xml:space="preserve"> de la biblioteca del usuario.</w:t>
+      </w:r>
+      <w:r>
         <w:br/>
-        <w:t>• Cuentas con bibliotecas propias.</w:t>
+        <w:t>• Cuentas con b</w:t>
+      </w:r>
+      <w:r>
+        <w:t>ibliotecas de videojuegos propias.</w:t>
       </w:r>
     </w:p>
     <w:p/>
@@ -2476,19 +2923,37 @@
     </w:p>
     <w:p>
       <w:r>
-        <w:t>• Conexión a APIs</w:t>
+        <w:t xml:space="preserve">• Conexión a </w:t>
+      </w:r>
+      <w:r>
+        <w:t>servicios externos que porporcionan la información de los juegos.</w:t>
       </w:r>
       <w:r>
         <w:br/>
         <w:t>• Conexión a la BBDD en línea</w:t>
       </w:r>
       <w:r>
+        <w:t>.</w:t>
+      </w:r>
+      <w:r>
         <w:br/>
-        <w:t>• Contraseñas hasheadas</w:t>
+        <w:t>• Contraseñas</w:t>
+      </w:r>
+      <w:r>
+        <w:t xml:space="preserve"> almacenadas pero</w:t>
+      </w:r>
+      <w:r>
+        <w:t xml:space="preserve"> </w:t>
+      </w:r>
+      <w:r>
+        <w:t>protegidas en la base de datos.</w:t>
       </w:r>
       <w:r>
         <w:br/>
-        <w:t>• Escalabilidad</w:t>
+        <w:t xml:space="preserve">• </w:t>
+      </w:r>
+      <w:r>
+        <w:t>Aplicación a la que se le pueden añadir nuevas funciones de forma sencilla.</w:t>
       </w:r>
     </w:p>
     <w:p>
@@ -2556,8 +3021,8 @@
           <w14:ligatures w14:val="standardContextual"/>
         </w:rPr>
         <w:drawing>
-          <wp:inline distT="0" distB="0" distL="0" distR="0" wp14:anchorId="7C6CCD9E" wp14:editId="4E3D6214">
-            <wp:extent cx="5400040" cy="4541520"/>
+          <wp:inline distT="0" distB="0" distL="0" distR="0" wp14:anchorId="7C6CCD9E" wp14:editId="4C574844">
+            <wp:extent cx="3950365" cy="3322320"/>
             <wp:effectExtent l="0" t="0" r="0" b="0"/>
             <wp:docPr id="4" name="Imagen 4"/>
             <wp:cNvGraphicFramePr>
@@ -2568,6 +3033,72 @@
                 <pic:pic xmlns:pic="http://schemas.openxmlformats.org/drawingml/2006/picture">
                   <pic:nvPicPr>
                     <pic:cNvPr id="4" name="Imagen 4"/>
+                    <pic:cNvPicPr/>
+                  </pic:nvPicPr>
+                  <pic:blipFill>
+                    <a:blip r:embed="rId9">
+                      <a:extLst>
+                        <a:ext uri="{28A0092B-C50C-407E-A947-70E740481C1C}">
+                          <a14:useLocalDpi xmlns:a14="http://schemas.microsoft.com/office/drawing/2010/main" val="0"/>
+                        </a:ext>
+                      </a:extLst>
+                    </a:blip>
+                    <a:stretch>
+                      <a:fillRect/>
+                    </a:stretch>
+                  </pic:blipFill>
+                  <pic:spPr>
+                    <a:xfrm>
+                      <a:off x="0" y="0"/>
+                      <a:ext cx="3958500" cy="3329162"/>
+                    </a:xfrm>
+                    <a:prstGeom prst="rect">
+                      <a:avLst/>
+                    </a:prstGeom>
+                  </pic:spPr>
+                </pic:pic>
+              </a:graphicData>
+            </a:graphic>
+          </wp:inline>
+        </w:drawing>
+      </w:r>
+    </w:p>
+    <w:p>
+      <w:pPr>
+        <w:jc w:val="both"/>
+      </w:pPr>
+    </w:p>
+    <w:p>
+      <w:pPr>
+        <w:jc w:val="both"/>
+      </w:pPr>
+      <w:r>
+        <w:t>Pantalla registro:</w:t>
+      </w:r>
+    </w:p>
+    <w:p>
+      <w:pPr>
+        <w:jc w:val="both"/>
+      </w:pPr>
+      <w:r>
+        <w:rPr>
+          <w:noProof/>
+          <w14:ligatures w14:val="standardContextual"/>
+        </w:rPr>
+        <w:lastRenderedPageBreak/>
+        <w:drawing>
+          <wp:inline distT="0" distB="0" distL="0" distR="0" wp14:anchorId="19987303" wp14:editId="2BF23F3D">
+            <wp:extent cx="4015031" cy="2895600"/>
+            <wp:effectExtent l="0" t="0" r="5080" b="0"/>
+            <wp:docPr id="6" name="Imagen 6"/>
+            <wp:cNvGraphicFramePr>
+              <a:graphicFrameLocks xmlns:a="http://schemas.openxmlformats.org/drawingml/2006/main" noChangeAspect="1"/>
+            </wp:cNvGraphicFramePr>
+            <a:graphic xmlns:a="http://schemas.openxmlformats.org/drawingml/2006/main">
+              <a:graphicData uri="http://schemas.openxmlformats.org/drawingml/2006/picture">
+                <pic:pic xmlns:pic="http://schemas.openxmlformats.org/drawingml/2006/picture">
+                  <pic:nvPicPr>
+                    <pic:cNvPr id="6" name="Imagen 6"/>
                     <pic:cNvPicPr/>
                   </pic:nvPicPr>
                   <pic:blipFill>
@@ -2585,7 +3116,7 @@
                   <pic:spPr>
                     <a:xfrm>
                       <a:off x="0" y="0"/>
-                      <a:ext cx="5400040" cy="4541520"/>
+                      <a:ext cx="4023544" cy="2901740"/>
                     </a:xfrm>
                     <a:prstGeom prst="rect">
                       <a:avLst/>
@@ -2608,7 +3139,7 @@
         <w:jc w:val="both"/>
       </w:pPr>
       <w:r>
-        <w:t>Pantalla registro:</w:t>
+        <w:t>Pantalla biblioteca:</w:t>
       </w:r>
     </w:p>
     <w:p>
@@ -2620,12 +3151,11 @@
           <w:noProof/>
           <w14:ligatures w14:val="standardContextual"/>
         </w:rPr>
-        <w:lastRenderedPageBreak/>
         <w:drawing>
-          <wp:inline distT="0" distB="0" distL="0" distR="0" wp14:anchorId="19987303" wp14:editId="0DA79645">
-            <wp:extent cx="5400040" cy="3894455"/>
-            <wp:effectExtent l="0" t="0" r="0" b="0"/>
-            <wp:docPr id="6" name="Imagen 6"/>
+          <wp:inline distT="0" distB="0" distL="0" distR="0" wp14:anchorId="21FAFC7A" wp14:editId="40A3D155">
+            <wp:extent cx="4406743" cy="3459480"/>
+            <wp:effectExtent l="0" t="0" r="0" b="7620"/>
+            <wp:docPr id="7" name="Imagen 7"/>
             <wp:cNvGraphicFramePr>
               <a:graphicFrameLocks xmlns:a="http://schemas.openxmlformats.org/drawingml/2006/main" noChangeAspect="1"/>
             </wp:cNvGraphicFramePr>
@@ -2633,7 +3163,7 @@
               <a:graphicData uri="http://schemas.openxmlformats.org/drawingml/2006/picture">
                 <pic:pic xmlns:pic="http://schemas.openxmlformats.org/drawingml/2006/picture">
                   <pic:nvPicPr>
-                    <pic:cNvPr id="6" name="Imagen 6"/>
+                    <pic:cNvPr id="7" name="Imagen 7"/>
                     <pic:cNvPicPr/>
                   </pic:nvPicPr>
                   <pic:blipFill>
@@ -2651,7 +3181,7 @@
                   <pic:spPr>
                     <a:xfrm>
                       <a:off x="0" y="0"/>
-                      <a:ext cx="5400040" cy="3894455"/>
+                      <a:ext cx="4416760" cy="3467344"/>
                     </a:xfrm>
                     <a:prstGeom prst="rect">
                       <a:avLst/>
@@ -2668,13 +3198,8 @@
       <w:pPr>
         <w:jc w:val="both"/>
       </w:pPr>
-    </w:p>
-    <w:p>
-      <w:pPr>
-        <w:jc w:val="both"/>
-      </w:pPr>
-      <w:r>
-        <w:t>Pantalla biblioteca:</w:t>
+      <w:r>
+        <w:t>Pantalla búsqueda juegos (falta paginación, pero se añadirá, pues es copier y pegar la lógica de la biblioteca cambiando un par de cosas)</w:t>
       </w:r>
     </w:p>
     <w:p>
@@ -2688,10 +3213,10 @@
         </w:rPr>
         <w:lastRenderedPageBreak/>
         <w:drawing>
-          <wp:inline distT="0" distB="0" distL="0" distR="0" wp14:anchorId="21FAFC7A" wp14:editId="2202554C">
-            <wp:extent cx="5400040" cy="4239260"/>
-            <wp:effectExtent l="0" t="0" r="0" b="8890"/>
-            <wp:docPr id="7" name="Imagen 7"/>
+          <wp:inline distT="0" distB="0" distL="0" distR="0" wp14:anchorId="40A3E005" wp14:editId="1260D3FD">
+            <wp:extent cx="4143376" cy="3276600"/>
+            <wp:effectExtent l="0" t="0" r="9525" b="0"/>
+            <wp:docPr id="8" name="Imagen 8"/>
             <wp:cNvGraphicFramePr>
               <a:graphicFrameLocks xmlns:a="http://schemas.openxmlformats.org/drawingml/2006/main" noChangeAspect="1"/>
             </wp:cNvGraphicFramePr>
@@ -2699,7 +3224,7 @@
               <a:graphicData uri="http://schemas.openxmlformats.org/drawingml/2006/picture">
                 <pic:pic xmlns:pic="http://schemas.openxmlformats.org/drawingml/2006/picture">
                   <pic:nvPicPr>
-                    <pic:cNvPr id="7" name="Imagen 7"/>
+                    <pic:cNvPr id="8" name="Imagen 8"/>
                     <pic:cNvPicPr/>
                   </pic:nvPicPr>
                   <pic:blipFill>
@@ -2717,7 +3242,7 @@
                   <pic:spPr>
                     <a:xfrm>
                       <a:off x="0" y="0"/>
-                      <a:ext cx="5400040" cy="4239260"/>
+                      <a:ext cx="4150729" cy="3282415"/>
                     </a:xfrm>
                     <a:prstGeom prst="rect">
                       <a:avLst/>
@@ -2729,30 +3254,69 @@
           </wp:inline>
         </w:drawing>
       </w:r>
+      <w:r>
+        <w:br/>
+      </w:r>
+      <w:r>
+        <w:br/>
+        <w:t>El resto de pantallas deben ser modificadas por complete debido a la retirada de la funcionalidad de precios por problemas con la api. La exportación de videojuegos no será una pantalla, si no una opción en la pantalla de biblioteca.</w:t>
+      </w:r>
+    </w:p>
+    <w:p>
+      <w:pPr>
+        <w:pStyle w:val="Ttulo3"/>
+      </w:pPr>
+      <w:bookmarkStart w:id="22" w:name="_Toc197645675"/>
+      <w:bookmarkStart w:id="23" w:name="_Toc197697813"/>
+      <w:r>
+        <w:t>UX (usabilidad)</w:t>
+      </w:r>
+      <w:bookmarkEnd w:id="22"/>
+      <w:bookmarkEnd w:id="23"/>
     </w:p>
     <w:p>
       <w:pPr>
         <w:jc w:val="both"/>
       </w:pPr>
       <w:r>
-        <w:t>Pantalla búsqueda juegos (falta paginación, pero se añadirá, pues es copier y pegar la lógica de la biblioteca cambiando un par de cosas)</w:t>
-      </w:r>
-    </w:p>
-    <w:p>
-      <w:pPr>
-        <w:jc w:val="both"/>
-      </w:pPr>
+        <w:t>Diseño sencillo, colores agradables a la vista para el usuario y combinación de fondos y colores legibles, la mayoría de funcionalidades son muy explícitas, y se pueden usar de manera sencilla sin necesidad de indagar mucho</w:t>
+      </w:r>
+      <w:r>
+        <w:t>.</w:t>
+      </w:r>
+      <w:r>
+        <w:t xml:space="preserve"> Se ofrece la mayor comodidad al usuario, ofreciéndole siempre que se puede opciones para que él solamente tenga que pulsar la opción que necesite, o incluso en algunos casos, poder añadir él una opción manualmente desde la misma pantalla (como la ubicación física). </w:t>
+      </w:r>
+    </w:p>
+    <w:p>
+      <w:pPr>
+        <w:pStyle w:val="Ttulo3"/>
+      </w:pPr>
+      <w:bookmarkStart w:id="24" w:name="_Toc197645676"/>
+      <w:bookmarkStart w:id="25" w:name="_Toc197697814"/>
+      <w:r>
+        <w:lastRenderedPageBreak/>
+        <w:t>Diagrama navegación</w:t>
+      </w:r>
+      <w:bookmarkEnd w:id="24"/>
+      <w:bookmarkEnd w:id="25"/>
+    </w:p>
+    <w:p>
+      <w:pPr>
+        <w:pStyle w:val="Ttulo3"/>
+      </w:pPr>
+      <w:bookmarkStart w:id="26" w:name="_Toc197645677"/>
+      <w:bookmarkStart w:id="27" w:name="_Toc197697815"/>
       <w:r>
         <w:rPr>
           <w:noProof/>
           <w14:ligatures w14:val="standardContextual"/>
         </w:rPr>
-        <w:lastRenderedPageBreak/>
         <w:drawing>
-          <wp:inline distT="0" distB="0" distL="0" distR="0" wp14:anchorId="40A3E005" wp14:editId="3F51D774">
-            <wp:extent cx="5400040" cy="4270375"/>
-            <wp:effectExtent l="0" t="0" r="0" b="0"/>
-            <wp:docPr id="8" name="Imagen 8"/>
+          <wp:inline distT="0" distB="0" distL="0" distR="0" wp14:anchorId="2747DB91" wp14:editId="6FD3C716">
+            <wp:extent cx="3933309" cy="2872740"/>
+            <wp:effectExtent l="0" t="0" r="0" b="3810"/>
+            <wp:docPr id="1" name="Imagen 1"/>
             <wp:cNvGraphicFramePr>
               <a:graphicFrameLocks xmlns:a="http://schemas.openxmlformats.org/drawingml/2006/main" noChangeAspect="1"/>
             </wp:cNvGraphicFramePr>
@@ -2760,7 +3324,7 @@
               <a:graphicData uri="http://schemas.openxmlformats.org/drawingml/2006/picture">
                 <pic:pic xmlns:pic="http://schemas.openxmlformats.org/drawingml/2006/picture">
                   <pic:nvPicPr>
-                    <pic:cNvPr id="8" name="Imagen 8"/>
+                    <pic:cNvPr id="1" name="Imagen 1"/>
                     <pic:cNvPicPr/>
                   </pic:nvPicPr>
                   <pic:blipFill>
@@ -2778,7 +3342,7 @@
                   <pic:spPr>
                     <a:xfrm>
                       <a:off x="0" y="0"/>
-                      <a:ext cx="5400040" cy="4270375"/>
+                      <a:ext cx="3935667" cy="2874462"/>
                     </a:xfrm>
                     <a:prstGeom prst="rect">
                       <a:avLst/>
@@ -2790,75 +3354,61 @@
           </wp:inline>
         </w:drawing>
       </w:r>
+    </w:p>
+    <w:p>
+      <w:pPr>
+        <w:pStyle w:val="Ttulo3"/>
+      </w:pPr>
+    </w:p>
+    <w:p>
+      <w:pPr>
+        <w:pStyle w:val="Ttulo2"/>
+      </w:pPr>
+      <w:bookmarkStart w:id="28" w:name="_Toc197645678"/>
+      <w:bookmarkStart w:id="29" w:name="_Toc197697816"/>
+      <w:bookmarkEnd w:id="26"/>
+      <w:bookmarkEnd w:id="27"/>
+      <w:r>
+        <w:t>Arquitectura</w:t>
+      </w:r>
+      <w:bookmarkEnd w:id="28"/>
+      <w:bookmarkEnd w:id="29"/>
+    </w:p>
+    <w:p>
+      <w:pPr>
+        <w:pStyle w:val="Ttulo3"/>
+      </w:pPr>
+      <w:bookmarkStart w:id="30" w:name="_Toc197645679"/>
+      <w:bookmarkStart w:id="31" w:name="_Toc197697817"/>
+      <w:r>
+        <w:t>Despliegue</w:t>
+      </w:r>
+      <w:bookmarkEnd w:id="30"/>
+      <w:bookmarkEnd w:id="31"/>
+    </w:p>
+    <w:p>
+      <w:r>
+        <w:t>Aplicación de escritorio con base de datos en la nube</w:t>
+      </w:r>
+      <w:r>
+        <w:t xml:space="preserve"> y consultas a una api</w:t>
+      </w:r>
+      <w:r>
+        <w:t>:</w:t>
+      </w:r>
       <w:r>
         <w:br/>
       </w:r>
-      <w:r>
-        <w:br/>
-        <w:t>El resto de pantallas deben ser modificadas por complete debido a la retirada de la funcionalidad de precios por problemas con la api. La exportación de videojuegos no será una pantalla, si no una opción en la pantalla de biblioteca.</w:t>
-      </w:r>
-    </w:p>
-    <w:p>
-      <w:pPr>
-        <w:pStyle w:val="Ttulo3"/>
-      </w:pPr>
-      <w:bookmarkStart w:id="22" w:name="_Toc197645675"/>
-      <w:bookmarkStart w:id="23" w:name="_Toc197697813"/>
-      <w:r>
-        <w:t>UX (usabilidad)</w:t>
-      </w:r>
-      <w:bookmarkEnd w:id="22"/>
-      <w:bookmarkEnd w:id="23"/>
-    </w:p>
-    <w:p>
-      <w:pPr>
-        <w:jc w:val="both"/>
-      </w:pPr>
-      <w:r>
-        <w:t>Diseño con JavaFX y Scene Builder, navegación intuitiva con controladores p</w:t>
-      </w:r>
-      <w:r>
-        <w:t>a</w:t>
-      </w:r>
-      <w:r>
-        <w:t>r</w:t>
-      </w:r>
-      <w:r>
-        <w:t>a</w:t>
-      </w:r>
-      <w:r>
-        <w:t xml:space="preserve"> cada pantalla.</w:t>
-      </w:r>
-    </w:p>
-    <w:p>
-      <w:pPr>
-        <w:pStyle w:val="Ttulo3"/>
-      </w:pPr>
-      <w:bookmarkStart w:id="24" w:name="_Toc197645676"/>
-      <w:bookmarkStart w:id="25" w:name="_Toc197697814"/>
-      <w:r>
-        <w:lastRenderedPageBreak/>
-        <w:t>Diagrama navegación</w:t>
-      </w:r>
-      <w:bookmarkEnd w:id="24"/>
-      <w:bookmarkEnd w:id="25"/>
-    </w:p>
-    <w:p>
-      <w:pPr>
-        <w:pStyle w:val="Ttulo3"/>
-      </w:pPr>
-      <w:bookmarkStart w:id="26" w:name="_Toc197645677"/>
-      <w:bookmarkStart w:id="27" w:name="_Toc197697815"/>
       <w:r>
         <w:rPr>
           <w:noProof/>
           <w14:ligatures w14:val="standardContextual"/>
         </w:rPr>
         <w:drawing>
-          <wp:inline distT="0" distB="0" distL="0" distR="0" wp14:anchorId="2747DB91" wp14:editId="2D625147">
-            <wp:extent cx="5400040" cy="3943985"/>
-            <wp:effectExtent l="0" t="0" r="0" b="0"/>
-            <wp:docPr id="1" name="Imagen 1"/>
+          <wp:inline distT="0" distB="0" distL="0" distR="0" wp14:anchorId="7BE4DA98" wp14:editId="083EDE51">
+            <wp:extent cx="3507130" cy="3787140"/>
+            <wp:effectExtent l="0" t="0" r="0" b="3810"/>
+            <wp:docPr id="5" name="Imagen 5"/>
             <wp:cNvGraphicFramePr>
               <a:graphicFrameLocks xmlns:a="http://schemas.openxmlformats.org/drawingml/2006/main" noChangeAspect="1"/>
             </wp:cNvGraphicFramePr>
@@ -2866,7 +3416,7 @@
               <a:graphicData uri="http://schemas.openxmlformats.org/drawingml/2006/picture">
                 <pic:pic xmlns:pic="http://schemas.openxmlformats.org/drawingml/2006/picture">
                   <pic:nvPicPr>
-                    <pic:cNvPr id="1" name="Imagen 1"/>
+                    <pic:cNvPr id="5" name="Imagen 5"/>
                     <pic:cNvPicPr/>
                   </pic:nvPicPr>
                   <pic:blipFill>
@@ -2884,7 +3434,7 @@
                   <pic:spPr>
                     <a:xfrm>
                       <a:off x="0" y="0"/>
-                      <a:ext cx="5400040" cy="3943985"/>
+                      <a:ext cx="3512656" cy="3793107"/>
                     </a:xfrm>
                     <a:prstGeom prst="rect">
                       <a:avLst/>
@@ -2901,57 +3451,55 @@
       <w:pPr>
         <w:pStyle w:val="Ttulo3"/>
       </w:pPr>
-    </w:p>
-    <w:p>
-      <w:pPr>
-        <w:pStyle w:val="Ttulo2"/>
-      </w:pPr>
-      <w:bookmarkStart w:id="28" w:name="_Toc197645678"/>
-      <w:bookmarkStart w:id="29" w:name="_Toc197697816"/>
-      <w:bookmarkEnd w:id="26"/>
-      <w:bookmarkEnd w:id="27"/>
-      <w:r>
-        <w:t>Arquitectura</w:t>
-      </w:r>
-      <w:bookmarkEnd w:id="28"/>
-      <w:bookmarkEnd w:id="29"/>
-    </w:p>
-    <w:p>
-      <w:pPr>
-        <w:pStyle w:val="Ttulo3"/>
-      </w:pPr>
-      <w:bookmarkStart w:id="30" w:name="_Toc197645679"/>
-      <w:bookmarkStart w:id="31" w:name="_Toc197697817"/>
-      <w:r>
-        <w:t>Despliegue</w:t>
-      </w:r>
-      <w:bookmarkEnd w:id="30"/>
-      <w:bookmarkEnd w:id="31"/>
-    </w:p>
-    <w:p>
+      <w:bookmarkStart w:id="32" w:name="_Toc197645680"/>
+      <w:bookmarkStart w:id="33" w:name="_Toc197697818"/>
       <w:r>
         <w:lastRenderedPageBreak/>
-        <w:t>Aplicación de escritorio con base de datos en la nube</w:t>
-      </w:r>
-      <w:r>
-        <w:t xml:space="preserve"> y consultas a una api</w:t>
-      </w:r>
-      <w:r>
-        <w:t>:</w:t>
+        <w:t>Componentes</w:t>
+      </w:r>
+      <w:bookmarkEnd w:id="32"/>
+      <w:bookmarkEnd w:id="33"/>
+    </w:p>
+    <w:p>
+      <w:pPr>
+        <w:jc w:val="both"/>
+      </w:pPr>
+      <w:r>
+        <w:t>MVC + Spring Boot. Backend arranca junto con JavaFX</w:t>
+      </w:r>
+      <w:r>
+        <w:t xml:space="preserve">. </w:t>
+      </w:r>
+      <w:r>
+        <w:t>También se ha desarrollado un cliente REST utilizando Retrofit para consumir la API de RAWG. Esta API proporciona información detallada y actualizada sobre videojuegos y es fundamental para llenar la base de datos del usuario sin necesidad de introducir manualmente todos los datos.</w:t>
+      </w:r>
+      <w:r>
+        <w:t xml:space="preserve"> </w:t>
+      </w:r>
+      <w:r>
+        <w:t>Para el acceso a datos, se emplea Spring Data JPA con Hibernate como implementación. Esto permite abstraer las consultas SQL y aplicar principios de diseño como la separación de responsabilidades entre capas.</w:t>
+      </w:r>
+      <w:r>
+        <w:t xml:space="preserve"> </w:t>
+      </w:r>
+      <w:r>
+        <w:t>La comunicación con APIs externas se gestiona mediante una arquitectura basada en Retrofit junto con OkHttp para el manejo de peticiones HTTP. Esto proporciona una forma robusta y mantenible de integrar servicios REST.</w:t>
       </w:r>
       <w:r>
         <w:br/>
       </w:r>
+    </w:p>
+    <w:p>
       <w:r>
         <w:rPr>
           <w:noProof/>
           <w14:ligatures w14:val="standardContextual"/>
         </w:rPr>
         <w:drawing>
-          <wp:inline distT="0" distB="0" distL="0" distR="0" wp14:anchorId="7BE4DA98" wp14:editId="19797093">
-            <wp:extent cx="4772025" cy="5153025"/>
-            <wp:effectExtent l="0" t="0" r="9525" b="9525"/>
-            <wp:docPr id="5" name="Imagen 5"/>
+          <wp:inline distT="0" distB="0" distL="0" distR="0" wp14:anchorId="79E70AD9" wp14:editId="7F84522D">
+            <wp:extent cx="4838700" cy="2757331"/>
+            <wp:effectExtent l="0" t="0" r="0" b="5080"/>
+            <wp:docPr id="2" name="Imagen 2"/>
             <wp:cNvGraphicFramePr>
               <a:graphicFrameLocks xmlns:a="http://schemas.openxmlformats.org/drawingml/2006/main" noChangeAspect="1"/>
             </wp:cNvGraphicFramePr>
@@ -2959,7 +3507,7 @@
               <a:graphicData uri="http://schemas.openxmlformats.org/drawingml/2006/picture">
                 <pic:pic xmlns:pic="http://schemas.openxmlformats.org/drawingml/2006/picture">
                   <pic:nvPicPr>
-                    <pic:cNvPr id="5" name="Imagen 5"/>
+                    <pic:cNvPr id="2" name="Imagen 2"/>
                     <pic:cNvPicPr/>
                   </pic:nvPicPr>
                   <pic:blipFill>
@@ -2977,7 +3525,7 @@
                   <pic:spPr>
                     <a:xfrm>
                       <a:off x="0" y="0"/>
-                      <a:ext cx="4772025" cy="5153025"/>
+                      <a:ext cx="4864736" cy="2772168"/>
                     </a:xfrm>
                     <a:prstGeom prst="rect">
                       <a:avLst/>
@@ -2990,42 +3538,29 @@
         </w:drawing>
       </w:r>
     </w:p>
-    <w:p>
-      <w:pPr>
-        <w:pStyle w:val="Ttulo3"/>
-      </w:pPr>
-      <w:bookmarkStart w:id="32" w:name="_Toc197645680"/>
-      <w:bookmarkStart w:id="33" w:name="_Toc197697818"/>
-      <w:r>
-        <w:t>Componentes</w:t>
-      </w:r>
-      <w:bookmarkEnd w:id="32"/>
-      <w:bookmarkEnd w:id="33"/>
+    <w:p/>
+    <w:p/>
+    <w:p>
+      <w:pPr>
+        <w:pStyle w:val="Ttulo2"/>
+      </w:pPr>
+      <w:bookmarkStart w:id="34" w:name="_Toc197645681"/>
+      <w:bookmarkStart w:id="35" w:name="_Toc197697819"/>
+      <w:r>
+        <w:t>Base de datos</w:t>
+      </w:r>
+      <w:bookmarkEnd w:id="34"/>
+      <w:bookmarkEnd w:id="35"/>
     </w:p>
     <w:p>
       <w:pPr>
         <w:jc w:val="both"/>
       </w:pPr>
       <w:r>
-        <w:t>MVC + Spring Boot. Backend arranca junto con JavaFX</w:t>
-      </w:r>
-      <w:r>
-        <w:t xml:space="preserve">. </w:t>
-      </w:r>
-      <w:r>
-        <w:t>También se ha desarrollado un cliente REST utilizando Retrofit para consumir la API de RAWG. Esta API proporciona información detallada y actualizada sobre videojuegos y es fundamental para llenar la base de datos del usuario sin necesidad de introducir manualmente todos los datos.</w:t>
-      </w:r>
-      <w:r>
-        <w:t xml:space="preserve"> </w:t>
-      </w:r>
-      <w:r>
-        <w:t>Para el acceso a datos, se emplea Spring Data JPA con Hibernate como implementación. Esto permite abstraer las consultas SQL y aplicar principios de diseño como la separación de responsabilidades entre capas.</w:t>
-      </w:r>
-      <w:r>
-        <w:t xml:space="preserve"> </w:t>
-      </w:r>
-      <w:r>
-        <w:t>La comunicación con APIs externas se gestiona mediante una arquitectura basada en Retrofit junto con OkHttp para el manejo de peticiones HTTP. Esto proporciona una forma robusta y mantenible de integrar servicios REST.</w:t>
+        <w:t>Base de datos PostgreSQL alojada en Neon.</w:t>
+      </w:r>
+      <w:r>
+        <w:t xml:space="preserve"> Se utiliza Hibernate como ORM de la aplicación, además de JPA para simplificar las consultas PostgreSQL (CRUD) además de anotaciones.</w:t>
       </w:r>
       <w:r>
         <w:br/>
@@ -3039,10 +3574,10 @@
         </w:rPr>
         <w:lastRenderedPageBreak/>
         <w:drawing>
-          <wp:inline distT="0" distB="0" distL="0" distR="0" wp14:anchorId="79E70AD9" wp14:editId="5B9EFF26">
-            <wp:extent cx="5400040" cy="3077210"/>
-            <wp:effectExtent l="0" t="0" r="0" b="8890"/>
-            <wp:docPr id="2" name="Imagen 2"/>
+          <wp:inline distT="0" distB="0" distL="0" distR="0" wp14:anchorId="251BFAE3" wp14:editId="4C29426F">
+            <wp:extent cx="5173980" cy="2910668"/>
+            <wp:effectExtent l="0" t="0" r="7620" b="4445"/>
+            <wp:docPr id="3" name="Imagen 3"/>
             <wp:cNvGraphicFramePr>
               <a:graphicFrameLocks xmlns:a="http://schemas.openxmlformats.org/drawingml/2006/main" noChangeAspect="1"/>
             </wp:cNvGraphicFramePr>
@@ -3050,11 +3585,11 @@
               <a:graphicData uri="http://schemas.openxmlformats.org/drawingml/2006/picture">
                 <pic:pic xmlns:pic="http://schemas.openxmlformats.org/drawingml/2006/picture">
                   <pic:nvPicPr>
-                    <pic:cNvPr id="2" name="Imagen 2"/>
+                    <pic:cNvPr id="3" name="Imagen 3"/>
                     <pic:cNvPicPr/>
                   </pic:nvPicPr>
                   <pic:blipFill>
-                    <a:blip r:embed="rId16">
+                    <a:blip r:embed="rId16" cstate="print">
                       <a:extLst>
                         <a:ext uri="{28A0092B-C50C-407E-A947-70E740481C1C}">
                           <a14:useLocalDpi xmlns:a14="http://schemas.microsoft.com/office/drawing/2010/main" val="0"/>
@@ -3068,7 +3603,7 @@
                   <pic:spPr>
                     <a:xfrm>
                       <a:off x="0" y="0"/>
-                      <a:ext cx="5400040" cy="3077210"/>
+                      <a:ext cx="5182455" cy="2915436"/>
                     </a:xfrm>
                     <a:prstGeom prst="rect">
                       <a:avLst/>
@@ -3087,26 +3622,20 @@
       <w:pPr>
         <w:pStyle w:val="Ttulo2"/>
       </w:pPr>
-      <w:bookmarkStart w:id="34" w:name="_Toc197645681"/>
-      <w:bookmarkStart w:id="35" w:name="_Toc197697819"/>
-      <w:r>
-        <w:t>Base de datos</w:t>
-      </w:r>
-      <w:bookmarkEnd w:id="34"/>
-      <w:bookmarkEnd w:id="35"/>
+      <w:bookmarkStart w:id="36" w:name="_Toc197645682"/>
+      <w:bookmarkStart w:id="37" w:name="_Toc197697820"/>
+      <w:r>
+        <w:t>Paquetes, Interfaces y Clases</w:t>
+      </w:r>
+      <w:bookmarkEnd w:id="36"/>
+      <w:bookmarkEnd w:id="37"/>
     </w:p>
     <w:p>
       <w:pPr>
         <w:jc w:val="both"/>
       </w:pPr>
       <w:r>
-        <w:t>Base de datos PostgreSQL alojada en Neon.</w:t>
-      </w:r>
-      <w:r>
-        <w:t xml:space="preserve"> Se utiliza Hibernate como ORM de la aplicación, además de JPA para simplificar las consultas PostgreSQL (CRUD) además de anotaciones.</w:t>
-      </w:r>
-      <w:r>
-        <w:br/>
+        <w:t>En este apartado, además de los paquetes clases e interfaces, me gustaría comentar el uso de Lombok para ahorrar código (constructores y getter y setters sobretodo)</w:t>
       </w:r>
     </w:p>
     <w:p>
@@ -3116,10 +3645,10 @@
           <w14:ligatures w14:val="standardContextual"/>
         </w:rPr>
         <w:drawing>
-          <wp:inline distT="0" distB="0" distL="0" distR="0" wp14:anchorId="251BFAE3" wp14:editId="311BC8AD">
-            <wp:extent cx="5865094" cy="3299460"/>
-            <wp:effectExtent l="0" t="0" r="2540" b="0"/>
-            <wp:docPr id="3" name="Imagen 3"/>
+          <wp:inline distT="0" distB="0" distL="0" distR="0" wp14:anchorId="1538D168" wp14:editId="3ACDF108">
+            <wp:extent cx="6303695" cy="1280160"/>
+            <wp:effectExtent l="0" t="0" r="1905" b="0"/>
+            <wp:docPr id="18" name="Imagen 18"/>
             <wp:cNvGraphicFramePr>
               <a:graphicFrameLocks xmlns:a="http://schemas.openxmlformats.org/drawingml/2006/main" noChangeAspect="1"/>
             </wp:cNvGraphicFramePr>
@@ -3127,7 +3656,7 @@
               <a:graphicData uri="http://schemas.openxmlformats.org/drawingml/2006/picture">
                 <pic:pic xmlns:pic="http://schemas.openxmlformats.org/drawingml/2006/picture">
                   <pic:nvPicPr>
-                    <pic:cNvPr id="3" name="Imagen 3"/>
+                    <pic:cNvPr id="18" name="Imagen 18"/>
                     <pic:cNvPicPr/>
                   </pic:nvPicPr>
                   <pic:blipFill>
@@ -3145,7 +3674,7 @@
                   <pic:spPr>
                     <a:xfrm>
                       <a:off x="0" y="0"/>
-                      <a:ext cx="5867657" cy="3300902"/>
+                      <a:ext cx="6311107" cy="1281665"/>
                     </a:xfrm>
                     <a:prstGeom prst="rect">
                       <a:avLst/>
@@ -3158,136 +3687,14 @@
         </w:drawing>
       </w:r>
     </w:p>
-    <w:p/>
-    <w:p/>
-    <w:p>
-      <w:pPr>
-        <w:pStyle w:val="Ttulo2"/>
-      </w:pPr>
-      <w:bookmarkStart w:id="36" w:name="_Toc197645682"/>
-      <w:bookmarkStart w:id="37" w:name="_Toc197697820"/>
-      <w:r>
-        <w:lastRenderedPageBreak/>
-        <w:t>Paquetes, Interfaces y Clases</w:t>
-      </w:r>
-      <w:bookmarkEnd w:id="36"/>
-      <w:bookmarkEnd w:id="37"/>
-    </w:p>
     <w:p>
       <w:pPr>
         <w:jc w:val="both"/>
       </w:pPr>
       <w:r>
-        <w:t>En este apartado, además de los paquetes clases e interfaces, me gustaría comentar el uso de Lombok para ahorrar código (constructores y getter y setters sobretodo)</w:t>
-      </w:r>
-    </w:p>
-    <w:p>
-      <w:pPr>
-        <w:jc w:val="both"/>
-      </w:pPr>
-      <w:r>
-        <w:t xml:space="preserve">Paquetes: api, dentro de api: retrofit, configuraciones, controlador,modelo, dentro de modelo: ids,repositorio,servicio,utils, resources, vista </w:t>
-      </w:r>
-      <w:r>
-        <w:br/>
-        <w:t>Clases dentro de api: RAWGContenedorPlataforma,RAWGGenero,RAWGPlataforma,RAWGRespuesta,RAWGServicioy RAWGVideojuego.</w:t>
-      </w:r>
-    </w:p>
-    <w:p>
-      <w:pPr>
-        <w:jc w:val="both"/>
-      </w:pPr>
-      <w:r>
-        <w:t>Clases dentro de retrofit: RAWGCliente</w:t>
-      </w:r>
-    </w:p>
-    <w:p>
-      <w:pPr>
-        <w:jc w:val="both"/>
-      </w:pPr>
-      <w:r>
-        <w:t>Clases dentro de configuraciones: ConfiguracionBean y ConfiguracionRestTemplate</w:t>
-      </w:r>
-    </w:p>
-    <w:p>
-      <w:pPr>
-        <w:jc w:val="both"/>
-      </w:pPr>
-      <w:r>
-        <w:t>Clases dentro de controlador: BibliotecaControlador,ControladorBusqueda, LogInControlador y RegistroControlador (faltan clases por crear)</w:t>
-      </w:r>
-    </w:p>
-    <w:p>
-      <w:pPr>
-        <w:jc w:val="both"/>
-      </w:pPr>
-      <w:r>
-        <w:t>Clases dentro de modelo:</w:t>
-      </w:r>
-      <w:r>
-        <w:t xml:space="preserve"> Compania, Consola, Estado, Fabricante, Genero, Ubicacion, Usuario, UsuarioVideojuego, Usuario, Videojuego, VideojuegoConsola, VideojuegoGenero.</w:t>
-      </w:r>
-    </w:p>
-    <w:p>
-      <w:pPr>
-        <w:jc w:val="both"/>
-      </w:pPr>
-      <w:r>
-        <w:t>Clases dentro de ids: UsuarioVideojuegoID, VideojuegoConsolaID, VideojuegoGeneroID</w:t>
-      </w:r>
-    </w:p>
-    <w:p>
-      <w:pPr>
-        <w:jc w:val="both"/>
-      </w:pPr>
-      <w:r>
-        <w:t>Clases dentro de repositorio: CompaniaRepositorio, ConsolaRepositorio, EstadoRepositorio, FabricanteRepositorio, GeneroRepositorio, UbicacionRepositorio, UsuarioRepositorio, UsuarioVideojuegoRepositorio, VideojuegoRepositorio</w:t>
-      </w:r>
-    </w:p>
-    <w:p>
-      <w:pPr>
-        <w:jc w:val="both"/>
-      </w:pPr>
-      <w:r>
-        <w:t>Clases dentro de servicio: ConsolaServicio, GeneroServicio, RawgApiServicio, UsuarioServicio, UsuarioVideojuegoServicio, VideojuegoServicio</w:t>
-      </w:r>
-    </w:p>
-    <w:p>
-      <w:pPr>
-        <w:jc w:val="both"/>
-      </w:pPr>
-      <w:r>
-        <w:t>Clases dentro de utils: Sesion</w:t>
-      </w:r>
-    </w:p>
-    <w:p>
-      <w:pPr>
-        <w:jc w:val="both"/>
-      </w:pPr>
-      <w:r>
-        <w:t xml:space="preserve">Clases dentro de programa: </w:t>
-      </w:r>
-      <w:r>
-        <w:t>App y JavaFXApp</w:t>
-      </w:r>
-    </w:p>
-    <w:p>
-      <w:pPr>
-        <w:jc w:val="both"/>
-      </w:pPr>
-      <w:r>
-        <w:t>Vistas creadas por ahora: panatalla_inicio, pantalla_biblioteca, pantalla_busqueda y pantalla_registro</w:t>
-      </w:r>
-    </w:p>
-    <w:p>
-      <w:pPr>
-        <w:jc w:val="both"/>
-      </w:pPr>
-      <w:r>
-        <w:t>Vistas pendientes de modificaciones: pantalla_wishlist y pantalla_estadisticas</w:t>
-      </w:r>
-    </w:p>
-    <w:p/>
+        <w:t>Comentar que, los fxml no los incluyo, ya que no son clases ni interfaces, pero se encuentran en resources/vistas.</w:t>
+      </w:r>
+    </w:p>
     <w:p>
       <w:pPr>
         <w:pStyle w:val="Ttulo2"/>
@@ -3351,48 +3758,65 @@
       <w:bookmarkEnd w:id="43"/>
     </w:p>
     <w:p>
+      <w:r>
+        <w:t>Lenguaje de programación: Java</w:t>
+      </w:r>
+    </w:p>
+    <w:p>
       <w:pPr>
         <w:jc w:val="both"/>
       </w:pPr>
       <w:r>
-        <w:t>Java 22,</w:t>
-      </w:r>
-      <w:r>
-        <w:t xml:space="preserve"> pues es la versión que es más compatible con las dependencias que necesito utilizer.</w:t>
-      </w:r>
-      <w:r>
-        <w:t xml:space="preserve"> Visual Studio Code,</w:t>
-      </w:r>
-      <w:r>
-        <w:t xml:space="preserve"> ya que es un entorno conocido y que contiene todo lo necesario para probar </w:t>
-      </w:r>
+        <w:t>Versión de Java: 22</w:t>
+      </w:r>
+    </w:p>
+    <w:p>
+      <w:pPr>
+        <w:jc w:val="both"/>
+      </w:pPr>
+      <w:r>
+        <w:t>IDE: Visual Studio Code</w:t>
+      </w:r>
+    </w:p>
+    <w:p>
+      <w:pPr>
+        <w:jc w:val="both"/>
+      </w:pPr>
       <w:r>
         <w:lastRenderedPageBreak/>
-        <w:t>y desarrollar la aplicación,</w:t>
-      </w:r>
-      <w:r>
-        <w:t xml:space="preserve"> Maven</w:t>
-      </w:r>
-      <w:r>
-        <w:t xml:space="preserve"> para la gestion de dependencias y no tener que gestionarlas manualmente</w:t>
-      </w:r>
-      <w:r>
-        <w:t>, Neon</w:t>
-      </w:r>
-      <w:r>
-        <w:t xml:space="preserve"> como sgbe pues usa postgresql, que es un lenguaje que funciona bien con JPA, aloja la BBDD on-line, para poder acceder a ella sin necesidad de tener la base de datos a nivel local, y tiene una versión gratuita que es suficiente para el Desarrollo de esta app y</w:t>
-      </w:r>
-      <w:r>
-        <w:t xml:space="preserve"> GitHub</w:t>
-      </w:r>
-      <w:r>
-        <w:t xml:space="preserve"> para llevar el control de versions, además permite realizar backups para volver a una versión anterior</w:t>
-      </w:r>
-      <w:r>
-        <w:t>.</w:t>
-      </w:r>
-      <w:r>
-        <w:t xml:space="preserve"> Para la exportación en formato PDF se usa OpenPDF, Jackson para el manejo de JSON (para las respuestas a las consultas a la api RAWG), Jakarta Validation e Hibernate Validation para las validaciones. Se usa RetroFit para el consume de la api.</w:t>
+        <w:t>Gestor de dependencias: Maven</w:t>
+      </w:r>
+    </w:p>
+    <w:p>
+      <w:pPr>
+        <w:jc w:val="both"/>
+      </w:pPr>
+      <w:r>
+        <w:t>Sistema Gestor de Base de Datos: Neon (PostgreSQL)</w:t>
+      </w:r>
+    </w:p>
+    <w:p>
+      <w:pPr>
+        <w:jc w:val="both"/>
+      </w:pPr>
+      <w:r>
+        <w:t>Dependencias usadas: SpringBoot, Lombok, Hibernate JPA, PDModel, Jackson, Jakarta Validation, RetroFit</w:t>
+      </w:r>
+    </w:p>
+    <w:p>
+      <w:pPr>
+        <w:jc w:val="both"/>
+      </w:pPr>
+      <w:r>
+        <w:t>Control de versions: GitHub</w:t>
+      </w:r>
+    </w:p>
+    <w:p>
+      <w:pPr>
+        <w:jc w:val="both"/>
+      </w:pPr>
+      <w:r>
+        <w:t>API: RAWG</w:t>
       </w:r>
     </w:p>
     <w:p>
@@ -3437,10 +3861,19 @@
       <w:bookmarkStart w:id="46" w:name="_Toc197645687"/>
       <w:bookmarkStart w:id="47" w:name="_Toc197697825"/>
       <w:r>
-        <w:t>Capturas de la ejecución de la funcionalidad</w:t>
+        <w:t xml:space="preserve">Capturas </w:t>
+      </w:r>
+      <w:r>
+        <w:t>en</w:t>
+      </w:r>
+      <w:r>
+        <w:t xml:space="preserve"> ejecución de la </w:t>
       </w:r>
       <w:bookmarkEnd w:id="46"/>
       <w:bookmarkEnd w:id="47"/>
+      <w:r>
+        <w:t>aplicación (funcionalidades)</w:t>
+      </w:r>
     </w:p>
     <w:p>
       <w:r>
@@ -3454,9 +3887,9 @@
           <w14:ligatures w14:val="standardContextual"/>
         </w:rPr>
         <w:drawing>
-          <wp:inline distT="0" distB="0" distL="0" distR="0" wp14:anchorId="4EE153D0" wp14:editId="3BE27E26">
-            <wp:extent cx="5400040" cy="4298950"/>
-            <wp:effectExtent l="0" t="0" r="0" b="6350"/>
+          <wp:inline distT="0" distB="0" distL="0" distR="0" wp14:anchorId="4EE153D0" wp14:editId="7EB1D55E">
+            <wp:extent cx="4450845" cy="3543300"/>
+            <wp:effectExtent l="0" t="0" r="6985" b="0"/>
             <wp:docPr id="9" name="Imagen 9"/>
             <wp:cNvGraphicFramePr>
               <a:graphicFrameLocks xmlns:a="http://schemas.openxmlformats.org/drawingml/2006/main" noChangeAspect="1"/>
@@ -3483,7 +3916,7 @@
                   <pic:spPr>
                     <a:xfrm>
                       <a:off x="0" y="0"/>
-                      <a:ext cx="5400040" cy="4298950"/>
+                      <a:ext cx="4457945" cy="3548952"/>
                     </a:xfrm>
                     <a:prstGeom prst="rect">
                       <a:avLst/>
@@ -3504,8 +3937,8 @@
         </w:rPr>
         <w:lastRenderedPageBreak/>
         <w:drawing>
-          <wp:inline distT="0" distB="0" distL="0" distR="0" wp14:anchorId="16768E78" wp14:editId="3084C3BD">
-            <wp:extent cx="5400040" cy="4297680"/>
+          <wp:inline distT="0" distB="0" distL="0" distR="0" wp14:anchorId="16768E78" wp14:editId="481EC30F">
+            <wp:extent cx="4538331" cy="3611880"/>
             <wp:effectExtent l="0" t="0" r="0" b="7620"/>
             <wp:docPr id="10" name="Imagen 10"/>
             <wp:cNvGraphicFramePr>
@@ -3533,7 +3966,7 @@
                   <pic:spPr>
                     <a:xfrm>
                       <a:off x="0" y="0"/>
-                      <a:ext cx="5400040" cy="4297680"/>
+                      <a:ext cx="4546801" cy="3618621"/>
                     </a:xfrm>
                     <a:prstGeom prst="rect">
                       <a:avLst/>
@@ -3559,9 +3992,9 @@
           <w14:ligatures w14:val="standardContextual"/>
         </w:rPr>
         <w:drawing>
-          <wp:inline distT="0" distB="0" distL="0" distR="0" wp14:anchorId="4F5601F5" wp14:editId="4C7A9D0C">
-            <wp:extent cx="5400040" cy="3870325"/>
-            <wp:effectExtent l="0" t="0" r="0" b="0"/>
+          <wp:inline distT="0" distB="0" distL="0" distR="0" wp14:anchorId="4F5601F5" wp14:editId="182A2BB2">
+            <wp:extent cx="4486596" cy="3215640"/>
+            <wp:effectExtent l="0" t="0" r="9525" b="3810"/>
             <wp:docPr id="11" name="Imagen 11"/>
             <wp:cNvGraphicFramePr>
               <a:graphicFrameLocks xmlns:a="http://schemas.openxmlformats.org/drawingml/2006/main" noChangeAspect="1"/>
@@ -3588,7 +4021,7 @@
                   <pic:spPr>
                     <a:xfrm>
                       <a:off x="0" y="0"/>
-                      <a:ext cx="5400040" cy="3870325"/>
+                      <a:ext cx="4491239" cy="3218968"/>
                     </a:xfrm>
                     <a:prstGeom prst="rect">
                       <a:avLst/>
@@ -3609,9 +4042,9 @@
         </w:rPr>
         <w:lastRenderedPageBreak/>
         <w:drawing>
-          <wp:inline distT="0" distB="0" distL="0" distR="0" wp14:anchorId="6E97A5E7" wp14:editId="06D1B797">
-            <wp:extent cx="5400040" cy="3914775"/>
-            <wp:effectExtent l="0" t="0" r="0" b="9525"/>
+          <wp:inline distT="0" distB="0" distL="0" distR="0" wp14:anchorId="6E97A5E7" wp14:editId="4E844E56">
+            <wp:extent cx="4456675" cy="3230880"/>
+            <wp:effectExtent l="0" t="0" r="1270" b="7620"/>
             <wp:docPr id="12" name="Imagen 12"/>
             <wp:cNvGraphicFramePr>
               <a:graphicFrameLocks xmlns:a="http://schemas.openxmlformats.org/drawingml/2006/main" noChangeAspect="1"/>
@@ -3638,7 +4071,7 @@
                   <pic:spPr>
                     <a:xfrm>
                       <a:off x="0" y="0"/>
-                      <a:ext cx="5400040" cy="3914775"/>
+                      <a:ext cx="4463233" cy="3235635"/>
                     </a:xfrm>
                     <a:prstGeom prst="rect">
                       <a:avLst/>
@@ -3658,9 +4091,9 @@
           <w14:ligatures w14:val="standardContextual"/>
         </w:rPr>
         <w:drawing>
-          <wp:inline distT="0" distB="0" distL="0" distR="0" wp14:anchorId="4C64074C" wp14:editId="5E5E0144">
-            <wp:extent cx="5400040" cy="3874770"/>
-            <wp:effectExtent l="0" t="0" r="0" b="0"/>
+          <wp:inline distT="0" distB="0" distL="0" distR="0" wp14:anchorId="4C64074C" wp14:editId="254D7003">
+            <wp:extent cx="4322156" cy="3101340"/>
+            <wp:effectExtent l="0" t="0" r="2540" b="3810"/>
             <wp:docPr id="13" name="Imagen 13"/>
             <wp:cNvGraphicFramePr>
               <a:graphicFrameLocks xmlns:a="http://schemas.openxmlformats.org/drawingml/2006/main" noChangeAspect="1"/>
@@ -3687,7 +4120,7 @@
                   <pic:spPr>
                     <a:xfrm>
                       <a:off x="0" y="0"/>
-                      <a:ext cx="5400040" cy="3874770"/>
+                      <a:ext cx="4325391" cy="3103661"/>
                     </a:xfrm>
                     <a:prstGeom prst="rect">
                       <a:avLst/>
@@ -3721,9 +4154,9 @@
         </w:rPr>
         <w:lastRenderedPageBreak/>
         <w:drawing>
-          <wp:inline distT="0" distB="0" distL="0" distR="0" wp14:anchorId="1613A962" wp14:editId="393667CA">
-            <wp:extent cx="5400040" cy="4262755"/>
-            <wp:effectExtent l="0" t="0" r="0" b="4445"/>
+          <wp:inline distT="0" distB="0" distL="0" distR="0" wp14:anchorId="1613A962" wp14:editId="69580CEA">
+            <wp:extent cx="4363149" cy="3444240"/>
+            <wp:effectExtent l="0" t="0" r="0" b="3810"/>
             <wp:docPr id="14" name="Imagen 14"/>
             <wp:cNvGraphicFramePr>
               <a:graphicFrameLocks xmlns:a="http://schemas.openxmlformats.org/drawingml/2006/main" noChangeAspect="1"/>
@@ -3750,7 +4183,7 @@
                   <pic:spPr>
                     <a:xfrm>
                       <a:off x="0" y="0"/>
-                      <a:ext cx="5400040" cy="4262755"/>
+                      <a:ext cx="4372971" cy="3451994"/>
                     </a:xfrm>
                     <a:prstGeom prst="rect">
                       <a:avLst/>
@@ -3782,9 +4215,9 @@
           <w14:ligatures w14:val="standardContextual"/>
         </w:rPr>
         <w:drawing>
-          <wp:inline distT="0" distB="0" distL="0" distR="0" wp14:anchorId="02769D12" wp14:editId="71C8F542">
-            <wp:extent cx="5400040" cy="4274185"/>
-            <wp:effectExtent l="0" t="0" r="0" b="0"/>
+          <wp:inline distT="0" distB="0" distL="0" distR="0" wp14:anchorId="02769D12" wp14:editId="786B1669">
+            <wp:extent cx="4399617" cy="3482340"/>
+            <wp:effectExtent l="0" t="0" r="1270" b="3810"/>
             <wp:docPr id="15" name="Imagen 15"/>
             <wp:cNvGraphicFramePr>
               <a:graphicFrameLocks xmlns:a="http://schemas.openxmlformats.org/drawingml/2006/main" noChangeAspect="1"/>
@@ -3811,7 +4244,7 @@
                   <pic:spPr>
                     <a:xfrm>
                       <a:off x="0" y="0"/>
-                      <a:ext cx="5400040" cy="4274185"/>
+                      <a:ext cx="4405307" cy="3486844"/>
                     </a:xfrm>
                     <a:prstGeom prst="rect">
                       <a:avLst/>
@@ -3826,7 +4259,6 @@
     </w:p>
     <w:p>
       <w:r>
-        <w:lastRenderedPageBreak/>
         <w:t>Buscando un juego para añadir:</w:t>
       </w:r>
     </w:p>
@@ -3836,10 +4268,11 @@
           <w:noProof/>
           <w14:ligatures w14:val="standardContextual"/>
         </w:rPr>
+        <w:lastRenderedPageBreak/>
         <w:drawing>
-          <wp:inline distT="0" distB="0" distL="0" distR="0" wp14:anchorId="69E72ED2" wp14:editId="1756BD56">
-            <wp:extent cx="5400040" cy="4264025"/>
-            <wp:effectExtent l="0" t="0" r="0" b="3175"/>
+          <wp:inline distT="0" distB="0" distL="0" distR="0" wp14:anchorId="69E72ED2" wp14:editId="2BE2FCED">
+            <wp:extent cx="4332899" cy="3421380"/>
+            <wp:effectExtent l="0" t="0" r="0" b="7620"/>
             <wp:docPr id="16" name="Imagen 16"/>
             <wp:cNvGraphicFramePr>
               <a:graphicFrameLocks xmlns:a="http://schemas.openxmlformats.org/drawingml/2006/main" noChangeAspect="1"/>
@@ -3866,7 +4299,7 @@
                   <pic:spPr>
                     <a:xfrm>
                       <a:off x="0" y="0"/>
-                      <a:ext cx="5400040" cy="4264025"/>
+                      <a:ext cx="4339462" cy="3426563"/>
                     </a:xfrm>
                     <a:prstGeom prst="rect">
                       <a:avLst/>
@@ -3892,11 +4325,10 @@
         <w:rPr>
           <w:noProof/>
         </w:rPr>
-        <w:lastRenderedPageBreak/>
         <w:drawing>
-          <wp:inline distT="0" distB="0" distL="0" distR="0" wp14:anchorId="6A0742DA" wp14:editId="620DD8BA">
-            <wp:extent cx="5400040" cy="4233545"/>
-            <wp:effectExtent l="0" t="0" r="0" b="0"/>
+          <wp:inline distT="0" distB="0" distL="0" distR="0" wp14:anchorId="6A0742DA" wp14:editId="23563BA6">
+            <wp:extent cx="4432131" cy="3474720"/>
+            <wp:effectExtent l="0" t="0" r="6985" b="0"/>
             <wp:docPr id="17" name="Imagen 17"/>
             <wp:cNvGraphicFramePr>
               <a:graphicFrameLocks xmlns:a="http://schemas.openxmlformats.org/drawingml/2006/main" noChangeAspect="1"/>
@@ -3917,7 +4349,7 @@
                   <pic:spPr>
                     <a:xfrm>
                       <a:off x="0" y="0"/>
-                      <a:ext cx="5400040" cy="4233545"/>
+                      <a:ext cx="4439907" cy="3480816"/>
                     </a:xfrm>
                     <a:prstGeom prst="rect">
                       <a:avLst/>
@@ -3960,6 +4392,9 @@
       </w:r>
       <w:r>
         <w:br/>
+      </w:r>
+      <w:r>
+        <w:lastRenderedPageBreak/>
         <w:t>• GitHub</w:t>
       </w:r>
       <w:r>
@@ -4011,7 +4446,6 @@
         <w:jc w:val="both"/>
       </w:pPr>
       <w:r>
-        <w:lastRenderedPageBreak/>
         <w:br/>
         <w:t>• Estadísticas</w:t>
       </w:r>
@@ -4108,53 +4542,79 @@
         <w:t>• O</w:t>
       </w:r>
       <w:r>
-        <w:t xml:space="preserve">penAI. (2025). *ChatGPT*. Para consultas de errores y código básico Recuperado de https://chatgpt.com/  </w:t>
+        <w:t>penAI. (</w:t>
+      </w:r>
+      <w:r>
+        <w:t>Consultado múltiples veces entre Abril y Mayo de 2025.</w:t>
+      </w:r>
+      <w:r>
+        <w:t xml:space="preserve">). *ChatGPT*. Para consultas de errores y código básico Recuperado de https://chatgpt.com/  </w:t>
       </w:r>
       <w:r>
         <w:br/>
         <w:t xml:space="preserve">• </w:t>
       </w:r>
       <w:r>
-        <w:t xml:space="preserve">Google. (2025). *Google Search*. Para buscar diferentes informaciones Recuperado de https://www.google.com/  </w:t>
+        <w:t>Gemini. (</w:t>
+      </w:r>
+      <w:r>
+        <w:t>Consultado múltiples veces entre Abril y Mayo de 2025</w:t>
+      </w:r>
+      <w:r>
+        <w:t xml:space="preserve">). *Gemini AI*. Para </w:t>
+      </w:r>
+      <w:r>
+        <w:lastRenderedPageBreak/>
+        <w:t>consultas de errores, usabilidad de interfaces y código básico Recuperado de https://gemini.google.com/</w:t>
       </w:r>
       <w:r>
         <w:br/>
         <w:t xml:space="preserve">• </w:t>
       </w:r>
       <w:r>
-        <w:t>Gemini. (2025). *Gemini AI*. Para consultas de errores, usabilidad de interfaces y código básico Recuperado de https://gemini.google.com/</w:t>
+        <w:t>Neon. (</w:t>
+      </w:r>
+      <w:r>
+        <w:t>Consultado el 15 de Abril de 2025</w:t>
+      </w:r>
+      <w:r>
+        <w:t xml:space="preserve">). *Neon Docs*. Para consultas de cómo conectar la app a su BBDD y realizar operaciones Recuperado de https://neon.tech/docs   </w:t>
       </w:r>
       <w:r>
         <w:br/>
         <w:t xml:space="preserve">• </w:t>
       </w:r>
       <w:r>
-        <w:t xml:space="preserve">Stack Overflow. (2025). *Stack Overflow*. Para preguntar y buscar respuestas en los foros Recuperado de https://stackoverflow.com/  </w:t>
+        <w:t>Oracle. (</w:t>
+      </w:r>
+      <w:r>
+        <w:t>Consultado el 15 de Abril de 2025</w:t>
+      </w:r>
+      <w:r>
+        <w:t xml:space="preserve">). *Java Documentation*. Para dudas básicas de programación en java Recuperado de https://docs.oracle.com/en/java/  </w:t>
       </w:r>
       <w:r>
         <w:br/>
         <w:t xml:space="preserve">• </w:t>
       </w:r>
       <w:r>
-        <w:t xml:space="preserve">Neon. (n.d.). *Neon Docs*. Para consultas de cómo conectar la app a su BBDD y realizar operaciones Recuperado de https://neon.tech/docs   </w:t>
+        <w:t>RAWG. (</w:t>
+      </w:r>
+      <w:r>
+        <w:t>Consultado en Abril de 2025</w:t>
+      </w:r>
+      <w:r>
+        <w:t xml:space="preserve">). *RAWG Video Games Database API*. Para consultar lo que ofrece la aplicación en cuanto a datos y cómo usarla Recuperado de https://rawg.io/apidocs </w:t>
       </w:r>
       <w:r>
         <w:br/>
-        <w:t xml:space="preserve">• </w:t>
-      </w:r>
-      <w:r>
-        <w:t xml:space="preserve">Oracle. (n.d.). *Java Documentation*. Para dudas básicas de programación en java Recuperado de https://docs.oracle.com/en/java/  </w:t>
-      </w:r>
-      <w:r>
-        <w:br/>
-        <w:t xml:space="preserve">• </w:t>
-      </w:r>
-      <w:r>
-        <w:t xml:space="preserve">RAWG. (n.d.). *RAWG Video Games Database API*. Para consultar lo que ofrece la aplicación en cuanto a datos y cómo usarla Recuperado de https://rawg.io/apidocs </w:t>
-      </w:r>
-      <w:r>
-        <w:br/>
-        <w:t xml:space="preserve">• Visual Paradigm. (n.d.). *Visual Paradigm Diagram Maker*. Para la creación de diversos diagramas. Recuperado de </w:t>
+        <w:t>• Visual Paradigm. (</w:t>
+      </w:r>
+      <w:r>
+        <w:t>Consultado el 10 de Abril de 2025</w:t>
+      </w:r>
+      <w:r>
+        <w:t xml:space="preserve">). *Visual Paradigm Diagram Maker*. Para la creación de diversos diagramas. Recuperado de </w:t>
       </w:r>
       <w:hyperlink r:id="rId27" w:history="1">
         <w:r>
@@ -4166,13 +4626,60 @@
       </w:hyperlink>
       <w:r>
         <w:br/>
-      </w:r>
-      <w:r>
-        <w:lastRenderedPageBreak/>
-        <w:t xml:space="preserve">• PlantText. (n.d.). *PlantText*. Para la creación de los casos de uso utilizando código. Recuperado de </w:t>
-      </w:r>
-      <w:r>
-        <w:t>https://www.planttext.com/</w:t>
+        <w:t>• PlantText. (</w:t>
+      </w:r>
+      <w:r>
+        <w:t>Consultado el 11 de Abril de 2025</w:t>
+      </w:r>
+      <w:r>
+        <w:t xml:space="preserve">). *PlantText*. Para la creación de los casos de uso utilizando código. Recuperado de </w:t>
+      </w:r>
+      <w:hyperlink r:id="rId28" w:history="1">
+        <w:r>
+          <w:rPr>
+            <w:rStyle w:val="Hipervnculo"/>
+          </w:rPr>
+          <w:t>https://www.planttext.com/</w:t>
+        </w:r>
+      </w:hyperlink>
+      <w:r>
+        <w:br/>
+      </w:r>
+      <w:r>
+        <w:t>• Plant</w:t>
+      </w:r>
+      <w:r>
+        <w:t>UML</w:t>
+      </w:r>
+      <w:r>
+        <w:t>. (Consultado el 1</w:t>
+      </w:r>
+      <w:r>
+        <w:t>8</w:t>
+      </w:r>
+      <w:r>
+        <w:t xml:space="preserve"> de </w:t>
+      </w:r>
+      <w:r>
+        <w:t>Mayo</w:t>
+      </w:r>
+      <w:r>
+        <w:t xml:space="preserve"> de 2025). *Plant</w:t>
+      </w:r>
+      <w:r>
+        <w:t>UML</w:t>
+      </w:r>
+      <w:r>
+        <w:t>*. Para la</w:t>
+      </w:r>
+      <w:r>
+        <w:t xml:space="preserve"> creación del uml de clases y paquetes</w:t>
+      </w:r>
+      <w:r>
+        <w:t xml:space="preserve">. Recuperado de </w:t>
+      </w:r>
+      <w:r>
+        <w:t>https://www.plantuml.com/plantuml/uml/SyfFKj2rKt3CoKnELR1Io4ZDoSa700001</w:t>
       </w:r>
     </w:p>
     <w:p>
@@ -4839,6 +5346,137 @@
       <w:shd w:val="clear" w:color="auto" w:fill="E1DFDD"/>
     </w:rPr>
   </w:style>
+  <w:style w:type="table" w:styleId="Tablaconcuadrcula">
+    <w:name w:val="Table Grid"/>
+    <w:basedOn w:val="Tablanormal"/>
+    <w:uiPriority w:val="39"/>
+    <w:rsid w:val="009252DD"/>
+    <w:pPr>
+      <w:spacing w:after="0" w:line="240" w:lineRule="auto"/>
+    </w:pPr>
+    <w:tblPr>
+      <w:tblBorders>
+        <w:top w:val="single" w:sz="4" w:space="0" w:color="auto"/>
+        <w:left w:val="single" w:sz="4" w:space="0" w:color="auto"/>
+        <w:bottom w:val="single" w:sz="4" w:space="0" w:color="auto"/>
+        <w:right w:val="single" w:sz="4" w:space="0" w:color="auto"/>
+        <w:insideH w:val="single" w:sz="4" w:space="0" w:color="auto"/>
+        <w:insideV w:val="single" w:sz="4" w:space="0" w:color="auto"/>
+      </w:tblBorders>
+    </w:tblPr>
+  </w:style>
+  <w:style w:type="table" w:styleId="Tablaconcuadrculaclara">
+    <w:name w:val="Grid Table Light"/>
+    <w:basedOn w:val="Tablanormal"/>
+    <w:uiPriority w:val="40"/>
+    <w:rsid w:val="009252DD"/>
+    <w:pPr>
+      <w:spacing w:after="0" w:line="240" w:lineRule="auto"/>
+    </w:pPr>
+    <w:tblPr>
+      <w:tblBorders>
+        <w:top w:val="single" w:sz="4" w:space="0" w:color="BFBFBF" w:themeColor="background1" w:themeShade="BF"/>
+        <w:left w:val="single" w:sz="4" w:space="0" w:color="BFBFBF" w:themeColor="background1" w:themeShade="BF"/>
+        <w:bottom w:val="single" w:sz="4" w:space="0" w:color="BFBFBF" w:themeColor="background1" w:themeShade="BF"/>
+        <w:right w:val="single" w:sz="4" w:space="0" w:color="BFBFBF" w:themeColor="background1" w:themeShade="BF"/>
+        <w:insideH w:val="single" w:sz="4" w:space="0" w:color="BFBFBF" w:themeColor="background1" w:themeShade="BF"/>
+        <w:insideV w:val="single" w:sz="4" w:space="0" w:color="BFBFBF" w:themeColor="background1" w:themeShade="BF"/>
+      </w:tblBorders>
+    </w:tblPr>
+  </w:style>
+  <w:style w:type="table" w:styleId="Tablanormal3">
+    <w:name w:val="Plain Table 3"/>
+    <w:basedOn w:val="Tablanormal"/>
+    <w:uiPriority w:val="43"/>
+    <w:rsid w:val="009252DD"/>
+    <w:pPr>
+      <w:spacing w:after="0" w:line="240" w:lineRule="auto"/>
+    </w:pPr>
+    <w:tblPr>
+      <w:tblStyleRowBandSize w:val="1"/>
+      <w:tblStyleColBandSize w:val="1"/>
+    </w:tblPr>
+    <w:tblStylePr w:type="firstRow">
+      <w:rPr>
+        <w:b/>
+        <w:bCs/>
+        <w:caps/>
+      </w:rPr>
+      <w:tblPr/>
+      <w:tcPr>
+        <w:tcBorders>
+          <w:bottom w:val="single" w:sz="4" w:space="0" w:color="7F7F7F" w:themeColor="text1" w:themeTint="80"/>
+        </w:tcBorders>
+      </w:tcPr>
+    </w:tblStylePr>
+    <w:tblStylePr w:type="lastRow">
+      <w:rPr>
+        <w:b/>
+        <w:bCs/>
+        <w:caps/>
+      </w:rPr>
+      <w:tblPr/>
+      <w:tcPr>
+        <w:tcBorders>
+          <w:top w:val="nil"/>
+        </w:tcBorders>
+      </w:tcPr>
+    </w:tblStylePr>
+    <w:tblStylePr w:type="firstCol">
+      <w:rPr>
+        <w:b/>
+        <w:bCs/>
+        <w:caps/>
+      </w:rPr>
+      <w:tblPr/>
+      <w:tcPr>
+        <w:tcBorders>
+          <w:right w:val="single" w:sz="4" w:space="0" w:color="7F7F7F" w:themeColor="text1" w:themeTint="80"/>
+        </w:tcBorders>
+      </w:tcPr>
+    </w:tblStylePr>
+    <w:tblStylePr w:type="lastCol">
+      <w:rPr>
+        <w:b/>
+        <w:bCs/>
+        <w:caps/>
+      </w:rPr>
+      <w:tblPr/>
+      <w:tcPr>
+        <w:tcBorders>
+          <w:left w:val="nil"/>
+        </w:tcBorders>
+      </w:tcPr>
+    </w:tblStylePr>
+    <w:tblStylePr w:type="band1Vert">
+      <w:tblPr/>
+      <w:tcPr>
+        <w:shd w:val="clear" w:color="auto" w:fill="F2F2F2" w:themeFill="background1" w:themeFillShade="F2"/>
+      </w:tcPr>
+    </w:tblStylePr>
+    <w:tblStylePr w:type="band1Horz">
+      <w:tblPr/>
+      <w:tcPr>
+        <w:shd w:val="clear" w:color="auto" w:fill="F2F2F2" w:themeFill="background1" w:themeFillShade="F2"/>
+      </w:tcPr>
+    </w:tblStylePr>
+    <w:tblStylePr w:type="neCell">
+      <w:tblPr/>
+      <w:tcPr>
+        <w:tcBorders>
+          <w:left w:val="nil"/>
+        </w:tcBorders>
+      </w:tcPr>
+    </w:tblStylePr>
+    <w:tblStylePr w:type="nwCell">
+      <w:tblPr/>
+      <w:tcPr>
+        <w:tcBorders>
+          <w:right w:val="nil"/>
+        </w:tcBorders>
+      </w:tcPr>
+    </w:tblStylePr>
+  </w:style>
 </w:styles>
 </file>
 

</xml_diff>

<commit_message>
Added tests for filtrovideojuego and paginador
</commit_message>
<xml_diff>
--- a/Documentación/Word (En uso)/DocumentaciónTFGDavidBargalloOrtiz.docx
+++ b/Documentación/Word (En uso)/DocumentaciónTFGDavidBargalloOrtiz.docx
@@ -3165,31 +3165,7 @@
         <w:jc w:val="both"/>
       </w:pPr>
       <w:r>
-        <w:t xml:space="preserve">Actualmente existen algunas aplicaciones que ayudan a gestionar colecciones de videojuegos, como GG App, </w:t>
-      </w:r>
-      <w:proofErr w:type="spellStart"/>
-      <w:r>
-        <w:t>HowLongToBeat</w:t>
-      </w:r>
-      <w:proofErr w:type="spellEnd"/>
-      <w:r>
-        <w:t xml:space="preserve"> o </w:t>
-      </w:r>
-      <w:proofErr w:type="spellStart"/>
-      <w:r>
-        <w:t>Backloggd</w:t>
-      </w:r>
-      <w:proofErr w:type="spellEnd"/>
-      <w:r>
-        <w:t xml:space="preserve">. Estas apps permiten realizar un seguimiento, pero no ofrecen funcionalidades como el almacenamiento físico. Además, todas son aplicaciones web, esta es una alternativa a nivel de aplicación para la gente que prefiera tener la aplicación a mano, y que no sea como puede ocurrir con las otras, que un fallo en la web puede evitar que accedes a tu biblioteca durante mucho tiempo. Aquí únicamente necesitas conexión a internet y que la web donde se aloja la base de datos funcione, no dependes </w:t>
-      </w:r>
-      <w:proofErr w:type="gramStart"/>
-      <w:r>
-        <w:t>de las web</w:t>
-      </w:r>
-      <w:proofErr w:type="gramEnd"/>
-      <w:r>
-        <w:t xml:space="preserve"> del servidor de la empresa o posibles ataques a la misma.</w:t>
+        <w:t>Actualmente existen algunas aplicaciones que ayudan a gestionar colecciones de videojuegos, como GG App, HowLongToBeat o Backloggd. Estas apps permiten realizar un seguimiento, pero no ofrecen funcionalidades como el almacenamiento físico. Además, todas son aplicaciones web, esta es una alternativa a nivel de aplicación para la gente que prefiera tener la aplicación a mano, y que no sea como puede ocurrir con las otras, que un fallo en la web puede evitar que accedes a tu biblioteca durante mucho tiempo. Aquí únicamente necesitas conexión a internet y que la web donde se aloja la base de datos funcione, no dependes de las web del servidor de la empresa o posibles ataques a la misma.</w:t>
       </w:r>
     </w:p>
     <w:p>
@@ -3405,15 +3381,7 @@
               <w:jc w:val="center"/>
             </w:pPr>
             <w:r>
-              <w:t xml:space="preserve">Ofrece </w:t>
-            </w:r>
-            <w:proofErr w:type="spellStart"/>
-            <w:r>
-              <w:t>version</w:t>
-            </w:r>
-            <w:proofErr w:type="spellEnd"/>
-            <w:r>
-              <w:t xml:space="preserve"> desktop, pero se centra en la web</w:t>
+              <w:t>Ofrece version desktop, pero se centra en la web</w:t>
             </w:r>
           </w:p>
         </w:tc>
@@ -3430,11 +3398,9 @@
             <w:pPr>
               <w:jc w:val="center"/>
             </w:pPr>
-            <w:proofErr w:type="spellStart"/>
             <w:r>
               <w:t>HowLongToBeat</w:t>
             </w:r>
-            <w:proofErr w:type="spellEnd"/>
           </w:p>
         </w:tc>
         <w:tc>
@@ -3520,11 +3486,9 @@
             <w:pPr>
               <w:jc w:val="center"/>
             </w:pPr>
-            <w:proofErr w:type="spellStart"/>
             <w:r>
               <w:t>Backlogged</w:t>
             </w:r>
-            <w:proofErr w:type="spellEnd"/>
           </w:p>
         </w:tc>
         <w:tc>
@@ -3679,15 +3643,7 @@
               <w:jc w:val="center"/>
             </w:pPr>
             <w:r>
-              <w:t xml:space="preserve">Sin depender de servidores de terceros, más difícil recibir ataques (y pone </w:t>
-            </w:r>
-            <w:proofErr w:type="spellStart"/>
-            <w:r>
-              <w:t>ren</w:t>
-            </w:r>
-            <w:proofErr w:type="spellEnd"/>
-            <w:r>
-              <w:t xml:space="preserve"> peligro tus datos)</w:t>
+              <w:t>Sin depender de servidores de terceros, más difícil recibir ataques (y pone ren peligro tus datos)</w:t>
             </w:r>
           </w:p>
         </w:tc>
@@ -3795,15 +3751,7 @@
       </w:r>
       <w:r>
         <w:br/>
-        <w:t xml:space="preserve">• Filtrar juegos en biblioteca (y </w:t>
-      </w:r>
-      <w:proofErr w:type="spellStart"/>
-      <w:r>
-        <w:t>wishlist</w:t>
-      </w:r>
-      <w:proofErr w:type="spellEnd"/>
-      <w:r>
-        <w:t>)</w:t>
+        <w:t>• Filtrar juegos en biblioteca (y wishlist)</w:t>
       </w:r>
       <w:r>
         <w:br/>
@@ -3866,15 +3814,7 @@
       </w:r>
       <w:r>
         <w:lastRenderedPageBreak/>
-        <w:t xml:space="preserve">• Buscar juego para biblioteca (y </w:t>
-      </w:r>
-      <w:proofErr w:type="spellStart"/>
-      <w:r>
-        <w:t>wishlist</w:t>
-      </w:r>
-      <w:proofErr w:type="spellEnd"/>
-      <w:r>
-        <w:t>)</w:t>
+        <w:t>• Buscar juego para biblioteca (y wishlist)</w:t>
       </w:r>
       <w:r>
         <w:br/>
@@ -4044,13 +3984,8 @@
       </w:r>
       <w:r>
         <w:br/>
-        <w:t xml:space="preserve">• Gestión de </w:t>
-      </w:r>
-      <w:proofErr w:type="spellStart"/>
-      <w:r>
-        <w:t>wishlist</w:t>
-      </w:r>
-      <w:proofErr w:type="spellEnd"/>
+        <w:t>• Gestión de wishlist</w:t>
+      </w:r>
       <w:r>
         <w:t>.</w:t>
       </w:r>
@@ -4214,33 +4149,17 @@
         <w:t xml:space="preserve"> que tendrá nuestra aplicación</w:t>
       </w:r>
       <w:r>
-        <w:t xml:space="preserve">: </w:t>
-      </w:r>
-      <w:proofErr w:type="spellStart"/>
-      <w:r>
-        <w:t>login</w:t>
-      </w:r>
-      <w:proofErr w:type="spellEnd"/>
-      <w:r>
-        <w:t>, registro, biblioteca,</w:t>
+        <w:t>: login, registro, biblioteca,</w:t>
       </w:r>
       <w:r>
         <w:t xml:space="preserve"> búsqueda,</w:t>
       </w:r>
       <w:r>
+        <w:t xml:space="preserve"> wishlist, estadísticas, detalle del juego.</w:t>
+      </w:r>
+      <w:r>
         <w:t xml:space="preserve"> </w:t>
       </w:r>
-      <w:proofErr w:type="spellStart"/>
-      <w:r>
-        <w:t>wishlist</w:t>
-      </w:r>
-      <w:proofErr w:type="spellEnd"/>
-      <w:r>
-        <w:t>, estadísticas, detalle del juego.</w:t>
-      </w:r>
-      <w:r>
-        <w:t xml:space="preserve"> </w:t>
-      </w:r>
       <w:r>
         <w:br/>
       </w:r>
@@ -4252,23 +4171,7 @@
           <w:sz w:val="28"/>
           <w:szCs w:val="28"/>
         </w:rPr>
-        <w:t xml:space="preserve">Pantalla </w:t>
-      </w:r>
-      <w:proofErr w:type="spellStart"/>
-      <w:r>
-        <w:rPr>
-          <w:sz w:val="28"/>
-          <w:szCs w:val="28"/>
-        </w:rPr>
-        <w:t>login</w:t>
-      </w:r>
-      <w:proofErr w:type="spellEnd"/>
-      <w:r>
-        <w:rPr>
-          <w:sz w:val="28"/>
-          <w:szCs w:val="28"/>
-        </w:rPr>
-        <w:t>:</w:t>
+        <w:t>Pantalla login:</w:t>
       </w:r>
     </w:p>
     <w:p>
@@ -4616,7 +4519,6 @@
           <w:szCs w:val="28"/>
         </w:rPr>
       </w:pPr>
-      <w:proofErr w:type="gramStart"/>
       <w:r>
         <w:rPr>
           <w:sz w:val="28"/>
@@ -4624,7 +4526,6 @@
         </w:rPr>
         <w:t>Pantalla estadísticas</w:t>
       </w:r>
-      <w:proofErr w:type="gramEnd"/>
       <w:r>
         <w:rPr>
           <w:sz w:val="28"/>
@@ -4706,21 +4607,12 @@
         </w:rPr>
         <w:t xml:space="preserve">Pantalla </w:t>
       </w:r>
-      <w:proofErr w:type="spellStart"/>
-      <w:r>
-        <w:rPr>
-          <w:sz w:val="28"/>
-          <w:szCs w:val="28"/>
-        </w:rPr>
-        <w:t>wishlist</w:t>
-      </w:r>
-      <w:proofErr w:type="spellEnd"/>
-      <w:r>
-        <w:rPr>
-          <w:sz w:val="28"/>
-          <w:szCs w:val="28"/>
-        </w:rPr>
-        <w:t>:</w:t>
+      <w:r>
+        <w:rPr>
+          <w:sz w:val="28"/>
+          <w:szCs w:val="28"/>
+        </w:rPr>
+        <w:t>wishlist:</w:t>
       </w:r>
     </w:p>
     <w:p>
@@ -5148,86 +5040,25 @@
         <w:jc w:val="both"/>
       </w:pPr>
       <w:r>
-        <w:t xml:space="preserve">MVC + Spring </w:t>
-      </w:r>
-      <w:proofErr w:type="spellStart"/>
-      <w:r>
-        <w:t>Boot</w:t>
-      </w:r>
-      <w:proofErr w:type="spellEnd"/>
+        <w:t>MVC + Spring Boot. Backend arranca junto con JavaFX</w:t>
+      </w:r>
       <w:r>
         <w:t xml:space="preserve">. </w:t>
       </w:r>
-      <w:proofErr w:type="spellStart"/>
-      <w:r>
-        <w:t>Backend</w:t>
-      </w:r>
-      <w:proofErr w:type="spellEnd"/>
-      <w:r>
-        <w:t xml:space="preserve"> arranca junto con </w:t>
-      </w:r>
-      <w:proofErr w:type="spellStart"/>
-      <w:r>
-        <w:t>JavaFX</w:t>
-      </w:r>
-      <w:proofErr w:type="spellEnd"/>
-      <w:r>
-        <w:t xml:space="preserve">. </w:t>
-      </w:r>
-      <w:r>
-        <w:t xml:space="preserve">También se ha desarrollado un cliente REST utilizando </w:t>
-      </w:r>
-      <w:proofErr w:type="spellStart"/>
-      <w:r>
-        <w:t>Retrofit</w:t>
-      </w:r>
-      <w:proofErr w:type="spellEnd"/>
-      <w:r>
-        <w:t xml:space="preserve"> para consumir la API de RAWG. Esta API proporciona información detallada y actualizada sobre videojuegos y es fundamental para llenar la base de datos del usuario sin necesidad de introducir manualmente todos los datos.</w:t>
+      <w:r>
+        <w:t>También se ha desarrollado un cliente REST utilizando Retrofit para consumir la API de RAWG. Esta API proporciona información detallada y actualizada sobre videojuegos y es fundamental para llenar la base de datos del usuario sin necesidad de introducir manualmente todos los datos.</w:t>
       </w:r>
       <w:r>
         <w:t xml:space="preserve"> </w:t>
       </w:r>
       <w:r>
-        <w:t xml:space="preserve">Para el acceso a datos, se emplea Spring Data JPA con </w:t>
-      </w:r>
-      <w:proofErr w:type="spellStart"/>
-      <w:r>
-        <w:t>Hibernate</w:t>
-      </w:r>
-      <w:proofErr w:type="spellEnd"/>
-      <w:r>
-        <w:t xml:space="preserve"> como implementación. Esto permite abstraer las consultas SQL y aplicar principios de diseño como la separación de responsabilidades entre capas.</w:t>
+        <w:t>Para el acceso a datos, se emplea Spring Data JPA con Hibernate como implementación. Esto permite abstraer las consultas SQL y aplicar principios de diseño como la separación de responsabilidades entre capas.</w:t>
       </w:r>
       <w:r>
         <w:t xml:space="preserve"> </w:t>
       </w:r>
       <w:r>
-        <w:t xml:space="preserve">La comunicación con </w:t>
-      </w:r>
-      <w:proofErr w:type="spellStart"/>
-      <w:r>
-        <w:t>APIs</w:t>
-      </w:r>
-      <w:proofErr w:type="spellEnd"/>
-      <w:r>
-        <w:t xml:space="preserve"> externas se gestiona mediante una arquitectura basada en </w:t>
-      </w:r>
-      <w:proofErr w:type="spellStart"/>
-      <w:r>
-        <w:t>Retrofit</w:t>
-      </w:r>
-      <w:proofErr w:type="spellEnd"/>
-      <w:r>
-        <w:t xml:space="preserve"> junto con </w:t>
-      </w:r>
-      <w:proofErr w:type="spellStart"/>
-      <w:r>
-        <w:t>OkHttp</w:t>
-      </w:r>
-      <w:proofErr w:type="spellEnd"/>
-      <w:r>
-        <w:t xml:space="preserve"> para el manejo de peticiones HTTP. Esto proporciona una forma robusta y mantenible de integrar servicios REST.</w:t>
+        <w:t>La comunicación con APIs externas se gestiona mediante una arquitectura basada en Retrofit junto con OkHttp para el manejo de peticiones HTTP. Esto proporciona una forma robusta y mantenible de integrar servicios REST.</w:t>
       </w:r>
       <w:r>
         <w:t xml:space="preserve"> Luego tenemos las clases del programa, las cuales representamos de manera visual como unas dependen y usan, y como la aplicación en general las usan en el siguiente diagrama de componentes de abajo:</w:t>
@@ -5315,26 +5146,10 @@
         <w:jc w:val="both"/>
       </w:pPr>
       <w:r>
-        <w:t xml:space="preserve">Base de datos PostgreSQL alojada en </w:t>
-      </w:r>
-      <w:proofErr w:type="spellStart"/>
-      <w:r>
-        <w:t>Neon</w:t>
-      </w:r>
-      <w:proofErr w:type="spellEnd"/>
-      <w:r>
-        <w:t>.</w:t>
-      </w:r>
-      <w:r>
-        <w:t xml:space="preserve"> Se utiliza </w:t>
-      </w:r>
-      <w:proofErr w:type="spellStart"/>
-      <w:r>
-        <w:t>Hibernate</w:t>
-      </w:r>
-      <w:proofErr w:type="spellEnd"/>
-      <w:r>
-        <w:t xml:space="preserve"> como ORM de la aplicación, además de JPA para simplificar las consultas PostgreSQL (CRUD) además de anotaciones.</w:t>
+        <w:t>Base de datos PostgreSQL alojada en Neon.</w:t>
+      </w:r>
+      <w:r>
+        <w:t xml:space="preserve"> Se utiliza Hibernate como ORM de la aplicación, además de JPA para simplificar las consultas PostgreSQL (CRUD) además de anotaciones.</w:t>
       </w:r>
       <w:r>
         <w:br/>
@@ -5416,31 +5231,7 @@
         <w:jc w:val="both"/>
       </w:pPr>
       <w:r>
-        <w:t xml:space="preserve">En este apartado, además de los paquetes clases e interfaces, me gustaría comentar el uso de Lombok para ahorrar código (constructores y </w:t>
-      </w:r>
-      <w:proofErr w:type="spellStart"/>
-      <w:r>
-        <w:t>getter</w:t>
-      </w:r>
-      <w:proofErr w:type="spellEnd"/>
-      <w:r>
-        <w:t xml:space="preserve"> y </w:t>
-      </w:r>
-      <w:proofErr w:type="spellStart"/>
-      <w:r>
-        <w:t>setters</w:t>
-      </w:r>
-      <w:proofErr w:type="spellEnd"/>
-      <w:r>
-        <w:t xml:space="preserve"> </w:t>
-      </w:r>
-      <w:proofErr w:type="spellStart"/>
-      <w:r>
-        <w:t>sobretodo</w:t>
-      </w:r>
-      <w:proofErr w:type="spellEnd"/>
-      <w:r>
-        <w:t>)</w:t>
+        <w:t>En este apartado, además de los paquetes clases e interfaces, me gustaría comentar el uso de Lombok para ahorrar código (constructores y getter y setters sobretodo)</w:t>
       </w:r>
     </w:p>
     <w:p>
@@ -5497,23 +5288,7 @@
         <w:jc w:val="both"/>
       </w:pPr>
       <w:r>
-        <w:t xml:space="preserve">Comentar que, los </w:t>
-      </w:r>
-      <w:proofErr w:type="spellStart"/>
-      <w:r>
-        <w:t>fxml</w:t>
-      </w:r>
-      <w:proofErr w:type="spellEnd"/>
-      <w:r>
-        <w:t xml:space="preserve"> no los incluyo, ya que no son clases ni interfaces, pero se encuentran en </w:t>
-      </w:r>
-      <w:proofErr w:type="spellStart"/>
-      <w:r>
-        <w:t>resources</w:t>
-      </w:r>
-      <w:proofErr w:type="spellEnd"/>
-      <w:r>
-        <w:t>/vistas.</w:t>
+        <w:t>Comentar que, los fxml no los incluyo, ya que no son clases ni interfaces, pero se encuentran en resources/vistas.</w:t>
       </w:r>
     </w:p>
     <w:p>
@@ -5538,23 +5313,7 @@
     </w:p>
     <w:p>
       <w:r>
-        <w:t xml:space="preserve">Vamos a realizar pruebas sobre las diferentes clases de servicio y otras funcionalidades, como la interacción con la API o la conexión con la misma o la base de datos en línea que almacena la información de los usuarios. Se usará Junit para realizar las pruebas junto con </w:t>
-      </w:r>
-      <w:proofErr w:type="spellStart"/>
-      <w:r>
-        <w:t>Jupiter</w:t>
-      </w:r>
-      <w:proofErr w:type="spellEnd"/>
-      <w:r>
-        <w:t xml:space="preserve"> y </w:t>
-      </w:r>
-      <w:proofErr w:type="spellStart"/>
-      <w:r>
-        <w:t>Mock</w:t>
-      </w:r>
-      <w:proofErr w:type="spellEnd"/>
-      <w:r>
-        <w:t xml:space="preserve"> </w:t>
+        <w:t xml:space="preserve">Vamos a realizar pruebas sobre las diferentes clases de servicio y otras funcionalidades, como la interacción con la API o la conexión con la misma o la base de datos en línea que almacena la información de los usuarios. Se usará Junit para realizar las pruebas junto con Jupiter y Mock </w:t>
       </w:r>
       <w:r>
         <w:lastRenderedPageBreak/>
@@ -5585,23 +5344,7 @@
           <w:sz w:val="28"/>
           <w:szCs w:val="28"/>
         </w:rPr>
-        <w:t xml:space="preserve"> (Clase </w:t>
-      </w:r>
-      <w:proofErr w:type="spellStart"/>
-      <w:r>
-        <w:rPr>
-          <w:sz w:val="28"/>
-          <w:szCs w:val="28"/>
-        </w:rPr>
-        <w:t>UsuarioServicio</w:t>
-      </w:r>
-      <w:proofErr w:type="spellEnd"/>
-      <w:r>
-        <w:rPr>
-          <w:sz w:val="28"/>
-          <w:szCs w:val="28"/>
-        </w:rPr>
-        <w:t>)</w:t>
+        <w:t xml:space="preserve"> (Clase UsuarioServicio)</w:t>
       </w:r>
       <w:r>
         <w:rPr>
@@ -5624,292 +5367,255 @@
           <w:b/>
           <w:bCs/>
         </w:rPr>
-        <w:t xml:space="preserve">Método </w:t>
-      </w:r>
-      <w:proofErr w:type="spellStart"/>
-      <w:proofErr w:type="gramStart"/>
+        <w:t>Método registrarUsuario()</w:t>
+      </w:r>
       <w:r>
         <w:rPr>
           <w:b/>
           <w:bCs/>
         </w:rPr>
-        <w:t>registrarUsuario</w:t>
-      </w:r>
-      <w:proofErr w:type="spellEnd"/>
-      <w:r>
+        <w:t>:</w:t>
+      </w:r>
+    </w:p>
+    <w:p>
+      <w:r>
+        <w:t>-Registro válido y exitoso</w:t>
+      </w:r>
+    </w:p>
+    <w:p>
+      <w:r>
+        <w:t>-Error: Campos vacíos o nulos</w:t>
+      </w:r>
+    </w:p>
+    <w:p>
+      <w:r>
+        <w:t>-Error: Formato del e-mail no es válido</w:t>
+      </w:r>
+    </w:p>
+    <w:p>
+      <w:r>
+        <w:t>-Error: El mail o usuario ya están registrado</w:t>
+      </w:r>
+    </w:p>
+    <w:p>
+      <w:r>
+        <w:t>-Error: La contraseña no cumple los mínimos de seguridad (9 caracteres, 1 mayúscula, 1 minúscula y un carácter especial)</w:t>
+      </w:r>
+    </w:p>
+    <w:p>
+      <w:r>
+        <w:t>-</w:t>
+      </w:r>
+      <w:r>
+        <w:t>Error: Las contraseñas no coinciden</w:t>
+      </w:r>
+    </w:p>
+    <w:p>
+      <w:pPr>
+        <w:pStyle w:val="Ttulo2"/>
+        <w:rPr>
+          <w:sz w:val="28"/>
+          <w:szCs w:val="28"/>
+        </w:rPr>
+      </w:pPr>
+      <w:bookmarkStart w:id="40" w:name="_Toc199471846"/>
+      <w:r>
+        <w:rPr>
+          <w:sz w:val="28"/>
+          <w:szCs w:val="28"/>
+        </w:rPr>
+        <w:t>Pruebas para inicio de sesión</w:t>
+      </w:r>
+      <w:r>
+        <w:rPr>
+          <w:sz w:val="28"/>
+          <w:szCs w:val="28"/>
+        </w:rPr>
+        <w:t xml:space="preserve"> (Clase UsuarioSevicio)</w:t>
+      </w:r>
+      <w:r>
+        <w:rPr>
+          <w:sz w:val="28"/>
+          <w:szCs w:val="28"/>
+        </w:rPr>
+        <w:t>:</w:t>
+      </w:r>
+      <w:bookmarkEnd w:id="40"/>
+    </w:p>
+    <w:p>
+      <w:pPr>
         <w:rPr>
           <w:b/>
           <w:bCs/>
         </w:rPr>
-        <w:t>(</w:t>
-      </w:r>
-      <w:proofErr w:type="gramEnd"/>
+      </w:pPr>
       <w:r>
         <w:rPr>
           <w:b/>
           <w:bCs/>
         </w:rPr>
-        <w:t>)</w:t>
+        <w:t xml:space="preserve">Método </w:t>
       </w:r>
       <w:r>
         <w:rPr>
           <w:b/>
           <w:bCs/>
         </w:rPr>
-        <w:t>:</w:t>
-      </w:r>
-    </w:p>
-    <w:p>
-      <w:r>
-        <w:t>-Registro válido y exitoso</w:t>
-      </w:r>
-    </w:p>
-    <w:p>
-      <w:r>
-        <w:t>-Error: Campos vacíos o nulos</w:t>
-      </w:r>
-    </w:p>
-    <w:p>
-      <w:r>
-        <w:t>-Error: Formato del e-mail no es válido</w:t>
-      </w:r>
-    </w:p>
-    <w:p>
-      <w:r>
-        <w:t>-Error: El mail o usuario ya están registrado</w:t>
-      </w:r>
-    </w:p>
-    <w:p>
-      <w:r>
-        <w:t>-Error: La contraseña no cumple los mínimos de seguridad (9 caracteres, 1 mayúscula, 1 minúscula y un carácter especial)</w:t>
-      </w:r>
-    </w:p>
-    <w:p>
-      <w:r>
-        <w:t>-</w:t>
-      </w:r>
-      <w:r>
-        <w:t>Error: Las contraseñas no coinciden</w:t>
-      </w:r>
-    </w:p>
-    <w:p>
-      <w:pPr>
-        <w:pStyle w:val="Ttulo2"/>
-        <w:rPr>
-          <w:sz w:val="28"/>
-          <w:szCs w:val="28"/>
-        </w:rPr>
-      </w:pPr>
-      <w:bookmarkStart w:id="40" w:name="_Toc199471846"/>
-      <w:r>
-        <w:rPr>
-          <w:sz w:val="28"/>
-          <w:szCs w:val="28"/>
-        </w:rPr>
-        <w:t>Pruebas para inicio de sesión</w:t>
-      </w:r>
-      <w:r>
-        <w:rPr>
-          <w:sz w:val="28"/>
-          <w:szCs w:val="28"/>
-        </w:rPr>
-        <w:t xml:space="preserve"> (Clase </w:t>
-      </w:r>
-      <w:proofErr w:type="spellStart"/>
-      <w:r>
-        <w:rPr>
-          <w:sz w:val="28"/>
-          <w:szCs w:val="28"/>
-        </w:rPr>
-        <w:t>UsuarioSevicio</w:t>
-      </w:r>
-      <w:proofErr w:type="spellEnd"/>
-      <w:r>
-        <w:rPr>
-          <w:sz w:val="28"/>
-          <w:szCs w:val="28"/>
-        </w:rPr>
-        <w:t>)</w:t>
-      </w:r>
-      <w:r>
-        <w:rPr>
-          <w:sz w:val="28"/>
-          <w:szCs w:val="28"/>
-        </w:rPr>
-        <w:t>:</w:t>
-      </w:r>
-      <w:bookmarkEnd w:id="40"/>
-    </w:p>
-    <w:p>
-      <w:pPr>
+        <w:t>validarCredenciales</w:t>
+      </w:r>
+      <w:r>
         <w:rPr>
           <w:b/>
           <w:bCs/>
         </w:rPr>
-      </w:pPr>
+        <w:t>()</w:t>
+      </w:r>
       <w:r>
         <w:rPr>
           <w:b/>
           <w:bCs/>
         </w:rPr>
-        <w:t xml:space="preserve">Método </w:t>
-      </w:r>
-      <w:proofErr w:type="spellStart"/>
-      <w:proofErr w:type="gramStart"/>
-      <w:r>
+        <w:t>:</w:t>
+      </w:r>
+    </w:p>
+    <w:p>
+      <w:r>
+        <w:t>-Login exitoso</w:t>
+      </w:r>
+    </w:p>
+    <w:p>
+      <w:r>
+        <w:t xml:space="preserve">-Error en el login: Contraseña o nombre de usuario </w:t>
+      </w:r>
+      <w:r>
+        <w:t>incorrectos</w:t>
+      </w:r>
+      <w:r>
+        <w:t>.</w:t>
+      </w:r>
+    </w:p>
+    <w:p>
+      <w:pPr>
+        <w:pStyle w:val="Ttulo2"/>
+        <w:rPr>
+          <w:sz w:val="28"/>
+          <w:szCs w:val="28"/>
+        </w:rPr>
+      </w:pPr>
+      <w:bookmarkStart w:id="41" w:name="_Toc199471847"/>
+      <w:r>
+        <w:rPr>
+          <w:sz w:val="28"/>
+          <w:szCs w:val="28"/>
+        </w:rPr>
+        <w:t xml:space="preserve">Pruebas </w:t>
+      </w:r>
+      <w:r>
+        <w:rPr>
+          <w:sz w:val="28"/>
+          <w:szCs w:val="28"/>
+        </w:rPr>
+        <w:t>sobre los videojuegos en la App (</w:t>
+      </w:r>
+      <w:r>
+        <w:rPr>
+          <w:sz w:val="28"/>
+          <w:szCs w:val="28"/>
+        </w:rPr>
+        <w:t>Clase VideojuegoServicio</w:t>
+      </w:r>
+      <w:r>
+        <w:rPr>
+          <w:sz w:val="28"/>
+          <w:szCs w:val="28"/>
+        </w:rPr>
+        <w:t>)</w:t>
+      </w:r>
+      <w:r>
+        <w:rPr>
+          <w:sz w:val="28"/>
+          <w:szCs w:val="28"/>
+        </w:rPr>
+        <w:t>:</w:t>
+      </w:r>
+      <w:bookmarkEnd w:id="41"/>
+    </w:p>
+    <w:p>
+      <w:pPr>
         <w:rPr>
           <w:b/>
           <w:bCs/>
         </w:rPr>
-        <w:t>validarCredenciales</w:t>
-      </w:r>
-      <w:proofErr w:type="spellEnd"/>
+      </w:pPr>
       <w:r>
         <w:rPr>
           <w:b/>
           <w:bCs/>
         </w:rPr>
-        <w:t>(</w:t>
-      </w:r>
-      <w:proofErr w:type="gramEnd"/>
+        <w:t xml:space="preserve">Método </w:t>
+      </w:r>
       <w:r>
         <w:rPr>
           <w:b/>
           <w:bCs/>
         </w:rPr>
-        <w:t>)</w:t>
+        <w:t>guardar</w:t>
       </w:r>
       <w:r>
         <w:rPr>
           <w:b/>
           <w:bCs/>
         </w:rPr>
-        <w:t>:</w:t>
-      </w:r>
-    </w:p>
-    <w:p>
-      <w:r>
-        <w:t>-</w:t>
-      </w:r>
-      <w:proofErr w:type="spellStart"/>
-      <w:r>
-        <w:t>Login</w:t>
-      </w:r>
-      <w:proofErr w:type="spellEnd"/>
-      <w:r>
-        <w:t xml:space="preserve"> exitoso</w:t>
-      </w:r>
-    </w:p>
-    <w:p>
-      <w:r>
-        <w:t xml:space="preserve">-Error en el </w:t>
-      </w:r>
-      <w:proofErr w:type="spellStart"/>
-      <w:r>
-        <w:t>login</w:t>
-      </w:r>
-      <w:proofErr w:type="spellEnd"/>
-      <w:r>
-        <w:t xml:space="preserve">: Contraseña o nombre de usuario </w:t>
-      </w:r>
-      <w:r>
-        <w:t>incorrectos</w:t>
-      </w:r>
-      <w:r>
-        <w:t>.</w:t>
-      </w:r>
-    </w:p>
-    <w:p>
-      <w:pPr>
-        <w:pStyle w:val="Ttulo2"/>
-        <w:rPr>
-          <w:sz w:val="28"/>
-          <w:szCs w:val="28"/>
-        </w:rPr>
-      </w:pPr>
-      <w:bookmarkStart w:id="41" w:name="_Toc199471847"/>
-      <w:r>
-        <w:rPr>
-          <w:sz w:val="28"/>
-          <w:szCs w:val="28"/>
-        </w:rPr>
-        <w:t xml:space="preserve">Pruebas </w:t>
-      </w:r>
-      <w:r>
-        <w:rPr>
-          <w:sz w:val="28"/>
-          <w:szCs w:val="28"/>
-        </w:rPr>
-        <w:t>sobre los videojuegos en la App (</w:t>
-      </w:r>
-      <w:r>
-        <w:rPr>
-          <w:sz w:val="28"/>
-          <w:szCs w:val="28"/>
-        </w:rPr>
-        <w:t xml:space="preserve">Clase </w:t>
-      </w:r>
-      <w:proofErr w:type="spellStart"/>
-      <w:r>
-        <w:rPr>
-          <w:sz w:val="28"/>
-          <w:szCs w:val="28"/>
-        </w:rPr>
-        <w:t>VideojuegoServicio</w:t>
-      </w:r>
-      <w:proofErr w:type="spellEnd"/>
-      <w:r>
-        <w:rPr>
-          <w:sz w:val="28"/>
-          <w:szCs w:val="28"/>
-        </w:rPr>
-        <w:t>)</w:t>
-      </w:r>
-      <w:r>
-        <w:rPr>
-          <w:sz w:val="28"/>
-          <w:szCs w:val="28"/>
-        </w:rPr>
-        <w:t>:</w:t>
-      </w:r>
-      <w:bookmarkEnd w:id="41"/>
-    </w:p>
-    <w:p>
-      <w:pPr>
+        <w:t>()</w:t>
+      </w:r>
+      <w:r>
         <w:rPr>
           <w:b/>
           <w:bCs/>
         </w:rPr>
-      </w:pPr>
-      <w:r>
+        <w:t>:</w:t>
+      </w:r>
+    </w:p>
+    <w:p>
+      <w:r>
+        <w:t>-</w:t>
+      </w:r>
+      <w:r>
+        <w:t>Guardar un juego con su género, consola y empresa.</w:t>
+      </w:r>
+    </w:p>
+    <w:p>
+      <w:r>
+        <w:t>-No guarda si el género o la consola no existen (se prueba por seguridad, pero tal como está programado, salvo que cambie algo en la api, es imposible)</w:t>
+      </w:r>
+    </w:p>
+    <w:p>
+      <w:pPr>
         <w:rPr>
           <w:b/>
           <w:bCs/>
         </w:rPr>
-        <w:t xml:space="preserve">Método </w:t>
-      </w:r>
-      <w:proofErr w:type="gramStart"/>
+      </w:pPr>
       <w:r>
         <w:rPr>
           <w:b/>
           <w:bCs/>
         </w:rPr>
-        <w:t>guardar</w:t>
+        <w:t xml:space="preserve">Método </w:t>
       </w:r>
       <w:r>
         <w:rPr>
           <w:b/>
           <w:bCs/>
         </w:rPr>
-        <w:t>(</w:t>
-      </w:r>
-      <w:proofErr w:type="gramEnd"/>
+        <w:t>obtenerTodos</w:t>
+      </w:r>
       <w:r>
         <w:rPr>
           <w:b/>
           <w:bCs/>
         </w:rPr>
-        <w:t>)</w:t>
+        <w:t>()</w:t>
       </w:r>
       <w:r>
         <w:rPr>
@@ -5921,23 +5627,12 @@
     </w:p>
     <w:p>
       <w:r>
-        <w:t>-</w:t>
-      </w:r>
-      <w:r>
-        <w:t>Guardar un juego con su género, consola y empresa.</w:t>
-      </w:r>
-    </w:p>
-    <w:p>
-      <w:r>
-        <w:t xml:space="preserve">-No guarda si el género o la consola no existen (se prueba por seguridad, pero tal como está programado, salvo que cambie algo en </w:t>
-      </w:r>
-      <w:proofErr w:type="gramStart"/>
-      <w:r>
-        <w:t>la api</w:t>
-      </w:r>
-      <w:proofErr w:type="gramEnd"/>
-      <w:r>
-        <w:t>, es imposible)</w:t>
+        <w:t>-Comprobar que devuelve una lista de todos los juegos almacenados</w:t>
+      </w:r>
+    </w:p>
+    <w:p>
+      <w:r>
+        <w:t>-Comprobar que devuelve los videojuegos por su nombre</w:t>
       </w:r>
     </w:p>
     <w:p>
@@ -5954,238 +5649,317 @@
         </w:rPr>
         <w:t xml:space="preserve">Método </w:t>
       </w:r>
-      <w:proofErr w:type="spellStart"/>
-      <w:proofErr w:type="gramStart"/>
       <w:r>
         <w:rPr>
           <w:b/>
           <w:bCs/>
         </w:rPr>
-        <w:t>obtenerTodos</w:t>
-      </w:r>
-      <w:proofErr w:type="spellEnd"/>
+        <w:t>obtenerPorNombreYFechaDeLanzamiento</w:t>
+      </w:r>
       <w:r>
         <w:rPr>
           <w:b/>
           <w:bCs/>
         </w:rPr>
-        <w:t>(</w:t>
-      </w:r>
-      <w:proofErr w:type="gramEnd"/>
+        <w:t>()</w:t>
+      </w:r>
       <w:r>
         <w:rPr>
           <w:b/>
           <w:bCs/>
         </w:rPr>
-        <w:t>)</w:t>
-      </w:r>
-      <w:r>
+        <w:t>:</w:t>
+      </w:r>
+    </w:p>
+    <w:p>
+      <w:r>
+        <w:t>-Obtener un videojuego por nombre y fecha de lanzamiento (para comprobar que es único, pues un juego puede tener el mismo nombre, pero es difícil que tenga la misma fecha de lanzamiento)</w:t>
+      </w:r>
+    </w:p>
+    <w:p>
+      <w:pPr>
         <w:rPr>
           <w:b/>
           <w:bCs/>
         </w:rPr>
-        <w:t>:</w:t>
-      </w:r>
-    </w:p>
-    <w:p>
-      <w:r>
-        <w:t>-Comprobar que devuelve una lista de todos los juegos almacenados</w:t>
-      </w:r>
-    </w:p>
-    <w:p>
-      <w:r>
-        <w:t>-Comprobar que devuelve los videojuegos por su nombre</w:t>
-      </w:r>
-    </w:p>
-    <w:p>
-      <w:pPr>
+      </w:pPr>
+      <w:r>
         <w:rPr>
           <w:b/>
           <w:bCs/>
         </w:rPr>
-      </w:pPr>
+        <w:t xml:space="preserve">Método </w:t>
+      </w:r>
       <w:r>
         <w:rPr>
           <w:b/>
           <w:bCs/>
         </w:rPr>
-        <w:t xml:space="preserve">Método </w:t>
-      </w:r>
-      <w:proofErr w:type="spellStart"/>
-      <w:proofErr w:type="gramStart"/>
+        <w:t>borrar</w:t>
+      </w:r>
       <w:r>
         <w:rPr>
           <w:b/>
           <w:bCs/>
         </w:rPr>
-        <w:t>obtenerPorNombreYFechaDeLanzamiento</w:t>
-      </w:r>
-      <w:proofErr w:type="spellEnd"/>
+        <w:t>()</w:t>
+      </w:r>
       <w:r>
         <w:rPr>
           <w:b/>
           <w:bCs/>
         </w:rPr>
-        <w:t>(</w:t>
-      </w:r>
-      <w:proofErr w:type="gramEnd"/>
-      <w:r>
+        <w:t>:</w:t>
+      </w:r>
+    </w:p>
+    <w:p>
+      <w:r>
+        <w:t>-Borrar un videojuego</w:t>
+      </w:r>
+    </w:p>
+    <w:p>
+      <w:pPr>
+        <w:pStyle w:val="Ttulo2"/>
+        <w:rPr>
+          <w:sz w:val="28"/>
+          <w:szCs w:val="28"/>
+        </w:rPr>
+      </w:pPr>
+      <w:bookmarkStart w:id="42" w:name="_Toc199471848"/>
+      <w:r>
+        <w:rPr>
+          <w:sz w:val="28"/>
+          <w:szCs w:val="28"/>
+        </w:rPr>
+        <w:lastRenderedPageBreak/>
+        <w:t>Pruebas sobre los videojuegos de un usuario específico</w:t>
+      </w:r>
+      <w:r>
+        <w:rPr>
+          <w:sz w:val="28"/>
+          <w:szCs w:val="28"/>
+        </w:rPr>
+        <w:t xml:space="preserve"> (Clase Usuari</w:t>
+      </w:r>
+      <w:r>
+        <w:rPr>
+          <w:sz w:val="28"/>
+          <w:szCs w:val="28"/>
+        </w:rPr>
+        <w:t>o)</w:t>
+      </w:r>
+      <w:r>
+        <w:rPr>
+          <w:sz w:val="28"/>
+          <w:szCs w:val="28"/>
+        </w:rPr>
+        <w:t>:</w:t>
+      </w:r>
+      <w:bookmarkEnd w:id="42"/>
+    </w:p>
+    <w:p>
+      <w:pPr>
         <w:rPr>
           <w:b/>
           <w:bCs/>
         </w:rPr>
-        <w:t>)</w:t>
-      </w:r>
+      </w:pPr>
       <w:r>
         <w:rPr>
           <w:b/>
           <w:bCs/>
         </w:rPr>
-        <w:t>:</w:t>
-      </w:r>
-    </w:p>
-    <w:p>
-      <w:r>
-        <w:t>-Obtener un videojuego por nombre y fecha de lanzamiento (para comprobar que es único, pues un juego puede tener el mismo nombre, pero es difícil que tenga la misma fecha de lanzamiento)</w:t>
-      </w:r>
-    </w:p>
-    <w:p>
-      <w:pPr>
+        <w:t>Método</w:t>
+      </w:r>
+      <w:r>
+        <w:t xml:space="preserve"> </w:t>
+      </w:r>
+      <w:r>
         <w:rPr>
           <w:b/>
           <w:bCs/>
         </w:rPr>
-      </w:pPr>
-      <w:r>
+        <w:t>obtenerVideojuegosPorUsuario()</w:t>
+      </w:r>
+    </w:p>
+    <w:p>
+      <w:r>
+        <w:t>-Devolver todos los juegos de un usuario</w:t>
+      </w:r>
+    </w:p>
+    <w:p>
+      <w:pPr>
         <w:rPr>
           <w:b/>
           <w:bCs/>
         </w:rPr>
-        <w:t xml:space="preserve">Método </w:t>
-      </w:r>
-      <w:proofErr w:type="gramStart"/>
+      </w:pPr>
       <w:r>
         <w:rPr>
           <w:b/>
           <w:bCs/>
         </w:rPr>
-        <w:t>borrar</w:t>
-      </w:r>
-      <w:r>
+        <w:t>Método tieneVideojuego()</w:t>
+      </w:r>
+    </w:p>
+    <w:p>
+      <w:r>
+        <w:t>-Comprobar si el usuario tiene un juego específico</w:t>
+      </w:r>
+    </w:p>
+    <w:p>
+      <w:pPr>
         <w:rPr>
           <w:b/>
           <w:bCs/>
         </w:rPr>
-        <w:t>(</w:t>
-      </w:r>
-      <w:proofErr w:type="gramEnd"/>
+      </w:pPr>
       <w:r>
         <w:rPr>
           <w:b/>
           <w:bCs/>
         </w:rPr>
-        <w:t>)</w:t>
-      </w:r>
-      <w:r>
+        <w:t>Método agregarVideojuegoAUsuario()</w:t>
+      </w:r>
+    </w:p>
+    <w:p>
+      <w:r>
+        <w:t>-Agregar un videojuego a la lista del usuario</w:t>
+      </w:r>
+    </w:p>
+    <w:p>
+      <w:pPr>
         <w:rPr>
           <w:b/>
           <w:bCs/>
         </w:rPr>
-        <w:t>:</w:t>
-      </w:r>
-    </w:p>
-    <w:p>
-      <w:r>
-        <w:t>-Borrar un videojuego</w:t>
-      </w:r>
-    </w:p>
-    <w:p>
-      <w:pPr>
-        <w:pStyle w:val="Ttulo2"/>
-        <w:rPr>
-          <w:sz w:val="28"/>
-          <w:szCs w:val="28"/>
-        </w:rPr>
-      </w:pPr>
-      <w:bookmarkStart w:id="42" w:name="_Toc199471848"/>
-      <w:r>
-        <w:rPr>
-          <w:sz w:val="28"/>
-          <w:szCs w:val="28"/>
-        </w:rPr>
-        <w:lastRenderedPageBreak/>
-        <w:t>Pruebas sobre los videojuegos de un usuario específico</w:t>
-      </w:r>
-      <w:r>
-        <w:rPr>
-          <w:sz w:val="28"/>
-          <w:szCs w:val="28"/>
-        </w:rPr>
-        <w:t xml:space="preserve"> (Clase Usuari</w:t>
-      </w:r>
-      <w:r>
-        <w:rPr>
-          <w:sz w:val="28"/>
-          <w:szCs w:val="28"/>
-        </w:rPr>
-        <w:t>o)</w:t>
-      </w:r>
-      <w:r>
-        <w:rPr>
-          <w:sz w:val="28"/>
-          <w:szCs w:val="28"/>
-        </w:rPr>
-        <w:t>:</w:t>
-      </w:r>
-      <w:bookmarkEnd w:id="42"/>
-    </w:p>
-    <w:p>
-      <w:pPr>
+      </w:pPr>
+      <w:r>
         <w:rPr>
           <w:b/>
           <w:bCs/>
         </w:rPr>
-      </w:pPr>
-      <w:r>
+        <w:t>Método eliminarRelacionUsuarioVideojuego()</w:t>
+      </w:r>
+    </w:p>
+    <w:p>
+      <w:r>
+        <w:t>-Eliminar la relación entre el usuario y el juego (eliminarlo de la biblioteca)</w:t>
+      </w:r>
+    </w:p>
+    <w:p>
+      <w:pPr>
         <w:rPr>
           <w:b/>
           <w:bCs/>
         </w:rPr>
-        <w:t>Método</w:t>
-      </w:r>
-      <w:r>
-        <w:t xml:space="preserve"> </w:t>
-      </w:r>
-      <w:proofErr w:type="spellStart"/>
-      <w:proofErr w:type="gramStart"/>
+      </w:pPr>
       <w:r>
         <w:rPr>
           <w:b/>
           <w:bCs/>
         </w:rPr>
-        <w:t>obtenerVideojuegosPorUsuario</w:t>
-      </w:r>
-      <w:proofErr w:type="spellEnd"/>
-      <w:r>
+        <w:t>Método obtenerVideojuegosEnWishlist()</w:t>
+      </w:r>
+    </w:p>
+    <w:p>
+      <w:r>
+        <w:t>-Devolver una lista con todos los videojuegos en la wishlist del usuario</w:t>
+      </w:r>
+    </w:p>
+    <w:p>
+      <w:pPr>
+        <w:pStyle w:val="Ttulo2"/>
+        <w:rPr>
+          <w:sz w:val="28"/>
+          <w:szCs w:val="28"/>
+        </w:rPr>
+      </w:pPr>
+      <w:bookmarkStart w:id="43" w:name="_Toc199471849"/>
+      <w:r>
+        <w:rPr>
+          <w:sz w:val="28"/>
+          <w:szCs w:val="28"/>
+        </w:rPr>
+        <w:t>Pruebas para guardar la compañía</w:t>
+      </w:r>
+      <w:r>
+        <w:rPr>
+          <w:sz w:val="28"/>
+          <w:szCs w:val="28"/>
+        </w:rPr>
+        <w:t xml:space="preserve"> (clase CompaniaServicio)</w:t>
+      </w:r>
+      <w:r>
+        <w:rPr>
+          <w:sz w:val="28"/>
+          <w:szCs w:val="28"/>
+        </w:rPr>
+        <w:t>:</w:t>
+      </w:r>
+      <w:bookmarkEnd w:id="43"/>
+    </w:p>
+    <w:p>
+      <w:pPr>
         <w:rPr>
           <w:b/>
           <w:bCs/>
         </w:rPr>
-        <w:t>(</w:t>
-      </w:r>
-      <w:proofErr w:type="gramEnd"/>
+      </w:pPr>
       <w:r>
         <w:rPr>
           <w:b/>
           <w:bCs/>
         </w:rPr>
-        <w:t>)</w:t>
-      </w:r>
-    </w:p>
-    <w:p>
-      <w:r>
-        <w:t>-Devolver todos los juegos de un usuario</w:t>
-      </w:r>
+        <w:t>Método guardarSiNoExiste()</w:t>
+      </w:r>
+    </w:p>
+    <w:p>
+      <w:r>
+        <w:t>-Comprobar que guarde la compañía en caso de no existir en la tabla.</w:t>
+      </w:r>
+    </w:p>
+    <w:p>
+      <w:r>
+        <w:t>-Si ya existe, devuelve la misma en lugar de guardarla</w:t>
+      </w:r>
+    </w:p>
+    <w:p>
+      <w:r>
+        <w:t>-No guarda una compañía si no obtiene el nombre</w:t>
+      </w:r>
+    </w:p>
+    <w:p>
+      <w:pPr>
+        <w:pStyle w:val="Ttulo2"/>
+        <w:rPr>
+          <w:sz w:val="28"/>
+          <w:szCs w:val="28"/>
+        </w:rPr>
+      </w:pPr>
+      <w:bookmarkStart w:id="44" w:name="_Toc199471850"/>
+      <w:r>
+        <w:rPr>
+          <w:sz w:val="28"/>
+          <w:szCs w:val="28"/>
+        </w:rPr>
+        <w:t>Pruebas para guardar una ubicación</w:t>
+      </w:r>
+      <w:r>
+        <w:rPr>
+          <w:sz w:val="28"/>
+          <w:szCs w:val="28"/>
+        </w:rPr>
+        <w:t xml:space="preserve"> (clase UbicacionServicio)</w:t>
+      </w:r>
+      <w:r>
+        <w:rPr>
+          <w:sz w:val="28"/>
+          <w:szCs w:val="28"/>
+        </w:rPr>
+        <w:t>:</w:t>
+      </w:r>
+      <w:bookmarkEnd w:id="44"/>
     </w:p>
     <w:p>
       <w:pPr>
@@ -6199,82 +5973,165 @@
           <w:b/>
           <w:bCs/>
         </w:rPr>
-        <w:t xml:space="preserve">Método </w:t>
-      </w:r>
-      <w:proofErr w:type="spellStart"/>
-      <w:proofErr w:type="gramStart"/>
-      <w:r>
+        <w:t>Método guardarSiNoExiste()</w:t>
+      </w:r>
+    </w:p>
+    <w:p>
+      <w:r>
+        <w:t>-Si no existe, la guarda, si existe, devuelve la que ya existe.</w:t>
+      </w:r>
+    </w:p>
+    <w:p>
+      <w:pPr>
+        <w:pStyle w:val="Ttulo2"/>
+        <w:rPr>
+          <w:sz w:val="28"/>
+          <w:szCs w:val="28"/>
+        </w:rPr>
+      </w:pPr>
+      <w:bookmarkStart w:id="45" w:name="_Toc199471851"/>
+      <w:r>
+        <w:rPr>
+          <w:sz w:val="28"/>
+          <w:szCs w:val="28"/>
+        </w:rPr>
+        <w:t>Pruebas de los filtros</w:t>
+      </w:r>
+      <w:r>
+        <w:rPr>
+          <w:sz w:val="28"/>
+          <w:szCs w:val="28"/>
+        </w:rPr>
+        <w:t xml:space="preserve"> para los juegos en la bbdd (clase FiltrarVideojuego)</w:t>
+      </w:r>
+      <w:r>
+        <w:rPr>
+          <w:sz w:val="28"/>
+          <w:szCs w:val="28"/>
+        </w:rPr>
+        <w:t>:</w:t>
+      </w:r>
+      <w:bookmarkEnd w:id="45"/>
+    </w:p>
+    <w:p>
+      <w:pPr>
         <w:rPr>
           <w:b/>
           <w:bCs/>
         </w:rPr>
-        <w:t>tieneVideojuego</w:t>
-      </w:r>
-      <w:proofErr w:type="spellEnd"/>
+      </w:pPr>
       <w:r>
         <w:rPr>
           <w:b/>
           <w:bCs/>
         </w:rPr>
-        <w:t>(</w:t>
-      </w:r>
-      <w:proofErr w:type="gramEnd"/>
-      <w:r>
+        <w:t>Método filtrarYOrdenar()</w:t>
+      </w:r>
+    </w:p>
+    <w:p>
+      <w:r>
+        <w:t>-Comprobar que los filtros funcionan (por el nombre, por la consola, por el género…)</w:t>
+      </w:r>
+    </w:p>
+    <w:p>
+      <w:r>
+        <w:t>-Comprobar que la ordenación por nombre (A-Z, Z-A) y por fecha (más reciente, más antiguo) funciona</w:t>
+      </w:r>
+    </w:p>
+    <w:p>
+      <w:pPr>
+        <w:pStyle w:val="Ttulo2"/>
+        <w:rPr>
+          <w:sz w:val="28"/>
+          <w:szCs w:val="28"/>
+        </w:rPr>
+      </w:pPr>
+      <w:bookmarkStart w:id="46" w:name="_Toc199471852"/>
+      <w:r>
+        <w:rPr>
+          <w:sz w:val="28"/>
+          <w:szCs w:val="28"/>
+        </w:rPr>
+        <w:t>Pruebas sobre la paginación</w:t>
+      </w:r>
+      <w:r>
+        <w:rPr>
+          <w:sz w:val="28"/>
+          <w:szCs w:val="28"/>
+        </w:rPr>
+        <w:t xml:space="preserve"> (clase Paginador)</w:t>
+      </w:r>
+      <w:r>
+        <w:rPr>
+          <w:sz w:val="28"/>
+          <w:szCs w:val="28"/>
+        </w:rPr>
+        <w:t>:</w:t>
+      </w:r>
+      <w:bookmarkEnd w:id="46"/>
+    </w:p>
+    <w:p>
+      <w:pPr>
         <w:rPr>
           <w:b/>
           <w:bCs/>
         </w:rPr>
-        <w:t>)</w:t>
-      </w:r>
-    </w:p>
-    <w:p>
-      <w:r>
-        <w:t>-Comprobar si el usuario tiene un juego específico</w:t>
-      </w:r>
-    </w:p>
-    <w:p>
-      <w:pPr>
+      </w:pPr>
+      <w:r>
         <w:rPr>
           <w:b/>
           <w:bCs/>
         </w:rPr>
-      </w:pPr>
-      <w:r>
+        <w:t>Método getPaginaActual()</w:t>
+      </w:r>
+    </w:p>
+    <w:p>
+      <w:r>
+        <w:t>-</w:t>
+      </w:r>
+      <w:r>
+        <w:t>Comprobar que controla la página actual correctamente.</w:t>
+      </w:r>
+    </w:p>
+    <w:p>
+      <w:pPr>
         <w:rPr>
           <w:b/>
           <w:bCs/>
         </w:rPr>
-        <w:t xml:space="preserve">Método </w:t>
-      </w:r>
-      <w:proofErr w:type="spellStart"/>
-      <w:proofErr w:type="gramStart"/>
+      </w:pPr>
       <w:r>
         <w:rPr>
           <w:b/>
           <w:bCs/>
         </w:rPr>
-        <w:t>agregarVideojuegoAUsuario</w:t>
-      </w:r>
-      <w:proofErr w:type="spellEnd"/>
-      <w:r>
+        <w:t>Método irSiguiente()</w:t>
+      </w:r>
+    </w:p>
+    <w:p>
+      <w:r>
+        <w:t>-Comprobar que avanza de página correctamente</w:t>
+      </w:r>
+    </w:p>
+    <w:p>
+      <w:pPr>
         <w:rPr>
           <w:b/>
           <w:bCs/>
         </w:rPr>
-        <w:t>(</w:t>
-      </w:r>
-      <w:proofErr w:type="gramEnd"/>
+      </w:pPr>
       <w:r>
         <w:rPr>
           <w:b/>
           <w:bCs/>
         </w:rPr>
-        <w:t>)</w:t>
-      </w:r>
-    </w:p>
-    <w:p>
-      <w:r>
-        <w:t>-Agregar un videojuego a la lista del usuario</w:t>
+        <w:lastRenderedPageBreak/>
+        <w:t>Método irAnterior()</w:t>
+      </w:r>
+    </w:p>
+    <w:p>
+      <w:r>
+        <w:t>-Comprobar que retrocede a una página anterior correctamente</w:t>
       </w:r>
     </w:p>
     <w:p>
@@ -6289,491 +6146,7 @@
           <w:b/>
           <w:bCs/>
         </w:rPr>
-        <w:t xml:space="preserve">Método </w:t>
-      </w:r>
-      <w:proofErr w:type="spellStart"/>
-      <w:proofErr w:type="gramStart"/>
-      <w:r>
-        <w:rPr>
-          <w:b/>
-          <w:bCs/>
-        </w:rPr>
-        <w:t>eliminarRelacionUsuarioVideojuego</w:t>
-      </w:r>
-      <w:proofErr w:type="spellEnd"/>
-      <w:r>
-        <w:rPr>
-          <w:b/>
-          <w:bCs/>
-        </w:rPr>
-        <w:t>(</w:t>
-      </w:r>
-      <w:proofErr w:type="gramEnd"/>
-      <w:r>
-        <w:rPr>
-          <w:b/>
-          <w:bCs/>
-        </w:rPr>
-        <w:t>)</w:t>
-      </w:r>
-    </w:p>
-    <w:p>
-      <w:r>
-        <w:t>-Eliminar la relación entre el usuario y el juego (eliminarlo de la biblioteca)</w:t>
-      </w:r>
-    </w:p>
-    <w:p>
-      <w:pPr>
-        <w:rPr>
-          <w:b/>
-          <w:bCs/>
-        </w:rPr>
-      </w:pPr>
-      <w:r>
-        <w:rPr>
-          <w:b/>
-          <w:bCs/>
-        </w:rPr>
-        <w:t xml:space="preserve">Método </w:t>
-      </w:r>
-      <w:proofErr w:type="spellStart"/>
-      <w:proofErr w:type="gramStart"/>
-      <w:r>
-        <w:rPr>
-          <w:b/>
-          <w:bCs/>
-        </w:rPr>
-        <w:t>obtenerVideojuegosEnWishlist</w:t>
-      </w:r>
-      <w:proofErr w:type="spellEnd"/>
-      <w:r>
-        <w:rPr>
-          <w:b/>
-          <w:bCs/>
-        </w:rPr>
-        <w:t>(</w:t>
-      </w:r>
-      <w:proofErr w:type="gramEnd"/>
-      <w:r>
-        <w:rPr>
-          <w:b/>
-          <w:bCs/>
-        </w:rPr>
-        <w:t>)</w:t>
-      </w:r>
-    </w:p>
-    <w:p>
-      <w:r>
-        <w:t xml:space="preserve">-Devolver una lista con todos los videojuegos en la </w:t>
-      </w:r>
-      <w:proofErr w:type="spellStart"/>
-      <w:r>
-        <w:t>wishlist</w:t>
-      </w:r>
-      <w:proofErr w:type="spellEnd"/>
-      <w:r>
-        <w:t xml:space="preserve"> del usuario</w:t>
-      </w:r>
-    </w:p>
-    <w:p>
-      <w:pPr>
-        <w:pStyle w:val="Ttulo2"/>
-        <w:rPr>
-          <w:sz w:val="28"/>
-          <w:szCs w:val="28"/>
-        </w:rPr>
-      </w:pPr>
-      <w:bookmarkStart w:id="43" w:name="_Toc199471849"/>
-      <w:r>
-        <w:rPr>
-          <w:sz w:val="28"/>
-          <w:szCs w:val="28"/>
-        </w:rPr>
-        <w:t>Pruebas para guardar la compañía:</w:t>
-      </w:r>
-      <w:bookmarkEnd w:id="43"/>
-    </w:p>
-    <w:p>
-      <w:pPr>
-        <w:rPr>
-          <w:b/>
-          <w:bCs/>
-        </w:rPr>
-      </w:pPr>
-      <w:r>
-        <w:rPr>
-          <w:b/>
-          <w:bCs/>
-        </w:rPr>
-        <w:t xml:space="preserve">Método </w:t>
-      </w:r>
-      <w:proofErr w:type="spellStart"/>
-      <w:proofErr w:type="gramStart"/>
-      <w:r>
-        <w:rPr>
-          <w:b/>
-          <w:bCs/>
-        </w:rPr>
-        <w:t>guardarSiNoExiste</w:t>
-      </w:r>
-      <w:proofErr w:type="spellEnd"/>
-      <w:r>
-        <w:rPr>
-          <w:b/>
-          <w:bCs/>
-        </w:rPr>
-        <w:t>(</w:t>
-      </w:r>
-      <w:proofErr w:type="gramEnd"/>
-      <w:r>
-        <w:rPr>
-          <w:b/>
-          <w:bCs/>
-        </w:rPr>
-        <w:t>)</w:t>
-      </w:r>
-    </w:p>
-    <w:p>
-      <w:r>
-        <w:t>-Comprobar que guarde la compañía en caso de no existir en la tabla.</w:t>
-      </w:r>
-    </w:p>
-    <w:p>
-      <w:r>
-        <w:t>-Si ya existe, devuelve la misma en lugar de guardarla</w:t>
-      </w:r>
-    </w:p>
-    <w:p>
-      <w:r>
-        <w:t>-No guarda una compañía si no obtiene el nombre</w:t>
-      </w:r>
-    </w:p>
-    <w:p>
-      <w:pPr>
-        <w:pStyle w:val="Ttulo2"/>
-        <w:rPr>
-          <w:sz w:val="28"/>
-          <w:szCs w:val="28"/>
-        </w:rPr>
-      </w:pPr>
-      <w:bookmarkStart w:id="44" w:name="_Toc199471850"/>
-      <w:r>
-        <w:rPr>
-          <w:sz w:val="28"/>
-          <w:szCs w:val="28"/>
-        </w:rPr>
-        <w:t>Pruebas para guardar una ubicación:</w:t>
-      </w:r>
-      <w:bookmarkEnd w:id="44"/>
-    </w:p>
-    <w:p>
-      <w:pPr>
-        <w:rPr>
-          <w:b/>
-          <w:bCs/>
-        </w:rPr>
-      </w:pPr>
-      <w:r>
-        <w:rPr>
-          <w:b/>
-          <w:bCs/>
-        </w:rPr>
-        <w:t xml:space="preserve">Método </w:t>
-      </w:r>
-      <w:proofErr w:type="spellStart"/>
-      <w:proofErr w:type="gramStart"/>
-      <w:r>
-        <w:rPr>
-          <w:b/>
-          <w:bCs/>
-        </w:rPr>
-        <w:t>guardarSiNoExiste</w:t>
-      </w:r>
-      <w:proofErr w:type="spellEnd"/>
-      <w:r>
-        <w:rPr>
-          <w:b/>
-          <w:bCs/>
-        </w:rPr>
-        <w:t>(</w:t>
-      </w:r>
-      <w:proofErr w:type="gramEnd"/>
-      <w:r>
-        <w:rPr>
-          <w:b/>
-          <w:bCs/>
-        </w:rPr>
-        <w:t>)</w:t>
-      </w:r>
-    </w:p>
-    <w:p>
-      <w:r>
-        <w:t>-Si no existe, la guarda, si existe, devuelve la que ya existe.</w:t>
-      </w:r>
-    </w:p>
-    <w:p>
-      <w:pPr>
-        <w:pStyle w:val="Ttulo2"/>
-        <w:rPr>
-          <w:sz w:val="28"/>
-          <w:szCs w:val="28"/>
-        </w:rPr>
-      </w:pPr>
-      <w:bookmarkStart w:id="45" w:name="_Toc199471851"/>
-      <w:r>
-        <w:rPr>
-          <w:sz w:val="28"/>
-          <w:szCs w:val="28"/>
-        </w:rPr>
-        <w:t>Pruebas de los filtros:</w:t>
-      </w:r>
-      <w:bookmarkEnd w:id="45"/>
-    </w:p>
-    <w:p>
-      <w:pPr>
-        <w:rPr>
-          <w:b/>
-          <w:bCs/>
-        </w:rPr>
-      </w:pPr>
-      <w:r>
-        <w:rPr>
-          <w:b/>
-          <w:bCs/>
-        </w:rPr>
-        <w:t xml:space="preserve">Método </w:t>
-      </w:r>
-      <w:proofErr w:type="spellStart"/>
-      <w:proofErr w:type="gramStart"/>
-      <w:r>
-        <w:rPr>
-          <w:b/>
-          <w:bCs/>
-        </w:rPr>
-        <w:t>filtrarYOrdenar</w:t>
-      </w:r>
-      <w:proofErr w:type="spellEnd"/>
-      <w:r>
-        <w:rPr>
-          <w:b/>
-          <w:bCs/>
-        </w:rPr>
-        <w:t>(</w:t>
-      </w:r>
-      <w:proofErr w:type="gramEnd"/>
-      <w:r>
-        <w:rPr>
-          <w:b/>
-          <w:bCs/>
-        </w:rPr>
-        <w:t>)</w:t>
-      </w:r>
-    </w:p>
-    <w:p>
-      <w:r>
-        <w:t>-Comprobar que los filtros funcionan (por el nombre, por la consola, por el género…)</w:t>
-      </w:r>
-    </w:p>
-    <w:p>
-      <w:r>
-        <w:t>-Comprobar que la ordenación por nombre (A-Z, Z-A) y por fecha (más reciente, más antiguo) funciona</w:t>
-      </w:r>
-    </w:p>
-    <w:p>
-      <w:pPr>
-        <w:pStyle w:val="Ttulo2"/>
-        <w:rPr>
-          <w:sz w:val="28"/>
-          <w:szCs w:val="28"/>
-        </w:rPr>
-      </w:pPr>
-      <w:bookmarkStart w:id="46" w:name="_Toc199471852"/>
-      <w:r>
-        <w:rPr>
-          <w:sz w:val="28"/>
-          <w:szCs w:val="28"/>
-        </w:rPr>
-        <w:t>Pruebas sobre la paginación:</w:t>
-      </w:r>
-      <w:bookmarkEnd w:id="46"/>
-    </w:p>
-    <w:p>
-      <w:pPr>
-        <w:rPr>
-          <w:b/>
-          <w:bCs/>
-        </w:rPr>
-      </w:pPr>
-      <w:r>
-        <w:rPr>
-          <w:b/>
-          <w:bCs/>
-        </w:rPr>
-        <w:t xml:space="preserve">Método </w:t>
-      </w:r>
-      <w:proofErr w:type="spellStart"/>
-      <w:proofErr w:type="gramStart"/>
-      <w:r>
-        <w:rPr>
-          <w:b/>
-          <w:bCs/>
-        </w:rPr>
-        <w:t>getPaginaActual</w:t>
-      </w:r>
-      <w:proofErr w:type="spellEnd"/>
-      <w:r>
-        <w:rPr>
-          <w:b/>
-          <w:bCs/>
-        </w:rPr>
-        <w:t>(</w:t>
-      </w:r>
-      <w:proofErr w:type="gramEnd"/>
-      <w:r>
-        <w:rPr>
-          <w:b/>
-          <w:bCs/>
-        </w:rPr>
-        <w:t>)</w:t>
-      </w:r>
-    </w:p>
-    <w:p>
-      <w:r>
-        <w:t>-</w:t>
-      </w:r>
-      <w:r>
-        <w:t>Comprobar que controla la página actual correctamente.</w:t>
-      </w:r>
-    </w:p>
-    <w:p>
-      <w:pPr>
-        <w:rPr>
-          <w:b/>
-          <w:bCs/>
-        </w:rPr>
-      </w:pPr>
-      <w:r>
-        <w:rPr>
-          <w:b/>
-          <w:bCs/>
-        </w:rPr>
-        <w:t xml:space="preserve">Método </w:t>
-      </w:r>
-      <w:proofErr w:type="spellStart"/>
-      <w:proofErr w:type="gramStart"/>
-      <w:r>
-        <w:rPr>
-          <w:b/>
-          <w:bCs/>
-        </w:rPr>
-        <w:t>irSiguiente</w:t>
-      </w:r>
-      <w:proofErr w:type="spellEnd"/>
-      <w:r>
-        <w:rPr>
-          <w:b/>
-          <w:bCs/>
-        </w:rPr>
-        <w:t>(</w:t>
-      </w:r>
-      <w:proofErr w:type="gramEnd"/>
-      <w:r>
-        <w:rPr>
-          <w:b/>
-          <w:bCs/>
-        </w:rPr>
-        <w:t>)</w:t>
-      </w:r>
-    </w:p>
-    <w:p>
-      <w:r>
-        <w:t>-Comprobar que avanza de página correctamente</w:t>
-      </w:r>
-    </w:p>
-    <w:p>
-      <w:pPr>
-        <w:rPr>
-          <w:b/>
-          <w:bCs/>
-        </w:rPr>
-      </w:pPr>
-      <w:r>
-        <w:rPr>
-          <w:b/>
-          <w:bCs/>
-        </w:rPr>
-        <w:lastRenderedPageBreak/>
-        <w:t xml:space="preserve">Método </w:t>
-      </w:r>
-      <w:proofErr w:type="spellStart"/>
-      <w:proofErr w:type="gramStart"/>
-      <w:r>
-        <w:rPr>
-          <w:b/>
-          <w:bCs/>
-        </w:rPr>
-        <w:t>irAnterior</w:t>
-      </w:r>
-      <w:proofErr w:type="spellEnd"/>
-      <w:r>
-        <w:rPr>
-          <w:b/>
-          <w:bCs/>
-        </w:rPr>
-        <w:t>(</w:t>
-      </w:r>
-      <w:proofErr w:type="gramEnd"/>
-      <w:r>
-        <w:rPr>
-          <w:b/>
-          <w:bCs/>
-        </w:rPr>
-        <w:t>)</w:t>
-      </w:r>
-    </w:p>
-    <w:p>
-      <w:r>
-        <w:t>-Comprobar que retrocede a una página anterior correctamente</w:t>
-      </w:r>
-    </w:p>
-    <w:p>
-      <w:pPr>
-        <w:rPr>
-          <w:b/>
-          <w:bCs/>
-        </w:rPr>
-      </w:pPr>
-      <w:r>
-        <w:rPr>
-          <w:b/>
-          <w:bCs/>
-        </w:rPr>
-        <w:t xml:space="preserve">Método </w:t>
-      </w:r>
-      <w:proofErr w:type="spellStart"/>
-      <w:proofErr w:type="gramStart"/>
-      <w:r>
-        <w:rPr>
-          <w:b/>
-          <w:bCs/>
-        </w:rPr>
-        <w:t>estaVacio</w:t>
-      </w:r>
-      <w:proofErr w:type="spellEnd"/>
-      <w:r>
-        <w:rPr>
-          <w:b/>
-          <w:bCs/>
-        </w:rPr>
-        <w:t>(</w:t>
-      </w:r>
-      <w:proofErr w:type="gramEnd"/>
-      <w:r>
-        <w:rPr>
-          <w:b/>
-          <w:bCs/>
-        </w:rPr>
-        <w:t>)</w:t>
+        <w:t>Método estaVacio()</w:t>
       </w:r>
     </w:p>
     <w:p>
@@ -6867,13 +6240,8 @@
         <w:jc w:val="both"/>
       </w:pPr>
       <w:r>
-        <w:t xml:space="preserve">IDE: Visual Studio </w:t>
-      </w:r>
-      <w:proofErr w:type="spellStart"/>
-      <w:r>
-        <w:t>Code</w:t>
-      </w:r>
-      <w:proofErr w:type="spellEnd"/>
+        <w:t>IDE: Visual Studio Code</w:t>
+      </w:r>
     </w:p>
     <w:p>
       <w:pPr>
@@ -6888,84 +6256,23 @@
         <w:jc w:val="both"/>
       </w:pPr>
       <w:r>
-        <w:t xml:space="preserve">Sistema Gestor de Base de Datos: </w:t>
-      </w:r>
-      <w:proofErr w:type="spellStart"/>
-      <w:r>
-        <w:t>Neon</w:t>
-      </w:r>
-      <w:proofErr w:type="spellEnd"/>
-      <w:r>
-        <w:t xml:space="preserve"> (PostgreSQL)</w:t>
-      </w:r>
-    </w:p>
-    <w:p>
-      <w:pPr>
-        <w:jc w:val="both"/>
-      </w:pPr>
-      <w:r>
-        <w:t xml:space="preserve">Dependencias usadas: </w:t>
-      </w:r>
-      <w:proofErr w:type="spellStart"/>
-      <w:r>
-        <w:t>SpringBoot</w:t>
-      </w:r>
-      <w:proofErr w:type="spellEnd"/>
-      <w:r>
-        <w:t xml:space="preserve">, Lombok, </w:t>
-      </w:r>
-      <w:proofErr w:type="spellStart"/>
-      <w:r>
-        <w:t>Hibernate</w:t>
-      </w:r>
-      <w:proofErr w:type="spellEnd"/>
-      <w:r>
-        <w:t xml:space="preserve"> JPA, </w:t>
-      </w:r>
-      <w:proofErr w:type="spellStart"/>
-      <w:r>
-        <w:t>PDModel</w:t>
-      </w:r>
-      <w:proofErr w:type="spellEnd"/>
-      <w:r>
-        <w:t xml:space="preserve">, Jackson, </w:t>
-      </w:r>
-      <w:proofErr w:type="spellStart"/>
-      <w:r>
-        <w:t>Jakarta</w:t>
-      </w:r>
-      <w:proofErr w:type="spellEnd"/>
-      <w:r>
-        <w:t xml:space="preserve"> </w:t>
-      </w:r>
-      <w:proofErr w:type="spellStart"/>
-      <w:r>
-        <w:t>Validation</w:t>
-      </w:r>
-      <w:proofErr w:type="spellEnd"/>
-      <w:r>
-        <w:t xml:space="preserve">, </w:t>
-      </w:r>
-      <w:proofErr w:type="spellStart"/>
-      <w:r>
-        <w:t>RetroFit</w:t>
-      </w:r>
-      <w:proofErr w:type="spellEnd"/>
-    </w:p>
-    <w:p>
-      <w:pPr>
-        <w:jc w:val="both"/>
-      </w:pPr>
-      <w:r>
-        <w:t xml:space="preserve">Control de </w:t>
-      </w:r>
-      <w:proofErr w:type="spellStart"/>
-      <w:r>
-        <w:t>versions</w:t>
-      </w:r>
-      <w:proofErr w:type="spellEnd"/>
-      <w:r>
-        <w:t>: GitHub</w:t>
+        <w:t>Sistema Gestor de Base de Datos: Neon (PostgreSQL)</w:t>
+      </w:r>
+    </w:p>
+    <w:p>
+      <w:pPr>
+        <w:jc w:val="both"/>
+      </w:pPr>
+      <w:r>
+        <w:t>Dependencias usadas: SpringBoot, Lombok, Hibernate JPA, PDModel, Jackson, Jakarta Validation, RetroFit</w:t>
+      </w:r>
+    </w:p>
+    <w:p>
+      <w:pPr>
+        <w:jc w:val="both"/>
+      </w:pPr>
+      <w:r>
+        <w:t>Control de versions: GitHub</w:t>
       </w:r>
     </w:p>
     <w:p>
@@ -7010,15 +6317,7 @@
         <w:t>.</w:t>
       </w:r>
       <w:r>
-        <w:t xml:space="preserve"> Cuando se desea añadir un videojuego, se realiza una consulta a </w:t>
-      </w:r>
-      <w:proofErr w:type="gramStart"/>
-      <w:r>
-        <w:t>una api</w:t>
-      </w:r>
-      <w:proofErr w:type="gramEnd"/>
-      <w:r>
-        <w:t xml:space="preserve"> con videojuegos</w:t>
+        <w:t xml:space="preserve"> Cuando se desea añadir un videojuego, se realiza una consulta a una api con videojuegos</w:t>
       </w:r>
       <w:r>
         <w:t xml:space="preserve"> (RAWG)</w:t>
@@ -7636,24 +6935,11 @@
       </w:r>
       <w:r>
         <w:br/>
-        <w:t xml:space="preserve">• Visual Studio </w:t>
-      </w:r>
-      <w:proofErr w:type="spellStart"/>
-      <w:r>
-        <w:t>Code</w:t>
-      </w:r>
-      <w:proofErr w:type="spellEnd"/>
+        <w:t>• Visual Studio Code</w:t>
+      </w:r>
       <w:r>
         <w:br/>
-        <w:t xml:space="preserve">• </w:t>
-      </w:r>
-      <w:proofErr w:type="spellStart"/>
-      <w:r>
-        <w:t>Neon</w:t>
-      </w:r>
-      <w:proofErr w:type="spellEnd"/>
-      <w:r>
-        <w:t xml:space="preserve"> DB</w:t>
+        <w:t>• Neon DB</w:t>
       </w:r>
       <w:r>
         <w:br/>
@@ -7668,21 +6954,8 @@
       </w:r>
       <w:r>
         <w:br/>
-        <w:t xml:space="preserve">• </w:t>
-      </w:r>
-      <w:proofErr w:type="spellStart"/>
-      <w:r>
-        <w:t>Scene</w:t>
-      </w:r>
-      <w:proofErr w:type="spellEnd"/>
-      <w:r>
-        <w:t xml:space="preserve"> </w:t>
-      </w:r>
-      <w:proofErr w:type="spellStart"/>
-      <w:r>
-        <w:t>Builder</w:t>
-      </w:r>
-      <w:proofErr w:type="spellEnd"/>
+        <w:t>• Scene Builder</w:t>
+      </w:r>
       <w:r>
         <w:br/>
         <w:t>• Conexión a Internet para uso completo</w:t>
@@ -7713,45 +6986,19 @@
         <w:jc w:val="both"/>
       </w:pPr>
       <w:r>
-        <w:t xml:space="preserve">• Integración con </w:t>
-      </w:r>
-      <w:proofErr w:type="spellStart"/>
-      <w:r>
-        <w:t>APIs</w:t>
-      </w:r>
-      <w:proofErr w:type="spellEnd"/>
-      <w:r>
-        <w:t xml:space="preserve"> para la búsqueda de videojuegos y agregarlos en la </w:t>
-      </w:r>
-      <w:proofErr w:type="spellStart"/>
-      <w:r>
-        <w:t>bbdd</w:t>
-      </w:r>
-      <w:proofErr w:type="spellEnd"/>
-      <w:r>
-        <w:t xml:space="preserve">, para no tener necesidad de crear una base de datos propia de donde añadir todos los videojuegos, si no ir rellenando nuestra base de datos extrayendo los datos </w:t>
-      </w:r>
-      <w:proofErr w:type="gramStart"/>
-      <w:r>
-        <w:t>de la api</w:t>
-      </w:r>
-      <w:proofErr w:type="gramEnd"/>
-      <w:r>
-        <w:t xml:space="preserve"> con los datos de los videojuegos.</w:t>
-      </w:r>
-    </w:p>
-    <w:p>
-      <w:pPr>
-        <w:jc w:val="both"/>
-      </w:pPr>
-      <w:r>
-        <w:t xml:space="preserve">• Enlace externo a las webs oficiales para comprar los videojuegos que el jugador ha añadido a su </w:t>
-      </w:r>
-      <w:proofErr w:type="spellStart"/>
-      <w:r>
-        <w:t>wishlist</w:t>
-      </w:r>
-      <w:proofErr w:type="spellEnd"/>
+        <w:t>• Integración con APIs</w:t>
+      </w:r>
+      <w:r>
+        <w:t xml:space="preserve"> para la búsqueda de videojuegos y agregarlos en la bbdd, para no tener necesidad de crear una base de datos propia de donde añadir todos los videojuegos, si no ir rellenando nuestra base de datos extrayendo los datos de la api con los datos de los videojuegos.</w:t>
+      </w:r>
+    </w:p>
+    <w:p>
+      <w:pPr>
+        <w:jc w:val="both"/>
+      </w:pPr>
+      <w:r>
+        <w:t>• Enlace externo a las webs oficiales para comprar los videojuegos que el jugador ha añadido a su wishlist</w:t>
+      </w:r>
     </w:p>
     <w:p>
       <w:pPr>
@@ -7780,15 +7027,7 @@
         <w:t xml:space="preserve"> y exportación</w:t>
       </w:r>
       <w:r>
-        <w:t xml:space="preserve"> de la biblioteca en formato </w:t>
-      </w:r>
-      <w:proofErr w:type="spellStart"/>
-      <w:r>
-        <w:t>pdf</w:t>
-      </w:r>
-      <w:proofErr w:type="spellEnd"/>
-      <w:r>
-        <w:t xml:space="preserve"> para poder mostrarla de manera sencilla.</w:t>
+        <w:t xml:space="preserve"> de la biblioteca en formato pdf para poder mostrarla de manera sencilla.</w:t>
       </w:r>
     </w:p>
     <w:p>
@@ -7797,15 +7036,7 @@
       </w:pPr>
       <w:r>
         <w:br/>
-        <w:t xml:space="preserve">• Uso de </w:t>
-      </w:r>
-      <w:proofErr w:type="spellStart"/>
-      <w:r>
-        <w:t>JavaFX</w:t>
-      </w:r>
-      <w:proofErr w:type="spellEnd"/>
-      <w:r>
-        <w:t xml:space="preserve"> </w:t>
+        <w:t xml:space="preserve">• Uso de JavaFX </w:t>
       </w:r>
       <w:r>
         <w:t>moderno para poder tener unas interfaces simples pero funcionales</w:t>
@@ -8101,13 +7332,8 @@
         <w:jc w:val="both"/>
       </w:pPr>
       <w:r>
-        <w:t xml:space="preserve">Este es el corazón de la aplicación, será el lugar principal de la misma, desde el cual podremos gestionar la biblioteca de videojuegos del usuario </w:t>
-      </w:r>
-      <w:proofErr w:type="spellStart"/>
-      <w:r>
-        <w:t>logueado</w:t>
-      </w:r>
-      <w:proofErr w:type="spellEnd"/>
+        <w:t>Este es el corazón de la aplicación, será el lugar principal de la misma, desde el cual podremos gestionar la biblioteca de videojuegos del usuario logueado</w:t>
+      </w:r>
       <w:r>
         <w:t>, y además será la pantalla principal de la aplicación, desde la cual podremos ir a las otras, o realizar diferentes acciones.</w:t>
       </w:r>
@@ -8170,31 +7396,7 @@
         <w:jc w:val="both"/>
       </w:pPr>
       <w:r>
-        <w:t xml:space="preserve">Aquí podemos ver el nombre del usuario </w:t>
-      </w:r>
-      <w:proofErr w:type="spellStart"/>
-      <w:r>
-        <w:t>logueado</w:t>
-      </w:r>
-      <w:proofErr w:type="spellEnd"/>
-      <w:r>
-        <w:t xml:space="preserve"> (en este caso David) y las diferentes cosas que podemos hacer desde aquí: Está Estadísticas, que nos llevará a la pantalla de las estadísticas </w:t>
-      </w:r>
-      <w:proofErr w:type="spellStart"/>
-      <w:r>
-        <w:t>de el</w:t>
-      </w:r>
-      <w:proofErr w:type="spellEnd"/>
-      <w:r>
-        <w:t xml:space="preserve"> usuario </w:t>
-      </w:r>
-      <w:proofErr w:type="spellStart"/>
-      <w:r>
-        <w:t>logueado</w:t>
-      </w:r>
-      <w:proofErr w:type="spellEnd"/>
-      <w:r>
-        <w:t>, cerrar sesión, que cerrará la sesión actual, llevando al usuario a la pantalla de log in para iniciar sesión de nuevo, y cambiar contraseña, para como dice su nombre, cambiar su contraseña (cambiar contraseña no es funcional)</w:t>
+        <w:t>Aquí podemos ver el nombre del usuario logueado (en este caso David) y las diferentes cosas que podemos hacer desde aquí: Está Estadísticas, que nos llevará a la pantalla de las estadísticas de el usuario logueado, cerrar sesión, que cerrará la sesión actual, llevando al usuario a la pantalla de log in para iniciar sesión de nuevo, y cambiar contraseña, para como dice su nombre, cambiar su contraseña (cambiar contraseña no es funcional)</w:t>
       </w:r>
     </w:p>
     <w:p>
@@ -8247,26 +7449,10 @@
         <w:jc w:val="both"/>
       </w:pPr>
       <w:r>
-        <w:t xml:space="preserve">Luego, al lado de esta opción, tenemos la de la </w:t>
-      </w:r>
-      <w:proofErr w:type="spellStart"/>
-      <w:r>
-        <w:t>wishlist</w:t>
-      </w:r>
-      <w:proofErr w:type="spellEnd"/>
-      <w:r>
-        <w:t>, desde donde podremos tanto ir a la misma como exportarla en formato PDF. No hay mucho más que comentar en este apartado</w:t>
-      </w:r>
-      <w:r>
-        <w:t xml:space="preserve">, lo vamos a comentar más en profundidad en el siguiente punto, ya que tanto el de </w:t>
-      </w:r>
-      <w:proofErr w:type="spellStart"/>
-      <w:r>
-        <w:t>wishlist</w:t>
-      </w:r>
-      <w:proofErr w:type="spellEnd"/>
-      <w:r>
-        <w:t xml:space="preserve"> como el de juego son iguales en cuanto a exportación.</w:t>
+        <w:t>Luego, al lado de esta opción, tenemos la de la wishlist, desde donde podremos tanto ir a la misma como exportarla en formato PDF. No hay mucho más que comentar en este apartado</w:t>
+      </w:r>
+      <w:r>
+        <w:t>, lo vamos a comentar más en profundidad en el siguiente punto, ya que tanto el de wishlist como el de juego son iguales en cuanto a exportación.</w:t>
       </w:r>
     </w:p>
     <w:p>
@@ -8281,15 +7467,7 @@
       </w:r>
       <w:r>
         <w:lastRenderedPageBreak/>
-        <w:t>guardar el documento .</w:t>
-      </w:r>
-      <w:proofErr w:type="spellStart"/>
-      <w:r>
-        <w:t>pdf</w:t>
-      </w:r>
-      <w:proofErr w:type="spellEnd"/>
-      <w:r>
-        <w:t xml:space="preserve"> con los datos de la biblioteca</w:t>
+        <w:t>guardar el documento .pdf con los datos de la biblioteca</w:t>
       </w:r>
       <w:r>
         <w:t>, además de darle un nombre al mismo. Cuando le pongas un nombre y selecciones una ubicación, el archivo se descargará en dicha ubicación, y debería quedar algo así:</w:t>
@@ -8358,15 +7536,7 @@
         <w:jc w:val="both"/>
       </w:pPr>
       <w:r>
-        <w:t xml:space="preserve">El formato sería: añadir al título el nombre del usuario </w:t>
-      </w:r>
-      <w:proofErr w:type="spellStart"/>
-      <w:r>
-        <w:t>logueado</w:t>
-      </w:r>
-      <w:proofErr w:type="spellEnd"/>
-      <w:r>
-        <w:t xml:space="preserve"> que está exportando su biblioteca, debajo de este, los diferentes juegos con su título, consola, géneros y empresa (desarrollador). Así para todos los juegos.</w:t>
+        <w:t>El formato sería: añadir al título el nombre del usuario logueado que está exportando su biblioteca, debajo de este, los diferentes juegos con su título, consola, géneros y empresa (desarrollador). Así para todos los juegos.</w:t>
       </w:r>
     </w:p>
     <w:p>
@@ -8434,15 +7604,7 @@
         <w:jc w:val="both"/>
       </w:pPr>
       <w:r>
-        <w:t xml:space="preserve">Lo primero que vemos son los filtros disponibles: Podemos ver que hay un desplegable con las consolas, donde al pulsarlo nos aparecerán todas las consolas que devuelve </w:t>
-      </w:r>
-      <w:proofErr w:type="gramStart"/>
-      <w:r>
-        <w:t>la api</w:t>
-      </w:r>
-      <w:proofErr w:type="gramEnd"/>
-      <w:r>
-        <w:t xml:space="preserve"> de RAWG, o lo que es lo mismo, las consolas de las que podremos añadir juegos en nuestra aplicación. La opción por defecto es todas, lo cual significa que no filtrará por consolas y mostrará todas.</w:t>
+        <w:t>Lo primero que vemos son los filtros disponibles: Podemos ver que hay un desplegable con las consolas, donde al pulsarlo nos aparecerán todas las consolas que devuelve la api de RAWG, o lo que es lo mismo, las consolas de las que podremos añadir juegos en nuestra aplicación. La opción por defecto es todas, lo cual significa que no filtrará por consolas y mostrará todas.</w:t>
       </w:r>
     </w:p>
     <w:p>
@@ -8458,15 +7620,7 @@
         <w:jc w:val="both"/>
       </w:pPr>
       <w:r>
-        <w:t xml:space="preserve">El último desplegable que tenemos será el de ordenar por, el cual ofrece ordenar de la a </w:t>
-      </w:r>
-      <w:proofErr w:type="spellStart"/>
-      <w:r>
-        <w:t>a</w:t>
-      </w:r>
-      <w:proofErr w:type="spellEnd"/>
-      <w:r>
-        <w:t xml:space="preserve"> la z, en inversa, por fecha más reciente, fecha más antigua o ninguno.</w:t>
+        <w:t>El último desplegable que tenemos será el de ordenar por, el cual ofrece ordenar de la a a la z, en inversa, por fecha más reciente, fecha más antigua o ninguno.</w:t>
       </w:r>
     </w:p>
     <w:p>
@@ -8475,55 +7629,23 @@
       </w:pPr>
       <w:r>
         <w:lastRenderedPageBreak/>
-        <w:t>Luego tenemos el campo de texto donde podemos introducir el nombre del juego. En el tema filtros, siempre priorizará el nombre, mostrando primero los juegos que coincidan exactamente con lo escrito, o los que más se parezcan, aunque ten en cuenta que si por ejemplo buscas “</w:t>
-      </w:r>
-      <w:proofErr w:type="spellStart"/>
-      <w:r>
-        <w:t>Pokemon</w:t>
-      </w:r>
-      <w:proofErr w:type="spellEnd"/>
-      <w:r>
-        <w:t xml:space="preserve">” y en consolas seleccionas “PlayStation5” o en género seleccionas “Juego de Mesa” no te saldrá, básicamente los filtros se compenetran y sincronizan entre </w:t>
-      </w:r>
-      <w:proofErr w:type="spellStart"/>
-      <w:r>
-        <w:t>si</w:t>
-      </w:r>
-      <w:proofErr w:type="spellEnd"/>
-      <w:r>
-        <w:t xml:space="preserve"> para no dar incongruencias a la hora del filtrado.</w:t>
-      </w:r>
-    </w:p>
-    <w:p>
-      <w:pPr>
-        <w:jc w:val="both"/>
-      </w:pPr>
-      <w:r>
-        <w:t xml:space="preserve">Una vez aplicados los filtros deseados, se pulsará aplicar filtros y se mostrarán únicamente los videojuegos que estén en la tabla del usuario </w:t>
-      </w:r>
-      <w:proofErr w:type="spellStart"/>
-      <w:r>
-        <w:t>logueado</w:t>
-      </w:r>
-      <w:proofErr w:type="spellEnd"/>
-      <w:r>
-        <w:t>, y que coincidan con los o el filtro seleccionado. Por defecto se cargará la biblioteca entera con una paginación que muestra 10 juegos por página.</w:t>
-      </w:r>
-    </w:p>
-    <w:p>
-      <w:pPr>
-        <w:jc w:val="both"/>
-      </w:pPr>
-      <w:r>
-        <w:t>En las fichas de los juegos, nos sale una “</w:t>
-      </w:r>
-      <w:proofErr w:type="spellStart"/>
-      <w:r>
-        <w:t>preview</w:t>
-      </w:r>
-      <w:proofErr w:type="spellEnd"/>
-      <w:r>
-        <w:t>” con algunos datos del juego, pero si pulsamos uno de los juegos, se nos abrirá en otra ventana una ficha de dicho juego con todos los datos (que tenemos guardados) de dicho juego:</w:t>
+        <w:t>Luego tenemos el campo de texto donde podemos introducir el nombre del juego. En el tema filtros, siempre priorizará el nombre, mostrando primero los juegos que coincidan exactamente con lo escrito, o los que más se parezcan, aunque ten en cuenta que si por ejemplo buscas “Pokemon” y en consolas seleccionas “PlayStation5” o en género seleccionas “Juego de Mesa” no te saldrá, básicamente los filtros se compenetran y sincronizan entre si para no dar incongruencias a la hora del filtrado.</w:t>
+      </w:r>
+    </w:p>
+    <w:p>
+      <w:pPr>
+        <w:jc w:val="both"/>
+      </w:pPr>
+      <w:r>
+        <w:t>Una vez aplicados los filtros deseados, se pulsará aplicar filtros y se mostrarán únicamente los videojuegos que estén en la tabla del usuario logueado, y que coincidan con los o el filtro seleccionado. Por defecto se cargará la biblioteca entera con una paginación que muestra 10 juegos por página.</w:t>
+      </w:r>
+    </w:p>
+    <w:p>
+      <w:pPr>
+        <w:jc w:val="both"/>
+      </w:pPr>
+      <w:r>
+        <w:t>En las fichas de los juegos, nos sale una “preview” con algunos datos del juego, pero si pulsamos uno de los juegos, se nos abrirá en otra ventana una ficha de dicho juego con todos los datos (que tenemos guardados) de dicho juego:</w:t>
       </w:r>
     </w:p>
     <w:p>
@@ -8591,15 +7713,7 @@
         <w:jc w:val="both"/>
       </w:pPr>
       <w:r>
-        <w:t xml:space="preserve">Por último, para ir a añadir un juego a la biblioteca, tenemos la opción de agregar nuevo juego, que nos abrirá la pantalla de búsqueda, desde la que realizaremos las consultas </w:t>
-      </w:r>
-      <w:proofErr w:type="gramStart"/>
-      <w:r>
-        <w:t>a la api</w:t>
-      </w:r>
-      <w:proofErr w:type="gramEnd"/>
-      <w:r>
-        <w:t xml:space="preserve"> utilizando filtros similares. Ese será el siguiente punto que trataremos:</w:t>
+        <w:t>Por último, para ir a añadir un juego a la biblioteca, tenemos la opción de agregar nuevo juego, que nos abrirá la pantalla de búsqueda, desde la que realizaremos las consultas a la api utilizando filtros similares. Ese será el siguiente punto que trataremos:</w:t>
       </w:r>
     </w:p>
     <w:p>
@@ -8689,77 +7803,24 @@
         <w:t xml:space="preserve">Lo primero que vemos son filtros similares a los de la biblioteca, podemos abrir desplegables para añadir y filtrar por una consola, por un género, ordenar esos resultados </w:t>
       </w:r>
       <w:r>
-        <w:t xml:space="preserve">por fecha de salida más reciente o más antigua, y luego el campo de texto para añadir el nombre. De nuevo, priorizará el nombre, mostrando los que más se asemejen a lo que escribimos (si escribimos algo), igual que con la biblioteca, solo que aquí en lugar de a la biblioteca del usuario </w:t>
-      </w:r>
-      <w:proofErr w:type="spellStart"/>
-      <w:r>
-        <w:t>logueado</w:t>
-      </w:r>
-      <w:proofErr w:type="spellEnd"/>
-      <w:r>
-        <w:t xml:space="preserve">, hacemos la consulta </w:t>
-      </w:r>
-      <w:proofErr w:type="gramStart"/>
-      <w:r>
-        <w:t>a la api</w:t>
-      </w:r>
-      <w:proofErr w:type="gramEnd"/>
-      <w:r>
-        <w:t xml:space="preserve"> RAWG. Cuando tengamos todos los filtros que queremos añadir, podemos darle a buscar.</w:t>
-      </w:r>
-    </w:p>
-    <w:p>
-      <w:pPr>
-        <w:jc w:val="both"/>
-      </w:pPr>
-      <w:r>
-        <w:t xml:space="preserve">Abajo nos salen los juegos que se han encontrado, en un formato similar a la biblioteca, pero sin la </w:t>
-      </w:r>
-      <w:proofErr w:type="spellStart"/>
-      <w:r>
-        <w:t>preview</w:t>
-      </w:r>
-      <w:proofErr w:type="spellEnd"/>
-      <w:r>
-        <w:t xml:space="preserve"> de los datos del juego, solo aparecerá la portada del juego junto al nombre del mismo, además de dos botones: Uno para añadir el juego a la biblioteca, y otro para añadirlo a la </w:t>
-      </w:r>
-      <w:proofErr w:type="spellStart"/>
-      <w:r>
-        <w:t>wishlist</w:t>
-      </w:r>
-      <w:proofErr w:type="spellEnd"/>
-      <w:r>
-        <w:t xml:space="preserve">, salvo que dicho juego ya esté en la biblioteca, en cuyo caso no saldrá ningún botón, y en caso de estar en la </w:t>
-      </w:r>
-      <w:proofErr w:type="spellStart"/>
-      <w:r>
-        <w:t>wishlist</w:t>
-      </w:r>
-      <w:proofErr w:type="spellEnd"/>
-      <w:r>
-        <w:t>, solo aparecerá el de añadirlo a la biblioteca (entendiendo que ya lo has comprado). Aquí vamos a pararnos porque tenemos que explicar cómo añadir un juego:</w:t>
-      </w:r>
-    </w:p>
-    <w:p>
-      <w:pPr>
-        <w:jc w:val="both"/>
-      </w:pPr>
-      <w:r>
-        <w:t xml:space="preserve">Siguiendo la búsqueda de la foto anterior, vamos a agregar el Crisis Core Final </w:t>
-      </w:r>
-      <w:proofErr w:type="spellStart"/>
-      <w:r>
-        <w:t>Fantasy</w:t>
-      </w:r>
-      <w:proofErr w:type="spellEnd"/>
-      <w:r>
-        <w:t xml:space="preserve"> VII </w:t>
-      </w:r>
-      <w:proofErr w:type="spellStart"/>
-      <w:r>
-        <w:t>Reunion</w:t>
-      </w:r>
-      <w:proofErr w:type="spellEnd"/>
+        <w:t>por fecha de salida más reciente o más antigua, y luego el campo de texto para añadir el nombre. De nuevo, priorizará el nombre, mostrando los que más se asemejen a lo que escribimos (si escribimos algo), igual que con la biblioteca, solo que aquí en lugar de a la biblioteca del usuario logueado, hacemos la consulta a la api RAWG. Cuando tengamos todos los filtros que queremos añadir, podemos darle a buscar.</w:t>
+      </w:r>
+    </w:p>
+    <w:p>
+      <w:pPr>
+        <w:jc w:val="both"/>
+      </w:pPr>
+      <w:r>
+        <w:t>Abajo nos salen los juegos que se han encontrado, en un formato similar a la biblioteca, pero sin la preview de los datos del juego, solo aparecerá la portada del juego junto al nombre del mismo, además de dos botones: Uno para añadir el juego a la biblioteca, y otro para añadirlo a la wishlist, salvo que dicho juego ya esté en la biblioteca, en cuyo caso no saldrá ningún botón, y en caso de estar en la wishlist, solo aparecerá el de añadirlo a la biblioteca (entendiendo que ya lo has comprado). Aquí vamos a pararnos porque tenemos que explicar cómo añadir un juego:</w:t>
+      </w:r>
+    </w:p>
+    <w:p>
+      <w:pPr>
+        <w:jc w:val="both"/>
+      </w:pPr>
+      <w:r>
+        <w:t>Siguiendo la búsqueda de la foto anterior, vamos a agregar el Crisis Core Final Fantasy VII Reunion</w:t>
+      </w:r>
     </w:p>
     <w:p>
       <w:pPr>
@@ -9112,23 +8173,7 @@
         <w:jc w:val="both"/>
       </w:pPr>
       <w:r>
-        <w:t xml:space="preserve">Para agregar a la </w:t>
-      </w:r>
-      <w:proofErr w:type="spellStart"/>
-      <w:r>
-        <w:t>wishlist</w:t>
-      </w:r>
-      <w:proofErr w:type="spellEnd"/>
-      <w:r>
-        <w:t xml:space="preserve"> es más sencillo, solamente debemos pulsar el botón, y ya se agregará, no nos pide ningún dato, puesto que es solo una </w:t>
-      </w:r>
-      <w:proofErr w:type="spellStart"/>
-      <w:r>
-        <w:t>wishlist</w:t>
-      </w:r>
-      <w:proofErr w:type="spellEnd"/>
-      <w:r>
-        <w:t>, saldrá un mensaje como este:</w:t>
+        <w:t>Para agregar a la wishlist es más sencillo, solamente debemos pulsar el botón, y ya se agregará, no nos pide ningún dato, puesto que es solo una wishlist, saldrá un mensaje como este:</w:t>
       </w:r>
     </w:p>
     <w:p>
@@ -9202,23 +8247,7 @@
         <w:jc w:val="both"/>
       </w:pPr>
       <w:r>
-        <w:t xml:space="preserve">Debemos comentar, que si un juego desde esta pantalla, que ya has agregado a la biblioteca, lo agregar también a la </w:t>
-      </w:r>
-      <w:proofErr w:type="spellStart"/>
-      <w:r>
-        <w:t>wishlist</w:t>
-      </w:r>
-      <w:proofErr w:type="spellEnd"/>
-      <w:r>
-        <w:t xml:space="preserve">, se borrará de la biblioteca, tendrás que ir a la </w:t>
-      </w:r>
-      <w:proofErr w:type="spellStart"/>
-      <w:r>
-        <w:t>wishlist</w:t>
-      </w:r>
-      <w:proofErr w:type="spellEnd"/>
-      <w:r>
-        <w:t xml:space="preserve"> a agregarlo a la biblioteca, o volver a realizar la búsqueda en el controlador. Normalmente harás lo primero por comodidad.</w:t>
+        <w:t>Debemos comentar, que si un juego desde esta pantalla, que ya has agregado a la biblioteca, lo agregar también a la wishlist, se borrará de la biblioteca, tendrás que ir a la wishlist a agregarlo a la biblioteca, o volver a realizar la búsqueda en el controlador. Normalmente harás lo primero por comodidad.</w:t>
       </w:r>
       <w:r>
         <w:t xml:space="preserve"> Para volver a la pantalla inicial, tienes que pulsar en el menú superior donde pone el nombre del usuario y te saldrá la opción.</w:t>
@@ -9229,15 +8258,7 @@
         <w:jc w:val="both"/>
       </w:pPr>
       <w:r>
-        <w:t xml:space="preserve">Hablando de la </w:t>
-      </w:r>
-      <w:proofErr w:type="spellStart"/>
-      <w:r>
-        <w:t>wishlist</w:t>
-      </w:r>
-      <w:proofErr w:type="spellEnd"/>
-      <w:r>
-        <w:t>, vamos ahora con dicha pantalla:</w:t>
+        <w:t>Hablando de la wishlist, vamos ahora con dicha pantalla:</w:t>
       </w:r>
     </w:p>
     <w:p>
@@ -9249,21 +8270,12 @@
         </w:rPr>
       </w:pPr>
       <w:bookmarkStart w:id="65" w:name="_Toc199471865"/>
-      <w:proofErr w:type="spellStart"/>
-      <w:r>
-        <w:rPr>
-          <w:sz w:val="28"/>
-          <w:szCs w:val="28"/>
-        </w:rPr>
-        <w:t>Wishlist</w:t>
-      </w:r>
-      <w:proofErr w:type="spellEnd"/>
-      <w:r>
-        <w:rPr>
-          <w:sz w:val="28"/>
-          <w:szCs w:val="28"/>
-        </w:rPr>
-        <w:t>:</w:t>
+      <w:r>
+        <w:rPr>
+          <w:sz w:val="28"/>
+          <w:szCs w:val="28"/>
+        </w:rPr>
+        <w:t>Wishlist:</w:t>
       </w:r>
       <w:bookmarkEnd w:id="65"/>
     </w:p>
@@ -9272,15 +8284,7 @@
         <w:jc w:val="both"/>
       </w:pPr>
       <w:r>
-        <w:t xml:space="preserve">Vamos ahora con la </w:t>
-      </w:r>
-      <w:proofErr w:type="spellStart"/>
-      <w:r>
-        <w:t>wishlist</w:t>
-      </w:r>
-      <w:proofErr w:type="spellEnd"/>
-      <w:r>
-        <w:t>:</w:t>
+        <w:t>Vamos ahora con la wishlist:</w:t>
       </w:r>
     </w:p>
     <w:p>
@@ -9341,34 +8345,13 @@
         <w:jc w:val="both"/>
       </w:pPr>
       <w:r>
-        <w:t xml:space="preserve">Es una pantalla mucho más minimalista que las </w:t>
-      </w:r>
-      <w:proofErr w:type="gramStart"/>
-      <w:r>
-        <w:t>anteriores</w:t>
-      </w:r>
-      <w:proofErr w:type="gramEnd"/>
+        <w:t>Es una pantalla mucho más minimalista que las anteriores</w:t>
+      </w:r>
       <w:r>
         <w:t xml:space="preserve"> aunque mantiene la estética de toda la aplicación</w:t>
       </w:r>
       <w:r>
-        <w:t xml:space="preserve">. No tenemos los filtros, pues no es necesario para la </w:t>
-      </w:r>
-      <w:proofErr w:type="spellStart"/>
-      <w:r>
-        <w:t>wishlist</w:t>
-      </w:r>
-      <w:proofErr w:type="spellEnd"/>
-      <w:r>
-        <w:t xml:space="preserve">. Vemos que lo que muestra de cada juego es una foto más las tiendas oficiales donde se pueden comprar (las que ofrece </w:t>
-      </w:r>
-      <w:proofErr w:type="gramStart"/>
-      <w:r>
-        <w:t>la api</w:t>
-      </w:r>
-      <w:proofErr w:type="gramEnd"/>
-      <w:r>
-        <w:t xml:space="preserve"> de RAWG</w:t>
+        <w:t>. No tenemos los filtros, pues no es necesario para la wishlist. Vemos que lo que muestra de cada juego es una foto más las tiendas oficiales donde se pueden comprar (las que ofrece la api de RAWG</w:t>
       </w:r>
       <w:r>
         <w:t xml:space="preserve"> al menos</w:t>
@@ -9482,31 +8465,15 @@
         <w:jc w:val="both"/>
       </w:pPr>
       <w:r>
-        <w:t xml:space="preserve">Antes de empezar, para aclarar, estas estadísticas SOLO mostrarán los juegos que estén en la biblioteca del usuario. No van a tener en cuenta los juegos que estén en la </w:t>
-      </w:r>
-      <w:proofErr w:type="spellStart"/>
-      <w:r>
-        <w:t>wishlist</w:t>
-      </w:r>
-      <w:proofErr w:type="spellEnd"/>
-      <w:r>
-        <w:t xml:space="preserve"> obviamente, pues no son juegos que el usuario tenga.</w:t>
-      </w:r>
-    </w:p>
-    <w:p>
-      <w:pPr>
-        <w:jc w:val="both"/>
-      </w:pPr>
-      <w:r>
-        <w:t xml:space="preserve">Podemos ver las estadísticas resumidas en la primera línea: El género favorito (o del que más juegos tenemos), lo mismo con la consola, además </w:t>
-      </w:r>
-      <w:proofErr w:type="spellStart"/>
-      <w:r>
-        <w:t>de el</w:t>
-      </w:r>
-      <w:proofErr w:type="spellEnd"/>
-      <w:r>
-        <w:t xml:space="preserve"> total de juegos digitales y físicos. Abajo tenemos las estadísticas de géneros y consolas más bonitas en un gráfico de tarta y otro de los juegos por consola en un gráfico de barras. Esto se hace sobre todo aparte de ofrecer algo más visual, porque puede haber muchos juegos de muchas consolas o muchos juegos de muchos géneros, a diferencia por ejemplo de los juegos físicos o digitales, donde solo hay dos opciones.</w:t>
+        <w:t>Antes de empezar, para aclarar, estas estadísticas SOLO mostrarán los juegos que estén en la biblioteca del usuario. No van a tener en cuenta los juegos que estén en la wishlist obviamente, pues no son juegos que el usuario tenga.</w:t>
+      </w:r>
+    </w:p>
+    <w:p>
+      <w:pPr>
+        <w:jc w:val="both"/>
+      </w:pPr>
+      <w:r>
+        <w:t>Podemos ver las estadísticas resumidas en la primera línea: El género favorito (o del que más juegos tenemos), lo mismo con la consola, además de el total de juegos digitales y físicos. Abajo tenemos las estadísticas de géneros y consolas más bonitas en un gráfico de tarta y otro de los juegos por consola en un gráfico de barras. Esto se hace sobre todo aparte de ofrecer algo más visual, porque puede haber muchos juegos de muchas consolas o muchos juegos de muchos géneros, a diferencia por ejemplo de los juegos físicos o digitales, donde solo hay dos opciones.</w:t>
       </w:r>
     </w:p>
     <w:p>
@@ -9543,87 +8510,7 @@
         <w:jc w:val="both"/>
       </w:pPr>
       <w:r>
-        <w:t xml:space="preserve">Ha sido un desarrollo bastante complicado comparado con los realizados en clases o exámenes. Es cuándo más he tenido que emplear de ayudas externas, </w:t>
-      </w:r>
-      <w:proofErr w:type="spellStart"/>
-      <w:r>
-        <w:t>ia’s</w:t>
-      </w:r>
-      <w:proofErr w:type="spellEnd"/>
-      <w:r>
-        <w:t xml:space="preserve"> vídeos de </w:t>
-      </w:r>
-      <w:proofErr w:type="spellStart"/>
-      <w:r>
-        <w:t>youtube</w:t>
-      </w:r>
-      <w:proofErr w:type="spellEnd"/>
-      <w:r>
-        <w:t xml:space="preserve">, preguntar a personas con conocimiento en el tema, pero creo que al final, sobre todo en la parte final, que era la que suponía iba a llevar más problemas (conectar con la api, recibir la respuesta, formatearla…) ha sido, dentro de sus complicaciones como todo, más sencillo de lo esperado, al menos si lo comparamos con la parte inicial, tanto la previa a la programación, como los diseños de las interfaces, los diferentes diagramas previos, y la creación del esqueleto del programa ya en código, no ha sido tan complicado. La mayor dificultad fue a la hora de mostrar usar </w:t>
-      </w:r>
-      <w:proofErr w:type="spellStart"/>
-      <w:r>
-        <w:t>javaFX</w:t>
-      </w:r>
-      <w:proofErr w:type="spellEnd"/>
-      <w:r>
-        <w:t xml:space="preserve"> para mostrar las interfaces junto a </w:t>
-      </w:r>
-      <w:proofErr w:type="spellStart"/>
-      <w:r>
-        <w:t>SpringBoot</w:t>
-      </w:r>
-      <w:proofErr w:type="spellEnd"/>
-      <w:r>
-        <w:t xml:space="preserve">, ya que había muchos errores tontos pero que te atascan durante horas (como un atributo del </w:t>
-      </w:r>
-      <w:proofErr w:type="spellStart"/>
-      <w:r>
-        <w:t>fxml</w:t>
-      </w:r>
-      <w:proofErr w:type="spellEnd"/>
-      <w:r>
-        <w:t xml:space="preserve"> que en el controlador tenía una anotación </w:t>
-      </w:r>
-      <w:proofErr w:type="spellStart"/>
-      <w:r>
-        <w:t>Transactional</w:t>
-      </w:r>
-      <w:proofErr w:type="spellEnd"/>
-      <w:r>
-        <w:t xml:space="preserve"> que evitaba que se ejecutase el programa). Luego hubo más problemas, como una necesidad de reestructuración del diseño a mitad del desarrollo, por la forma en la que devuelve </w:t>
-      </w:r>
-      <w:proofErr w:type="gramStart"/>
-      <w:r>
-        <w:t>la api</w:t>
-      </w:r>
-      <w:proofErr w:type="gramEnd"/>
-      <w:r>
-        <w:t xml:space="preserve"> de RAWG consolas y géneros, pero nada grave ni difícil, salvo lo engorroso de tener que realizar alter tables, cambiar la estructura de las entidades en código, y por suerte esto fue antes de codificar la parte de las consolas y géneros, así que código no fue necesario modificar. Luego algún problema con el responsive y el manejo de </w:t>
-      </w:r>
-      <w:proofErr w:type="spellStart"/>
-      <w:r>
-        <w:t>scene</w:t>
-      </w:r>
-      <w:proofErr w:type="spellEnd"/>
-      <w:r>
-        <w:t xml:space="preserve"> </w:t>
-      </w:r>
-      <w:proofErr w:type="spellStart"/>
-      <w:r>
-        <w:t>builder</w:t>
-      </w:r>
-      <w:proofErr w:type="spellEnd"/>
-      <w:r>
-        <w:t xml:space="preserve"> y java </w:t>
-      </w:r>
-      <w:proofErr w:type="spellStart"/>
-      <w:r>
-        <w:t>fx</w:t>
-      </w:r>
-      <w:proofErr w:type="spellEnd"/>
-      <w:r>
-        <w:t xml:space="preserve"> al inicio como ya comenté, más por falta de experiencia que otra cosa. Al final del día, pienso que mi aplicación actualmente, salvo uno o dos detalles que la diferencia del resto, los cuales ya explico en este document</w:t>
+        <w:t>Ha sido un desarrollo bastante complicado comparado con los realizados en clases o exámenes. Es cuándo más he tenido que emplear de ayudas externas, ia’s vídeos de youtube, preguntar a personas con conocimiento en el tema, pero creo que al final, sobre todo en la parte final, que era la que suponía iba a llevar más problemas (conectar con la api, recibir la respuesta, formatearla…) ha sido, dentro de sus complicaciones como todo, más sencillo de lo esperado, al menos si lo comparamos con la parte inicial, tanto la previa a la programación, como los diseños de las interfaces, los diferentes diagramas previos, y la creación del esqueleto del programa ya en código, no ha sido tan complicado. La mayor dificultad fue a la hora de mostrar usar javaFX para mostrar las interfaces junto a SpringBoot, ya que había muchos errores tontos pero que te atascan durante horas (como un atributo del fxml que en el controlador tenía una anotación Transactional que evitaba que se ejecutase el programa). Luego hubo más problemas, como una necesidad de reestructuración del diseño a mitad del desarrollo, por la forma en la que devuelve la api de RAWG consolas y géneros, pero nada grave ni difícil, salvo lo engorroso de tener que realizar alter tables, cambiar la estructura de las entidades en código, y por suerte esto fue antes de codificar la parte de las consolas y géneros, así que código no fue necesario modificar. Luego algún problema con el responsive y el manejo de scene builder y java fx al inicio como ya comenté, más por falta de experiencia que otra cosa. Al final del día, pienso que mi aplicación actualmente, salvo uno o dos detalles que la diferencia del resto, los cuales ya explico en este document</w:t>
       </w:r>
       <w:r>
         <w:t>o</w:t>
@@ -9667,40 +8554,16 @@
       </w:pPr>
       <w:r>
         <w:br/>
-        <w:t xml:space="preserve">• </w:t>
-      </w:r>
-      <w:proofErr w:type="spellStart"/>
-      <w:r>
-        <w:t>O</w:t>
-      </w:r>
-      <w:r>
-        <w:t>penAI</w:t>
-      </w:r>
-      <w:proofErr w:type="spellEnd"/>
-      <w:r>
-        <w:t>. (</w:t>
-      </w:r>
-      <w:r>
-        <w:t xml:space="preserve">Consultado múltiples veces entre </w:t>
-      </w:r>
-      <w:proofErr w:type="gramStart"/>
-      <w:r>
-        <w:t>Abril</w:t>
-      </w:r>
-      <w:proofErr w:type="gramEnd"/>
-      <w:r>
-        <w:t xml:space="preserve"> y Mayo de 2025.</w:t>
-      </w:r>
-      <w:r>
-        <w:t>). *</w:t>
-      </w:r>
-      <w:proofErr w:type="spellStart"/>
-      <w:r>
-        <w:t>ChatGPT</w:t>
-      </w:r>
-      <w:proofErr w:type="spellEnd"/>
-      <w:r>
-        <w:t xml:space="preserve">*. Para </w:t>
+        <w:t>• O</w:t>
+      </w:r>
+      <w:r>
+        <w:t>penAI. (</w:t>
+      </w:r>
+      <w:r>
+        <w:t>Consultado múltiples veces entre Abril y Mayo de 2025.</w:t>
+      </w:r>
+      <w:r>
+        <w:t xml:space="preserve">). *ChatGPT*. Para </w:t>
       </w:r>
       <w:r>
         <w:lastRenderedPageBreak/>
@@ -9714,15 +8577,7 @@
         <w:t>Gemini. (</w:t>
       </w:r>
       <w:r>
-        <w:t xml:space="preserve">Consultado múltiples veces entre </w:t>
-      </w:r>
-      <w:proofErr w:type="gramStart"/>
-      <w:r>
-        <w:t>Abril</w:t>
-      </w:r>
-      <w:proofErr w:type="gramEnd"/>
-      <w:r>
-        <w:t xml:space="preserve"> y Mayo de 2025</w:t>
+        <w:t>Consultado múltiples veces entre Abril y Mayo de 2025</w:t>
       </w:r>
       <w:r>
         <w:t>). *Gemini AI*. Para consultas de errores, usabilidad de interfaces y código básico Recuperado de https://gemini.google.com/</w:t>
@@ -9731,43 +8586,14 @@
         <w:br/>
         <w:t xml:space="preserve">• </w:t>
       </w:r>
-      <w:proofErr w:type="spellStart"/>
-      <w:r>
-        <w:t>Neon</w:t>
-      </w:r>
-      <w:proofErr w:type="spellEnd"/>
-      <w:r>
-        <w:t>. (</w:t>
-      </w:r>
-      <w:r>
-        <w:t xml:space="preserve">Consultado el 15 de </w:t>
-      </w:r>
-      <w:proofErr w:type="gramStart"/>
-      <w:r>
-        <w:t>Abril</w:t>
-      </w:r>
-      <w:proofErr w:type="gramEnd"/>
-      <w:r>
-        <w:t xml:space="preserve"> de 2025</w:t>
-      </w:r>
-      <w:r>
-        <w:t>). *</w:t>
-      </w:r>
-      <w:proofErr w:type="spellStart"/>
-      <w:r>
-        <w:t>Neon</w:t>
-      </w:r>
-      <w:proofErr w:type="spellEnd"/>
-      <w:r>
-        <w:t xml:space="preserve"> </w:t>
-      </w:r>
-      <w:proofErr w:type="spellStart"/>
-      <w:r>
-        <w:t>Docs</w:t>
-      </w:r>
-      <w:proofErr w:type="spellEnd"/>
-      <w:r>
-        <w:t xml:space="preserve">*. Para consultas de cómo conectar la app a su BBDD y realizar operaciones Recuperado de https://neon.tech/docs   </w:t>
+      <w:r>
+        <w:t>Neon. (</w:t>
+      </w:r>
+      <w:r>
+        <w:t>Consultado el 15 de Abril de 2025</w:t>
+      </w:r>
+      <w:r>
+        <w:t xml:space="preserve">). *Neon Docs*. Para consultas de cómo conectar la app a su BBDD y realizar operaciones Recuperado de https://neon.tech/docs   </w:t>
       </w:r>
       <w:r>
         <w:br/>
@@ -9777,26 +8603,10 @@
         <w:t>Oracle. (</w:t>
       </w:r>
       <w:r>
-        <w:t xml:space="preserve">Consultado el 15 de </w:t>
-      </w:r>
-      <w:proofErr w:type="gramStart"/>
-      <w:r>
-        <w:t>Abril</w:t>
-      </w:r>
-      <w:proofErr w:type="gramEnd"/>
-      <w:r>
-        <w:t xml:space="preserve"> de 2025</w:t>
-      </w:r>
-      <w:r>
-        <w:t xml:space="preserve">). *Java </w:t>
-      </w:r>
-      <w:proofErr w:type="spellStart"/>
-      <w:r>
-        <w:t>Documentation</w:t>
-      </w:r>
-      <w:proofErr w:type="spellEnd"/>
-      <w:r>
-        <w:t xml:space="preserve">*. Para dudas básicas de programación en java Recuperado de https://docs.oracle.com/en/java/  </w:t>
+        <w:t>Consultado el 15 de Abril de 2025</w:t>
+      </w:r>
+      <w:r>
+        <w:t xml:space="preserve">). *Java Documentation*. Para dudas básicas de programación en java Recuperado de https://docs.oracle.com/en/java/  </w:t>
       </w:r>
       <w:r>
         <w:br/>
@@ -9806,84 +8616,20 @@
         <w:t>RAWG. (</w:t>
       </w:r>
       <w:r>
-        <w:t xml:space="preserve">Consultado en </w:t>
-      </w:r>
-      <w:proofErr w:type="gramStart"/>
-      <w:r>
-        <w:t>Abril</w:t>
-      </w:r>
-      <w:proofErr w:type="gramEnd"/>
-      <w:r>
-        <w:t xml:space="preserve"> de 2025</w:t>
-      </w:r>
-      <w:r>
-        <w:t xml:space="preserve">). *RAWG Video </w:t>
-      </w:r>
-      <w:proofErr w:type="spellStart"/>
-      <w:r>
-        <w:t>Games</w:t>
-      </w:r>
-      <w:proofErr w:type="spellEnd"/>
-      <w:r>
-        <w:t xml:space="preserve"> </w:t>
-      </w:r>
-      <w:proofErr w:type="spellStart"/>
-      <w:r>
-        <w:t>Database</w:t>
-      </w:r>
-      <w:proofErr w:type="spellEnd"/>
-      <w:r>
-        <w:t xml:space="preserve"> API*. Para consultar lo que ofrece la aplicación en cuanto a datos y cómo usarla Recuperado de https://rawg.io/apidocs </w:t>
+        <w:t>Consultado en Abril de 2025</w:t>
+      </w:r>
+      <w:r>
+        <w:t xml:space="preserve">). *RAWG Video Games Database API*. Para consultar lo que ofrece la aplicación en cuanto a datos y cómo usarla Recuperado de https://rawg.io/apidocs </w:t>
       </w:r>
       <w:r>
         <w:br/>
-        <w:t xml:space="preserve">• Visual </w:t>
-      </w:r>
-      <w:proofErr w:type="spellStart"/>
-      <w:r>
-        <w:t>Paradigm</w:t>
-      </w:r>
-      <w:proofErr w:type="spellEnd"/>
-      <w:r>
-        <w:t>. (</w:t>
-      </w:r>
-      <w:r>
-        <w:t xml:space="preserve">Consultado el 10 de </w:t>
-      </w:r>
-      <w:proofErr w:type="gramStart"/>
-      <w:r>
-        <w:t>Abril</w:t>
-      </w:r>
-      <w:proofErr w:type="gramEnd"/>
-      <w:r>
-        <w:t xml:space="preserve"> de 2025</w:t>
-      </w:r>
-      <w:r>
-        <w:t xml:space="preserve">). *Visual </w:t>
-      </w:r>
-      <w:proofErr w:type="spellStart"/>
-      <w:r>
-        <w:t>Paradigm</w:t>
-      </w:r>
-      <w:proofErr w:type="spellEnd"/>
-      <w:r>
-        <w:t xml:space="preserve"> </w:t>
-      </w:r>
-      <w:proofErr w:type="spellStart"/>
-      <w:r>
-        <w:t>Diagram</w:t>
-      </w:r>
-      <w:proofErr w:type="spellEnd"/>
-      <w:r>
-        <w:t xml:space="preserve"> </w:t>
-      </w:r>
-      <w:proofErr w:type="spellStart"/>
-      <w:r>
-        <w:t>Maker</w:t>
-      </w:r>
-      <w:proofErr w:type="spellEnd"/>
-      <w:r>
-        <w:t xml:space="preserve">*. Para la creación de diversos diagramas. Recuperado de </w:t>
+        <w:t>• Visual Paradigm. (</w:t>
+      </w:r>
+      <w:r>
+        <w:t>Consultado el 10 de Abril de 2025</w:t>
+      </w:r>
+      <w:r>
+        <w:t xml:space="preserve">). *Visual Paradigm Diagram Maker*. Para la creación de diversos diagramas. Recuperado de </w:t>
       </w:r>
       <w:hyperlink r:id="rId49" w:history="1">
         <w:r>
@@ -9895,37 +8641,13 @@
       </w:hyperlink>
       <w:r>
         <w:br/>
-        <w:t xml:space="preserve">• </w:t>
-      </w:r>
-      <w:proofErr w:type="spellStart"/>
-      <w:r>
-        <w:t>PlantText</w:t>
-      </w:r>
-      <w:proofErr w:type="spellEnd"/>
-      <w:r>
-        <w:t>. (</w:t>
-      </w:r>
-      <w:r>
-        <w:t xml:space="preserve">Consultado el 11 de </w:t>
-      </w:r>
-      <w:proofErr w:type="gramStart"/>
-      <w:r>
-        <w:t>Abril</w:t>
-      </w:r>
-      <w:proofErr w:type="gramEnd"/>
-      <w:r>
-        <w:t xml:space="preserve"> de 2025</w:t>
-      </w:r>
-      <w:r>
-        <w:t>). *</w:t>
-      </w:r>
-      <w:proofErr w:type="spellStart"/>
-      <w:r>
-        <w:t>PlantText</w:t>
-      </w:r>
-      <w:proofErr w:type="spellEnd"/>
-      <w:r>
-        <w:t xml:space="preserve">*. Para la creación de los casos de uso utilizando código. Recuperado de </w:t>
+        <w:t>• PlantText. (</w:t>
+      </w:r>
+      <w:r>
+        <w:t>Consultado el 11 de Abril de 2025</w:t>
+      </w:r>
+      <w:r>
+        <w:t xml:space="preserve">). *PlantText*. Para la creación de los casos de uso utilizando código. Recuperado de </w:t>
       </w:r>
       <w:hyperlink r:id="rId50" w:history="1">
         <w:r>
@@ -9937,39 +8659,7 @@
       </w:hyperlink>
       <w:r>
         <w:br/>
-        <w:t xml:space="preserve">• </w:t>
-      </w:r>
-      <w:proofErr w:type="spellStart"/>
-      <w:r>
-        <w:t>PlantUML</w:t>
-      </w:r>
-      <w:proofErr w:type="spellEnd"/>
-      <w:r>
-        <w:t xml:space="preserve">. (Consultado el 18 de </w:t>
-      </w:r>
-      <w:proofErr w:type="gramStart"/>
-      <w:r>
-        <w:t>Mayo</w:t>
-      </w:r>
-      <w:proofErr w:type="gramEnd"/>
-      <w:r>
-        <w:t xml:space="preserve"> de 2025). *</w:t>
-      </w:r>
-      <w:proofErr w:type="spellStart"/>
-      <w:r>
-        <w:t>PlantUML</w:t>
-      </w:r>
-      <w:proofErr w:type="spellEnd"/>
-      <w:r>
-        <w:t xml:space="preserve">*. Para la creación del </w:t>
-      </w:r>
-      <w:proofErr w:type="spellStart"/>
-      <w:r>
-        <w:t>uml</w:t>
-      </w:r>
-      <w:proofErr w:type="spellEnd"/>
-      <w:r>
-        <w:t xml:space="preserve"> de clases y paquetes. Recuperado de </w:t>
+        <w:t xml:space="preserve">• PlantUML. (Consultado el 18 de Mayo de 2025). *PlantUML*. Para la creación del uml de clases y paquetes. Recuperado de </w:t>
       </w:r>
       <w:hyperlink r:id="rId51" w:history="1">
         <w:r>
@@ -9983,31 +8673,7 @@
         <w:br/>
       </w:r>
       <w:r>
-        <w:t xml:space="preserve">• </w:t>
-      </w:r>
-      <w:proofErr w:type="spellStart"/>
-      <w:r>
-        <w:t>Plutora</w:t>
-      </w:r>
-      <w:proofErr w:type="spellEnd"/>
-      <w:r>
-        <w:t xml:space="preserve">. (Consultado el 30 de </w:t>
-      </w:r>
-      <w:proofErr w:type="gramStart"/>
-      <w:r>
-        <w:t>Mayo</w:t>
-      </w:r>
-      <w:proofErr w:type="gramEnd"/>
-      <w:r>
-        <w:t xml:space="preserve"> de 2025). *</w:t>
-      </w:r>
-      <w:proofErr w:type="spellStart"/>
-      <w:r>
-        <w:t>Plutora</w:t>
-      </w:r>
-      <w:proofErr w:type="spellEnd"/>
-      <w:r>
-        <w:t xml:space="preserve">*. Web consultada para mejorar y modificar el diagrama de despliegue. Recuperado de </w:t>
+        <w:t xml:space="preserve">• Plutora. (Consultado el 30 de Mayo de 2025). *Plutora*. Web consultada para mejorar y modificar el diagrama de despliegue. Recuperado de </w:t>
       </w:r>
       <w:hyperlink r:id="rId52" w:history="1">
         <w:r>
@@ -10024,23 +8690,7 @@
       </w:pPr>
       <w:r>
         <w:tab/>
-        <w:t xml:space="preserve">• Photoshop CS6. (Consultado el 11 de </w:t>
-      </w:r>
-      <w:proofErr w:type="gramStart"/>
-      <w:r>
-        <w:t>Abril</w:t>
-      </w:r>
-      <w:proofErr w:type="gramEnd"/>
-      <w:r>
-        <w:t xml:space="preserve"> de 2025). *Photoshop</w:t>
-      </w:r>
-      <w:proofErr w:type="gramStart"/>
-      <w:r>
-        <w:t>*.Para</w:t>
-      </w:r>
-      <w:proofErr w:type="gramEnd"/>
-      <w:r>
-        <w:t xml:space="preserve"> la creación de los bocetos iniciales para la creación de interfaces. Recuperado de Aplicación de escritorio.</w:t>
+        <w:t>• Photoshop CS6. (Consultado el 11 de Abril de 2025). *Photoshop*.Para la creación de los bocetos iniciales para la creación de interfaces. Recuperado de Aplicación de escritorio.</w:t>
       </w:r>
     </w:p>
     <w:p>

</xml_diff>

<commit_message>
Added the function of export the wishlist, also minor changes in controladorbusqueda
</commit_message>
<xml_diff>
--- a/Documentación/Word (En uso)/DocumentaciónTFGDavidBargalloOrtiz.docx
+++ b/Documentación/Word (En uso)/DocumentaciónTFGDavidBargalloOrtiz.docx
@@ -3092,6 +3092,22 @@
     </w:sdt>
     <w:p/>
     <w:p/>
+    <w:p/>
+    <w:p/>
+    <w:p/>
+    <w:p/>
+    <w:p/>
+    <w:p/>
+    <w:p/>
+    <w:p/>
+    <w:p/>
+    <w:p/>
+    <w:p/>
+    <w:p>
+      <w:pPr>
+        <w:ind w:left="708" w:hanging="708"/>
+      </w:pPr>
+    </w:p>
     <w:p>
       <w:pPr>
         <w:pStyle w:val="Ttulo1"/>
@@ -3107,6 +3123,7 @@
           <w:sz w:val="32"/>
           <w:szCs w:val="32"/>
         </w:rPr>
+        <w:lastRenderedPageBreak/>
         <w:t>Contexto de la aplicación</w:t>
       </w:r>
       <w:bookmarkEnd w:id="0"/>
@@ -3165,7 +3182,19 @@
         <w:jc w:val="both"/>
       </w:pPr>
       <w:r>
-        <w:t>Actualmente existen algunas aplicaciones que ayudan a gestionar colecciones de videojuegos, como GG App, HowLongToBeat o Backloggd. Estas apps permiten realizar un seguimiento, pero no ofrecen funcionalidades como el almacenamiento físico. Además, todas son aplicaciones web, esta es una alternativa a nivel de aplicación para la gente que prefiera tener la aplicación a mano, y que no sea como puede ocurrir con las otras, que un fallo en la web puede evitar que accedes a tu biblioteca durante mucho tiempo. Aquí únicamente necesitas conexión a internet y que la web donde se aloja la base de datos funcione, no dependes de las web del servidor de la empresa o posibles ataques a la misma.</w:t>
+        <w:t>Actualmente existen algunas aplicaciones que ayudan a gestionar colecciones de videojuegos, como GG App, HowLongToBeat o Backloggd. Estas ap</w:t>
+      </w:r>
+      <w:r>
+        <w:t>licaciones</w:t>
+      </w:r>
+      <w:r>
+        <w:t xml:space="preserve"> permiten realizar un seguimiento, pero no ofrecen funcionalidades como el almacenamiento físico. Además, todas son aplicaciones web, esta es una alternativa a nivel de aplicación para la gente que prefiera tener la aplicación a mano, y que no sea como puede ocurrir con las otras, que un fallo en la web puede evitar que accedes a tu biblioteca durante mucho tiempo. </w:t>
+      </w:r>
+      <w:r>
+        <w:t>Con la solución que ofrecemos con esta aplicación, solo se</w:t>
+      </w:r>
+      <w:r>
+        <w:t xml:space="preserve"> necesita conexión a internet y que la web donde se aloja la base de datos funcione, no dependes de las web del servidor de la empresa o posibles ataques a la misma.</w:t>
       </w:r>
     </w:p>
     <w:p>
@@ -3193,11 +3222,7 @@
         <w:jc w:val="both"/>
       </w:pPr>
       <w:r>
-        <w:t xml:space="preserve">La aplicación permite localizar juegos físicos, mostrar estadísticas personalizadas (sobre nosotros, como los géneros más jugados, consola para la que más juegos tienes…), además de funcionalidades como exportar colecciones en PDF y conectar con bases de datos en la nube. Y </w:t>
-      </w:r>
-      <w:r>
-        <w:lastRenderedPageBreak/>
-        <w:t>como mencionamos anteriormente, no dependes tanto de factores externos como el servidor de una web.</w:t>
+        <w:t>La aplicación permite localizar juegos físicos, mostrar estadísticas personalizadas (sobre nosotros, como los géneros más jugados, consola para la que más juegos tienes…), además de funcionalidades como exportar colecciones en PDF y conectar con bases de datos en la nube. Y como mencionamos anteriormente, no dependes tanto de factores externos como el servidor de una web.</w:t>
       </w:r>
     </w:p>
     <w:tbl>
@@ -3222,6 +3247,7 @@
         <w:tc>
           <w:tcPr>
             <w:tcW w:w="2118" w:type="dxa"/>
+            <w:shd w:val="clear" w:color="auto" w:fill="FFC000" w:themeFill="accent4"/>
           </w:tcPr>
           <w:p>
             <w:pPr>
@@ -3235,6 +3261,7 @@
         <w:tc>
           <w:tcPr>
             <w:tcW w:w="1477" w:type="dxa"/>
+            <w:shd w:val="clear" w:color="auto" w:fill="4472C4" w:themeFill="accent1"/>
           </w:tcPr>
           <w:p>
             <w:pPr>
@@ -3248,6 +3275,7 @@
         <w:tc>
           <w:tcPr>
             <w:tcW w:w="1745" w:type="dxa"/>
+            <w:shd w:val="clear" w:color="auto" w:fill="4472C4" w:themeFill="accent1"/>
           </w:tcPr>
           <w:p>
             <w:pPr>
@@ -3261,6 +3289,7 @@
         <w:tc>
           <w:tcPr>
             <w:tcW w:w="1451" w:type="dxa"/>
+            <w:shd w:val="clear" w:color="auto" w:fill="4472C4" w:themeFill="accent1"/>
           </w:tcPr>
           <w:p>
             <w:pPr>
@@ -3274,6 +3303,7 @@
         <w:tc>
           <w:tcPr>
             <w:tcW w:w="1574" w:type="dxa"/>
+            <w:shd w:val="clear" w:color="auto" w:fill="4472C4" w:themeFill="accent1"/>
           </w:tcPr>
           <w:p>
             <w:pPr>
@@ -3287,6 +3317,7 @@
         <w:tc>
           <w:tcPr>
             <w:tcW w:w="1870" w:type="dxa"/>
+            <w:shd w:val="clear" w:color="auto" w:fill="4472C4" w:themeFill="accent1"/>
           </w:tcPr>
           <w:p>
             <w:pPr>
@@ -3305,6 +3336,7 @@
         <w:tc>
           <w:tcPr>
             <w:tcW w:w="2118" w:type="dxa"/>
+            <w:shd w:val="clear" w:color="auto" w:fill="FFC000" w:themeFill="accent4"/>
           </w:tcPr>
           <w:p>
             <w:pPr>
@@ -3325,7 +3357,84 @@
               <w:jc w:val="center"/>
             </w:pPr>
             <w:r>
-              <w:t>No lo tiene.</w:t>
+              <w:rPr>
+                <w:noProof/>
+                <w14:ligatures w14:val="standardContextual"/>
+              </w:rPr>
+              <mc:AlternateContent>
+                <mc:Choice Requires="wps">
+                  <w:drawing>
+                    <wp:anchor distT="0" distB="0" distL="114300" distR="114300" simplePos="0" relativeHeight="251659264" behindDoc="0" locked="0" layoutInCell="1" allowOverlap="1" wp14:anchorId="163DC94E" wp14:editId="73AF4AF9">
+                      <wp:simplePos x="0" y="0"/>
+                      <wp:positionH relativeFrom="column">
+                        <wp:posOffset>18415</wp:posOffset>
+                      </wp:positionH>
+                      <wp:positionV relativeFrom="paragraph">
+                        <wp:posOffset>-16510</wp:posOffset>
+                      </wp:positionV>
+                      <wp:extent cx="739140" cy="754380"/>
+                      <wp:effectExtent l="0" t="0" r="0" b="0"/>
+                      <wp:wrapNone/>
+                      <wp:docPr id="45" name="Signo de multiplicación 45"/>
+                      <wp:cNvGraphicFramePr/>
+                      <a:graphic xmlns:a="http://schemas.openxmlformats.org/drawingml/2006/main">
+                        <a:graphicData uri="http://schemas.microsoft.com/office/word/2010/wordprocessingShape">
+                          <wps:wsp>
+                            <wps:cNvSpPr/>
+                            <wps:spPr>
+                              <a:xfrm>
+                                <a:off x="0" y="0"/>
+                                <a:ext cx="739140" cy="754380"/>
+                              </a:xfrm>
+                              <a:prstGeom prst="mathMultiply">
+                                <a:avLst/>
+                              </a:prstGeom>
+                              <a:solidFill>
+                                <a:srgbClr val="FF0000"/>
+                              </a:solidFill>
+                              <a:ln>
+                                <a:solidFill>
+                                  <a:schemeClr val="tx1"/>
+                                </a:solidFill>
+                              </a:ln>
+                            </wps:spPr>
+                            <wps:style>
+                              <a:lnRef idx="2">
+                                <a:schemeClr val="accent1">
+                                  <a:shade val="50000"/>
+                                </a:schemeClr>
+                              </a:lnRef>
+                              <a:fillRef idx="1">
+                                <a:schemeClr val="accent1"/>
+                              </a:fillRef>
+                              <a:effectRef idx="0">
+                                <a:schemeClr val="accent1"/>
+                              </a:effectRef>
+                              <a:fontRef idx="minor">
+                                <a:schemeClr val="lt1"/>
+                              </a:fontRef>
+                            </wps:style>
+                            <wps:bodyPr rot="0" spcFirstLastPara="0" vertOverflow="overflow" horzOverflow="overflow" vert="horz" wrap="square" lIns="91440" tIns="45720" rIns="91440" bIns="45720" numCol="1" spcCol="0" rtlCol="0" fromWordArt="0" anchor="ctr" anchorCtr="0" forceAA="0" compatLnSpc="1">
+                              <a:prstTxWarp prst="textNoShape">
+                                <a:avLst/>
+                              </a:prstTxWarp>
+                              <a:noAutofit/>
+                            </wps:bodyPr>
+                          </wps:wsp>
+                        </a:graphicData>
+                      </a:graphic>
+                    </wp:anchor>
+                  </w:drawing>
+                </mc:Choice>
+                <mc:Fallback>
+                  <w:pict>
+                    <v:shape w14:anchorId="0D790F60" id="Signo de multiplicación 45" o:spid="_x0000_s1026" style="position:absolute;margin-left:1.45pt;margin-top:-1.3pt;width:58.2pt;height:59.4pt;z-index:251659264;visibility:visible;mso-wrap-style:square;mso-wrap-distance-left:9pt;mso-wrap-distance-top:0;mso-wrap-distance-right:9pt;mso-wrap-distance-bottom:0;mso-position-horizontal:absolute;mso-position-horizontal-relative:text;mso-position-vertical:absolute;mso-position-vertical-relative:text;v-text-anchor:middle" coordsize="739140,754380" o:gfxdata="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" path="m115435,242017l239611,120350,369570,252989,499529,120350,623705,242017,491262,377190,623705,512363,499529,634030,369570,501391,239611,634030,115435,512363,247878,377190,115435,242017xe" fillcolor="red" strokecolor="black [3213]" strokeweight="1pt">
+                      <v:stroke joinstyle="miter"/>
+                      <v:path arrowok="t" o:connecttype="custom" o:connectlocs="115435,242017;239611,120350;369570,252989;499529,120350;623705,242017;491262,377190;623705,512363;499529,634030;369570,501391;239611,634030;115435,512363;247878,377190;115435,242017" o:connectangles="0,0,0,0,0,0,0,0,0,0,0,0,0"/>
+                    </v:shape>
+                  </w:pict>
+                </mc:Fallback>
+              </mc:AlternateContent>
             </w:r>
           </w:p>
         </w:tc>
@@ -3353,7 +3462,84 @@
               <w:jc w:val="center"/>
             </w:pPr>
             <w:r>
-              <w:t>No lo tiene.</w:t>
+              <w:rPr>
+                <w:noProof/>
+                <w14:ligatures w14:val="standardContextual"/>
+              </w:rPr>
+              <mc:AlternateContent>
+                <mc:Choice Requires="wps">
+                  <w:drawing>
+                    <wp:anchor distT="0" distB="0" distL="114300" distR="114300" simplePos="0" relativeHeight="251665408" behindDoc="0" locked="0" layoutInCell="1" allowOverlap="1" wp14:anchorId="2F6F4913" wp14:editId="580A1C2F">
+                      <wp:simplePos x="0" y="0"/>
+                      <wp:positionH relativeFrom="column">
+                        <wp:posOffset>47625</wp:posOffset>
+                      </wp:positionH>
+                      <wp:positionV relativeFrom="paragraph">
+                        <wp:posOffset>-7620</wp:posOffset>
+                      </wp:positionV>
+                      <wp:extent cx="739140" cy="754380"/>
+                      <wp:effectExtent l="0" t="0" r="0" b="0"/>
+                      <wp:wrapNone/>
+                      <wp:docPr id="48" name="Signo de multiplicación 48"/>
+                      <wp:cNvGraphicFramePr/>
+                      <a:graphic xmlns:a="http://schemas.openxmlformats.org/drawingml/2006/main">
+                        <a:graphicData uri="http://schemas.microsoft.com/office/word/2010/wordprocessingShape">
+                          <wps:wsp>
+                            <wps:cNvSpPr/>
+                            <wps:spPr>
+                              <a:xfrm>
+                                <a:off x="0" y="0"/>
+                                <a:ext cx="739140" cy="754380"/>
+                              </a:xfrm>
+                              <a:prstGeom prst="mathMultiply">
+                                <a:avLst/>
+                              </a:prstGeom>
+                              <a:solidFill>
+                                <a:srgbClr val="FF0000"/>
+                              </a:solidFill>
+                              <a:ln>
+                                <a:solidFill>
+                                  <a:schemeClr val="tx1"/>
+                                </a:solidFill>
+                              </a:ln>
+                            </wps:spPr>
+                            <wps:style>
+                              <a:lnRef idx="2">
+                                <a:schemeClr val="accent1">
+                                  <a:shade val="50000"/>
+                                </a:schemeClr>
+                              </a:lnRef>
+                              <a:fillRef idx="1">
+                                <a:schemeClr val="accent1"/>
+                              </a:fillRef>
+                              <a:effectRef idx="0">
+                                <a:schemeClr val="accent1"/>
+                              </a:effectRef>
+                              <a:fontRef idx="minor">
+                                <a:schemeClr val="lt1"/>
+                              </a:fontRef>
+                            </wps:style>
+                            <wps:bodyPr rot="0" spcFirstLastPara="0" vertOverflow="overflow" horzOverflow="overflow" vert="horz" wrap="square" lIns="91440" tIns="45720" rIns="91440" bIns="45720" numCol="1" spcCol="0" rtlCol="0" fromWordArt="0" anchor="ctr" anchorCtr="0" forceAA="0" compatLnSpc="1">
+                              <a:prstTxWarp prst="textNoShape">
+                                <a:avLst/>
+                              </a:prstTxWarp>
+                              <a:noAutofit/>
+                            </wps:bodyPr>
+                          </wps:wsp>
+                        </a:graphicData>
+                      </a:graphic>
+                    </wp:anchor>
+                  </w:drawing>
+                </mc:Choice>
+                <mc:Fallback>
+                  <w:pict>
+                    <v:shape w14:anchorId="096DE6FD" id="Signo de multiplicación 48" o:spid="_x0000_s1026" style="position:absolute;margin-left:3.75pt;margin-top:-.6pt;width:58.2pt;height:59.4pt;z-index:251665408;visibility:visible;mso-wrap-style:square;mso-wrap-distance-left:9pt;mso-wrap-distance-top:0;mso-wrap-distance-right:9pt;mso-wrap-distance-bottom:0;mso-position-horizontal:absolute;mso-position-horizontal-relative:text;mso-position-vertical:absolute;mso-position-vertical-relative:text;v-text-anchor:middle" coordsize="739140,754380" o:gfxdata="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" path="m115435,242017l239611,120350,369570,252989,499529,120350,623705,242017,491262,377190,623705,512363,499529,634030,369570,501391,239611,634030,115435,512363,247878,377190,115435,242017xe" fillcolor="red" strokecolor="black [3213]" strokeweight="1pt">
+                      <v:stroke joinstyle="miter"/>
+                      <v:path arrowok="t" o:connecttype="custom" o:connectlocs="115435,242017;239611,120350;369570,252989;499529,120350;623705,242017;491262,377190;623705,512363;499529,634030;369570,501391;239611,634030;115435,512363;247878,377190;115435,242017" o:connectangles="0,0,0,0,0,0,0,0,0,0,0,0,0"/>
+                    </v:shape>
+                  </w:pict>
+                </mc:Fallback>
+              </mc:AlternateContent>
             </w:r>
           </w:p>
         </w:tc>
@@ -3381,7 +3567,13 @@
               <w:jc w:val="center"/>
             </w:pPr>
             <w:r>
-              <w:t>Ofrece version desktop, pero se centra en la web</w:t>
+              <w:t>Ofrece versi</w:t>
+            </w:r>
+            <w:r>
+              <w:t>ó</w:t>
+            </w:r>
+            <w:r>
+              <w:t>n desktop, pero se centra en la web</w:t>
             </w:r>
           </w:p>
         </w:tc>
@@ -3393,6 +3585,7 @@
         <w:tc>
           <w:tcPr>
             <w:tcW w:w="2118" w:type="dxa"/>
+            <w:shd w:val="clear" w:color="auto" w:fill="FFC000" w:themeFill="accent4"/>
           </w:tcPr>
           <w:p>
             <w:pPr>
@@ -3401,6 +3594,11 @@
             <w:r>
               <w:t>HowLongToBeat</w:t>
             </w:r>
+          </w:p>
+          <w:p>
+            <w:pPr>
+              <w:jc w:val="center"/>
+            </w:pPr>
           </w:p>
         </w:tc>
         <w:tc>
@@ -3413,7 +3611,84 @@
               <w:jc w:val="center"/>
             </w:pPr>
             <w:r>
-              <w:t>No lo tiene.</w:t>
+              <w:rPr>
+                <w:noProof/>
+                <w14:ligatures w14:val="standardContextual"/>
+              </w:rPr>
+              <mc:AlternateContent>
+                <mc:Choice Requires="wps">
+                  <w:drawing>
+                    <wp:anchor distT="0" distB="0" distL="114300" distR="114300" simplePos="0" relativeHeight="251661312" behindDoc="0" locked="0" layoutInCell="1" allowOverlap="1" wp14:anchorId="3B8E218D" wp14:editId="30E3AD10">
+                      <wp:simplePos x="0" y="0"/>
+                      <wp:positionH relativeFrom="column">
+                        <wp:posOffset>43815</wp:posOffset>
+                      </wp:positionH>
+                      <wp:positionV relativeFrom="paragraph">
+                        <wp:posOffset>-5080</wp:posOffset>
+                      </wp:positionV>
+                      <wp:extent cx="739140" cy="754380"/>
+                      <wp:effectExtent l="0" t="0" r="0" b="0"/>
+                      <wp:wrapNone/>
+                      <wp:docPr id="46" name="Signo de multiplicación 46"/>
+                      <wp:cNvGraphicFramePr/>
+                      <a:graphic xmlns:a="http://schemas.openxmlformats.org/drawingml/2006/main">
+                        <a:graphicData uri="http://schemas.microsoft.com/office/word/2010/wordprocessingShape">
+                          <wps:wsp>
+                            <wps:cNvSpPr/>
+                            <wps:spPr>
+                              <a:xfrm>
+                                <a:off x="0" y="0"/>
+                                <a:ext cx="739140" cy="754380"/>
+                              </a:xfrm>
+                              <a:prstGeom prst="mathMultiply">
+                                <a:avLst/>
+                              </a:prstGeom>
+                              <a:solidFill>
+                                <a:srgbClr val="FF0000"/>
+                              </a:solidFill>
+                              <a:ln>
+                                <a:solidFill>
+                                  <a:schemeClr val="tx1"/>
+                                </a:solidFill>
+                              </a:ln>
+                            </wps:spPr>
+                            <wps:style>
+                              <a:lnRef idx="2">
+                                <a:schemeClr val="accent1">
+                                  <a:shade val="50000"/>
+                                </a:schemeClr>
+                              </a:lnRef>
+                              <a:fillRef idx="1">
+                                <a:schemeClr val="accent1"/>
+                              </a:fillRef>
+                              <a:effectRef idx="0">
+                                <a:schemeClr val="accent1"/>
+                              </a:effectRef>
+                              <a:fontRef idx="minor">
+                                <a:schemeClr val="lt1"/>
+                              </a:fontRef>
+                            </wps:style>
+                            <wps:bodyPr rot="0" spcFirstLastPara="0" vertOverflow="overflow" horzOverflow="overflow" vert="horz" wrap="square" lIns="91440" tIns="45720" rIns="91440" bIns="45720" numCol="1" spcCol="0" rtlCol="0" fromWordArt="0" anchor="ctr" anchorCtr="0" forceAA="0" compatLnSpc="1">
+                              <a:prstTxWarp prst="textNoShape">
+                                <a:avLst/>
+                              </a:prstTxWarp>
+                              <a:noAutofit/>
+                            </wps:bodyPr>
+                          </wps:wsp>
+                        </a:graphicData>
+                      </a:graphic>
+                    </wp:anchor>
+                  </w:drawing>
+                </mc:Choice>
+                <mc:Fallback>
+                  <w:pict>
+                    <v:shape w14:anchorId="3DDA4834" id="Signo de multiplicación 46" o:spid="_x0000_s1026" style="position:absolute;margin-left:3.45pt;margin-top:-.4pt;width:58.2pt;height:59.4pt;z-index:251661312;visibility:visible;mso-wrap-style:square;mso-wrap-distance-left:9pt;mso-wrap-distance-top:0;mso-wrap-distance-right:9pt;mso-wrap-distance-bottom:0;mso-position-horizontal:absolute;mso-position-horizontal-relative:text;mso-position-vertical:absolute;mso-position-vertical-relative:text;v-text-anchor:middle" coordsize="739140,754380" o:gfxdata="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" path="m115435,242017l239611,120350,369570,252989,499529,120350,623705,242017,491262,377190,623705,512363,499529,634030,369570,501391,239611,634030,115435,512363,247878,377190,115435,242017xe" fillcolor="red" strokecolor="black [3213]" strokeweight="1pt">
+                      <v:stroke joinstyle="miter"/>
+                      <v:path arrowok="t" o:connecttype="custom" o:connectlocs="115435,242017;239611,120350;369570,252989;499529,120350;623705,242017;491262,377190;623705,512363;499529,634030;369570,501391;239611,634030;115435,512363;247878,377190;115435,242017" o:connectangles="0,0,0,0,0,0,0,0,0,0,0,0,0"/>
+                    </v:shape>
+                  </w:pict>
+                </mc:Fallback>
+              </mc:AlternateContent>
             </w:r>
           </w:p>
         </w:tc>
@@ -3441,7 +3716,84 @@
               <w:jc w:val="center"/>
             </w:pPr>
             <w:r>
-              <w:t>No lo tiene.</w:t>
+              <w:rPr>
+                <w:noProof/>
+                <w14:ligatures w14:val="standardContextual"/>
+              </w:rPr>
+              <mc:AlternateContent>
+                <mc:Choice Requires="wps">
+                  <w:drawing>
+                    <wp:anchor distT="0" distB="0" distL="114300" distR="114300" simplePos="0" relativeHeight="251667456" behindDoc="0" locked="0" layoutInCell="1" allowOverlap="1" wp14:anchorId="04C17194" wp14:editId="33E7EF56">
+                      <wp:simplePos x="0" y="0"/>
+                      <wp:positionH relativeFrom="column">
+                        <wp:posOffset>47625</wp:posOffset>
+                      </wp:positionH>
+                      <wp:positionV relativeFrom="paragraph">
+                        <wp:posOffset>-20320</wp:posOffset>
+                      </wp:positionV>
+                      <wp:extent cx="739140" cy="754380"/>
+                      <wp:effectExtent l="0" t="0" r="0" b="0"/>
+                      <wp:wrapNone/>
+                      <wp:docPr id="49" name="Signo de multiplicación 49"/>
+                      <wp:cNvGraphicFramePr/>
+                      <a:graphic xmlns:a="http://schemas.openxmlformats.org/drawingml/2006/main">
+                        <a:graphicData uri="http://schemas.microsoft.com/office/word/2010/wordprocessingShape">
+                          <wps:wsp>
+                            <wps:cNvSpPr/>
+                            <wps:spPr>
+                              <a:xfrm>
+                                <a:off x="0" y="0"/>
+                                <a:ext cx="739140" cy="754380"/>
+                              </a:xfrm>
+                              <a:prstGeom prst="mathMultiply">
+                                <a:avLst/>
+                              </a:prstGeom>
+                              <a:solidFill>
+                                <a:srgbClr val="FF0000"/>
+                              </a:solidFill>
+                              <a:ln>
+                                <a:solidFill>
+                                  <a:schemeClr val="tx1"/>
+                                </a:solidFill>
+                              </a:ln>
+                            </wps:spPr>
+                            <wps:style>
+                              <a:lnRef idx="2">
+                                <a:schemeClr val="accent1">
+                                  <a:shade val="50000"/>
+                                </a:schemeClr>
+                              </a:lnRef>
+                              <a:fillRef idx="1">
+                                <a:schemeClr val="accent1"/>
+                              </a:fillRef>
+                              <a:effectRef idx="0">
+                                <a:schemeClr val="accent1"/>
+                              </a:effectRef>
+                              <a:fontRef idx="minor">
+                                <a:schemeClr val="lt1"/>
+                              </a:fontRef>
+                            </wps:style>
+                            <wps:bodyPr rot="0" spcFirstLastPara="0" vertOverflow="overflow" horzOverflow="overflow" vert="horz" wrap="square" lIns="91440" tIns="45720" rIns="91440" bIns="45720" numCol="1" spcCol="0" rtlCol="0" fromWordArt="0" anchor="ctr" anchorCtr="0" forceAA="0" compatLnSpc="1">
+                              <a:prstTxWarp prst="textNoShape">
+                                <a:avLst/>
+                              </a:prstTxWarp>
+                              <a:noAutofit/>
+                            </wps:bodyPr>
+                          </wps:wsp>
+                        </a:graphicData>
+                      </a:graphic>
+                    </wp:anchor>
+                  </w:drawing>
+                </mc:Choice>
+                <mc:Fallback>
+                  <w:pict>
+                    <v:shape w14:anchorId="61BF16BA" id="Signo de multiplicación 49" o:spid="_x0000_s1026" style="position:absolute;margin-left:3.75pt;margin-top:-1.6pt;width:58.2pt;height:59.4pt;z-index:251667456;visibility:visible;mso-wrap-style:square;mso-wrap-distance-left:9pt;mso-wrap-distance-top:0;mso-wrap-distance-right:9pt;mso-wrap-distance-bottom:0;mso-position-horizontal:absolute;mso-position-horizontal-relative:text;mso-position-vertical:absolute;mso-position-vertical-relative:text;v-text-anchor:middle" coordsize="739140,754380" o:gfxdata="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" path="m115435,242017l239611,120350,369570,252989,499529,120350,623705,242017,491262,377190,623705,512363,499529,634030,369570,501391,239611,634030,115435,512363,247878,377190,115435,242017xe" fillcolor="red" strokecolor="black [3213]" strokeweight="1pt">
+                      <v:stroke joinstyle="miter"/>
+                      <v:path arrowok="t" o:connecttype="custom" o:connectlocs="115435,242017;239611,120350;369570,252989;499529,120350;623705,242017;491262,377190;623705,512363;499529,634030;369570,501391;239611,634030;115435,512363;247878,377190;115435,242017" o:connectangles="0,0,0,0,0,0,0,0,0,0,0,0,0"/>
+                    </v:shape>
+                  </w:pict>
+                </mc:Fallback>
+              </mc:AlternateContent>
             </w:r>
           </w:p>
         </w:tc>
@@ -3469,7 +3821,84 @@
               <w:jc w:val="center"/>
             </w:pPr>
             <w:r>
-              <w:t>No tiene.</w:t>
+              <w:rPr>
+                <w:noProof/>
+                <w14:ligatures w14:val="standardContextual"/>
+              </w:rPr>
+              <mc:AlternateContent>
+                <mc:Choice Requires="wps">
+                  <w:drawing>
+                    <wp:anchor distT="0" distB="0" distL="114300" distR="114300" simplePos="0" relativeHeight="251671552" behindDoc="0" locked="0" layoutInCell="1" allowOverlap="1" wp14:anchorId="504E0E53" wp14:editId="664AC73B">
+                      <wp:simplePos x="0" y="0"/>
+                      <wp:positionH relativeFrom="column">
+                        <wp:posOffset>161290</wp:posOffset>
+                      </wp:positionH>
+                      <wp:positionV relativeFrom="paragraph">
+                        <wp:posOffset>-27940</wp:posOffset>
+                      </wp:positionV>
+                      <wp:extent cx="739140" cy="754380"/>
+                      <wp:effectExtent l="0" t="0" r="0" b="0"/>
+                      <wp:wrapNone/>
+                      <wp:docPr id="51" name="Signo de multiplicación 51"/>
+                      <wp:cNvGraphicFramePr/>
+                      <a:graphic xmlns:a="http://schemas.openxmlformats.org/drawingml/2006/main">
+                        <a:graphicData uri="http://schemas.microsoft.com/office/word/2010/wordprocessingShape">
+                          <wps:wsp>
+                            <wps:cNvSpPr/>
+                            <wps:spPr>
+                              <a:xfrm>
+                                <a:off x="0" y="0"/>
+                                <a:ext cx="739140" cy="754380"/>
+                              </a:xfrm>
+                              <a:prstGeom prst="mathMultiply">
+                                <a:avLst/>
+                              </a:prstGeom>
+                              <a:solidFill>
+                                <a:srgbClr val="FF0000"/>
+                              </a:solidFill>
+                              <a:ln>
+                                <a:solidFill>
+                                  <a:schemeClr val="tx1"/>
+                                </a:solidFill>
+                              </a:ln>
+                            </wps:spPr>
+                            <wps:style>
+                              <a:lnRef idx="2">
+                                <a:schemeClr val="accent1">
+                                  <a:shade val="50000"/>
+                                </a:schemeClr>
+                              </a:lnRef>
+                              <a:fillRef idx="1">
+                                <a:schemeClr val="accent1"/>
+                              </a:fillRef>
+                              <a:effectRef idx="0">
+                                <a:schemeClr val="accent1"/>
+                              </a:effectRef>
+                              <a:fontRef idx="minor">
+                                <a:schemeClr val="lt1"/>
+                              </a:fontRef>
+                            </wps:style>
+                            <wps:bodyPr rot="0" spcFirstLastPara="0" vertOverflow="overflow" horzOverflow="overflow" vert="horz" wrap="square" lIns="91440" tIns="45720" rIns="91440" bIns="45720" numCol="1" spcCol="0" rtlCol="0" fromWordArt="0" anchor="ctr" anchorCtr="0" forceAA="0" compatLnSpc="1">
+                              <a:prstTxWarp prst="textNoShape">
+                                <a:avLst/>
+                              </a:prstTxWarp>
+                              <a:noAutofit/>
+                            </wps:bodyPr>
+                          </wps:wsp>
+                        </a:graphicData>
+                      </a:graphic>
+                    </wp:anchor>
+                  </w:drawing>
+                </mc:Choice>
+                <mc:Fallback>
+                  <w:pict>
+                    <v:shape w14:anchorId="4D9B01C9" id="Signo de multiplicación 51" o:spid="_x0000_s1026" style="position:absolute;margin-left:12.7pt;margin-top:-2.2pt;width:58.2pt;height:59.4pt;z-index:251671552;visibility:visible;mso-wrap-style:square;mso-wrap-distance-left:9pt;mso-wrap-distance-top:0;mso-wrap-distance-right:9pt;mso-wrap-distance-bottom:0;mso-position-horizontal:absolute;mso-position-horizontal-relative:text;mso-position-vertical:absolute;mso-position-vertical-relative:text;v-text-anchor:middle" coordsize="739140,754380" o:gfxdata="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" path="m115435,242017l239611,120350,369570,252989,499529,120350,623705,242017,491262,377190,623705,512363,499529,634030,369570,501391,239611,634030,115435,512363,247878,377190,115435,242017xe" fillcolor="red" strokecolor="black [3213]" strokeweight="1pt">
+                      <v:stroke joinstyle="miter"/>
+                      <v:path arrowok="t" o:connecttype="custom" o:connectlocs="115435,242017;239611,120350;369570,252989;499529,120350;623705,242017;491262,377190;623705,512363;499529,634030;369570,501391;239611,634030;115435,512363;247878,377190;115435,242017" o:connectangles="0,0,0,0,0,0,0,0,0,0,0,0,0"/>
+                    </v:shape>
+                  </w:pict>
+                </mc:Fallback>
+              </mc:AlternateContent>
             </w:r>
           </w:p>
         </w:tc>
@@ -3481,6 +3910,7 @@
         <w:tc>
           <w:tcPr>
             <w:tcW w:w="2118" w:type="dxa"/>
+            <w:shd w:val="clear" w:color="auto" w:fill="FFC000" w:themeFill="accent4"/>
           </w:tcPr>
           <w:p>
             <w:pPr>
@@ -3501,8 +3931,90 @@
               <w:jc w:val="center"/>
             </w:pPr>
             <w:r>
-              <w:t>No lo tiene.</w:t>
-            </w:r>
+              <w:rPr>
+                <w:noProof/>
+                <w14:ligatures w14:val="standardContextual"/>
+              </w:rPr>
+              <mc:AlternateContent>
+                <mc:Choice Requires="wps">
+                  <w:drawing>
+                    <wp:anchor distT="0" distB="0" distL="114300" distR="114300" simplePos="0" relativeHeight="251663360" behindDoc="0" locked="0" layoutInCell="1" allowOverlap="1" wp14:anchorId="0D8969F6" wp14:editId="70F9AAE2">
+                      <wp:simplePos x="0" y="0"/>
+                      <wp:positionH relativeFrom="column">
+                        <wp:posOffset>43815</wp:posOffset>
+                      </wp:positionH>
+                      <wp:positionV relativeFrom="paragraph">
+                        <wp:posOffset>67945</wp:posOffset>
+                      </wp:positionV>
+                      <wp:extent cx="739140" cy="754380"/>
+                      <wp:effectExtent l="0" t="0" r="0" b="0"/>
+                      <wp:wrapNone/>
+                      <wp:docPr id="47" name="Signo de multiplicación 47"/>
+                      <wp:cNvGraphicFramePr/>
+                      <a:graphic xmlns:a="http://schemas.openxmlformats.org/drawingml/2006/main">
+                        <a:graphicData uri="http://schemas.microsoft.com/office/word/2010/wordprocessingShape">
+                          <wps:wsp>
+                            <wps:cNvSpPr/>
+                            <wps:spPr>
+                              <a:xfrm>
+                                <a:off x="0" y="0"/>
+                                <a:ext cx="739140" cy="754380"/>
+                              </a:xfrm>
+                              <a:prstGeom prst="mathMultiply">
+                                <a:avLst/>
+                              </a:prstGeom>
+                              <a:solidFill>
+                                <a:srgbClr val="FF0000"/>
+                              </a:solidFill>
+                              <a:ln>
+                                <a:solidFill>
+                                  <a:schemeClr val="tx1"/>
+                                </a:solidFill>
+                              </a:ln>
+                            </wps:spPr>
+                            <wps:style>
+                              <a:lnRef idx="2">
+                                <a:schemeClr val="accent1">
+                                  <a:shade val="50000"/>
+                                </a:schemeClr>
+                              </a:lnRef>
+                              <a:fillRef idx="1">
+                                <a:schemeClr val="accent1"/>
+                              </a:fillRef>
+                              <a:effectRef idx="0">
+                                <a:schemeClr val="accent1"/>
+                              </a:effectRef>
+                              <a:fontRef idx="minor">
+                                <a:schemeClr val="lt1"/>
+                              </a:fontRef>
+                            </wps:style>
+                            <wps:bodyPr rot="0" spcFirstLastPara="0" vertOverflow="overflow" horzOverflow="overflow" vert="horz" wrap="square" lIns="91440" tIns="45720" rIns="91440" bIns="45720" numCol="1" spcCol="0" rtlCol="0" fromWordArt="0" anchor="ctr" anchorCtr="0" forceAA="0" compatLnSpc="1">
+                              <a:prstTxWarp prst="textNoShape">
+                                <a:avLst/>
+                              </a:prstTxWarp>
+                              <a:noAutofit/>
+                            </wps:bodyPr>
+                          </wps:wsp>
+                        </a:graphicData>
+                      </a:graphic>
+                    </wp:anchor>
+                  </w:drawing>
+                </mc:Choice>
+                <mc:Fallback>
+                  <w:pict>
+                    <v:shape w14:anchorId="209564DE" id="Signo de multiplicación 47" o:spid="_x0000_s1026" style="position:absolute;margin-left:3.45pt;margin-top:5.35pt;width:58.2pt;height:59.4pt;z-index:251663360;visibility:visible;mso-wrap-style:square;mso-wrap-distance-left:9pt;mso-wrap-distance-top:0;mso-wrap-distance-right:9pt;mso-wrap-distance-bottom:0;mso-position-horizontal:absolute;mso-position-horizontal-relative:text;mso-position-vertical:absolute;mso-position-vertical-relative:text;v-text-anchor:middle" coordsize="739140,754380" o:gfxdata="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" path="m115435,242017l239611,120350,369570,252989,499529,120350,623705,242017,491262,377190,623705,512363,499529,634030,369570,501391,239611,634030,115435,512363,247878,377190,115435,242017xe" fillcolor="red" strokecolor="black [3213]" strokeweight="1pt">
+                      <v:stroke joinstyle="miter"/>
+                      <v:path arrowok="t" o:connecttype="custom" o:connectlocs="115435,242017;239611,120350;369570,252989;499529,120350;623705,242017;491262,377190;623705,512363;499529,634030;369570,501391;239611,634030;115435,512363;247878,377190;115435,242017" o:connectangles="0,0,0,0,0,0,0,0,0,0,0,0,0"/>
+                    </v:shape>
+                  </w:pict>
+                </mc:Fallback>
+              </mc:AlternateContent>
+            </w:r>
+          </w:p>
+          <w:p>
+            <w:pPr>
+              <w:jc w:val="center"/>
+            </w:pPr>
           </w:p>
         </w:tc>
         <w:tc>
@@ -3535,7 +4047,84 @@
               <w:jc w:val="center"/>
             </w:pPr>
             <w:r>
-              <w:t>No lo tiene.</w:t>
+              <w:rPr>
+                <w:noProof/>
+                <w14:ligatures w14:val="standardContextual"/>
+              </w:rPr>
+              <mc:AlternateContent>
+                <mc:Choice Requires="wps">
+                  <w:drawing>
+                    <wp:anchor distT="0" distB="0" distL="114300" distR="114300" simplePos="0" relativeHeight="251669504" behindDoc="0" locked="0" layoutInCell="1" allowOverlap="1" wp14:anchorId="2596B34A" wp14:editId="3F3A99DD">
+                      <wp:simplePos x="0" y="0"/>
+                      <wp:positionH relativeFrom="column">
+                        <wp:posOffset>62865</wp:posOffset>
+                      </wp:positionH>
+                      <wp:positionV relativeFrom="paragraph">
+                        <wp:posOffset>4445</wp:posOffset>
+                      </wp:positionV>
+                      <wp:extent cx="739140" cy="754380"/>
+                      <wp:effectExtent l="0" t="0" r="0" b="0"/>
+                      <wp:wrapNone/>
+                      <wp:docPr id="50" name="Signo de multiplicación 50"/>
+                      <wp:cNvGraphicFramePr/>
+                      <a:graphic xmlns:a="http://schemas.openxmlformats.org/drawingml/2006/main">
+                        <a:graphicData uri="http://schemas.microsoft.com/office/word/2010/wordprocessingShape">
+                          <wps:wsp>
+                            <wps:cNvSpPr/>
+                            <wps:spPr>
+                              <a:xfrm>
+                                <a:off x="0" y="0"/>
+                                <a:ext cx="739140" cy="754380"/>
+                              </a:xfrm>
+                              <a:prstGeom prst="mathMultiply">
+                                <a:avLst/>
+                              </a:prstGeom>
+                              <a:solidFill>
+                                <a:srgbClr val="FF0000"/>
+                              </a:solidFill>
+                              <a:ln>
+                                <a:solidFill>
+                                  <a:schemeClr val="tx1"/>
+                                </a:solidFill>
+                              </a:ln>
+                            </wps:spPr>
+                            <wps:style>
+                              <a:lnRef idx="2">
+                                <a:schemeClr val="accent1">
+                                  <a:shade val="50000"/>
+                                </a:schemeClr>
+                              </a:lnRef>
+                              <a:fillRef idx="1">
+                                <a:schemeClr val="accent1"/>
+                              </a:fillRef>
+                              <a:effectRef idx="0">
+                                <a:schemeClr val="accent1"/>
+                              </a:effectRef>
+                              <a:fontRef idx="minor">
+                                <a:schemeClr val="lt1"/>
+                              </a:fontRef>
+                            </wps:style>
+                            <wps:bodyPr rot="0" spcFirstLastPara="0" vertOverflow="overflow" horzOverflow="overflow" vert="horz" wrap="square" lIns="91440" tIns="45720" rIns="91440" bIns="45720" numCol="1" spcCol="0" rtlCol="0" fromWordArt="0" anchor="ctr" anchorCtr="0" forceAA="0" compatLnSpc="1">
+                              <a:prstTxWarp prst="textNoShape">
+                                <a:avLst/>
+                              </a:prstTxWarp>
+                              <a:noAutofit/>
+                            </wps:bodyPr>
+                          </wps:wsp>
+                        </a:graphicData>
+                      </a:graphic>
+                    </wp:anchor>
+                  </w:drawing>
+                </mc:Choice>
+                <mc:Fallback>
+                  <w:pict>
+                    <v:shape w14:anchorId="34D5CAAD" id="Signo de multiplicación 50" o:spid="_x0000_s1026" style="position:absolute;margin-left:4.95pt;margin-top:.35pt;width:58.2pt;height:59.4pt;z-index:251669504;visibility:visible;mso-wrap-style:square;mso-wrap-distance-left:9pt;mso-wrap-distance-top:0;mso-wrap-distance-right:9pt;mso-wrap-distance-bottom:0;mso-position-horizontal:absolute;mso-position-horizontal-relative:text;mso-position-vertical:absolute;mso-position-vertical-relative:text;v-text-anchor:middle" coordsize="739140,754380" o:gfxdata="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" path="m115435,242017l239611,120350,369570,252989,499529,120350,623705,242017,491262,377190,623705,512363,499529,634030,369570,501391,239611,634030,115435,512363,247878,377190,115435,242017xe" fillcolor="red" strokecolor="black [3213]" strokeweight="1pt">
+                      <v:stroke joinstyle="miter"/>
+                      <v:path arrowok="t" o:connecttype="custom" o:connectlocs="115435,242017;239611,120350;369570,252989;499529,120350;623705,242017;491262,377190;623705,512363;499529,634030;369570,501391;239611,634030;115435,512363;247878,377190;115435,242017" o:connectangles="0,0,0,0,0,0,0,0,0,0,0,0,0"/>
+                    </v:shape>
+                  </w:pict>
+                </mc:Fallback>
+              </mc:AlternateContent>
             </w:r>
           </w:p>
         </w:tc>
@@ -3575,13 +4164,14 @@
         <w:tc>
           <w:tcPr>
             <w:tcW w:w="2118" w:type="dxa"/>
+            <w:shd w:val="clear" w:color="auto" w:fill="FFC000" w:themeFill="accent4"/>
           </w:tcPr>
           <w:p>
             <w:pPr>
               <w:jc w:val="center"/>
             </w:pPr>
             <w:r>
-              <w:t>Mi aplicación</w:t>
+              <w:t>Biblioteca de los Videojuegos</w:t>
             </w:r>
           </w:p>
         </w:tc>
@@ -3609,7 +4199,11 @@
               <w:jc w:val="center"/>
             </w:pPr>
             <w:r>
-              <w:t>Gráficos con diferentes estadísticas (géneros, consolas…)</w:t>
+              <w:t xml:space="preserve">Gráficos con diferentes estadísticas </w:t>
+            </w:r>
+            <w:r>
+              <w:lastRenderedPageBreak/>
+              <w:t>(géneros, consolas…)</w:t>
             </w:r>
           </w:p>
         </w:tc>
@@ -3623,13 +4217,18 @@
               <w:jc w:val="center"/>
             </w:pPr>
             <w:r>
+              <w:lastRenderedPageBreak/>
               <w:t>Ofrece la funcionalidad de export</w:t>
             </w:r>
             <w:r>
               <w:t>a</w:t>
             </w:r>
             <w:r>
-              <w:t>r la biblioteca en PDF.</w:t>
+              <w:t xml:space="preserve">r </w:t>
+            </w:r>
+            <w:r>
+              <w:lastRenderedPageBreak/>
+              <w:t>la biblioteca en PDF.</w:t>
             </w:r>
           </w:p>
         </w:tc>
@@ -3643,7 +4242,12 @@
               <w:jc w:val="center"/>
             </w:pPr>
             <w:r>
-              <w:t>Sin depender de servidores de terceros, más difícil recibir ataques (y pone ren peligro tus datos)</w:t>
+              <w:lastRenderedPageBreak/>
+              <w:t xml:space="preserve">Sin depender de servidores de terceros, </w:t>
+            </w:r>
+            <w:r>
+              <w:lastRenderedPageBreak/>
+              <w:t>más difícil recibir ataques (y pone ren peligro tus datos)</w:t>
             </w:r>
           </w:p>
         </w:tc>
@@ -3657,7 +4261,12 @@
               <w:jc w:val="center"/>
             </w:pPr>
             <w:r>
-              <w:t>Full desktop, con funciones más concretas y menos generalistas.</w:t>
+              <w:lastRenderedPageBreak/>
+              <w:t xml:space="preserve">Full desktop, con funciones más concretas y </w:t>
+            </w:r>
+            <w:r>
+              <w:lastRenderedPageBreak/>
+              <w:t>menos generalistas.</w:t>
             </w:r>
           </w:p>
         </w:tc>
@@ -3683,7 +4292,6 @@
           <w:sz w:val="28"/>
           <w:szCs w:val="28"/>
         </w:rPr>
-        <w:lastRenderedPageBreak/>
         <w:t>Casos de Uso</w:t>
       </w:r>
       <w:bookmarkEnd w:id="8"/>
@@ -3761,6 +4369,7 @@
           <w:noProof/>
           <w14:ligatures w14:val="standardContextual"/>
         </w:rPr>
+        <w:lastRenderedPageBreak/>
         <w:drawing>
           <wp:inline distT="0" distB="0" distL="0" distR="0" wp14:anchorId="222E5517" wp14:editId="1791838D">
             <wp:extent cx="5400040" cy="2212340"/>
@@ -3811,9 +4420,6 @@
       </w:r>
       <w:r>
         <w:br/>
-      </w:r>
-      <w:r>
-        <w:lastRenderedPageBreak/>
         <w:t>• Buscar juego para biblioteca (y wishlist)</w:t>
       </w:r>
       <w:r>
@@ -3869,6 +4475,7 @@
     </w:p>
     <w:p>
       <w:r>
+        <w:lastRenderedPageBreak/>
         <w:t>• Exportar biblioteca a PDF</w:t>
       </w:r>
       <w:r>
@@ -3970,13 +4577,15 @@
         <w:t xml:space="preserve">• </w:t>
       </w:r>
       <w:r>
-        <w:t>Inicio de sesi</w:t>
-      </w:r>
-      <w:r>
-        <w:t>ó</w:t>
-      </w:r>
-      <w:r>
-        <w:t>n.</w:t>
+        <w:t>El usuario podrá autenticarse introduciendo el nombre de usuario y la contraseña con la que se registró</w:t>
+      </w:r>
+      <w:r>
+        <w:t>.</w:t>
+      </w:r>
+    </w:p>
+    <w:p>
+      <w:r>
+        <w:t>• El usuario podrá buscar videojuegos tanto los que están en su biblioteca, como nuevos juegos para añadirlos a la misma, usando diferentes filtros para ello.</w:t>
       </w:r>
       <w:r>
         <w:br/>
@@ -3984,31 +4593,43 @@
       </w:r>
       <w:r>
         <w:br/>
-        <w:t>• Gestión de wishlist</w:t>
+        <w:t xml:space="preserve">• </w:t>
+      </w:r>
+      <w:r>
+        <w:t>Tener una wishlist propia</w:t>
       </w:r>
       <w:r>
         <w:t>.</w:t>
       </w:r>
       <w:r>
         <w:br/>
-        <w:t>• Estadísticas</w:t>
-      </w:r>
-      <w:r>
-        <w:t xml:space="preserve"> del usuario.</w:t>
+        <w:t xml:space="preserve">• </w:t>
+      </w:r>
+      <w:r>
+        <w:t>El usuario podrá tener una pantalla con estadísticas basadas en su biblioteca</w:t>
+      </w:r>
+      <w:r>
+        <w:t>.</w:t>
       </w:r>
       <w:r>
         <w:br/>
-        <w:t>• Exportación a PDF</w:t>
-      </w:r>
-      <w:r>
-        <w:t xml:space="preserve"> de la biblioteca del usuario.</w:t>
+        <w:t xml:space="preserve">• </w:t>
+      </w:r>
+      <w:r>
+        <w:t>Podrá exportar su biblioteca y su wishlist en formato PDF</w:t>
+      </w:r>
+      <w:r>
+        <w:t>.</w:t>
       </w:r>
       <w:r>
         <w:br/>
-        <w:t>• Cuentas con b</w:t>
-      </w:r>
-      <w:r>
-        <w:t>ibliotecas de videojuegos propias.</w:t>
+        <w:t>• C</w:t>
+      </w:r>
+      <w:r>
+        <w:t>ada usuario tiene su propia biblioteca y wishlist separadas</w:t>
+      </w:r>
+      <w:r>
+        <w:t>.</w:t>
       </w:r>
     </w:p>
     <w:p>
@@ -4051,6 +4672,12 @@
       <w:r>
         <w:t>.</w:t>
       </w:r>
+    </w:p>
+    <w:p>
+      <w:r>
+        <w:lastRenderedPageBreak/>
+        <w:t>• Interfaz sencilla e intuitiva.</w:t>
+      </w:r>
       <w:r>
         <w:br/>
         <w:t>• Contraseñas</w:t>
@@ -4123,17 +4750,13 @@
           <w:szCs w:val="28"/>
         </w:rPr>
       </w:pPr>
-      <w:bookmarkStart w:id="20" w:name="_Toc197645674"/>
-      <w:bookmarkStart w:id="21" w:name="_Toc199471836"/>
-      <w:r>
-        <w:rPr>
-          <w:sz w:val="28"/>
-          <w:szCs w:val="28"/>
-        </w:rPr>
-        <w:t>UI (vistas)</w:t>
-      </w:r>
-      <w:bookmarkEnd w:id="20"/>
-      <w:bookmarkEnd w:id="21"/>
+      <w:r>
+        <w:rPr>
+          <w:sz w:val="28"/>
+          <w:szCs w:val="28"/>
+        </w:rPr>
+        <w:t>UI - User interface</w:t>
+      </w:r>
     </w:p>
     <w:p>
       <w:pPr>
@@ -4244,7 +4867,6 @@
           <w:sz w:val="28"/>
           <w:szCs w:val="28"/>
         </w:rPr>
-        <w:lastRenderedPageBreak/>
         <w:t>Pantalla registro</w:t>
       </w:r>
       <w:r>
@@ -4443,7 +5065,6 @@
           <w:sz w:val="28"/>
           <w:szCs w:val="28"/>
         </w:rPr>
-        <w:lastRenderedPageBreak/>
         <w:t>Pantalla búsqueda juegos</w:t>
       </w:r>
       <w:r>
@@ -4524,6 +5145,7 @@
           <w:sz w:val="28"/>
           <w:szCs w:val="28"/>
         </w:rPr>
+        <w:lastRenderedPageBreak/>
         <w:t>Pantalla estadísticas</w:t>
       </w:r>
       <w:r>
@@ -4686,25 +5308,25 @@
           <w:sz w:val="28"/>
           <w:szCs w:val="28"/>
         </w:rPr>
+        <w:t>Ficha juego:</w:t>
+      </w:r>
+    </w:p>
+    <w:p>
+      <w:pPr>
+        <w:jc w:val="both"/>
+        <w:rPr>
+          <w:sz w:val="28"/>
+          <w:szCs w:val="28"/>
+        </w:rPr>
+      </w:pPr>
+      <w:r>
+        <w:rPr>
+          <w:noProof/>
+          <w:sz w:val="28"/>
+          <w:szCs w:val="28"/>
+          <w14:ligatures w14:val="standardContextual"/>
+        </w:rPr>
         <w:lastRenderedPageBreak/>
-        <w:t>Ficha juego:</w:t>
-      </w:r>
-    </w:p>
-    <w:p>
-      <w:pPr>
-        <w:jc w:val="both"/>
-        <w:rPr>
-          <w:sz w:val="28"/>
-          <w:szCs w:val="28"/>
-        </w:rPr>
-      </w:pPr>
-      <w:r>
-        <w:rPr>
-          <w:noProof/>
-          <w:sz w:val="28"/>
-          <w:szCs w:val="28"/>
-          <w14:ligatures w14:val="standardContextual"/>
-        </w:rPr>
         <w:drawing>
           <wp:inline distT="0" distB="0" distL="0" distR="0" wp14:anchorId="1931F0A6" wp14:editId="608543DC">
             <wp:extent cx="3840480" cy="3840480"/>
@@ -4764,108 +5386,118 @@
           <w:szCs w:val="28"/>
         </w:rPr>
       </w:pPr>
-      <w:bookmarkStart w:id="22" w:name="_Toc197645675"/>
-      <w:bookmarkStart w:id="23" w:name="_Toc199471837"/>
-      <w:r>
-        <w:rPr>
-          <w:sz w:val="28"/>
-          <w:szCs w:val="28"/>
-        </w:rPr>
-        <w:t>UX (usabilidad)</w:t>
+      <w:bookmarkStart w:id="20" w:name="_Toc197645675"/>
+      <w:bookmarkStart w:id="21" w:name="_Toc199471837"/>
+      <w:r>
+        <w:rPr>
+          <w:sz w:val="28"/>
+          <w:szCs w:val="28"/>
+        </w:rPr>
+        <w:t>UX</w:t>
+      </w:r>
+      <w:r>
+        <w:rPr>
+          <w:sz w:val="28"/>
+          <w:szCs w:val="28"/>
+        </w:rPr>
+        <w:t xml:space="preserve"> - UserXperience</w:t>
+      </w:r>
+      <w:bookmarkEnd w:id="20"/>
+      <w:bookmarkEnd w:id="21"/>
+    </w:p>
+    <w:p>
+      <w:pPr>
+        <w:jc w:val="both"/>
+      </w:pPr>
+      <w:r>
+        <w:t>Diseño sencillo, colores agradables a la vista para el usuario y combinación de fondos y colores legibles, la mayoría de funcionalidades son muy explícitas, y se pueden usar de manera sencilla sin necesidad de indagar mucho</w:t>
+      </w:r>
+      <w:r>
+        <w:t>.</w:t>
+      </w:r>
+      <w:r>
+        <w:t xml:space="preserve"> Se ofrece la mayor comodidad al usuario, ofreciéndole siempre que se puede opciones para que él solamente tenga que pulsar la opción que necesite, o incluso en algunos casos, poder añadir él una opción manualmente desde la misma pantalla (como la ubicación física).</w:t>
+      </w:r>
+      <w:r>
+        <w:t xml:space="preserve"> También, en el tema de filtrado, para mayor comodidad, la mayoría de campos en los que es posible, se le ofrece un desplegable con todas las opciones, para así evitarle el escribir cada campo a mano, solamente deberá escribir el nombre del juego, e incluso puede escribir una parte del nombre, que saldrán los juegos que coincidan con lo que ha escrito, muy útil si no recuerda el nombre de un videojuego que desea añadir. En cuanto a la búsqueda de juegos, se le ofrece una gran biblioteca de juegos actualizada a la última para añadir dichos juegos en su biblioteca o wishlist según desee. La wishlist ofrece enlaces directos a las webs oficiales donde puede obtener el juego, con un solo click podrá ir allí para comprarlo.</w:t>
+      </w:r>
+    </w:p>
+    <w:p>
+      <w:pPr>
+        <w:jc w:val="both"/>
+      </w:pPr>
+    </w:p>
+    <w:p>
+      <w:pPr>
+        <w:jc w:val="both"/>
+      </w:pPr>
+    </w:p>
+    <w:p>
+      <w:pPr>
+        <w:jc w:val="both"/>
+      </w:pPr>
+    </w:p>
+    <w:p>
+      <w:pPr>
+        <w:jc w:val="both"/>
+      </w:pPr>
+    </w:p>
+    <w:p>
+      <w:pPr>
+        <w:jc w:val="both"/>
+      </w:pPr>
+    </w:p>
+    <w:p>
+      <w:pPr>
+        <w:jc w:val="both"/>
+      </w:pPr>
+    </w:p>
+    <w:p>
+      <w:pPr>
+        <w:jc w:val="both"/>
+      </w:pPr>
+    </w:p>
+    <w:p>
+      <w:pPr>
+        <w:jc w:val="both"/>
+      </w:pPr>
+    </w:p>
+    <w:p>
+      <w:pPr>
+        <w:jc w:val="both"/>
+      </w:pPr>
+    </w:p>
+    <w:p>
+      <w:pPr>
+        <w:pStyle w:val="Ttulo3"/>
+        <w:rPr>
+          <w:sz w:val="28"/>
+          <w:szCs w:val="28"/>
+        </w:rPr>
+      </w:pPr>
+      <w:bookmarkStart w:id="22" w:name="_Toc197645676"/>
+      <w:bookmarkStart w:id="23" w:name="_Toc199471838"/>
+      <w:r>
+        <w:rPr>
+          <w:sz w:val="28"/>
+          <w:szCs w:val="28"/>
+        </w:rPr>
+        <w:t>Diagrama navegación</w:t>
       </w:r>
       <w:bookmarkEnd w:id="22"/>
       <w:bookmarkEnd w:id="23"/>
     </w:p>
-    <w:p>
-      <w:pPr>
-        <w:jc w:val="both"/>
-      </w:pPr>
-      <w:r>
-        <w:t>Diseño sencillo, colores agradables a la vista para el usuario y combinación de fondos y colores legibles, la mayoría de funcionalidades son muy explícitas, y se pueden usar de manera sencilla sin necesidad de indagar mucho</w:t>
-      </w:r>
-      <w:r>
-        <w:t>.</w:t>
-      </w:r>
-      <w:r>
-        <w:t xml:space="preserve"> Se ofrece la mayor comodidad al usuario, ofreciéndole siempre que se puede opciones para que él solamente tenga que pulsar la opción que necesite, o incluso en algunos casos, poder añadir él una opción manualmente desde la misma pantalla (como la ubicación física).</w:t>
-      </w:r>
-    </w:p>
-    <w:p>
-      <w:pPr>
-        <w:jc w:val="both"/>
-      </w:pPr>
-    </w:p>
-    <w:p>
-      <w:pPr>
-        <w:jc w:val="both"/>
-      </w:pPr>
-    </w:p>
-    <w:p>
-      <w:pPr>
-        <w:jc w:val="both"/>
-      </w:pPr>
-    </w:p>
-    <w:p>
-      <w:pPr>
-        <w:jc w:val="both"/>
-      </w:pPr>
-    </w:p>
-    <w:p>
-      <w:pPr>
-        <w:jc w:val="both"/>
-      </w:pPr>
-    </w:p>
-    <w:p>
-      <w:pPr>
-        <w:jc w:val="both"/>
-      </w:pPr>
-    </w:p>
-    <w:p>
-      <w:pPr>
-        <w:jc w:val="both"/>
-      </w:pPr>
-    </w:p>
-    <w:p>
-      <w:pPr>
-        <w:jc w:val="both"/>
-      </w:pPr>
-    </w:p>
-    <w:p>
-      <w:pPr>
-        <w:jc w:val="both"/>
-      </w:pPr>
-    </w:p>
-    <w:p>
-      <w:pPr>
-        <w:pStyle w:val="Ttulo3"/>
-        <w:rPr>
-          <w:sz w:val="28"/>
-          <w:szCs w:val="28"/>
-        </w:rPr>
-      </w:pPr>
-      <w:bookmarkStart w:id="24" w:name="_Toc197645676"/>
-      <w:bookmarkStart w:id="25" w:name="_Toc199471838"/>
-      <w:r>
-        <w:rPr>
-          <w:sz w:val="28"/>
-          <w:szCs w:val="28"/>
-        </w:rPr>
-        <w:t>Diagrama navegación</w:t>
-      </w:r>
-      <w:bookmarkEnd w:id="24"/>
-      <w:bookmarkEnd w:id="25"/>
-    </w:p>
     <w:p/>
     <w:p>
-      <w:bookmarkStart w:id="26" w:name="_Toc197645677"/>
+      <w:bookmarkStart w:id="24" w:name="_Toc197645677"/>
       <w:r>
         <w:rPr>
           <w:noProof/>
         </w:rPr>
         <w:drawing>
-          <wp:inline distT="0" distB="0" distL="0" distR="0" wp14:anchorId="2747DB91" wp14:editId="227CA505">
-            <wp:extent cx="5379720" cy="3717290"/>
-            <wp:effectExtent l="0" t="0" r="0" b="0"/>
+          <wp:inline distT="0" distB="0" distL="0" distR="0" wp14:anchorId="2747DB91" wp14:editId="2172C163">
+            <wp:extent cx="5935980" cy="3729355"/>
+            <wp:effectExtent l="0" t="0" r="7620" b="4445"/>
             <wp:docPr id="1" name="Imagen 1"/>
             <wp:cNvGraphicFramePr>
               <a:graphicFrameLocks xmlns:a="http://schemas.openxmlformats.org/drawingml/2006/main" noChangeAspect="1"/>
@@ -4892,7 +5524,7 @@
                   <pic:spPr>
                     <a:xfrm>
                       <a:off x="0" y="0"/>
-                      <a:ext cx="5397545" cy="3729607"/>
+                      <a:ext cx="5936388" cy="3729611"/>
                     </a:xfrm>
                     <a:prstGeom prst="rect">
                       <a:avLst/>
@@ -4918,9 +5550,9 @@
           <w:szCs w:val="32"/>
         </w:rPr>
       </w:pPr>
-      <w:bookmarkStart w:id="27" w:name="_Toc197645678"/>
-      <w:bookmarkStart w:id="28" w:name="_Toc199471839"/>
-      <w:bookmarkEnd w:id="26"/>
+      <w:bookmarkStart w:id="25" w:name="_Toc197645678"/>
+      <w:bookmarkStart w:id="26" w:name="_Toc199471839"/>
+      <w:bookmarkEnd w:id="24"/>
       <w:r>
         <w:rPr>
           <w:sz w:val="32"/>
@@ -4928,28 +5560,35 @@
         </w:rPr>
         <w:t>Arquitectura</w:t>
       </w:r>
+      <w:bookmarkEnd w:id="25"/>
+      <w:bookmarkEnd w:id="26"/>
+    </w:p>
+    <w:p>
+      <w:pPr>
+        <w:pStyle w:val="Ttulo3"/>
+        <w:rPr>
+          <w:sz w:val="28"/>
+          <w:szCs w:val="28"/>
+        </w:rPr>
+      </w:pPr>
+      <w:bookmarkStart w:id="27" w:name="_Toc197645679"/>
+      <w:bookmarkStart w:id="28" w:name="_Toc199471840"/>
+      <w:r>
+        <w:rPr>
+          <w:sz w:val="28"/>
+          <w:szCs w:val="28"/>
+        </w:rPr>
+        <w:t>D</w:t>
+      </w:r>
       <w:bookmarkEnd w:id="27"/>
       <w:bookmarkEnd w:id="28"/>
-    </w:p>
-    <w:p>
-      <w:pPr>
-        <w:pStyle w:val="Ttulo3"/>
-        <w:rPr>
-          <w:sz w:val="28"/>
-          <w:szCs w:val="28"/>
-        </w:rPr>
-      </w:pPr>
-      <w:bookmarkStart w:id="29" w:name="_Toc197645679"/>
-      <w:bookmarkStart w:id="30" w:name="_Toc199471840"/>
-      <w:r>
-        <w:rPr>
-          <w:sz w:val="28"/>
-          <w:szCs w:val="28"/>
-        </w:rPr>
-        <w:t>Despliegue</w:t>
-      </w:r>
-      <w:bookmarkEnd w:id="29"/>
-      <w:bookmarkEnd w:id="30"/>
+      <w:r>
+        <w:rPr>
+          <w:sz w:val="28"/>
+          <w:szCs w:val="28"/>
+        </w:rPr>
+        <w:t>iagrama</w:t>
+      </w:r>
     </w:p>
     <w:p>
       <w:r>
@@ -4973,8 +5612,8 @@
           <w14:ligatures w14:val="standardContextual"/>
         </w:rPr>
         <w:drawing>
-          <wp:inline distT="0" distB="0" distL="0" distR="0" wp14:anchorId="7BE4DA98" wp14:editId="2C8153CC">
-            <wp:extent cx="5074920" cy="2955017"/>
+          <wp:inline distT="0" distB="0" distL="0" distR="0" wp14:anchorId="7BE4DA98" wp14:editId="44193050">
+            <wp:extent cx="5410200" cy="3150243"/>
             <wp:effectExtent l="0" t="0" r="0" b="0"/>
             <wp:docPr id="5" name="Imagen 5"/>
             <wp:cNvGraphicFramePr>
@@ -5002,7 +5641,7 @@
                   <pic:spPr>
                     <a:xfrm>
                       <a:off x="0" y="0"/>
-                      <a:ext cx="5101259" cy="2970354"/>
+                      <a:ext cx="5413657" cy="3152256"/>
                     </a:xfrm>
                     <a:prstGeom prst="rect">
                       <a:avLst/>
@@ -5023,8 +5662,8 @@
           <w:szCs w:val="28"/>
         </w:rPr>
       </w:pPr>
-      <w:bookmarkStart w:id="31" w:name="_Toc197645680"/>
-      <w:bookmarkStart w:id="32" w:name="_Toc199471841"/>
+      <w:bookmarkStart w:id="29" w:name="_Toc197645680"/>
+      <w:bookmarkStart w:id="30" w:name="_Toc199471841"/>
       <w:r>
         <w:rPr>
           <w:sz w:val="28"/>
@@ -5032,36 +5671,93 @@
         </w:rPr>
         <w:t>Componentes</w:t>
       </w:r>
-      <w:bookmarkEnd w:id="31"/>
-      <w:bookmarkEnd w:id="32"/>
-    </w:p>
-    <w:p>
-      <w:pPr>
-        <w:jc w:val="both"/>
-      </w:pPr>
-      <w:r>
-        <w:t>MVC + Spring Boot. Backend arranca junto con JavaFX</w:t>
+      <w:bookmarkEnd w:id="29"/>
+      <w:bookmarkEnd w:id="30"/>
+    </w:p>
+    <w:p>
+      <w:pPr>
+        <w:jc w:val="both"/>
+      </w:pPr>
+      <w:r>
+        <w:t>La aplicación utiliza el modelo vista controlador, arranca con</w:t>
+      </w:r>
+      <w:r>
+        <w:t xml:space="preserve"> Spring Boot. Backend junto con JavaFX</w:t>
+      </w:r>
+      <w:r>
+        <w:t xml:space="preserve"> para las interfaces</w:t>
       </w:r>
       <w:r>
         <w:t xml:space="preserve">. </w:t>
       </w:r>
       <w:r>
-        <w:t>También se ha desarrollado un cliente REST utilizando Retrofit para consumir la API de RAWG. Esta API proporciona información detallada y actualizada sobre videojuegos y es fundamental para llenar la base de datos del usuario sin necesidad de introducir manualmente todos los datos.</w:t>
+        <w:t xml:space="preserve">Las consultas a la API se realizan mediante un </w:t>
+      </w:r>
+      <w:r>
+        <w:t>cliente REST u</w:t>
+      </w:r>
+      <w:r>
+        <w:t>sa retrofit</w:t>
       </w:r>
       <w:r>
         <w:t xml:space="preserve"> </w:t>
       </w:r>
       <w:r>
-        <w:t>Para el acceso a datos, se emplea Spring Data JPA con Hibernate como implementación. Esto permite abstraer las consultas SQL y aplicar principios de diseño como la separación de responsabilidades entre capas.</w:t>
+        <w:t>para consumir la API de RAWG</w:t>
+      </w:r>
+      <w:r>
+        <w:t xml:space="preserve">, además de </w:t>
+      </w:r>
+      <w:r>
+        <w:t>okhttp</w:t>
+      </w:r>
+      <w:r>
+        <w:t xml:space="preserve"> para manejar las respuestas de la api</w:t>
+      </w:r>
+      <w:r>
+        <w:t>. Esta API proporciona información detallada y actualizada sobre videojuegos y es fundamental para llenar la base de datos del usuario sin necesidad de introducir manualmente todos los datos.</w:t>
       </w:r>
       <w:r>
         <w:t xml:space="preserve"> </w:t>
       </w:r>
       <w:r>
-        <w:t>La comunicación con APIs externas se gestiona mediante una arquitectura basada en Retrofit junto con OkHttp para el manejo de peticiones HTTP. Esto proporciona una forma robusta y mantenible de integrar servicios REST.</w:t>
-      </w:r>
-      <w:r>
-        <w:t xml:space="preserve"> Luego tenemos las clases del programa, las cuales representamos de manera visual como unas dependen y usan, y como la aplicación en general las usan en el siguiente diagrama de componentes de abajo:</w:t>
+        <w:t>Para el acceso a datos, se emplea Spring Data JPA con Hibernat</w:t>
+      </w:r>
+      <w:r>
+        <w:t>e. Los repositorios implementan JPA para facilitar el CRUD y reducir código</w:t>
+      </w:r>
+      <w:r>
+        <w:t xml:space="preserve">. </w:t>
+      </w:r>
+      <w:r>
+        <w:t xml:space="preserve">Gracias a esto se pueden </w:t>
+      </w:r>
+      <w:r>
+        <w:t xml:space="preserve">abstraer las consultas SQL y aplicar </w:t>
+      </w:r>
+      <w:r>
+        <w:t>buenas prácticas en el</w:t>
+      </w:r>
+      <w:r>
+        <w:t xml:space="preserve"> diseño</w:t>
+      </w:r>
+      <w:r>
+        <w:t>,</w:t>
+      </w:r>
+      <w:r>
+        <w:t xml:space="preserve"> como la separación de responsabilidades entre capas.</w:t>
+      </w:r>
+      <w:r>
+        <w:t xml:space="preserve"> </w:t>
+      </w:r>
+      <w:r>
+        <w:t>Esto proporciona una forma robusta y mantenible de integrar servicios REST.</w:t>
+      </w:r>
+      <w:r>
+        <w:t xml:space="preserve"> Luego</w:t>
+      </w:r>
+      <w:r>
+        <w:t>, tenemos las clases que representan cada una de las tablas que están presentes en la base de datos, además de los repositorios donde se encuentran las consultas a la base de datos, y a su vez tenemos los servicios, que utilizan los métodos del repositorio, para separar responsabilidades.</w:t>
       </w:r>
       <w:r>
         <w:br/>
@@ -5076,10 +5772,11 @@
           <w:noProof/>
           <w14:ligatures w14:val="standardContextual"/>
         </w:rPr>
+        <w:lastRenderedPageBreak/>
         <w:drawing>
-          <wp:inline distT="0" distB="0" distL="0" distR="0" wp14:anchorId="79E70AD9" wp14:editId="5AFF6F63">
-            <wp:extent cx="6430427" cy="1699260"/>
-            <wp:effectExtent l="0" t="0" r="8890" b="0"/>
+          <wp:inline distT="0" distB="0" distL="0" distR="0" wp14:anchorId="79E70AD9" wp14:editId="55273F68">
+            <wp:extent cx="5852831" cy="4119711"/>
+            <wp:effectExtent l="0" t="0" r="0" b="0"/>
             <wp:docPr id="2" name="Imagen 2"/>
             <wp:cNvGraphicFramePr>
               <a:graphicFrameLocks xmlns:a="http://schemas.openxmlformats.org/drawingml/2006/main" noChangeAspect="1"/>
@@ -5092,7 +5789,7 @@
                     <pic:cNvPicPr/>
                   </pic:nvPicPr>
                   <pic:blipFill>
-                    <a:blip r:embed="rId18" cstate="print">
+                    <a:blip r:embed="rId18">
                       <a:extLst>
                         <a:ext uri="{28A0092B-C50C-407E-A947-70E740481C1C}">
                           <a14:useLocalDpi xmlns:a14="http://schemas.microsoft.com/office/drawing/2010/main" val="0"/>
@@ -5106,7 +5803,7 @@
                   <pic:spPr>
                     <a:xfrm>
                       <a:off x="0" y="0"/>
-                      <a:ext cx="6454809" cy="1705703"/>
+                      <a:ext cx="5852831" cy="4119711"/>
                     </a:xfrm>
                     <a:prstGeom prst="rect">
                       <a:avLst/>
@@ -5129,8 +5826,8 @@
           <w:szCs w:val="28"/>
         </w:rPr>
       </w:pPr>
-      <w:bookmarkStart w:id="33" w:name="_Toc197645681"/>
-      <w:bookmarkStart w:id="34" w:name="_Toc199471842"/>
+      <w:bookmarkStart w:id="31" w:name="_Toc197645681"/>
+      <w:bookmarkStart w:id="32" w:name="_Toc199471842"/>
       <w:r>
         <w:rPr>
           <w:sz w:val="28"/>
@@ -5138,8 +5835,8 @@
         </w:rPr>
         <w:t>Base de datos</w:t>
       </w:r>
-      <w:bookmarkEnd w:id="33"/>
-      <w:bookmarkEnd w:id="34"/>
+      <w:bookmarkEnd w:id="31"/>
+      <w:bookmarkEnd w:id="32"/>
     </w:p>
     <w:p>
       <w:pPr>
@@ -5214,8 +5911,8 @@
           <w:szCs w:val="28"/>
         </w:rPr>
       </w:pPr>
-      <w:bookmarkStart w:id="35" w:name="_Toc197645682"/>
-      <w:bookmarkStart w:id="36" w:name="_Toc199471843"/>
+      <w:bookmarkStart w:id="33" w:name="_Toc197645682"/>
+      <w:bookmarkStart w:id="34" w:name="_Toc199471843"/>
       <w:r>
         <w:rPr>
           <w:sz w:val="28"/>
@@ -5223,8 +5920,8 @@
         </w:rPr>
         <w:t>Paquetes, Interfaces y Clases</w:t>
       </w:r>
-      <w:bookmarkEnd w:id="35"/>
-      <w:bookmarkEnd w:id="36"/>
+      <w:bookmarkEnd w:id="33"/>
+      <w:bookmarkEnd w:id="34"/>
     </w:p>
     <w:p>
       <w:pPr>
@@ -5299,8 +5996,8 @@
           <w:szCs w:val="28"/>
         </w:rPr>
       </w:pPr>
-      <w:bookmarkStart w:id="37" w:name="_Toc197645683"/>
-      <w:bookmarkStart w:id="38" w:name="_Toc199471844"/>
+      <w:bookmarkStart w:id="35" w:name="_Toc197645683"/>
+      <w:bookmarkStart w:id="36" w:name="_Toc199471844"/>
       <w:r>
         <w:rPr>
           <w:sz w:val="28"/>
@@ -5308,52 +6005,54 @@
         </w:rPr>
         <w:t>Plan de pruebas</w:t>
       </w:r>
+      <w:bookmarkEnd w:id="35"/>
+      <w:bookmarkEnd w:id="36"/>
+    </w:p>
+    <w:p>
+      <w:r>
+        <w:t xml:space="preserve">Vamos a realizar pruebas sobre las diferentes clases de servicio y otras funcionalidades, como la interacción con la API o la conexión con la misma o la base de datos en línea que almacena la información de los usuarios. Se usará Junit para realizar las pruebas junto con Jupiter y Mock para “simular” las diferentes clases u objetos que necesitaremos para el programa. </w:t>
+      </w:r>
+      <w:r>
+        <w:t>Se van a realizar las siguientes pruebas</w:t>
+      </w:r>
+      <w:r>
+        <w:t xml:space="preserve"> unitarias</w:t>
+      </w:r>
+      <w:r>
+        <w:t>:</w:t>
+      </w:r>
+    </w:p>
+    <w:p>
+      <w:pPr>
+        <w:pStyle w:val="Ttulo2"/>
+        <w:rPr>
+          <w:sz w:val="28"/>
+          <w:szCs w:val="28"/>
+        </w:rPr>
+      </w:pPr>
+      <w:bookmarkStart w:id="37" w:name="_Toc199471845"/>
+      <w:r>
+        <w:rPr>
+          <w:sz w:val="28"/>
+          <w:szCs w:val="28"/>
+        </w:rPr>
+        <w:t>Pruebas para el registro</w:t>
+      </w:r>
+      <w:r>
+        <w:rPr>
+          <w:sz w:val="28"/>
+          <w:szCs w:val="28"/>
+        </w:rPr>
+        <w:t xml:space="preserve"> (Clase UsuarioServicio)</w:t>
+      </w:r>
+      <w:r>
+        <w:rPr>
+          <w:sz w:val="28"/>
+          <w:szCs w:val="28"/>
+        </w:rPr>
+        <w:t>:</w:t>
+      </w:r>
       <w:bookmarkEnd w:id="37"/>
-      <w:bookmarkEnd w:id="38"/>
-    </w:p>
-    <w:p>
-      <w:r>
-        <w:t xml:space="preserve">Vamos a realizar pruebas sobre las diferentes clases de servicio y otras funcionalidades, como la interacción con la API o la conexión con la misma o la base de datos en línea que almacena la información de los usuarios. Se usará Junit para realizar las pruebas junto con Jupiter y Mock </w:t>
-      </w:r>
-      <w:r>
-        <w:lastRenderedPageBreak/>
-        <w:t xml:space="preserve">para “simular” las diferentes clases u objetos que necesitaremos para el programa. </w:t>
-      </w:r>
-      <w:r>
-        <w:t>Se van a realizar las siguientes pruebas:</w:t>
-      </w:r>
-    </w:p>
-    <w:p>
-      <w:pPr>
-        <w:pStyle w:val="Ttulo2"/>
-        <w:rPr>
-          <w:sz w:val="28"/>
-          <w:szCs w:val="28"/>
-        </w:rPr>
-      </w:pPr>
-      <w:bookmarkStart w:id="39" w:name="_Toc199471845"/>
-      <w:r>
-        <w:rPr>
-          <w:sz w:val="28"/>
-          <w:szCs w:val="28"/>
-        </w:rPr>
-        <w:t>Pruebas para el registro</w:t>
-      </w:r>
-      <w:r>
-        <w:rPr>
-          <w:sz w:val="28"/>
-          <w:szCs w:val="28"/>
-        </w:rPr>
-        <w:t xml:space="preserve"> (Clase UsuarioServicio)</w:t>
-      </w:r>
-      <w:r>
-        <w:rPr>
-          <w:sz w:val="28"/>
-          <w:szCs w:val="28"/>
-        </w:rPr>
-        <w:t>:</w:t>
-      </w:r>
-      <w:bookmarkEnd w:id="39"/>
     </w:p>
     <w:p>
       <w:pPr>
@@ -5418,7 +6117,7 @@
           <w:szCs w:val="28"/>
         </w:rPr>
       </w:pPr>
-      <w:bookmarkStart w:id="40" w:name="_Toc199471846"/>
+      <w:bookmarkStart w:id="38" w:name="_Toc199471846"/>
       <w:r>
         <w:rPr>
           <w:sz w:val="28"/>
@@ -5440,7 +6139,7 @@
         </w:rPr>
         <w:t>:</w:t>
       </w:r>
-      <w:bookmarkEnd w:id="40"/>
+      <w:bookmarkEnd w:id="38"/>
     </w:p>
     <w:p>
       <w:pPr>
@@ -5502,12 +6201,13 @@
           <w:szCs w:val="28"/>
         </w:rPr>
       </w:pPr>
-      <w:bookmarkStart w:id="41" w:name="_Toc199471847"/>
-      <w:r>
-        <w:rPr>
-          <w:sz w:val="28"/>
-          <w:szCs w:val="28"/>
-        </w:rPr>
+      <w:bookmarkStart w:id="39" w:name="_Toc199471847"/>
+      <w:r>
+        <w:rPr>
+          <w:sz w:val="28"/>
+          <w:szCs w:val="28"/>
+        </w:rPr>
+        <w:lastRenderedPageBreak/>
         <w:t xml:space="preserve">Pruebas </w:t>
       </w:r>
       <w:r>
@@ -5538,7 +6238,7 @@
         </w:rPr>
         <w:t>:</w:t>
       </w:r>
-      <w:bookmarkEnd w:id="41"/>
+      <w:bookmarkEnd w:id="39"/>
     </w:p>
     <w:p>
       <w:pPr>
@@ -5725,13 +6425,12 @@
           <w:szCs w:val="28"/>
         </w:rPr>
       </w:pPr>
-      <w:bookmarkStart w:id="42" w:name="_Toc199471848"/>
-      <w:r>
-        <w:rPr>
-          <w:sz w:val="28"/>
-          <w:szCs w:val="28"/>
-        </w:rPr>
-        <w:lastRenderedPageBreak/>
+      <w:bookmarkStart w:id="40" w:name="_Toc199471848"/>
+      <w:r>
+        <w:rPr>
+          <w:sz w:val="28"/>
+          <w:szCs w:val="28"/>
+        </w:rPr>
         <w:t>Pruebas sobre los videojuegos de un usuario específico</w:t>
       </w:r>
       <w:r>
@@ -5755,7 +6454,7 @@
         </w:rPr>
         <w:t>:</w:t>
       </w:r>
-      <w:bookmarkEnd w:id="42"/>
+      <w:bookmarkEnd w:id="40"/>
     </w:p>
     <w:p>
       <w:pPr>
@@ -5875,7 +6574,7 @@
           <w:szCs w:val="28"/>
         </w:rPr>
       </w:pPr>
-      <w:bookmarkStart w:id="43" w:name="_Toc199471849"/>
+      <w:bookmarkStart w:id="41" w:name="_Toc199471849"/>
       <w:r>
         <w:rPr>
           <w:sz w:val="28"/>
@@ -5897,7 +6596,7 @@
         </w:rPr>
         <w:t>:</w:t>
       </w:r>
-      <w:bookmarkEnd w:id="43"/>
+      <w:bookmarkEnd w:id="41"/>
     </w:p>
     <w:p>
       <w:pPr>
@@ -5926,6 +6625,7 @@
     </w:p>
     <w:p>
       <w:r>
+        <w:lastRenderedPageBreak/>
         <w:t>-No guarda una compañía si no obtiene el nombre</w:t>
       </w:r>
     </w:p>
@@ -5937,7 +6637,7 @@
           <w:szCs w:val="28"/>
         </w:rPr>
       </w:pPr>
-      <w:bookmarkStart w:id="44" w:name="_Toc199471850"/>
+      <w:bookmarkStart w:id="42" w:name="_Toc199471850"/>
       <w:r>
         <w:rPr>
           <w:sz w:val="28"/>
@@ -5959,7 +6659,7 @@
         </w:rPr>
         <w:t>:</w:t>
       </w:r>
-      <w:bookmarkEnd w:id="44"/>
+      <w:bookmarkEnd w:id="42"/>
     </w:p>
     <w:p>
       <w:pPr>
@@ -5981,6 +6681,12 @@
         <w:t>-Si no existe, la guarda, si existe, devuelve la que ya existe.</w:t>
       </w:r>
     </w:p>
+    <w:p/>
+    <w:p>
+      <w:r>
+        <w:t>Luego, también realizaremos pruebas no unitarias, para confirmar que las funcionalidades de la aplicación como los filtros de los videojuegos, la paginación o las conexiones funcionan:</w:t>
+      </w:r>
+    </w:p>
     <w:p>
       <w:pPr>
         <w:pStyle w:val="Ttulo2"/>
@@ -5989,7 +6695,7 @@
           <w:szCs w:val="28"/>
         </w:rPr>
       </w:pPr>
-      <w:bookmarkStart w:id="45" w:name="_Toc199471851"/>
+      <w:bookmarkStart w:id="43" w:name="_Toc199471851"/>
       <w:r>
         <w:rPr>
           <w:sz w:val="28"/>
@@ -6011,7 +6717,7 @@
         </w:rPr>
         <w:t>:</w:t>
       </w:r>
-      <w:bookmarkEnd w:id="45"/>
+      <w:bookmarkEnd w:id="43"/>
     </w:p>
     <w:p>
       <w:pPr>
@@ -6046,7 +6752,7 @@
           <w:szCs w:val="28"/>
         </w:rPr>
       </w:pPr>
-      <w:bookmarkStart w:id="46" w:name="_Toc199471852"/>
+      <w:bookmarkStart w:id="44" w:name="_Toc199471852"/>
       <w:r>
         <w:rPr>
           <w:sz w:val="28"/>
@@ -6068,7 +6774,7 @@
         </w:rPr>
         <w:t>:</w:t>
       </w:r>
-      <w:bookmarkEnd w:id="46"/>
+      <w:bookmarkEnd w:id="44"/>
     </w:p>
     <w:p>
       <w:pPr>
@@ -6125,7 +6831,6 @@
           <w:b/>
           <w:bCs/>
         </w:rPr>
-        <w:lastRenderedPageBreak/>
         <w:t>Método irAnterior()</w:t>
       </w:r>
     </w:p>
@@ -6162,7 +6867,7 @@
           <w:szCs w:val="28"/>
         </w:rPr>
       </w:pPr>
-      <w:bookmarkStart w:id="47" w:name="_Toc199471853"/>
+      <w:bookmarkStart w:id="45" w:name="_Toc199471853"/>
       <w:r>
         <w:rPr>
           <w:sz w:val="28"/>
@@ -6170,7 +6875,7 @@
         </w:rPr>
         <w:t>Pruebas de conexión (no unitarias):</w:t>
       </w:r>
-      <w:bookmarkEnd w:id="47"/>
+      <w:bookmarkEnd w:id="45"/>
     </w:p>
     <w:p>
       <w:r>
@@ -6190,8 +6895,8 @@
           <w:szCs w:val="32"/>
         </w:rPr>
       </w:pPr>
-      <w:bookmarkStart w:id="48" w:name="_Toc197645684"/>
-      <w:bookmarkStart w:id="49" w:name="_Toc199471854"/>
+      <w:bookmarkStart w:id="46" w:name="_Toc197645684"/>
+      <w:bookmarkStart w:id="47" w:name="_Toc199471854"/>
       <w:r>
         <w:rPr>
           <w:sz w:val="32"/>
@@ -6199,10 +6904,92 @@
         </w:rPr>
         <w:t>Implementación</w:t>
       </w:r>
+      <w:bookmarkEnd w:id="46"/>
+      <w:bookmarkEnd w:id="47"/>
+    </w:p>
+    <w:p>
+      <w:pPr>
+        <w:pStyle w:val="Ttulo2"/>
+        <w:rPr>
+          <w:sz w:val="28"/>
+          <w:szCs w:val="28"/>
+        </w:rPr>
+      </w:pPr>
+      <w:bookmarkStart w:id="48" w:name="_Toc197645685"/>
+      <w:bookmarkStart w:id="49" w:name="_Toc199471855"/>
+      <w:r>
+        <w:rPr>
+          <w:sz w:val="28"/>
+          <w:szCs w:val="28"/>
+        </w:rPr>
+        <w:t>Entorno de Desarrollo</w:t>
+      </w:r>
       <w:bookmarkEnd w:id="48"/>
       <w:bookmarkEnd w:id="49"/>
     </w:p>
     <w:p>
+      <w:r>
+        <w:t>Lenguaje de programación: Java</w:t>
+      </w:r>
+    </w:p>
+    <w:p>
+      <w:pPr>
+        <w:jc w:val="both"/>
+      </w:pPr>
+      <w:r>
+        <w:t>Versión de Java: 22</w:t>
+      </w:r>
+    </w:p>
+    <w:p>
+      <w:pPr>
+        <w:jc w:val="both"/>
+      </w:pPr>
+      <w:r>
+        <w:t>IDE: Visual Studio Code</w:t>
+      </w:r>
+    </w:p>
+    <w:p>
+      <w:pPr>
+        <w:jc w:val="both"/>
+      </w:pPr>
+      <w:r>
+        <w:lastRenderedPageBreak/>
+        <w:t>Gestor de dependencias: Maven</w:t>
+      </w:r>
+    </w:p>
+    <w:p>
+      <w:pPr>
+        <w:jc w:val="both"/>
+      </w:pPr>
+      <w:r>
+        <w:t>Sistema Gestor de Base de Datos: Neon (PostgreSQL)</w:t>
+      </w:r>
+    </w:p>
+    <w:p>
+      <w:pPr>
+        <w:jc w:val="both"/>
+      </w:pPr>
+      <w:r>
+        <w:t>Dependencias usadas: SpringBoot, Lombok, Hibernate JPA, PDModel, Jackson, Jakarta Validation, RetroFit</w:t>
+      </w:r>
+    </w:p>
+    <w:p>
+      <w:pPr>
+        <w:jc w:val="both"/>
+      </w:pPr>
+      <w:r>
+        <w:t>Control de versions: GitHub</w:t>
+      </w:r>
+    </w:p>
+    <w:p>
+      <w:pPr>
+        <w:jc w:val="both"/>
+      </w:pPr>
+      <w:r>
+        <w:t>API: RAWG</w:t>
+      </w:r>
+    </w:p>
+    <w:p>
       <w:pPr>
         <w:pStyle w:val="Ttulo2"/>
         <w:rPr>
@@ -6210,100 +6997,19 @@
           <w:szCs w:val="28"/>
         </w:rPr>
       </w:pPr>
-      <w:bookmarkStart w:id="50" w:name="_Toc197645685"/>
-      <w:bookmarkStart w:id="51" w:name="_Toc199471855"/>
-      <w:r>
-        <w:rPr>
-          <w:sz w:val="28"/>
-          <w:szCs w:val="28"/>
-        </w:rPr>
-        <w:t>Entorno de Desarrollo</w:t>
+      <w:bookmarkStart w:id="50" w:name="_Toc197645686"/>
+      <w:bookmarkStart w:id="51" w:name="_Toc199471856"/>
+      <w:r>
+        <w:rPr>
+          <w:sz w:val="28"/>
+          <w:szCs w:val="28"/>
+        </w:rPr>
+        <w:t>Implantación/Puesta en producción</w:t>
       </w:r>
       <w:bookmarkEnd w:id="50"/>
       <w:bookmarkEnd w:id="51"/>
     </w:p>
     <w:p>
-      <w:r>
-        <w:t>Lenguaje de programación: Java</w:t>
-      </w:r>
-    </w:p>
-    <w:p>
-      <w:pPr>
-        <w:jc w:val="both"/>
-      </w:pPr>
-      <w:r>
-        <w:t>Versión de Java: 22</w:t>
-      </w:r>
-    </w:p>
-    <w:p>
-      <w:pPr>
-        <w:jc w:val="both"/>
-      </w:pPr>
-      <w:r>
-        <w:t>IDE: Visual Studio Code</w:t>
-      </w:r>
-    </w:p>
-    <w:p>
-      <w:pPr>
-        <w:jc w:val="both"/>
-      </w:pPr>
-      <w:r>
-        <w:t>Gestor de dependencias: Maven</w:t>
-      </w:r>
-    </w:p>
-    <w:p>
-      <w:pPr>
-        <w:jc w:val="both"/>
-      </w:pPr>
-      <w:r>
-        <w:t>Sistema Gestor de Base de Datos: Neon (PostgreSQL)</w:t>
-      </w:r>
-    </w:p>
-    <w:p>
-      <w:pPr>
-        <w:jc w:val="both"/>
-      </w:pPr>
-      <w:r>
-        <w:t>Dependencias usadas: SpringBoot, Lombok, Hibernate JPA, PDModel, Jackson, Jakarta Validation, RetroFit</w:t>
-      </w:r>
-    </w:p>
-    <w:p>
-      <w:pPr>
-        <w:jc w:val="both"/>
-      </w:pPr>
-      <w:r>
-        <w:t>Control de versions: GitHub</w:t>
-      </w:r>
-    </w:p>
-    <w:p>
-      <w:pPr>
-        <w:jc w:val="both"/>
-      </w:pPr>
-      <w:r>
-        <w:t>API: RAWG</w:t>
-      </w:r>
-    </w:p>
-    <w:p>
-      <w:pPr>
-        <w:pStyle w:val="Ttulo2"/>
-        <w:rPr>
-          <w:sz w:val="28"/>
-          <w:szCs w:val="28"/>
-        </w:rPr>
-      </w:pPr>
-      <w:bookmarkStart w:id="52" w:name="_Toc197645686"/>
-      <w:bookmarkStart w:id="53" w:name="_Toc199471856"/>
-      <w:r>
-        <w:rPr>
-          <w:sz w:val="28"/>
-          <w:szCs w:val="28"/>
-        </w:rPr>
-        <w:t>Implantación/Puesta en producción</w:t>
-      </w:r>
-      <w:bookmarkEnd w:id="52"/>
-      <w:bookmarkEnd w:id="53"/>
-    </w:p>
-    <w:p>
       <w:pPr>
         <w:jc w:val="both"/>
       </w:pPr>
@@ -6334,8 +7040,8 @@
           <w:szCs w:val="32"/>
         </w:rPr>
       </w:pPr>
-      <w:bookmarkStart w:id="54" w:name="_Toc197645687"/>
-      <w:bookmarkStart w:id="55" w:name="_Toc199471857"/>
+      <w:bookmarkStart w:id="52" w:name="_Toc197645687"/>
+      <w:bookmarkStart w:id="53" w:name="_Toc199471857"/>
       <w:r>
         <w:rPr>
           <w:sz w:val="32"/>
@@ -6357,7 +7063,7 @@
         </w:rPr>
         <w:t xml:space="preserve"> ejecución de la </w:t>
       </w:r>
-      <w:bookmarkEnd w:id="54"/>
+      <w:bookmarkEnd w:id="52"/>
       <w:r>
         <w:rPr>
           <w:sz w:val="32"/>
@@ -6365,7 +7071,12 @@
         </w:rPr>
         <w:t>aplicación (funcionalidades)</w:t>
       </w:r>
-      <w:bookmarkEnd w:id="55"/>
+      <w:bookmarkEnd w:id="53"/>
+    </w:p>
+    <w:p>
+      <w:r>
+        <w:t>En este apartado se muestran las pantallas de la aplicación y cómo se comportan ante diferentes escenarios (errores, búsquedas, consultas…)</w:t>
+      </w:r>
     </w:p>
     <w:p>
       <w:r>
@@ -6378,7 +7089,6 @@
           <w:noProof/>
           <w14:ligatures w14:val="standardContextual"/>
         </w:rPr>
-        <w:lastRenderedPageBreak/>
         <w:drawing>
           <wp:inline distT="0" distB="0" distL="0" distR="0" wp14:anchorId="4EE153D0" wp14:editId="7EB1D55E">
             <wp:extent cx="4450845" cy="3543300"/>
@@ -6428,6 +7138,7 @@
           <w:noProof/>
           <w14:ligatures w14:val="standardContextual"/>
         </w:rPr>
+        <w:lastRenderedPageBreak/>
         <w:drawing>
           <wp:inline distT="0" distB="0" distL="0" distR="0" wp14:anchorId="16768E78" wp14:editId="481EC30F">
             <wp:extent cx="4538331" cy="3611880"/>
@@ -6473,7 +7184,6 @@
     </w:p>
     <w:p>
       <w:r>
-        <w:lastRenderedPageBreak/>
         <w:t>Registrando un usuario con algún dato incorrecto:</w:t>
       </w:r>
       <w:r>
@@ -6533,6 +7243,7 @@
           <w:noProof/>
           <w14:ligatures w14:val="standardContextual"/>
         </w:rPr>
+        <w:lastRenderedPageBreak/>
         <w:drawing>
           <wp:inline distT="0" distB="0" distL="0" distR="0" wp14:anchorId="6E97A5E7" wp14:editId="4E844E56">
             <wp:extent cx="4456675" cy="3230880"/>
@@ -6582,7 +7293,6 @@
           <w:noProof/>
           <w14:ligatures w14:val="standardContextual"/>
         </w:rPr>
-        <w:lastRenderedPageBreak/>
         <w:drawing>
           <wp:inline distT="0" distB="0" distL="0" distR="0" wp14:anchorId="4C64074C" wp14:editId="254D7003">
             <wp:extent cx="4322156" cy="3101340"/>
@@ -6645,6 +7355,7 @@
           <w:noProof/>
           <w14:ligatures w14:val="standardContextual"/>
         </w:rPr>
+        <w:lastRenderedPageBreak/>
         <w:drawing>
           <wp:inline distT="0" distB="0" distL="0" distR="0" wp14:anchorId="1613A962" wp14:editId="69580CEA">
             <wp:extent cx="4363149" cy="3444240"/>
@@ -6690,7 +7401,6 @@
     </w:p>
     <w:p>
       <w:r>
-        <w:lastRenderedPageBreak/>
         <w:t>Filtrando un juego:</w:t>
       </w:r>
       <w:r>
@@ -6755,6 +7465,7 @@
           <w:noProof/>
           <w14:ligatures w14:val="standardContextual"/>
         </w:rPr>
+        <w:lastRenderedPageBreak/>
         <w:drawing>
           <wp:inline distT="0" distB="0" distL="0" distR="0" wp14:anchorId="21E44BE7" wp14:editId="39D85CFC">
             <wp:extent cx="1884330" cy="2644140"/>
@@ -6806,7 +7517,6 @@
     <w:p/>
     <w:p>
       <w:r>
-        <w:lastRenderedPageBreak/>
         <w:t>Buscando un juego para añadir:</w:t>
       </w:r>
     </w:p>
@@ -6872,6 +7582,7 @@
         <w:rPr>
           <w:noProof/>
         </w:rPr>
+        <w:lastRenderedPageBreak/>
         <w:drawing>
           <wp:inline distT="0" distB="0" distL="0" distR="0" wp14:anchorId="6A0742DA" wp14:editId="23563BA6">
             <wp:extent cx="4432131" cy="3474720"/>
@@ -6917,8 +7628,8 @@
           <w:szCs w:val="32"/>
         </w:rPr>
       </w:pPr>
-      <w:bookmarkStart w:id="56" w:name="_Toc197645688"/>
-      <w:bookmarkStart w:id="57" w:name="_Toc199471858"/>
+      <w:bookmarkStart w:id="54" w:name="_Toc197645688"/>
+      <w:bookmarkStart w:id="55" w:name="_Toc199471858"/>
       <w:r>
         <w:rPr>
           <w:sz w:val="32"/>
@@ -6926,39 +7637,130 @@
         </w:rPr>
         <w:t>Información sobre la versión y software necesario</w:t>
       </w:r>
+      <w:bookmarkEnd w:id="54"/>
+      <w:bookmarkEnd w:id="55"/>
+    </w:p>
+    <w:p>
+      <w:r>
+        <w:t>• Java 22</w:t>
+      </w:r>
+      <w:r>
+        <w:br/>
+        <w:t>• Visual Studio Code</w:t>
+      </w:r>
+      <w:r>
+        <w:br/>
+        <w:t>• Neon DB</w:t>
+      </w:r>
+      <w:r>
+        <w:br/>
+        <w:t>• Maven</w:t>
+      </w:r>
+      <w:r>
+        <w:br/>
+        <w:t>• GitHub</w:t>
+      </w:r>
+      <w:r>
+        <w:br/>
+        <w:t>• Scene Builder</w:t>
+      </w:r>
+      <w:r>
+        <w:br/>
+        <w:t>• Conexión a Internet para uso completo</w:t>
+      </w:r>
+    </w:p>
+    <w:p>
+      <w:pPr>
+        <w:pStyle w:val="Ttulo1"/>
+        <w:rPr>
+          <w:sz w:val="32"/>
+          <w:szCs w:val="32"/>
+        </w:rPr>
+      </w:pPr>
+      <w:bookmarkStart w:id="56" w:name="_Toc197645689"/>
+      <w:bookmarkStart w:id="57" w:name="_Toc199471859"/>
+      <w:r>
+        <w:rPr>
+          <w:sz w:val="32"/>
+          <w:szCs w:val="32"/>
+        </w:rPr>
+        <w:t>Elementos destacables del desarrollo</w:t>
+      </w:r>
       <w:bookmarkEnd w:id="56"/>
       <w:bookmarkEnd w:id="57"/>
     </w:p>
     <w:p>
-      <w:r>
-        <w:t>• Java 22</w:t>
-      </w:r>
+      <w:pPr>
+        <w:jc w:val="both"/>
+      </w:pPr>
+      <w:r>
+        <w:t>• Integración con APIs</w:t>
+      </w:r>
+      <w:r>
+        <w:t xml:space="preserve"> para la búsqueda de videojuegos y agregarlos en la bbdd, para no tener necesidad de crear una base de datos propia de donde añadir todos los videojuegos, si no ir rellenando nuestra base de datos extrayendo los datos de la api con los datos de los videojuegos.</w:t>
+      </w:r>
+    </w:p>
+    <w:p>
+      <w:pPr>
+        <w:jc w:val="both"/>
+      </w:pPr>
+      <w:r>
+        <w:t>• Enlace externo a las webs oficiales para comprar los videojuegos que el jugador ha añadido a su wishlist</w:t>
+      </w:r>
+    </w:p>
+    <w:p>
+      <w:pPr>
+        <w:jc w:val="both"/>
+      </w:pPr>
       <w:r>
         <w:br/>
-        <w:t>• Visual Studio Code</w:t>
-      </w:r>
+        <w:t>• Base de datos en la nube</w:t>
+      </w:r>
+      <w:r>
+        <w:t xml:space="preserve"> para poder tener acceso a la misma en cualquier situación (siempre y cuando se tenga internet) y evitar problemáticas como perder la base de datos debido a un formateo o tener que reinstalar el SO.</w:t>
+      </w:r>
+    </w:p>
+    <w:p>
+      <w:pPr>
+        <w:jc w:val="both"/>
+      </w:pPr>
       <w:r>
         <w:br/>
-        <w:t>• Neon DB</w:t>
-      </w:r>
-      <w:r>
+        <w:t>• Estadísticas</w:t>
+      </w:r>
+      <w:r>
+        <w:t xml:space="preserve"> basadas en nuestra biblioteca</w:t>
+      </w:r>
+      <w:r>
+        <w:t xml:space="preserve"> y exportación</w:t>
+      </w:r>
+      <w:r>
+        <w:t xml:space="preserve"> de la biblioteca en formato pdf para poder mostrarla de manera sencilla.</w:t>
+      </w:r>
+    </w:p>
+    <w:p>
+      <w:pPr>
+        <w:jc w:val="both"/>
+      </w:pPr>
+      <w:r>
+        <w:lastRenderedPageBreak/>
         <w:br/>
-      </w:r>
-      <w:r>
-        <w:lastRenderedPageBreak/>
-        <w:t>• Maven</w:t>
-      </w:r>
+        <w:t xml:space="preserve">• Uso de JavaFX </w:t>
+      </w:r>
+      <w:r>
+        <w:t>moderno para poder tener unas interfaces simples pero funcionales</w:t>
+      </w:r>
+    </w:p>
+    <w:p>
+      <w:pPr>
+        <w:jc w:val="both"/>
+      </w:pPr>
       <w:r>
         <w:br/>
-        <w:t>• GitHub</w:t>
-      </w:r>
-      <w:r>
-        <w:br/>
-        <w:t>• Scene Builder</w:t>
-      </w:r>
-      <w:r>
-        <w:br/>
-        <w:t>• Conexión a Internet para uso completo</w:t>
+        <w:t>• Modularidad y escalabilidad</w:t>
+      </w:r>
+      <w:r>
+        <w:t xml:space="preserve"> en caso de querer añadir nuevas funcionalidades.</w:t>
       </w:r>
     </w:p>
     <w:p>
@@ -6969,141 +7771,47 @@
           <w:szCs w:val="32"/>
         </w:rPr>
       </w:pPr>
-      <w:bookmarkStart w:id="58" w:name="_Toc197645689"/>
-      <w:bookmarkStart w:id="59" w:name="_Toc199471859"/>
+      <w:bookmarkStart w:id="58" w:name="_Toc199471860"/>
       <w:r>
         <w:rPr>
           <w:sz w:val="32"/>
           <w:szCs w:val="32"/>
         </w:rPr>
-        <w:t>Elementos destacables del desarrollo</w:t>
+        <w:t>Manual de usuario</w:t>
       </w:r>
       <w:bookmarkEnd w:id="58"/>
+    </w:p>
+    <w:p>
+      <w:pPr>
+        <w:jc w:val="both"/>
+      </w:pPr>
+      <w:r>
+        <w:t>Este es el manual de usuario donde explicaremos como utiliz</w:t>
+      </w:r>
+      <w:r>
+        <w:t>a</w:t>
+      </w:r>
+      <w:r>
+        <w:t>r la aplicación con todas sus funciones. Empezaremos con las primeras funciones que verá el usuario: el log in, o el registro en caso de no tener una cuenta.</w:t>
+      </w:r>
+    </w:p>
+    <w:p>
+      <w:pPr>
+        <w:pStyle w:val="Ttulo2"/>
+        <w:rPr>
+          <w:sz w:val="28"/>
+          <w:szCs w:val="28"/>
+        </w:rPr>
+      </w:pPr>
+      <w:bookmarkStart w:id="59" w:name="_Toc199471861"/>
+      <w:r>
+        <w:rPr>
+          <w:sz w:val="28"/>
+          <w:szCs w:val="28"/>
+        </w:rPr>
+        <w:t>Inicio de sesión:</w:t>
+      </w:r>
       <w:bookmarkEnd w:id="59"/>
-    </w:p>
-    <w:p>
-      <w:pPr>
-        <w:jc w:val="both"/>
-      </w:pPr>
-      <w:r>
-        <w:t>• Integración con APIs</w:t>
-      </w:r>
-      <w:r>
-        <w:t xml:space="preserve"> para la búsqueda de videojuegos y agregarlos en la bbdd, para no tener necesidad de crear una base de datos propia de donde añadir todos los videojuegos, si no ir rellenando nuestra base de datos extrayendo los datos de la api con los datos de los videojuegos.</w:t>
-      </w:r>
-    </w:p>
-    <w:p>
-      <w:pPr>
-        <w:jc w:val="both"/>
-      </w:pPr>
-      <w:r>
-        <w:t>• Enlace externo a las webs oficiales para comprar los videojuegos que el jugador ha añadido a su wishlist</w:t>
-      </w:r>
-    </w:p>
-    <w:p>
-      <w:pPr>
-        <w:jc w:val="both"/>
-      </w:pPr>
-      <w:r>
-        <w:br/>
-        <w:t>• Base de datos en la nube</w:t>
-      </w:r>
-      <w:r>
-        <w:t xml:space="preserve"> para poder tener acceso a la misma en cualquier situación (siempre y cuando se tenga internet) y evitar problemáticas como perder la base de datos debido a un formateo o tener que reinstalar el SO.</w:t>
-      </w:r>
-    </w:p>
-    <w:p>
-      <w:pPr>
-        <w:jc w:val="both"/>
-      </w:pPr>
-      <w:r>
-        <w:br/>
-        <w:t>• Estadísticas</w:t>
-      </w:r>
-      <w:r>
-        <w:t xml:space="preserve"> basadas en nuestra biblioteca</w:t>
-      </w:r>
-      <w:r>
-        <w:t xml:space="preserve"> y exportación</w:t>
-      </w:r>
-      <w:r>
-        <w:t xml:space="preserve"> de la biblioteca en formato pdf para poder mostrarla de manera sencilla.</w:t>
-      </w:r>
-    </w:p>
-    <w:p>
-      <w:pPr>
-        <w:jc w:val="both"/>
-      </w:pPr>
-      <w:r>
-        <w:br/>
-        <w:t xml:space="preserve">• Uso de JavaFX </w:t>
-      </w:r>
-      <w:r>
-        <w:t>moderno para poder tener unas interfaces simples pero funcionales</w:t>
-      </w:r>
-    </w:p>
-    <w:p>
-      <w:pPr>
-        <w:jc w:val="both"/>
-      </w:pPr>
-      <w:r>
-        <w:br/>
-        <w:t>• Modularidad y escalabilidad</w:t>
-      </w:r>
-      <w:r>
-        <w:t xml:space="preserve"> en caso de querer añadir nuevas funcionalidades.</w:t>
-      </w:r>
-    </w:p>
-    <w:p>
-      <w:pPr>
-        <w:pStyle w:val="Ttulo1"/>
-        <w:rPr>
-          <w:sz w:val="32"/>
-          <w:szCs w:val="32"/>
-        </w:rPr>
-      </w:pPr>
-      <w:bookmarkStart w:id="60" w:name="_Toc199471860"/>
-      <w:r>
-        <w:rPr>
-          <w:sz w:val="32"/>
-          <w:szCs w:val="32"/>
-        </w:rPr>
-        <w:t>Manual de usuario</w:t>
-      </w:r>
-      <w:bookmarkEnd w:id="60"/>
-    </w:p>
-    <w:p>
-      <w:pPr>
-        <w:jc w:val="both"/>
-      </w:pPr>
-      <w:r>
-        <w:t>Este es el manual de usuario donde explicaremos como utiliz</w:t>
-      </w:r>
-      <w:r>
-        <w:t>a</w:t>
-      </w:r>
-      <w:r>
-        <w:t>r la aplicación con todas sus funciones. Empezaremos con las primeras funciones que verá el usuario: el log in, o el registro en caso de no tener una cuenta.</w:t>
-      </w:r>
-    </w:p>
-    <w:p>
-      <w:pPr>
-        <w:pStyle w:val="Ttulo2"/>
-        <w:rPr>
-          <w:sz w:val="28"/>
-          <w:szCs w:val="28"/>
-        </w:rPr>
-      </w:pPr>
-      <w:bookmarkStart w:id="61" w:name="_Toc199471861"/>
-      <w:r>
-        <w:rPr>
-          <w:sz w:val="28"/>
-          <w:szCs w:val="28"/>
-        </w:rPr>
-        <w:lastRenderedPageBreak/>
-        <w:t>Inicio de sesión:</w:t>
-      </w:r>
-      <w:bookmarkEnd w:id="61"/>
     </w:p>
     <w:p>
       <w:pPr>
@@ -7191,15 +7899,16 @@
           <w:szCs w:val="28"/>
         </w:rPr>
       </w:pPr>
-      <w:bookmarkStart w:id="62" w:name="_Toc199471862"/>
-      <w:r>
-        <w:rPr>
-          <w:sz w:val="28"/>
-          <w:szCs w:val="28"/>
-        </w:rPr>
+      <w:bookmarkStart w:id="60" w:name="_Toc199471862"/>
+      <w:r>
+        <w:rPr>
+          <w:sz w:val="28"/>
+          <w:szCs w:val="28"/>
+        </w:rPr>
+        <w:lastRenderedPageBreak/>
         <w:t>Registro de usuario:</w:t>
       </w:r>
-      <w:bookmarkEnd w:id="62"/>
+      <w:bookmarkEnd w:id="60"/>
     </w:p>
     <w:p>
       <w:pPr>
@@ -7275,11 +7984,7 @@
         </w:r>
       </w:hyperlink>
       <w:r>
-        <w:t xml:space="preserve">) y la contraseña tendrá una restricción por temas de </w:t>
-      </w:r>
-      <w:r>
-        <w:lastRenderedPageBreak/>
-        <w:t xml:space="preserve">seguridad. Deberá contener al menos, una mayúscula, un número y un carácter que no sea una letra y tampoco uno restringido (por ejemplo, </w:t>
+        <w:t xml:space="preserve">) y la contraseña tendrá una restricción por temas de seguridad. Deberá contener al menos, una mayúscula, un número y un carácter que no sea una letra y tampoco uno restringido (por ejemplo, </w:t>
       </w:r>
       <w:r>
         <w:t>“!”</w:t>
@@ -7317,7 +8022,7 @@
           <w:szCs w:val="28"/>
         </w:rPr>
       </w:pPr>
-      <w:bookmarkStart w:id="63" w:name="_Toc199471863"/>
+      <w:bookmarkStart w:id="61" w:name="_Toc199471863"/>
       <w:r>
         <w:rPr>
           <w:sz w:val="28"/>
@@ -7325,7 +8030,7 @@
         </w:rPr>
         <w:t>Biblioteca de juegos:</w:t>
       </w:r>
-      <w:bookmarkEnd w:id="63"/>
+      <w:bookmarkEnd w:id="61"/>
     </w:p>
     <w:p>
       <w:pPr>
@@ -7396,7 +8101,11 @@
         <w:jc w:val="both"/>
       </w:pPr>
       <w:r>
-        <w:t>Aquí podemos ver el nombre del usuario logueado (en este caso David) y las diferentes cosas que podemos hacer desde aquí: Está Estadísticas, que nos llevará a la pantalla de las estadísticas de el usuario logueado, cerrar sesión, que cerrará la sesión actual, llevando al usuario a la pantalla de log in para iniciar sesión de nuevo, y cambiar contraseña, para como dice su nombre, cambiar su contraseña (cambiar contraseña no es funcional)</w:t>
+        <w:t xml:space="preserve">Aquí podemos ver el nombre del usuario logueado (en este caso David) y las diferentes cosas que podemos hacer desde aquí: Está Estadísticas, que nos llevará a la pantalla de las estadísticas </w:t>
+      </w:r>
+      <w:r>
+        <w:lastRenderedPageBreak/>
+        <w:t>de el usuario logueado, cerrar sesión, que cerrará la sesión actual, llevando al usuario a la pantalla de log in para iniciar sesión de nuevo, y cambiar contraseña, para como dice su nombre, cambiar su contraseña (cambiar contraseña no es funcional)</w:t>
       </w:r>
     </w:p>
     <w:p>
@@ -7463,11 +8172,7 @@
         <w:t>Por último, en lo referente al menú superior, tenemos en juegos, la opción de exportar la biblioteca en formato PDF. En este punto nos vamos a parar para explicar cómo hacerlo y el resultado que deberíamos obtener:</w:t>
       </w:r>
       <w:r>
-        <w:t xml:space="preserve"> Aunque dijimos en el anterior apartado que aquí lo explicaríamos más en profundidad, realmente no tiene tampoco misterio. Simplemente debes pulsar en juego y se desplegará un sub menú como el de la foto, solamente habrá una opción que es exportar biblioteca, la pulsas y se te abrirá el explorador de archivos (Windows) para </w:t>
-      </w:r>
-      <w:r>
-        <w:lastRenderedPageBreak/>
-        <w:t>guardar el documento .pdf con los datos de la biblioteca</w:t>
+        <w:t xml:space="preserve"> Aunque dijimos en el anterior apartado que aquí lo explicaríamos más en profundidad, realmente no tiene tampoco misterio. Simplemente debes pulsar en juego y se desplegará un sub menú como el de la foto, solamente habrá una opción que es exportar biblioteca, la pulsas y se te abrirá el explorador de archivos (Windows) para guardar el documento .pdf con los datos de la biblioteca</w:t>
       </w:r>
       <w:r>
         <w:t>, además de darle un nombre al mismo. Cuando le pongas un nombre y selecciones una ubicación, el archivo se descargará en dicha ubicación, y debería quedar algo así:</w:t>
@@ -7556,6 +8261,7 @@
           <w:noProof/>
           <w14:ligatures w14:val="standardContextual"/>
         </w:rPr>
+        <w:lastRenderedPageBreak/>
         <w:drawing>
           <wp:inline distT="0" distB="0" distL="0" distR="0" wp14:anchorId="1D3A6E20" wp14:editId="7E8D02BE">
             <wp:extent cx="4907165" cy="2598420"/>
@@ -7628,7 +8334,6 @@
         <w:jc w:val="both"/>
       </w:pPr>
       <w:r>
-        <w:lastRenderedPageBreak/>
         <w:t>Luego tenemos el campo de texto donde podemos introducir el nombre del juego. En el tema filtros, siempre priorizará el nombre, mostrando primero los juegos que coincidan exactamente con lo escrito, o los que más se parezcan, aunque ten en cuenta que si por ejemplo buscas “Pokemon” y en consolas seleccionas “PlayStation5” o en género seleccionas “Juego de Mesa” no te saldrá, básicamente los filtros se compenetran y sincronizan entre si para no dar incongruencias a la hora del filtrado.</w:t>
       </w:r>
     </w:p>
@@ -7657,6 +8362,7 @@
           <w:noProof/>
           <w14:ligatures w14:val="standardContextual"/>
         </w:rPr>
+        <w:lastRenderedPageBreak/>
         <w:drawing>
           <wp:inline distT="0" distB="0" distL="0" distR="0" wp14:anchorId="5B06A35D" wp14:editId="54F7D20C">
             <wp:extent cx="2106974" cy="2956560"/>
@@ -7724,16 +8430,15 @@
           <w:szCs w:val="28"/>
         </w:rPr>
       </w:pPr>
-      <w:bookmarkStart w:id="64" w:name="_Toc199471864"/>
-      <w:r>
-        <w:rPr>
-          <w:sz w:val="28"/>
-          <w:szCs w:val="28"/>
-        </w:rPr>
-        <w:lastRenderedPageBreak/>
+      <w:bookmarkStart w:id="62" w:name="_Toc199471864"/>
+      <w:r>
+        <w:rPr>
+          <w:sz w:val="28"/>
+          <w:szCs w:val="28"/>
+        </w:rPr>
         <w:t>Búsqueda de juegos para añadir:</w:t>
       </w:r>
-      <w:bookmarkEnd w:id="64"/>
+      <w:bookmarkEnd w:id="62"/>
     </w:p>
     <w:p>
       <w:pPr>
@@ -7803,7 +8508,11 @@
         <w:t xml:space="preserve">Lo primero que vemos son filtros similares a los de la biblioteca, podemos abrir desplegables para añadir y filtrar por una consola, por un género, ordenar esos resultados </w:t>
       </w:r>
       <w:r>
-        <w:t>por fecha de salida más reciente o más antigua, y luego el campo de texto para añadir el nombre. De nuevo, priorizará el nombre, mostrando los que más se asemejen a lo que escribimos (si escribimos algo), igual que con la biblioteca, solo que aquí en lugar de a la biblioteca del usuario logueado, hacemos la consulta a la api RAWG. Cuando tengamos todos los filtros que queremos añadir, podemos darle a buscar.</w:t>
+        <w:t xml:space="preserve">por fecha de salida </w:t>
+      </w:r>
+      <w:r>
+        <w:lastRenderedPageBreak/>
+        <w:t>más reciente o más antigua, y luego el campo de texto para añadir el nombre. De nuevo, priorizará el nombre, mostrando los que más se asemejen a lo que escribimos (si escribimos algo), igual que con la biblioteca, solo que aquí en lugar de a la biblioteca del usuario logueado, hacemos la consulta a la api RAWG. Cuando tengamos todos los filtros que queremos añadir, podemos darle a buscar.</w:t>
       </w:r>
     </w:p>
     <w:p>
@@ -7896,7 +8605,6 @@
         <w:rPr>
           <w:noProof/>
         </w:rPr>
-        <w:lastRenderedPageBreak/>
         <w:drawing>
           <wp:inline distT="0" distB="0" distL="0" distR="0" wp14:anchorId="0758006C" wp14:editId="665F0787">
             <wp:extent cx="2413871" cy="1844040"/>
@@ -8016,6 +8724,7 @@
         <w:rPr>
           <w:noProof/>
         </w:rPr>
+        <w:lastRenderedPageBreak/>
         <w:drawing>
           <wp:inline distT="0" distB="0" distL="0" distR="0" wp14:anchorId="38B05C43" wp14:editId="4CB14387">
             <wp:extent cx="1638300" cy="2315549"/>
@@ -8069,7 +8778,6 @@
         <w:rPr>
           <w:noProof/>
         </w:rPr>
-        <w:lastRenderedPageBreak/>
         <w:drawing>
           <wp:inline distT="0" distB="0" distL="0" distR="0" wp14:anchorId="43D1AC71" wp14:editId="728BE5D9">
             <wp:extent cx="2362200" cy="1962016"/>
@@ -8184,6 +8892,7 @@
         <w:rPr>
           <w:noProof/>
         </w:rPr>
+        <w:lastRenderedPageBreak/>
         <w:drawing>
           <wp:inline distT="0" distB="0" distL="0" distR="0" wp14:anchorId="2B670E6B" wp14:editId="35B708AE">
             <wp:extent cx="2941320" cy="944295"/>
@@ -8269,7 +8978,7 @@
           <w:szCs w:val="28"/>
         </w:rPr>
       </w:pPr>
-      <w:bookmarkStart w:id="65" w:name="_Toc199471865"/>
+      <w:bookmarkStart w:id="63" w:name="_Toc199471865"/>
       <w:r>
         <w:rPr>
           <w:sz w:val="28"/>
@@ -8277,7 +8986,7 @@
         </w:rPr>
         <w:t>Wishlist:</w:t>
       </w:r>
-      <w:bookmarkEnd w:id="65"/>
+      <w:bookmarkEnd w:id="63"/>
     </w:p>
     <w:p>
       <w:pPr>
@@ -8296,7 +9005,6 @@
           <w:noProof/>
           <w14:ligatures w14:val="standardContextual"/>
         </w:rPr>
-        <w:lastRenderedPageBreak/>
         <w:drawing>
           <wp:inline distT="0" distB="0" distL="0" distR="0" wp14:anchorId="10366239" wp14:editId="0415F683">
             <wp:extent cx="4693920" cy="2495991"/>
@@ -8394,12 +9102,13 @@
           <w:szCs w:val="28"/>
         </w:rPr>
       </w:pPr>
-      <w:bookmarkStart w:id="66" w:name="_Toc199471866"/>
-      <w:r>
-        <w:rPr>
-          <w:sz w:val="28"/>
-          <w:szCs w:val="28"/>
-        </w:rPr>
+      <w:bookmarkStart w:id="64" w:name="_Toc199471866"/>
+      <w:r>
+        <w:rPr>
+          <w:sz w:val="28"/>
+          <w:szCs w:val="28"/>
+        </w:rPr>
+        <w:lastRenderedPageBreak/>
         <w:t>Estadísticas</w:t>
       </w:r>
       <w:r>
@@ -8409,7 +9118,7 @@
         </w:rPr>
         <w:t>:</w:t>
       </w:r>
-      <w:bookmarkEnd w:id="66"/>
+      <w:bookmarkEnd w:id="64"/>
     </w:p>
     <w:p>
       <w:r>
@@ -8481,7 +9190,6 @@
         <w:jc w:val="both"/>
       </w:pPr>
       <w:r>
-        <w:lastRenderedPageBreak/>
         <w:t>Si deseas volver a la biblioteca, debes pulsar en el menú de arriba el nombre de la cuenta y darle a la opción de volver a la biblioteca.</w:t>
       </w:r>
     </w:p>
@@ -8493,8 +9201,8 @@
           <w:szCs w:val="32"/>
         </w:rPr>
       </w:pPr>
-      <w:bookmarkStart w:id="67" w:name="_Toc197645690"/>
-      <w:bookmarkStart w:id="68" w:name="_Toc199471867"/>
+      <w:bookmarkStart w:id="65" w:name="_Toc197645690"/>
+      <w:bookmarkStart w:id="66" w:name="_Toc199471867"/>
       <w:r>
         <w:rPr>
           <w:sz w:val="32"/>
@@ -8502,54 +9210,63 @@
         </w:rPr>
         <w:t>Conclusiones</w:t>
       </w:r>
+      <w:bookmarkEnd w:id="65"/>
+      <w:bookmarkEnd w:id="66"/>
+    </w:p>
+    <w:p>
+      <w:pPr>
+        <w:jc w:val="both"/>
+      </w:pPr>
+      <w:r>
+        <w:t xml:space="preserve">Ha sido un desarrollo bastante complicado comparado con los realizados en clases o exámenes. Es cuándo más he tenido que emplear de ayudas externas, ia’s vídeos de youtube, preguntar a personas con conocimiento en el tema, pero creo que al final, sobre todo en la parte final, que era la que suponía iba a llevar más problemas (conectar con la api, recibir la respuesta, formatearla…) ha sido, dentro de sus complicaciones como todo, más sencillo de lo esperado, al menos si lo comparamos con la parte inicial, tanto la previa a la programación, como los diseños de las interfaces, los diferentes diagramas previos, y la creación del esqueleto del programa ya en código, no ha sido tan complicado. La mayor dificultad fue a la hora de mostrar usar javaFX para mostrar las interfaces junto a SpringBoot, ya que había muchos errores tontos pero que te atascan durante horas (como un atributo del fxml que en el controlador tenía una anotación Transactional que evitaba que se ejecutase el programa). Luego hubo más problemas, como una necesidad de reestructuración del diseño a mitad del desarrollo, por la forma en la que devuelve la api de RAWG consolas y géneros, pero nada grave ni difícil, salvo lo engorroso de tener que realizar alter tables, cambiar la estructura de las entidades en código, y por suerte esto fue antes de codificar la parte de las consolas y géneros, así que código no fue necesario modificar. Luego algún problema con el responsive y el manejo de scene builder y java fx al inicio como ya comenté, más por falta de experiencia que otra cosa. Al final del día, pienso que mi aplicación actualmente, salvo uno o dos detalles que la diferencia del resto, los cuales ya explico en este </w:t>
+      </w:r>
+      <w:r>
+        <w:lastRenderedPageBreak/>
+        <w:t>document</w:t>
+      </w:r>
+      <w:r>
+        <w:t>o</w:t>
+      </w:r>
+      <w:r>
+        <w:t>, no es la gran revolución, pero creo que como poco, ofrece algo nuevo que otras aplicaciones de este tipo no ofrecen, en un formato diferente, y honestamente pienso que es una aplicación que yo podría usar en caso de querer llevar un control más exhaustive de toda mi colección de videojuegos, para tener control de todos, sobre todo los físicos en caso de mudanzas, obras o cambios de ubicación. Por supuesto que había más cosas que me hubiese encantado implementar, y cosas implementadas que me hubiese gustado mejorar, pero preferí no apurar y dejar una semana y algo de margen para pulir el document</w:t>
+      </w:r>
+      <w:r>
+        <w:t>o</w:t>
+      </w:r>
+      <w:r>
+        <w:t xml:space="preserve"> y realizar las pruebas unitarias, aunque ya he probado yo todas las funcionalidades según las iba implementado. Creo que también ha sido un aviso importante de cara al future laboral, para saber que con lo aprendido durante el ciclo no es suficiente, y que cuando empieces en una empresa, vas a ir prácticamente de cero, y sobre todo, intentar cada vez depender menos de ayudas externas, e ir aprendiendo en lugar de tener que andar preguntando o consultando vídeos o diferentes inteligencias artificiales</w:t>
+      </w:r>
+      <w:r>
+        <w:t>, igualmente, cuánto más avanzaba el proyecto, más he ido mejorando en este sentido, aunque me hubiese gustado ser más independiente en ese sentido, más que nada como dije, de cara al mundo laboral, donde por supuesto, todo esto son herramientas, pero también hay que tener cuidado de no depender mucho de ellas y aprender de las dudas que te resuelven y que se te quede para la próxima que tengas un error similar.</w:t>
+      </w:r>
+    </w:p>
+    <w:p>
+      <w:pPr>
+        <w:jc w:val="both"/>
+      </w:pPr>
+    </w:p>
+    <w:p>
+      <w:pPr>
+        <w:pStyle w:val="Ttulo1"/>
+        <w:rPr>
+          <w:sz w:val="32"/>
+          <w:szCs w:val="32"/>
+        </w:rPr>
+      </w:pPr>
+      <w:bookmarkStart w:id="67" w:name="_Toc197645691"/>
+      <w:bookmarkStart w:id="68" w:name="_Toc199471868"/>
+      <w:r>
+        <w:rPr>
+          <w:sz w:val="32"/>
+          <w:szCs w:val="32"/>
+        </w:rPr>
+        <w:t>Bibliografía</w:t>
+      </w:r>
       <w:bookmarkEnd w:id="67"/>
       <w:bookmarkEnd w:id="68"/>
     </w:p>
     <w:p>
       <w:pPr>
-        <w:jc w:val="both"/>
-      </w:pPr>
-      <w:r>
-        <w:t>Ha sido un desarrollo bastante complicado comparado con los realizados en clases o exámenes. Es cuándo más he tenido que emplear de ayudas externas, ia’s vídeos de youtube, preguntar a personas con conocimiento en el tema, pero creo que al final, sobre todo en la parte final, que era la que suponía iba a llevar más problemas (conectar con la api, recibir la respuesta, formatearla…) ha sido, dentro de sus complicaciones como todo, más sencillo de lo esperado, al menos si lo comparamos con la parte inicial, tanto la previa a la programación, como los diseños de las interfaces, los diferentes diagramas previos, y la creación del esqueleto del programa ya en código, no ha sido tan complicado. La mayor dificultad fue a la hora de mostrar usar javaFX para mostrar las interfaces junto a SpringBoot, ya que había muchos errores tontos pero que te atascan durante horas (como un atributo del fxml que en el controlador tenía una anotación Transactional que evitaba que se ejecutase el programa). Luego hubo más problemas, como una necesidad de reestructuración del diseño a mitad del desarrollo, por la forma en la que devuelve la api de RAWG consolas y géneros, pero nada grave ni difícil, salvo lo engorroso de tener que realizar alter tables, cambiar la estructura de las entidades en código, y por suerte esto fue antes de codificar la parte de las consolas y géneros, así que código no fue necesario modificar. Luego algún problema con el responsive y el manejo de scene builder y java fx al inicio como ya comenté, más por falta de experiencia que otra cosa. Al final del día, pienso que mi aplicación actualmente, salvo uno o dos detalles que la diferencia del resto, los cuales ya explico en este document</w:t>
-      </w:r>
-      <w:r>
-        <w:t>o</w:t>
-      </w:r>
-      <w:r>
-        <w:t>, no es la gran revolución, pero creo que como poco, ofrece algo nuevo que otras aplicaciones de este tipo no ofrecen, en un formato diferente, y honestamente pienso que es una aplicación que yo podría usar en caso de querer llevar un control más exhaustive de toda mi colección de videojuegos, para tener control de todos, sobre todo los físicos en caso de mudanzas, obras o cambios de ubicación. Por supuesto que había más cosas que me hubiese encantado implementar, y cosas implementadas que me hubiese gustado mejorar, pero preferí no apurar y dejar una semana y algo de margen para pulir el document</w:t>
-      </w:r>
-      <w:r>
-        <w:t>o</w:t>
-      </w:r>
-      <w:r>
-        <w:t xml:space="preserve"> y realizar las pruebas unitarias, aunque ya he probado yo todas las funcionalidades según las iba implementado. Creo que también ha sido un aviso importante de cara al future laboral, para saber que con lo aprendido durante el ciclo no es suficiente, y que cuando empieces en una empresa, vas a ir prácticamente de cero, y sobre todo, intentar cada vez depender menos de ayudas externas, e ir aprendiendo en lugar de tener que andar preguntando o consultando vídeos o diferentes inteligencias artificiales</w:t>
-      </w:r>
-      <w:r>
-        <w:t>, igualmente, cuánto más avanzaba el proyecto, más he ido mejorando en este sentido, aunque me hubiese gustado ser más independiente en ese sentido, más que nada como dije, de cara al mundo laboral, donde por supuesto, todo esto son herramientas, pero también hay que tener cuidado de no depender mucho de ellas y aprender de las dudas que te resuelven y que se te quede para la próxima que tengas un error similar.</w:t>
-      </w:r>
-    </w:p>
-    <w:p>
-      <w:pPr>
-        <w:pStyle w:val="Ttulo1"/>
-        <w:rPr>
-          <w:sz w:val="32"/>
-          <w:szCs w:val="32"/>
-        </w:rPr>
-      </w:pPr>
-      <w:bookmarkStart w:id="69" w:name="_Toc197645691"/>
-      <w:bookmarkStart w:id="70" w:name="_Toc199471868"/>
-      <w:r>
-        <w:rPr>
-          <w:sz w:val="32"/>
-          <w:szCs w:val="32"/>
-        </w:rPr>
-        <w:t>Bibliografía</w:t>
-      </w:r>
-      <w:bookmarkEnd w:id="69"/>
-      <w:bookmarkEnd w:id="70"/>
-    </w:p>
-    <w:p>
-      <w:pPr>
         <w:ind w:left="708" w:hanging="708"/>
       </w:pPr>
       <w:r>
@@ -8563,11 +9280,7 @@
         <w:t>Consultado múltiples veces entre Abril y Mayo de 2025.</w:t>
       </w:r>
       <w:r>
-        <w:t xml:space="preserve">). *ChatGPT*. Para </w:t>
-      </w:r>
-      <w:r>
-        <w:lastRenderedPageBreak/>
-        <w:t xml:space="preserve">consultas de errores y código básico Recuperado de https://chatgpt.com/  </w:t>
+        <w:t xml:space="preserve">). *ChatGPT*. Para consultas de errores y código básico Recuperado de https://chatgpt.com/  </w:t>
       </w:r>
       <w:r>
         <w:br/>
@@ -8673,7 +9386,11 @@
         <w:br/>
       </w:r>
       <w:r>
-        <w:t xml:space="preserve">• Plutora. (Consultado el 30 de Mayo de 2025). *Plutora*. Web consultada para mejorar y modificar el diagrama de despliegue. Recuperado de </w:t>
+        <w:t xml:space="preserve">• Plutora. (Consultado el 30 de Mayo de 2025). *Plutora*. Web consultada para </w:t>
+      </w:r>
+      <w:r>
+        <w:lastRenderedPageBreak/>
+        <w:t xml:space="preserve">mejorar y modificar el diagrama de despliegue. Recuperado de </w:t>
       </w:r>
       <w:hyperlink r:id="rId52" w:history="1">
         <w:r>
@@ -8701,8 +9418,8 @@
           <w:szCs w:val="32"/>
         </w:rPr>
       </w:pPr>
-      <w:bookmarkStart w:id="71" w:name="_Toc197645692"/>
-      <w:bookmarkStart w:id="72" w:name="_Toc199471869"/>
+      <w:bookmarkStart w:id="69" w:name="_Toc197645692"/>
+      <w:bookmarkStart w:id="70" w:name="_Toc199471869"/>
       <w:r>
         <w:rPr>
           <w:sz w:val="32"/>
@@ -8710,8 +9427,8 @@
         </w:rPr>
         <w:t>Anexos</w:t>
       </w:r>
-      <w:bookmarkEnd w:id="71"/>
-      <w:bookmarkEnd w:id="72"/>
+      <w:bookmarkEnd w:id="69"/>
+      <w:bookmarkEnd w:id="70"/>
     </w:p>
     <w:p/>
     <w:p/>

</xml_diff>

<commit_message>
Removed Hardcode from the controllers.
</commit_message>
<xml_diff>
--- a/Documentación/Word (En uso)/DocumentaciónTFGDavidBargalloOrtiz.docx
+++ b/Documentación/Word (En uso)/DocumentaciónTFGDavidBargalloOrtiz.docx
@@ -3182,7 +3182,23 @@
         <w:jc w:val="both"/>
       </w:pPr>
       <w:r>
-        <w:t>Actualmente existen algunas aplicaciones que ayudan a gestionar colecciones de videojuegos, como GG App, HowLongToBeat o Backloggd. Estas ap</w:t>
+        <w:t xml:space="preserve">Actualmente existen algunas aplicaciones que ayudan a gestionar colecciones de videojuegos, como GG App, </w:t>
+      </w:r>
+      <w:proofErr w:type="spellStart"/>
+      <w:r>
+        <w:t>HowLongToBeat</w:t>
+      </w:r>
+      <w:proofErr w:type="spellEnd"/>
+      <w:r>
+        <w:t xml:space="preserve"> o </w:t>
+      </w:r>
+      <w:proofErr w:type="spellStart"/>
+      <w:r>
+        <w:t>Backloggd</w:t>
+      </w:r>
+      <w:proofErr w:type="spellEnd"/>
+      <w:r>
+        <w:t>. Estas ap</w:t>
       </w:r>
       <w:r>
         <w:t>licaciones</w:t>
@@ -3194,7 +3210,15 @@
         <w:t>Con la solución que ofrecemos con esta aplicación, solo se</w:t>
       </w:r>
       <w:r>
-        <w:t xml:space="preserve"> necesita conexión a internet y que la web donde se aloja la base de datos funcione, no dependes de las web del servidor de la empresa o posibles ataques a la misma.</w:t>
+        <w:t xml:space="preserve"> necesita conexión a internet y que la web donde se aloja la base de datos funcione, no dependes </w:t>
+      </w:r>
+      <w:proofErr w:type="gramStart"/>
+      <w:r>
+        <w:t>de las web</w:t>
+      </w:r>
+      <w:proofErr w:type="gramEnd"/>
+      <w:r>
+        <w:t xml:space="preserve"> del servidor de la empresa o posibles ataques a la misma.</w:t>
       </w:r>
     </w:p>
     <w:p>
@@ -3591,9 +3615,11 @@
             <w:pPr>
               <w:jc w:val="center"/>
             </w:pPr>
+            <w:proofErr w:type="spellStart"/>
             <w:r>
               <w:t>HowLongToBeat</w:t>
             </w:r>
+            <w:proofErr w:type="spellEnd"/>
           </w:p>
           <w:p>
             <w:pPr>
@@ -3916,9 +3942,11 @@
             <w:pPr>
               <w:jc w:val="center"/>
             </w:pPr>
+            <w:proofErr w:type="spellStart"/>
             <w:r>
               <w:t>Backlogged</w:t>
             </w:r>
+            <w:proofErr w:type="spellEnd"/>
           </w:p>
         </w:tc>
         <w:tc>
@@ -4247,7 +4275,15 @@
             </w:r>
             <w:r>
               <w:lastRenderedPageBreak/>
-              <w:t>más difícil recibir ataques (y pone ren peligro tus datos)</w:t>
+              <w:t xml:space="preserve">más difícil recibir ataques (y pone </w:t>
+            </w:r>
+            <w:proofErr w:type="spellStart"/>
+            <w:r>
+              <w:t>ren</w:t>
+            </w:r>
+            <w:proofErr w:type="spellEnd"/>
+            <w:r>
+              <w:t xml:space="preserve"> peligro tus datos)</w:t>
             </w:r>
           </w:p>
         </w:tc>
@@ -4313,9 +4349,9 @@
           <w14:ligatures w14:val="standardContextual"/>
         </w:rPr>
         <w:drawing>
-          <wp:inline distT="0" distB="0" distL="0" distR="0" wp14:anchorId="112DBE30" wp14:editId="213C97BC">
-            <wp:extent cx="3497580" cy="4908293"/>
-            <wp:effectExtent l="0" t="0" r="7620" b="6985"/>
+          <wp:inline distT="0" distB="0" distL="0" distR="0" wp14:anchorId="112DBE30" wp14:editId="74D34440">
+            <wp:extent cx="5799455" cy="3365223"/>
+            <wp:effectExtent l="0" t="0" r="0" b="6985"/>
             <wp:docPr id="21" name="Imagen 21"/>
             <wp:cNvGraphicFramePr>
               <a:graphicFrameLocks xmlns:a="http://schemas.openxmlformats.org/drawingml/2006/main" noChangeAspect="1"/>
@@ -4342,7 +4378,7 @@
                   <pic:spPr>
                     <a:xfrm>
                       <a:off x="0" y="0"/>
-                      <a:ext cx="3505649" cy="4919617"/>
+                      <a:ext cx="5825189" cy="3380156"/>
                     </a:xfrm>
                     <a:prstGeom prst="rect">
                       <a:avLst/>
@@ -4357,9 +4393,65 @@
       <w:r>
         <w:br/>
       </w:r>
-      <w:r>
+    </w:p>
+    <w:p>
+      <w:pPr>
+        <w:ind w:left="708" w:hanging="708"/>
+      </w:pPr>
+    </w:p>
+    <w:p>
+      <w:pPr>
+        <w:ind w:left="708" w:hanging="708"/>
+      </w:pPr>
+    </w:p>
+    <w:p>
+      <w:pPr>
+        <w:ind w:left="708" w:hanging="708"/>
+      </w:pPr>
+    </w:p>
+    <w:p>
+      <w:pPr>
+        <w:ind w:left="708" w:hanging="708"/>
+      </w:pPr>
+    </w:p>
+    <w:p>
+      <w:pPr>
+        <w:ind w:left="708" w:hanging="708"/>
+      </w:pPr>
+    </w:p>
+    <w:p>
+      <w:pPr>
+        <w:ind w:left="708" w:hanging="708"/>
+      </w:pPr>
+    </w:p>
+    <w:p>
+      <w:pPr>
+        <w:ind w:left="708" w:hanging="708"/>
+      </w:pPr>
+    </w:p>
+    <w:p>
+      <w:pPr>
+        <w:ind w:left="708" w:hanging="708"/>
+      </w:pPr>
+    </w:p>
+    <w:p>
+      <w:pPr>
+        <w:ind w:left="708" w:hanging="708"/>
+      </w:pPr>
+    </w:p>
+    <w:p>
+      <w:pPr>
+        <w:ind w:left="708" w:hanging="708"/>
+      </w:pPr>
+    </w:p>
+    <w:p>
+      <w:pPr>
+        <w:ind w:left="708" w:hanging="708"/>
+      </w:pPr>
+      <w:r>
+        <w:lastRenderedPageBreak/>
         <w:br/>
-        <w:t>• Filtrar juegos en biblioteca (y wishlist)</w:t>
+        <w:t>• Filtrar juegos en biblioteca</w:t>
       </w:r>
       <w:r>
         <w:br/>
@@ -4369,11 +4461,10 @@
           <w:noProof/>
           <w14:ligatures w14:val="standardContextual"/>
         </w:rPr>
-        <w:lastRenderedPageBreak/>
         <w:drawing>
-          <wp:inline distT="0" distB="0" distL="0" distR="0" wp14:anchorId="222E5517" wp14:editId="1791838D">
-            <wp:extent cx="5400040" cy="2212340"/>
-            <wp:effectExtent l="0" t="0" r="0" b="0"/>
+          <wp:inline distT="0" distB="0" distL="0" distR="0" wp14:anchorId="222E5517" wp14:editId="451DBC6B">
+            <wp:extent cx="3924300" cy="3936470"/>
+            <wp:effectExtent l="0" t="0" r="0" b="6985"/>
             <wp:docPr id="22" name="Imagen 22"/>
             <wp:cNvGraphicFramePr>
               <a:graphicFrameLocks xmlns:a="http://schemas.openxmlformats.org/drawingml/2006/main" noChangeAspect="1"/>
@@ -4386,7 +4477,7 @@
                     <pic:cNvPicPr/>
                   </pic:nvPicPr>
                   <pic:blipFill>
-                    <a:blip r:embed="rId6" cstate="print">
+                    <a:blip r:embed="rId6">
                       <a:extLst>
                         <a:ext uri="{28A0092B-C50C-407E-A947-70E740481C1C}">
                           <a14:useLocalDpi xmlns:a14="http://schemas.microsoft.com/office/drawing/2010/main" val="0"/>
@@ -4400,7 +4491,7 @@
                   <pic:spPr>
                     <a:xfrm>
                       <a:off x="0" y="0"/>
-                      <a:ext cx="5400040" cy="2212340"/>
+                      <a:ext cx="3933737" cy="3945936"/>
                     </a:xfrm>
                     <a:prstGeom prst="rect">
                       <a:avLst/>
@@ -4420,7 +4511,13 @@
       </w:r>
       <w:r>
         <w:br/>
-        <w:t>• Buscar juego para biblioteca (y wishlist)</w:t>
+      </w:r>
+      <w:r>
+        <w:lastRenderedPageBreak/>
+        <w:t xml:space="preserve">• Buscar juego para </w:t>
+      </w:r>
+      <w:r>
+        <w:t>añadir</w:t>
       </w:r>
       <w:r>
         <w:br/>
@@ -4475,7 +4572,6 @@
     </w:p>
     <w:p>
       <w:r>
-        <w:lastRenderedPageBreak/>
         <w:t>• Exportar biblioteca a PDF</w:t>
       </w:r>
       <w:r>
@@ -4596,7 +4692,15 @@
         <w:t xml:space="preserve">• </w:t>
       </w:r>
       <w:r>
-        <w:t>Tener una wishlist propia</w:t>
+        <w:t xml:space="preserve">Tener una </w:t>
+      </w:r>
+      <w:proofErr w:type="spellStart"/>
+      <w:r>
+        <w:t>wishlist</w:t>
+      </w:r>
+      <w:proofErr w:type="spellEnd"/>
+      <w:r>
+        <w:t xml:space="preserve"> propia</w:t>
       </w:r>
       <w:r>
         <w:t>.</w:t>
@@ -4616,7 +4720,15 @@
         <w:t xml:space="preserve">• </w:t>
       </w:r>
       <w:r>
-        <w:t>Podrá exportar su biblioteca y su wishlist en formato PDF</w:t>
+        <w:t xml:space="preserve">Podrá exportar su biblioteca y su </w:t>
+      </w:r>
+      <w:proofErr w:type="spellStart"/>
+      <w:r>
+        <w:t>wishlist</w:t>
+      </w:r>
+      <w:proofErr w:type="spellEnd"/>
+      <w:r>
+        <w:t xml:space="preserve"> en formato PDF</w:t>
       </w:r>
       <w:r>
         <w:t>.</w:t>
@@ -4626,7 +4738,15 @@
         <w:t>• C</w:t>
       </w:r>
       <w:r>
-        <w:t>ada usuario tiene su propia biblioteca y wishlist separadas</w:t>
+        <w:t xml:space="preserve">ada usuario tiene su propia biblioteca y </w:t>
+      </w:r>
+      <w:proofErr w:type="spellStart"/>
+      <w:r>
+        <w:t>wishlist</w:t>
+      </w:r>
+      <w:proofErr w:type="spellEnd"/>
+      <w:r>
+        <w:t xml:space="preserve"> separadas</w:t>
       </w:r>
       <w:r>
         <w:t>.</w:t>
@@ -4675,7 +4795,6 @@
     </w:p>
     <w:p>
       <w:r>
-        <w:lastRenderedPageBreak/>
         <w:t>• Interfaz sencilla e intuitiva.</w:t>
       </w:r>
       <w:r>
@@ -4755,7 +4874,23 @@
           <w:sz w:val="28"/>
           <w:szCs w:val="28"/>
         </w:rPr>
-        <w:t>UI - User interface</w:t>
+        <w:t xml:space="preserve">UI - </w:t>
+      </w:r>
+      <w:proofErr w:type="spellStart"/>
+      <w:r>
+        <w:rPr>
+          <w:sz w:val="28"/>
+          <w:szCs w:val="28"/>
+        </w:rPr>
+        <w:t>User</w:t>
+      </w:r>
+      <w:proofErr w:type="spellEnd"/>
+      <w:r>
+        <w:rPr>
+          <w:sz w:val="28"/>
+          <w:szCs w:val="28"/>
+        </w:rPr>
+        <w:t xml:space="preserve"> interface</w:t>
       </w:r>
     </w:p>
     <w:p>
@@ -4772,17 +4907,33 @@
         <w:t xml:space="preserve"> que tendrá nuestra aplicación</w:t>
       </w:r>
       <w:r>
-        <w:t>: login, registro, biblioteca,</w:t>
+        <w:t xml:space="preserve">: </w:t>
+      </w:r>
+      <w:proofErr w:type="spellStart"/>
+      <w:r>
+        <w:t>login</w:t>
+      </w:r>
+      <w:proofErr w:type="spellEnd"/>
+      <w:r>
+        <w:t>, registro, biblioteca,</w:t>
       </w:r>
       <w:r>
         <w:t xml:space="preserve"> búsqueda,</w:t>
       </w:r>
       <w:r>
-        <w:t xml:space="preserve"> wishlist, estadísticas, detalle del juego.</w:t>
-      </w:r>
-      <w:r>
         <w:t xml:space="preserve"> </w:t>
       </w:r>
+      <w:proofErr w:type="spellStart"/>
+      <w:r>
+        <w:t>wishlist</w:t>
+      </w:r>
+      <w:proofErr w:type="spellEnd"/>
+      <w:r>
+        <w:t>, estadísticas, detalle del juego.</w:t>
+      </w:r>
+      <w:r>
+        <w:t xml:space="preserve"> </w:t>
+      </w:r>
       <w:r>
         <w:br/>
       </w:r>
@@ -4794,7 +4945,23 @@
           <w:sz w:val="28"/>
           <w:szCs w:val="28"/>
         </w:rPr>
-        <w:t>Pantalla login:</w:t>
+        <w:t xml:space="preserve">Pantalla </w:t>
+      </w:r>
+      <w:proofErr w:type="spellStart"/>
+      <w:r>
+        <w:rPr>
+          <w:sz w:val="28"/>
+          <w:szCs w:val="28"/>
+        </w:rPr>
+        <w:t>login</w:t>
+      </w:r>
+      <w:proofErr w:type="spellEnd"/>
+      <w:r>
+        <w:rPr>
+          <w:sz w:val="28"/>
+          <w:szCs w:val="28"/>
+        </w:rPr>
+        <w:t>:</w:t>
       </w:r>
     </w:p>
     <w:p>
@@ -4806,6 +4973,7 @@
           <w:noProof/>
           <w14:ligatures w14:val="standardContextual"/>
         </w:rPr>
+        <w:lastRenderedPageBreak/>
         <w:drawing>
           <wp:inline distT="0" distB="0" distL="0" distR="0" wp14:anchorId="5A9D99E3" wp14:editId="408B11D7">
             <wp:extent cx="4488180" cy="2524866"/>
@@ -4955,6 +5123,7 @@
           <w:noProof/>
           <w14:ligatures w14:val="standardContextual"/>
         </w:rPr>
+        <w:lastRenderedPageBreak/>
         <w:drawing>
           <wp:inline distT="0" distB="0" distL="0" distR="0" wp14:anchorId="2D044EF9" wp14:editId="12609138">
             <wp:extent cx="4503420" cy="2533439"/>
@@ -5140,37 +5309,39 @@
           <w:szCs w:val="28"/>
         </w:rPr>
       </w:pPr>
-      <w:r>
-        <w:rPr>
-          <w:sz w:val="28"/>
-          <w:szCs w:val="28"/>
+      <w:proofErr w:type="gramStart"/>
+      <w:r>
+        <w:rPr>
+          <w:sz w:val="28"/>
+          <w:szCs w:val="28"/>
+        </w:rPr>
+        <w:t>Pantalla estadísticas</w:t>
+      </w:r>
+      <w:proofErr w:type="gramEnd"/>
+      <w:r>
+        <w:rPr>
+          <w:sz w:val="28"/>
+          <w:szCs w:val="28"/>
+        </w:rPr>
+        <w:t>:</w:t>
+      </w:r>
+    </w:p>
+    <w:p>
+      <w:pPr>
+        <w:jc w:val="both"/>
+        <w:rPr>
+          <w:sz w:val="28"/>
+          <w:szCs w:val="28"/>
+        </w:rPr>
+      </w:pPr>
+      <w:r>
+        <w:rPr>
+          <w:noProof/>
+          <w:sz w:val="28"/>
+          <w:szCs w:val="28"/>
+          <w14:ligatures w14:val="standardContextual"/>
         </w:rPr>
         <w:lastRenderedPageBreak/>
-        <w:t>Pantalla estadísticas</w:t>
-      </w:r>
-      <w:r>
-        <w:rPr>
-          <w:sz w:val="28"/>
-          <w:szCs w:val="28"/>
-        </w:rPr>
-        <w:t>:</w:t>
-      </w:r>
-    </w:p>
-    <w:p>
-      <w:pPr>
-        <w:jc w:val="both"/>
-        <w:rPr>
-          <w:sz w:val="28"/>
-          <w:szCs w:val="28"/>
-        </w:rPr>
-      </w:pPr>
-      <w:r>
-        <w:rPr>
-          <w:noProof/>
-          <w:sz w:val="28"/>
-          <w:szCs w:val="28"/>
-          <w14:ligatures w14:val="standardContextual"/>
-        </w:rPr>
         <w:drawing>
           <wp:inline distT="0" distB="0" distL="0" distR="0" wp14:anchorId="414AA758" wp14:editId="0F47979F">
             <wp:extent cx="4077121" cy="2293620"/>
@@ -5229,12 +5400,21 @@
         </w:rPr>
         <w:t xml:space="preserve">Pantalla </w:t>
       </w:r>
-      <w:r>
-        <w:rPr>
-          <w:sz w:val="28"/>
-          <w:szCs w:val="28"/>
-        </w:rPr>
-        <w:t>wishlist:</w:t>
+      <w:proofErr w:type="spellStart"/>
+      <w:r>
+        <w:rPr>
+          <w:sz w:val="28"/>
+          <w:szCs w:val="28"/>
+        </w:rPr>
+        <w:t>wishlist</w:t>
+      </w:r>
+      <w:proofErr w:type="spellEnd"/>
+      <w:r>
+        <w:rPr>
+          <w:sz w:val="28"/>
+          <w:szCs w:val="28"/>
+        </w:rPr>
+        <w:t>:</w:t>
       </w:r>
     </w:p>
     <w:p>
@@ -5400,10 +5580,19 @@
           <w:sz w:val="28"/>
           <w:szCs w:val="28"/>
         </w:rPr>
-        <w:t xml:space="preserve"> - UserXperience</w:t>
+        <w:t xml:space="preserve"> - </w:t>
+      </w:r>
+      <w:proofErr w:type="spellStart"/>
+      <w:r>
+        <w:rPr>
+          <w:sz w:val="28"/>
+          <w:szCs w:val="28"/>
+        </w:rPr>
+        <w:t>UserXperience</w:t>
       </w:r>
       <w:bookmarkEnd w:id="20"/>
       <w:bookmarkEnd w:id="21"/>
+      <w:proofErr w:type="spellEnd"/>
     </w:p>
     <w:p>
       <w:pPr>
@@ -5419,7 +5608,31 @@
         <w:t xml:space="preserve"> Se ofrece la mayor comodidad al usuario, ofreciéndole siempre que se puede opciones para que él solamente tenga que pulsar la opción que necesite, o incluso en algunos casos, poder añadir él una opción manualmente desde la misma pantalla (como la ubicación física).</w:t>
       </w:r>
       <w:r>
-        <w:t xml:space="preserve"> También, en el tema de filtrado, para mayor comodidad, la mayoría de campos en los que es posible, se le ofrece un desplegable con todas las opciones, para así evitarle el escribir cada campo a mano, solamente deberá escribir el nombre del juego, e incluso puede escribir una parte del nombre, que saldrán los juegos que coincidan con lo que ha escrito, muy útil si no recuerda el nombre de un videojuego que desea añadir. En cuanto a la búsqueda de juegos, se le ofrece una gran biblioteca de juegos actualizada a la última para añadir dichos juegos en su biblioteca o wishlist según desee. La wishlist ofrece enlaces directos a las webs oficiales donde puede obtener el juego, con un solo click podrá ir allí para comprarlo.</w:t>
+        <w:t xml:space="preserve"> También, en el tema de filtrado, para mayor comodidad, la mayoría de campos en los que es posible, se le ofrece un desplegable con todas las opciones, para así evitarle el escribir cada campo a mano, solamente deberá escribir el nombre del juego, e incluso puede escribir una parte del nombre, que saldrán los juegos que coincidan con lo que ha escrito, muy útil si no recuerda el nombre de un videojuego que desea añadir. En cuanto a la búsqueda de juegos, se le ofrece una gran biblioteca de juegos actualizada a la última para añadir dichos juegos en su biblioteca o </w:t>
+      </w:r>
+      <w:proofErr w:type="spellStart"/>
+      <w:r>
+        <w:t>wishlist</w:t>
+      </w:r>
+      <w:proofErr w:type="spellEnd"/>
+      <w:r>
+        <w:t xml:space="preserve"> según desee. La </w:t>
+      </w:r>
+      <w:proofErr w:type="spellStart"/>
+      <w:r>
+        <w:t>wishlist</w:t>
+      </w:r>
+      <w:proofErr w:type="spellEnd"/>
+      <w:r>
+        <w:t xml:space="preserve"> ofrece enlaces directos a las webs oficiales donde puede obtener el juego, con un solo </w:t>
+      </w:r>
+      <w:proofErr w:type="spellStart"/>
+      <w:r>
+        <w:t>click</w:t>
+      </w:r>
+      <w:proofErr w:type="spellEnd"/>
+      <w:r>
+        <w:t xml:space="preserve"> podrá ir allí para comprarlo.</w:t>
       </w:r>
     </w:p>
     <w:p>
@@ -5679,11 +5892,40 @@
         <w:jc w:val="both"/>
       </w:pPr>
       <w:r>
-        <w:t>La aplicación utiliza el modelo vista controlador, arranca con</w:t>
-      </w:r>
-      <w:r>
-        <w:t xml:space="preserve"> Spring Boot. Backend junto con JavaFX</w:t>
-      </w:r>
+        <w:t xml:space="preserve">La aplicación utiliza </w:t>
+      </w:r>
+      <w:proofErr w:type="gramStart"/>
+      <w:r>
+        <w:t>el modelo vista</w:t>
+      </w:r>
+      <w:proofErr w:type="gramEnd"/>
+      <w:r>
+        <w:t xml:space="preserve"> controlador, arranca con</w:t>
+      </w:r>
+      <w:r>
+        <w:t xml:space="preserve"> Spring </w:t>
+      </w:r>
+      <w:proofErr w:type="spellStart"/>
+      <w:r>
+        <w:t>Boot</w:t>
+      </w:r>
+      <w:proofErr w:type="spellEnd"/>
+      <w:r>
+        <w:t xml:space="preserve">. </w:t>
+      </w:r>
+      <w:proofErr w:type="spellStart"/>
+      <w:r>
+        <w:t>Backend</w:t>
+      </w:r>
+      <w:proofErr w:type="spellEnd"/>
+      <w:r>
+        <w:t xml:space="preserve"> junto con </w:t>
+      </w:r>
+      <w:proofErr w:type="spellStart"/>
+      <w:r>
+        <w:t>JavaFX</w:t>
+      </w:r>
+      <w:proofErr w:type="spellEnd"/>
       <w:r>
         <w:t xml:space="preserve"> para las interfaces</w:t>
       </w:r>
@@ -5697,8 +5939,13 @@
         <w:t>cliente REST u</w:t>
       </w:r>
       <w:r>
-        <w:t>sa retrofit</w:t>
-      </w:r>
+        <w:t xml:space="preserve">sa </w:t>
+      </w:r>
+      <w:proofErr w:type="spellStart"/>
+      <w:r>
+        <w:t>retrofit</w:t>
+      </w:r>
+      <w:proofErr w:type="spellEnd"/>
       <w:r>
         <w:t xml:space="preserve"> </w:t>
       </w:r>
@@ -5708,12 +5955,19 @@
       <w:r>
         <w:t xml:space="preserve">, además de </w:t>
       </w:r>
+      <w:proofErr w:type="spellStart"/>
       <w:r>
         <w:t>okhttp</w:t>
       </w:r>
-      <w:r>
-        <w:t xml:space="preserve"> para manejar las respuestas de la api</w:t>
-      </w:r>
+      <w:proofErr w:type="spellEnd"/>
+      <w:r>
+        <w:t xml:space="preserve"> para manejar las respuestas </w:t>
+      </w:r>
+      <w:proofErr w:type="gramStart"/>
+      <w:r>
+        <w:t>de la api</w:t>
+      </w:r>
+      <w:proofErr w:type="gramEnd"/>
       <w:r>
         <w:t>. Esta API proporciona información detallada y actualizada sobre videojuegos y es fundamental para llenar la base de datos del usuario sin necesidad de introducir manualmente todos los datos.</w:t>
       </w:r>
@@ -5721,10 +5975,18 @@
         <w:t xml:space="preserve"> </w:t>
       </w:r>
       <w:r>
-        <w:t>Para el acceso a datos, se emplea Spring Data JPA con Hibernat</w:t>
-      </w:r>
-      <w:r>
-        <w:t>e. Los repositorios implementan JPA para facilitar el CRUD y reducir código</w:t>
+        <w:t xml:space="preserve">Para el acceso a datos, se emplea Spring Data JPA con </w:t>
+      </w:r>
+      <w:proofErr w:type="spellStart"/>
+      <w:r>
+        <w:t>Hibernat</w:t>
+      </w:r>
+      <w:r>
+        <w:t>e</w:t>
+      </w:r>
+      <w:proofErr w:type="spellEnd"/>
+      <w:r>
+        <w:t>. Los repositorios implementan JPA para facilitar el CRUD y reducir código</w:t>
       </w:r>
       <w:r>
         <w:t xml:space="preserve">. </w:t>
@@ -5843,10 +6105,26 @@
         <w:jc w:val="both"/>
       </w:pPr>
       <w:r>
-        <w:t>Base de datos PostgreSQL alojada en Neon.</w:t>
-      </w:r>
-      <w:r>
-        <w:t xml:space="preserve"> Se utiliza Hibernate como ORM de la aplicación, además de JPA para simplificar las consultas PostgreSQL (CRUD) además de anotaciones.</w:t>
+        <w:t xml:space="preserve">Base de datos PostgreSQL alojada en </w:t>
+      </w:r>
+      <w:proofErr w:type="spellStart"/>
+      <w:r>
+        <w:t>Neon</w:t>
+      </w:r>
+      <w:proofErr w:type="spellEnd"/>
+      <w:r>
+        <w:t>.</w:t>
+      </w:r>
+      <w:r>
+        <w:t xml:space="preserve"> Se utiliza </w:t>
+      </w:r>
+      <w:proofErr w:type="spellStart"/>
+      <w:r>
+        <w:t>Hibernate</w:t>
+      </w:r>
+      <w:proofErr w:type="spellEnd"/>
+      <w:r>
+        <w:t xml:space="preserve"> como ORM de la aplicación, además de JPA para simplificar las consultas PostgreSQL (CRUD) además de anotaciones.</w:t>
       </w:r>
       <w:r>
         <w:br/>
@@ -5928,7 +6206,31 @@
         <w:jc w:val="both"/>
       </w:pPr>
       <w:r>
-        <w:t>En este apartado, además de los paquetes clases e interfaces, me gustaría comentar el uso de Lombok para ahorrar código (constructores y getter y setters sobretodo)</w:t>
+        <w:t xml:space="preserve">En este apartado, además de los paquetes clases e interfaces, me gustaría comentar el uso de Lombok para ahorrar código (constructores y </w:t>
+      </w:r>
+      <w:proofErr w:type="spellStart"/>
+      <w:r>
+        <w:t>getter</w:t>
+      </w:r>
+      <w:proofErr w:type="spellEnd"/>
+      <w:r>
+        <w:t xml:space="preserve"> y </w:t>
+      </w:r>
+      <w:proofErr w:type="spellStart"/>
+      <w:r>
+        <w:t>setters</w:t>
+      </w:r>
+      <w:proofErr w:type="spellEnd"/>
+      <w:r>
+        <w:t xml:space="preserve"> </w:t>
+      </w:r>
+      <w:proofErr w:type="spellStart"/>
+      <w:r>
+        <w:t>sobretodo</w:t>
+      </w:r>
+      <w:proofErr w:type="spellEnd"/>
+      <w:r>
+        <w:t>)</w:t>
       </w:r>
     </w:p>
     <w:p>
@@ -5985,7 +6287,23 @@
         <w:jc w:val="both"/>
       </w:pPr>
       <w:r>
-        <w:t>Comentar que, los fxml no los incluyo, ya que no son clases ni interfaces, pero se encuentran en resources/vistas.</w:t>
+        <w:t xml:space="preserve">Comentar que, los </w:t>
+      </w:r>
+      <w:proofErr w:type="spellStart"/>
+      <w:r>
+        <w:t>fxml</w:t>
+      </w:r>
+      <w:proofErr w:type="spellEnd"/>
+      <w:r>
+        <w:t xml:space="preserve"> no los incluyo, ya que no son clases ni interfaces, pero se encuentran en </w:t>
+      </w:r>
+      <w:proofErr w:type="spellStart"/>
+      <w:r>
+        <w:t>resources</w:t>
+      </w:r>
+      <w:proofErr w:type="spellEnd"/>
+      <w:r>
+        <w:t>/vistas.</w:t>
       </w:r>
     </w:p>
     <w:p>
@@ -6010,7 +6328,23 @@
     </w:p>
     <w:p>
       <w:r>
-        <w:t xml:space="preserve">Vamos a realizar pruebas sobre las diferentes clases de servicio y otras funcionalidades, como la interacción con la API o la conexión con la misma o la base de datos en línea que almacena la información de los usuarios. Se usará Junit para realizar las pruebas junto con Jupiter y Mock para “simular” las diferentes clases u objetos que necesitaremos para el programa. </w:t>
+        <w:t xml:space="preserve">Vamos a realizar pruebas sobre las diferentes clases de servicio y otras funcionalidades, como la interacción con la API o la conexión con la misma o la base de datos en línea que almacena la información de los usuarios. Se usará Junit para realizar las pruebas junto con </w:t>
+      </w:r>
+      <w:proofErr w:type="spellStart"/>
+      <w:r>
+        <w:t>Jupiter</w:t>
+      </w:r>
+      <w:proofErr w:type="spellEnd"/>
+      <w:r>
+        <w:t xml:space="preserve"> y </w:t>
+      </w:r>
+      <w:proofErr w:type="spellStart"/>
+      <w:r>
+        <w:t>Mock</w:t>
+      </w:r>
+      <w:proofErr w:type="spellEnd"/>
+      <w:r>
+        <w:t xml:space="preserve"> para “simular” las diferentes clases u objetos que necesitaremos para el programa. </w:t>
       </w:r>
       <w:r>
         <w:t>Se van a realizar las siguientes pruebas</w:t>
@@ -6043,7 +6377,23 @@
           <w:sz w:val="28"/>
           <w:szCs w:val="28"/>
         </w:rPr>
-        <w:t xml:space="preserve"> (Clase UsuarioServicio)</w:t>
+        <w:t xml:space="preserve"> (Clase </w:t>
+      </w:r>
+      <w:proofErr w:type="spellStart"/>
+      <w:r>
+        <w:rPr>
+          <w:sz w:val="28"/>
+          <w:szCs w:val="28"/>
+        </w:rPr>
+        <w:t>UsuarioServicio</w:t>
+      </w:r>
+      <w:proofErr w:type="spellEnd"/>
+      <w:r>
+        <w:rPr>
+          <w:sz w:val="28"/>
+          <w:szCs w:val="28"/>
+        </w:rPr>
+        <w:t>)</w:t>
       </w:r>
       <w:r>
         <w:rPr>
@@ -6066,125 +6416,193 @@
           <w:b/>
           <w:bCs/>
         </w:rPr>
-        <w:t>Método registrarUsuario()</w:t>
-      </w:r>
+        <w:t xml:space="preserve">Método </w:t>
+      </w:r>
+      <w:proofErr w:type="spellStart"/>
+      <w:proofErr w:type="gramStart"/>
       <w:r>
         <w:rPr>
           <w:b/>
           <w:bCs/>
         </w:rPr>
-        <w:t>:</w:t>
-      </w:r>
-    </w:p>
-    <w:p>
-      <w:r>
-        <w:t>-Registro válido y exitoso</w:t>
-      </w:r>
-    </w:p>
-    <w:p>
-      <w:r>
-        <w:t>-Error: Campos vacíos o nulos</w:t>
-      </w:r>
-    </w:p>
-    <w:p>
-      <w:r>
-        <w:t>-Error: Formato del e-mail no es válido</w:t>
-      </w:r>
-    </w:p>
-    <w:p>
-      <w:r>
-        <w:t>-Error: El mail o usuario ya están registrado</w:t>
-      </w:r>
-    </w:p>
-    <w:p>
-      <w:r>
-        <w:t>-Error: La contraseña no cumple los mínimos de seguridad (9 caracteres, 1 mayúscula, 1 minúscula y un carácter especial)</w:t>
-      </w:r>
-    </w:p>
-    <w:p>
-      <w:r>
-        <w:t>-</w:t>
-      </w:r>
-      <w:r>
-        <w:t>Error: Las contraseñas no coinciden</w:t>
-      </w:r>
-    </w:p>
-    <w:p>
-      <w:pPr>
-        <w:pStyle w:val="Ttulo2"/>
-        <w:rPr>
-          <w:sz w:val="28"/>
-          <w:szCs w:val="28"/>
-        </w:rPr>
-      </w:pPr>
-      <w:bookmarkStart w:id="38" w:name="_Toc199471846"/>
-      <w:r>
-        <w:rPr>
-          <w:sz w:val="28"/>
-          <w:szCs w:val="28"/>
-        </w:rPr>
-        <w:t>Pruebas para inicio de sesión</w:t>
-      </w:r>
-      <w:r>
-        <w:rPr>
-          <w:sz w:val="28"/>
-          <w:szCs w:val="28"/>
-        </w:rPr>
-        <w:t xml:space="preserve"> (Clase UsuarioSevicio)</w:t>
-      </w:r>
-      <w:r>
-        <w:rPr>
-          <w:sz w:val="28"/>
-          <w:szCs w:val="28"/>
-        </w:rPr>
-        <w:t>:</w:t>
-      </w:r>
-      <w:bookmarkEnd w:id="38"/>
-    </w:p>
-    <w:p>
-      <w:pPr>
+        <w:t>registrarUsuario</w:t>
+      </w:r>
+      <w:proofErr w:type="spellEnd"/>
+      <w:r>
         <w:rPr>
           <w:b/>
           <w:bCs/>
         </w:rPr>
-      </w:pPr>
+        <w:t>(</w:t>
+      </w:r>
+      <w:proofErr w:type="gramEnd"/>
       <w:r>
         <w:rPr>
           <w:b/>
           <w:bCs/>
         </w:rPr>
-        <w:t xml:space="preserve">Método </w:t>
+        <w:t>)</w:t>
       </w:r>
       <w:r>
         <w:rPr>
           <w:b/>
           <w:bCs/>
         </w:rPr>
-        <w:t>validarCredenciales</w:t>
-      </w:r>
-      <w:r>
+        <w:t>:</w:t>
+      </w:r>
+    </w:p>
+    <w:p>
+      <w:r>
+        <w:t>-Registro válido y exitoso</w:t>
+      </w:r>
+    </w:p>
+    <w:p>
+      <w:r>
+        <w:t>-Error: Campos vacíos o nulos</w:t>
+      </w:r>
+    </w:p>
+    <w:p>
+      <w:r>
+        <w:t>-Error: Formato del e-mail no es válido</w:t>
+      </w:r>
+    </w:p>
+    <w:p>
+      <w:r>
+        <w:t>-Error: El mail o usuario ya están registrado</w:t>
+      </w:r>
+    </w:p>
+    <w:p>
+      <w:r>
+        <w:t>-Error: La contraseña no cumple los mínimos de seguridad (9 caracteres, 1 mayúscula, 1 minúscula y un carácter especial)</w:t>
+      </w:r>
+    </w:p>
+    <w:p>
+      <w:r>
+        <w:t>-</w:t>
+      </w:r>
+      <w:r>
+        <w:t>Error: Las contraseñas no coinciden</w:t>
+      </w:r>
+    </w:p>
+    <w:p>
+      <w:pPr>
+        <w:pStyle w:val="Ttulo2"/>
+        <w:rPr>
+          <w:sz w:val="28"/>
+          <w:szCs w:val="28"/>
+        </w:rPr>
+      </w:pPr>
+      <w:bookmarkStart w:id="38" w:name="_Toc199471846"/>
+      <w:r>
+        <w:rPr>
+          <w:sz w:val="28"/>
+          <w:szCs w:val="28"/>
+        </w:rPr>
+        <w:t>Pruebas para inicio de sesión</w:t>
+      </w:r>
+      <w:r>
+        <w:rPr>
+          <w:sz w:val="28"/>
+          <w:szCs w:val="28"/>
+        </w:rPr>
+        <w:t xml:space="preserve"> (Clase </w:t>
+      </w:r>
+      <w:proofErr w:type="spellStart"/>
+      <w:r>
+        <w:rPr>
+          <w:sz w:val="28"/>
+          <w:szCs w:val="28"/>
+        </w:rPr>
+        <w:t>UsuarioSevicio</w:t>
+      </w:r>
+      <w:proofErr w:type="spellEnd"/>
+      <w:r>
+        <w:rPr>
+          <w:sz w:val="28"/>
+          <w:szCs w:val="28"/>
+        </w:rPr>
+        <w:t>)</w:t>
+      </w:r>
+      <w:r>
+        <w:rPr>
+          <w:sz w:val="28"/>
+          <w:szCs w:val="28"/>
+        </w:rPr>
+        <w:t>:</w:t>
+      </w:r>
+      <w:bookmarkEnd w:id="38"/>
+    </w:p>
+    <w:p>
+      <w:pPr>
         <w:rPr>
           <w:b/>
           <w:bCs/>
         </w:rPr>
-        <w:t>()</w:t>
-      </w:r>
+      </w:pPr>
       <w:r>
         <w:rPr>
           <w:b/>
           <w:bCs/>
         </w:rPr>
+        <w:t xml:space="preserve">Método </w:t>
+      </w:r>
+      <w:proofErr w:type="spellStart"/>
+      <w:proofErr w:type="gramStart"/>
+      <w:r>
+        <w:rPr>
+          <w:b/>
+          <w:bCs/>
+        </w:rPr>
+        <w:t>validarCredenciales</w:t>
+      </w:r>
+      <w:proofErr w:type="spellEnd"/>
+      <w:r>
+        <w:rPr>
+          <w:b/>
+          <w:bCs/>
+        </w:rPr>
+        <w:t>(</w:t>
+      </w:r>
+      <w:proofErr w:type="gramEnd"/>
+      <w:r>
+        <w:rPr>
+          <w:b/>
+          <w:bCs/>
+        </w:rPr>
+        <w:t>)</w:t>
+      </w:r>
+      <w:r>
+        <w:rPr>
+          <w:b/>
+          <w:bCs/>
+        </w:rPr>
         <w:t>:</w:t>
       </w:r>
     </w:p>
     <w:p>
       <w:r>
-        <w:t>-Login exitoso</w:t>
-      </w:r>
-    </w:p>
-    <w:p>
-      <w:r>
-        <w:t xml:space="preserve">-Error en el login: Contraseña o nombre de usuario </w:t>
+        <w:t>-</w:t>
+      </w:r>
+      <w:proofErr w:type="spellStart"/>
+      <w:r>
+        <w:t>Login</w:t>
+      </w:r>
+      <w:proofErr w:type="spellEnd"/>
+      <w:r>
+        <w:t xml:space="preserve"> exitoso</w:t>
+      </w:r>
+    </w:p>
+    <w:p>
+      <w:r>
+        <w:t xml:space="preserve">-Error en el </w:t>
+      </w:r>
+      <w:proofErr w:type="spellStart"/>
+      <w:r>
+        <w:t>login</w:t>
+      </w:r>
+      <w:proofErr w:type="spellEnd"/>
+      <w:r>
+        <w:t xml:space="preserve">: Contraseña o nombre de usuario </w:t>
       </w:r>
       <w:r>
         <w:t>incorrectos</w:t>
@@ -6222,8 +6640,17 @@
           <w:sz w:val="28"/>
           <w:szCs w:val="28"/>
         </w:rPr>
-        <w:t>Clase VideojuegoServicio</w:t>
-      </w:r>
+        <w:t xml:space="preserve">Clase </w:t>
+      </w:r>
+      <w:proofErr w:type="spellStart"/>
+      <w:r>
+        <w:rPr>
+          <w:sz w:val="28"/>
+          <w:szCs w:val="28"/>
+        </w:rPr>
+        <w:t>VideojuegoServicio</w:t>
+      </w:r>
+      <w:proofErr w:type="spellEnd"/>
       <w:r>
         <w:rPr>
           <w:sz w:val="28"/>
@@ -6254,6 +6681,7 @@
         </w:rPr>
         <w:t xml:space="preserve">Método </w:t>
       </w:r>
+      <w:proofErr w:type="gramStart"/>
       <w:r>
         <w:rPr>
           <w:b/>
@@ -6266,284 +6694,289 @@
           <w:b/>
           <w:bCs/>
         </w:rPr>
-        <w:t>()</w:t>
-      </w:r>
+        <w:t>(</w:t>
+      </w:r>
+      <w:proofErr w:type="gramEnd"/>
       <w:r>
         <w:rPr>
           <w:b/>
           <w:bCs/>
         </w:rPr>
-        <w:t>:</w:t>
-      </w:r>
-    </w:p>
-    <w:p>
-      <w:r>
-        <w:t>-</w:t>
-      </w:r>
-      <w:r>
-        <w:t>Guardar un juego con su género, consola y empresa.</w:t>
-      </w:r>
-    </w:p>
-    <w:p>
-      <w:r>
-        <w:t>-No guarda si el género o la consola no existen (se prueba por seguridad, pero tal como está programado, salvo que cambie algo en la api, es imposible)</w:t>
-      </w:r>
-    </w:p>
-    <w:p>
-      <w:pPr>
+        <w:t>)</w:t>
+      </w:r>
+      <w:r>
         <w:rPr>
           <w:b/>
           <w:bCs/>
         </w:rPr>
-      </w:pPr>
-      <w:r>
+        <w:t>:</w:t>
+      </w:r>
+    </w:p>
+    <w:p>
+      <w:r>
+        <w:t>-</w:t>
+      </w:r>
+      <w:r>
+        <w:t>Guardar un juego con su género, consola y empresa.</w:t>
+      </w:r>
+    </w:p>
+    <w:p>
+      <w:r>
+        <w:t xml:space="preserve">-No guarda si el género o la consola no existen (se prueba por seguridad, pero tal como está programado, salvo que cambie algo en </w:t>
+      </w:r>
+      <w:proofErr w:type="gramStart"/>
+      <w:r>
+        <w:t>la api</w:t>
+      </w:r>
+      <w:proofErr w:type="gramEnd"/>
+      <w:r>
+        <w:t>, es imposible)</w:t>
+      </w:r>
+    </w:p>
+    <w:p>
+      <w:pPr>
         <w:rPr>
           <w:b/>
           <w:bCs/>
         </w:rPr>
-        <w:t xml:space="preserve">Método </w:t>
-      </w:r>
+      </w:pPr>
       <w:r>
         <w:rPr>
           <w:b/>
           <w:bCs/>
         </w:rPr>
-        <w:t>obtenerTodos</w:t>
-      </w:r>
+        <w:t xml:space="preserve">Método </w:t>
+      </w:r>
+      <w:proofErr w:type="spellStart"/>
+      <w:proofErr w:type="gramStart"/>
       <w:r>
         <w:rPr>
           <w:b/>
           <w:bCs/>
         </w:rPr>
-        <w:t>()</w:t>
-      </w:r>
+        <w:t>obtenerTodos</w:t>
+      </w:r>
+      <w:proofErr w:type="spellEnd"/>
       <w:r>
         <w:rPr>
           <w:b/>
           <w:bCs/>
         </w:rPr>
-        <w:t>:</w:t>
-      </w:r>
-    </w:p>
-    <w:p>
-      <w:r>
-        <w:t>-Comprobar que devuelve una lista de todos los juegos almacenados</w:t>
-      </w:r>
-    </w:p>
-    <w:p>
-      <w:r>
-        <w:t>-Comprobar que devuelve los videojuegos por su nombre</w:t>
-      </w:r>
-    </w:p>
-    <w:p>
-      <w:pPr>
+        <w:t>(</w:t>
+      </w:r>
+      <w:proofErr w:type="gramEnd"/>
+      <w:r>
         <w:rPr>
           <w:b/>
           <w:bCs/>
         </w:rPr>
-      </w:pPr>
+        <w:t>)</w:t>
+      </w:r>
       <w:r>
         <w:rPr>
           <w:b/>
           <w:bCs/>
         </w:rPr>
-        <w:t xml:space="preserve">Método </w:t>
-      </w:r>
-      <w:r>
+        <w:t>:</w:t>
+      </w:r>
+    </w:p>
+    <w:p>
+      <w:r>
+        <w:t>-Comprobar que devuelve una lista de todos los juegos almacenados</w:t>
+      </w:r>
+    </w:p>
+    <w:p>
+      <w:r>
+        <w:t>-Comprobar que devuelve los videojuegos por su nombre</w:t>
+      </w:r>
+    </w:p>
+    <w:p>
+      <w:pPr>
         <w:rPr>
           <w:b/>
           <w:bCs/>
         </w:rPr>
-        <w:t>obtenerPorNombreYFechaDeLanzamiento</w:t>
-      </w:r>
+      </w:pPr>
       <w:r>
         <w:rPr>
           <w:b/>
           <w:bCs/>
         </w:rPr>
-        <w:t>()</w:t>
-      </w:r>
+        <w:t xml:space="preserve">Método </w:t>
+      </w:r>
+      <w:proofErr w:type="spellStart"/>
+      <w:proofErr w:type="gramStart"/>
       <w:r>
         <w:rPr>
           <w:b/>
           <w:bCs/>
         </w:rPr>
-        <w:t>:</w:t>
-      </w:r>
-    </w:p>
-    <w:p>
-      <w:r>
-        <w:t>-Obtener un videojuego por nombre y fecha de lanzamiento (para comprobar que es único, pues un juego puede tener el mismo nombre, pero es difícil que tenga la misma fecha de lanzamiento)</w:t>
-      </w:r>
-    </w:p>
-    <w:p>
-      <w:pPr>
+        <w:t>obtenerPorNombreYFechaDeLanzamiento</w:t>
+      </w:r>
+      <w:proofErr w:type="spellEnd"/>
+      <w:r>
         <w:rPr>
           <w:b/>
           <w:bCs/>
         </w:rPr>
-      </w:pPr>
+        <w:t>(</w:t>
+      </w:r>
+      <w:proofErr w:type="gramEnd"/>
       <w:r>
         <w:rPr>
           <w:b/>
           <w:bCs/>
         </w:rPr>
-        <w:t xml:space="preserve">Método </w:t>
+        <w:t>)</w:t>
       </w:r>
       <w:r>
         <w:rPr>
           <w:b/>
           <w:bCs/>
         </w:rPr>
-        <w:t>borrar</w:t>
-      </w:r>
-      <w:r>
+        <w:t>:</w:t>
+      </w:r>
+    </w:p>
+    <w:p>
+      <w:r>
+        <w:t>-Obtener un videojuego por nombre y fecha de lanzamiento (para comprobar que es único, pues un juego puede tener el mismo nombre, pero es difícil que tenga la misma fecha de lanzamiento)</w:t>
+      </w:r>
+    </w:p>
+    <w:p>
+      <w:pPr>
         <w:rPr>
           <w:b/>
           <w:bCs/>
         </w:rPr>
-        <w:t>()</w:t>
-      </w:r>
+      </w:pPr>
       <w:r>
         <w:rPr>
           <w:b/>
           <w:bCs/>
         </w:rPr>
-        <w:t>:</w:t>
-      </w:r>
-    </w:p>
-    <w:p>
-      <w:r>
-        <w:t>-Borrar un videojuego</w:t>
-      </w:r>
-    </w:p>
-    <w:p>
-      <w:pPr>
-        <w:pStyle w:val="Ttulo2"/>
-        <w:rPr>
-          <w:sz w:val="28"/>
-          <w:szCs w:val="28"/>
-        </w:rPr>
-      </w:pPr>
-      <w:bookmarkStart w:id="40" w:name="_Toc199471848"/>
-      <w:r>
-        <w:rPr>
-          <w:sz w:val="28"/>
-          <w:szCs w:val="28"/>
-        </w:rPr>
-        <w:t>Pruebas sobre los videojuegos de un usuario específico</w:t>
-      </w:r>
-      <w:r>
-        <w:rPr>
-          <w:sz w:val="28"/>
-          <w:szCs w:val="28"/>
-        </w:rPr>
-        <w:t xml:space="preserve"> (Clase Usuari</w:t>
-      </w:r>
-      <w:r>
-        <w:rPr>
-          <w:sz w:val="28"/>
-          <w:szCs w:val="28"/>
-        </w:rPr>
-        <w:t>o)</w:t>
-      </w:r>
-      <w:r>
-        <w:rPr>
-          <w:sz w:val="28"/>
-          <w:szCs w:val="28"/>
-        </w:rPr>
-        <w:t>:</w:t>
-      </w:r>
-      <w:bookmarkEnd w:id="40"/>
-    </w:p>
-    <w:p>
-      <w:pPr>
+        <w:t xml:space="preserve">Método </w:t>
+      </w:r>
+      <w:proofErr w:type="gramStart"/>
+      <w:r>
         <w:rPr>
           <w:b/>
           <w:bCs/>
         </w:rPr>
-      </w:pPr>
+        <w:t>borrar</w:t>
+      </w:r>
       <w:r>
         <w:rPr>
           <w:b/>
           <w:bCs/>
         </w:rPr>
-        <w:t>Método</w:t>
-      </w:r>
-      <w:r>
-        <w:t xml:space="preserve"> </w:t>
-      </w:r>
+        <w:t>(</w:t>
+      </w:r>
+      <w:proofErr w:type="gramEnd"/>
       <w:r>
         <w:rPr>
           <w:b/>
           <w:bCs/>
         </w:rPr>
-        <w:t>obtenerVideojuegosPorUsuario()</w:t>
-      </w:r>
-    </w:p>
-    <w:p>
-      <w:r>
-        <w:t>-Devolver todos los juegos de un usuario</w:t>
-      </w:r>
-    </w:p>
-    <w:p>
-      <w:pPr>
+        <w:t>)</w:t>
+      </w:r>
+      <w:r>
         <w:rPr>
           <w:b/>
           <w:bCs/>
         </w:rPr>
-      </w:pPr>
-      <w:r>
+        <w:t>:</w:t>
+      </w:r>
+    </w:p>
+    <w:p>
+      <w:r>
+        <w:t>-Borrar un videojuego</w:t>
+      </w:r>
+    </w:p>
+    <w:p>
+      <w:pPr>
+        <w:pStyle w:val="Ttulo2"/>
+        <w:rPr>
+          <w:sz w:val="28"/>
+          <w:szCs w:val="28"/>
+        </w:rPr>
+      </w:pPr>
+      <w:bookmarkStart w:id="40" w:name="_Toc199471848"/>
+      <w:r>
+        <w:rPr>
+          <w:sz w:val="28"/>
+          <w:szCs w:val="28"/>
+        </w:rPr>
+        <w:t>Pruebas sobre los videojuegos de un usuario específico</w:t>
+      </w:r>
+      <w:r>
+        <w:rPr>
+          <w:sz w:val="28"/>
+          <w:szCs w:val="28"/>
+        </w:rPr>
+        <w:t xml:space="preserve"> (Clase Usuari</w:t>
+      </w:r>
+      <w:r>
+        <w:rPr>
+          <w:sz w:val="28"/>
+          <w:szCs w:val="28"/>
+        </w:rPr>
+        <w:t>o)</w:t>
+      </w:r>
+      <w:r>
+        <w:rPr>
+          <w:sz w:val="28"/>
+          <w:szCs w:val="28"/>
+        </w:rPr>
+        <w:t>:</w:t>
+      </w:r>
+      <w:bookmarkEnd w:id="40"/>
+    </w:p>
+    <w:p>
+      <w:pPr>
         <w:rPr>
           <w:b/>
           <w:bCs/>
         </w:rPr>
-        <w:t>Método tieneVideojuego()</w:t>
-      </w:r>
-    </w:p>
-    <w:p>
-      <w:r>
-        <w:t>-Comprobar si el usuario tiene un juego específico</w:t>
-      </w:r>
-    </w:p>
-    <w:p>
-      <w:pPr>
+      </w:pPr>
+      <w:r>
         <w:rPr>
           <w:b/>
           <w:bCs/>
         </w:rPr>
-      </w:pPr>
+        <w:t>Método</w:t>
+      </w:r>
+      <w:r>
+        <w:t xml:space="preserve"> </w:t>
+      </w:r>
+      <w:proofErr w:type="spellStart"/>
+      <w:proofErr w:type="gramStart"/>
       <w:r>
         <w:rPr>
           <w:b/>
           <w:bCs/>
         </w:rPr>
-        <w:t>Método agregarVideojuegoAUsuario()</w:t>
-      </w:r>
-    </w:p>
-    <w:p>
-      <w:r>
-        <w:t>-Agregar un videojuego a la lista del usuario</w:t>
-      </w:r>
-    </w:p>
-    <w:p>
-      <w:pPr>
+        <w:t>obtenerVideojuegosPorUsuario</w:t>
+      </w:r>
+      <w:proofErr w:type="spellEnd"/>
+      <w:r>
         <w:rPr>
           <w:b/>
           <w:bCs/>
         </w:rPr>
-      </w:pPr>
+        <w:t>(</w:t>
+      </w:r>
+      <w:proofErr w:type="gramEnd"/>
       <w:r>
         <w:rPr>
           <w:b/>
           <w:bCs/>
         </w:rPr>
-        <w:t>Método eliminarRelacionUsuarioVideojuego()</w:t>
-      </w:r>
-    </w:p>
-    <w:p>
-      <w:r>
-        <w:t>-Eliminar la relación entre el usuario y el juego (eliminarlo de la biblioteca)</w:t>
+        <w:t>)</w:t>
+      </w:r>
+    </w:p>
+    <w:p>
+      <w:r>
+        <w:t>-Devolver todos los juegos de un usuario</w:t>
       </w:r>
     </w:p>
     <w:p>
@@ -6558,59 +6991,268 @@
           <w:b/>
           <w:bCs/>
         </w:rPr>
-        <w:t>Método obtenerVideojuegosEnWishlist()</w:t>
-      </w:r>
-    </w:p>
-    <w:p>
-      <w:r>
-        <w:t>-Devolver una lista con todos los videojuegos en la wishlist del usuario</w:t>
-      </w:r>
-    </w:p>
-    <w:p>
-      <w:pPr>
-        <w:pStyle w:val="Ttulo2"/>
-        <w:rPr>
-          <w:sz w:val="28"/>
-          <w:szCs w:val="28"/>
-        </w:rPr>
-      </w:pPr>
-      <w:bookmarkStart w:id="41" w:name="_Toc199471849"/>
-      <w:r>
-        <w:rPr>
-          <w:sz w:val="28"/>
-          <w:szCs w:val="28"/>
-        </w:rPr>
-        <w:t>Pruebas para guardar la compañía</w:t>
-      </w:r>
-      <w:r>
-        <w:rPr>
-          <w:sz w:val="28"/>
-          <w:szCs w:val="28"/>
-        </w:rPr>
-        <w:t xml:space="preserve"> (clase CompaniaServicio)</w:t>
-      </w:r>
-      <w:r>
-        <w:rPr>
-          <w:sz w:val="28"/>
-          <w:szCs w:val="28"/>
-        </w:rPr>
-        <w:t>:</w:t>
-      </w:r>
-      <w:bookmarkEnd w:id="41"/>
-    </w:p>
-    <w:p>
-      <w:pPr>
+        <w:t xml:space="preserve">Método </w:t>
+      </w:r>
+      <w:proofErr w:type="spellStart"/>
+      <w:proofErr w:type="gramStart"/>
+      <w:r>
         <w:rPr>
           <w:b/>
           <w:bCs/>
         </w:rPr>
-      </w:pPr>
+        <w:t>tieneVideojuego</w:t>
+      </w:r>
+      <w:proofErr w:type="spellEnd"/>
       <w:r>
         <w:rPr>
           <w:b/>
           <w:bCs/>
         </w:rPr>
-        <w:t>Método guardarSiNoExiste()</w:t>
+        <w:t>(</w:t>
+      </w:r>
+      <w:proofErr w:type="gramEnd"/>
+      <w:r>
+        <w:rPr>
+          <w:b/>
+          <w:bCs/>
+        </w:rPr>
+        <w:t>)</w:t>
+      </w:r>
+    </w:p>
+    <w:p>
+      <w:r>
+        <w:t>-Comprobar si el usuario tiene un juego específico</w:t>
+      </w:r>
+    </w:p>
+    <w:p>
+      <w:pPr>
+        <w:rPr>
+          <w:b/>
+          <w:bCs/>
+        </w:rPr>
+      </w:pPr>
+      <w:r>
+        <w:rPr>
+          <w:b/>
+          <w:bCs/>
+        </w:rPr>
+        <w:t xml:space="preserve">Método </w:t>
+      </w:r>
+      <w:proofErr w:type="spellStart"/>
+      <w:proofErr w:type="gramStart"/>
+      <w:r>
+        <w:rPr>
+          <w:b/>
+          <w:bCs/>
+        </w:rPr>
+        <w:t>agregarVideojuegoAUsuario</w:t>
+      </w:r>
+      <w:proofErr w:type="spellEnd"/>
+      <w:r>
+        <w:rPr>
+          <w:b/>
+          <w:bCs/>
+        </w:rPr>
+        <w:t>(</w:t>
+      </w:r>
+      <w:proofErr w:type="gramEnd"/>
+      <w:r>
+        <w:rPr>
+          <w:b/>
+          <w:bCs/>
+        </w:rPr>
+        <w:t>)</w:t>
+      </w:r>
+    </w:p>
+    <w:p>
+      <w:r>
+        <w:t>-Agregar un videojuego a la lista del usuario</w:t>
+      </w:r>
+    </w:p>
+    <w:p>
+      <w:pPr>
+        <w:rPr>
+          <w:b/>
+          <w:bCs/>
+        </w:rPr>
+      </w:pPr>
+      <w:r>
+        <w:rPr>
+          <w:b/>
+          <w:bCs/>
+        </w:rPr>
+        <w:t xml:space="preserve">Método </w:t>
+      </w:r>
+      <w:proofErr w:type="spellStart"/>
+      <w:proofErr w:type="gramStart"/>
+      <w:r>
+        <w:rPr>
+          <w:b/>
+          <w:bCs/>
+        </w:rPr>
+        <w:t>eliminarRelacionUsuarioVideojuego</w:t>
+      </w:r>
+      <w:proofErr w:type="spellEnd"/>
+      <w:r>
+        <w:rPr>
+          <w:b/>
+          <w:bCs/>
+        </w:rPr>
+        <w:t>(</w:t>
+      </w:r>
+      <w:proofErr w:type="gramEnd"/>
+      <w:r>
+        <w:rPr>
+          <w:b/>
+          <w:bCs/>
+        </w:rPr>
+        <w:t>)</w:t>
+      </w:r>
+    </w:p>
+    <w:p>
+      <w:r>
+        <w:t>-Eliminar la relación entre el usuario y el juego (eliminarlo de la biblioteca)</w:t>
+      </w:r>
+    </w:p>
+    <w:p>
+      <w:pPr>
+        <w:rPr>
+          <w:b/>
+          <w:bCs/>
+        </w:rPr>
+      </w:pPr>
+      <w:r>
+        <w:rPr>
+          <w:b/>
+          <w:bCs/>
+        </w:rPr>
+        <w:t xml:space="preserve">Método </w:t>
+      </w:r>
+      <w:proofErr w:type="spellStart"/>
+      <w:proofErr w:type="gramStart"/>
+      <w:r>
+        <w:rPr>
+          <w:b/>
+          <w:bCs/>
+        </w:rPr>
+        <w:t>obtenerVideojuegosEnWishlist</w:t>
+      </w:r>
+      <w:proofErr w:type="spellEnd"/>
+      <w:r>
+        <w:rPr>
+          <w:b/>
+          <w:bCs/>
+        </w:rPr>
+        <w:t>(</w:t>
+      </w:r>
+      <w:proofErr w:type="gramEnd"/>
+      <w:r>
+        <w:rPr>
+          <w:b/>
+          <w:bCs/>
+        </w:rPr>
+        <w:t>)</w:t>
+      </w:r>
+    </w:p>
+    <w:p>
+      <w:r>
+        <w:t xml:space="preserve">-Devolver una lista con todos los videojuegos en la </w:t>
+      </w:r>
+      <w:proofErr w:type="spellStart"/>
+      <w:r>
+        <w:t>wishlist</w:t>
+      </w:r>
+      <w:proofErr w:type="spellEnd"/>
+      <w:r>
+        <w:t xml:space="preserve"> del usuario</w:t>
+      </w:r>
+    </w:p>
+    <w:p>
+      <w:pPr>
+        <w:pStyle w:val="Ttulo2"/>
+        <w:rPr>
+          <w:sz w:val="28"/>
+          <w:szCs w:val="28"/>
+        </w:rPr>
+      </w:pPr>
+      <w:bookmarkStart w:id="41" w:name="_Toc199471849"/>
+      <w:r>
+        <w:rPr>
+          <w:sz w:val="28"/>
+          <w:szCs w:val="28"/>
+        </w:rPr>
+        <w:t>Pruebas para guardar la compañía</w:t>
+      </w:r>
+      <w:r>
+        <w:rPr>
+          <w:sz w:val="28"/>
+          <w:szCs w:val="28"/>
+        </w:rPr>
+        <w:t xml:space="preserve"> (clase </w:t>
+      </w:r>
+      <w:proofErr w:type="spellStart"/>
+      <w:r>
+        <w:rPr>
+          <w:sz w:val="28"/>
+          <w:szCs w:val="28"/>
+        </w:rPr>
+        <w:t>CompaniaServicio</w:t>
+      </w:r>
+      <w:proofErr w:type="spellEnd"/>
+      <w:r>
+        <w:rPr>
+          <w:sz w:val="28"/>
+          <w:szCs w:val="28"/>
+        </w:rPr>
+        <w:t>)</w:t>
+      </w:r>
+      <w:r>
+        <w:rPr>
+          <w:sz w:val="28"/>
+          <w:szCs w:val="28"/>
+        </w:rPr>
+        <w:t>:</w:t>
+      </w:r>
+      <w:bookmarkEnd w:id="41"/>
+    </w:p>
+    <w:p>
+      <w:pPr>
+        <w:rPr>
+          <w:b/>
+          <w:bCs/>
+        </w:rPr>
+      </w:pPr>
+      <w:r>
+        <w:rPr>
+          <w:b/>
+          <w:bCs/>
+        </w:rPr>
+        <w:t xml:space="preserve">Método </w:t>
+      </w:r>
+      <w:proofErr w:type="spellStart"/>
+      <w:proofErr w:type="gramStart"/>
+      <w:r>
+        <w:rPr>
+          <w:b/>
+          <w:bCs/>
+        </w:rPr>
+        <w:t>guardarSiNoExiste</w:t>
+      </w:r>
+      <w:proofErr w:type="spellEnd"/>
+      <w:r>
+        <w:rPr>
+          <w:b/>
+          <w:bCs/>
+        </w:rPr>
+        <w:t>(</w:t>
+      </w:r>
+      <w:proofErr w:type="gramEnd"/>
+      <w:r>
+        <w:rPr>
+          <w:b/>
+          <w:bCs/>
+        </w:rPr>
+        <w:t>)</w:t>
       </w:r>
     </w:p>
     <w:p>
@@ -6650,7 +7292,23 @@
           <w:sz w:val="28"/>
           <w:szCs w:val="28"/>
         </w:rPr>
-        <w:t xml:space="preserve"> (clase UbicacionServicio)</w:t>
+        <w:t xml:space="preserve"> (clase </w:t>
+      </w:r>
+      <w:proofErr w:type="spellStart"/>
+      <w:r>
+        <w:rPr>
+          <w:sz w:val="28"/>
+          <w:szCs w:val="28"/>
+        </w:rPr>
+        <w:t>UbicacionServicio</w:t>
+      </w:r>
+      <w:proofErr w:type="spellEnd"/>
+      <w:r>
+        <w:rPr>
+          <w:sz w:val="28"/>
+          <w:szCs w:val="28"/>
+        </w:rPr>
+        <w:t>)</w:t>
       </w:r>
       <w:r>
         <w:rPr>
@@ -6673,171 +7331,206 @@
           <w:b/>
           <w:bCs/>
         </w:rPr>
-        <w:t>Método guardarSiNoExiste()</w:t>
-      </w:r>
-    </w:p>
-    <w:p>
-      <w:r>
-        <w:t>-Si no existe, la guarda, si existe, devuelve la que ya existe.</w:t>
-      </w:r>
-    </w:p>
-    <w:p/>
-    <w:p>
-      <w:r>
-        <w:t>Luego, también realizaremos pruebas no unitarias, para confirmar que las funcionalidades de la aplicación como los filtros de los videojuegos, la paginación o las conexiones funcionan:</w:t>
-      </w:r>
-    </w:p>
-    <w:p>
-      <w:pPr>
-        <w:pStyle w:val="Ttulo2"/>
-        <w:rPr>
-          <w:sz w:val="28"/>
-          <w:szCs w:val="28"/>
-        </w:rPr>
-      </w:pPr>
-      <w:bookmarkStart w:id="43" w:name="_Toc199471851"/>
-      <w:r>
-        <w:rPr>
-          <w:sz w:val="28"/>
-          <w:szCs w:val="28"/>
-        </w:rPr>
-        <w:t>Pruebas de los filtros</w:t>
-      </w:r>
-      <w:r>
-        <w:rPr>
-          <w:sz w:val="28"/>
-          <w:szCs w:val="28"/>
-        </w:rPr>
-        <w:t xml:space="preserve"> para los juegos en la bbdd (clase FiltrarVideojuego)</w:t>
-      </w:r>
-      <w:r>
-        <w:rPr>
-          <w:sz w:val="28"/>
-          <w:szCs w:val="28"/>
-        </w:rPr>
-        <w:t>:</w:t>
-      </w:r>
-      <w:bookmarkEnd w:id="43"/>
-    </w:p>
-    <w:p>
-      <w:pPr>
+        <w:t xml:space="preserve">Método </w:t>
+      </w:r>
+      <w:proofErr w:type="spellStart"/>
+      <w:proofErr w:type="gramStart"/>
+      <w:r>
         <w:rPr>
           <w:b/>
           <w:bCs/>
         </w:rPr>
-      </w:pPr>
+        <w:t>guardarSiNoExiste</w:t>
+      </w:r>
+      <w:proofErr w:type="spellEnd"/>
       <w:r>
         <w:rPr>
           <w:b/>
           <w:bCs/>
         </w:rPr>
-        <w:t>Método filtrarYOrdenar()</w:t>
-      </w:r>
-    </w:p>
-    <w:p>
-      <w:r>
-        <w:t>-Comprobar que los filtros funcionan (por el nombre, por la consola, por el género…)</w:t>
-      </w:r>
-    </w:p>
-    <w:p>
-      <w:r>
-        <w:t>-Comprobar que la ordenación por nombre (A-Z, Z-A) y por fecha (más reciente, más antiguo) funciona</w:t>
-      </w:r>
-    </w:p>
-    <w:p>
-      <w:pPr>
-        <w:pStyle w:val="Ttulo2"/>
-        <w:rPr>
-          <w:sz w:val="28"/>
-          <w:szCs w:val="28"/>
-        </w:rPr>
-      </w:pPr>
-      <w:bookmarkStart w:id="44" w:name="_Toc199471852"/>
-      <w:r>
-        <w:rPr>
-          <w:sz w:val="28"/>
-          <w:szCs w:val="28"/>
-        </w:rPr>
-        <w:t>Pruebas sobre la paginación</w:t>
-      </w:r>
-      <w:r>
-        <w:rPr>
-          <w:sz w:val="28"/>
-          <w:szCs w:val="28"/>
-        </w:rPr>
-        <w:t xml:space="preserve"> (clase Paginador)</w:t>
-      </w:r>
-      <w:r>
-        <w:rPr>
-          <w:sz w:val="28"/>
-          <w:szCs w:val="28"/>
-        </w:rPr>
-        <w:t>:</w:t>
-      </w:r>
-      <w:bookmarkEnd w:id="44"/>
-    </w:p>
-    <w:p>
-      <w:pPr>
+        <w:t>(</w:t>
+      </w:r>
+      <w:proofErr w:type="gramEnd"/>
+      <w:r>
         <w:rPr>
           <w:b/>
           <w:bCs/>
         </w:rPr>
-      </w:pPr>
-      <w:r>
+        <w:t>)</w:t>
+      </w:r>
+    </w:p>
+    <w:p>
+      <w:r>
+        <w:t>-Si no existe, la guarda, si existe, devuelve la que ya existe.</w:t>
+      </w:r>
+    </w:p>
+    <w:p/>
+    <w:p>
+      <w:r>
+        <w:t>Luego, también realizaremos pruebas no unitarias, para confirmar que las funcionalidades de la aplicación como los filtros de los videojuegos, la paginación o las conexiones funcionan:</w:t>
+      </w:r>
+    </w:p>
+    <w:p>
+      <w:pPr>
+        <w:pStyle w:val="Ttulo2"/>
+        <w:rPr>
+          <w:sz w:val="28"/>
+          <w:szCs w:val="28"/>
+        </w:rPr>
+      </w:pPr>
+      <w:bookmarkStart w:id="43" w:name="_Toc199471851"/>
+      <w:r>
+        <w:rPr>
+          <w:sz w:val="28"/>
+          <w:szCs w:val="28"/>
+        </w:rPr>
+        <w:t>Pruebas de los filtros</w:t>
+      </w:r>
+      <w:r>
+        <w:rPr>
+          <w:sz w:val="28"/>
+          <w:szCs w:val="28"/>
+        </w:rPr>
+        <w:t xml:space="preserve"> para los juegos en la </w:t>
+      </w:r>
+      <w:proofErr w:type="spellStart"/>
+      <w:r>
+        <w:rPr>
+          <w:sz w:val="28"/>
+          <w:szCs w:val="28"/>
+        </w:rPr>
+        <w:t>bbdd</w:t>
+      </w:r>
+      <w:proofErr w:type="spellEnd"/>
+      <w:r>
+        <w:rPr>
+          <w:sz w:val="28"/>
+          <w:szCs w:val="28"/>
+        </w:rPr>
+        <w:t xml:space="preserve"> (clase </w:t>
+      </w:r>
+      <w:proofErr w:type="spellStart"/>
+      <w:r>
+        <w:rPr>
+          <w:sz w:val="28"/>
+          <w:szCs w:val="28"/>
+        </w:rPr>
+        <w:t>FiltrarVideojuego</w:t>
+      </w:r>
+      <w:proofErr w:type="spellEnd"/>
+      <w:r>
+        <w:rPr>
+          <w:sz w:val="28"/>
+          <w:szCs w:val="28"/>
+        </w:rPr>
+        <w:t>)</w:t>
+      </w:r>
+      <w:r>
+        <w:rPr>
+          <w:sz w:val="28"/>
+          <w:szCs w:val="28"/>
+        </w:rPr>
+        <w:t>:</w:t>
+      </w:r>
+      <w:bookmarkEnd w:id="43"/>
+    </w:p>
+    <w:p>
+      <w:pPr>
         <w:rPr>
           <w:b/>
           <w:bCs/>
         </w:rPr>
-        <w:t>Método getPaginaActual()</w:t>
-      </w:r>
-    </w:p>
-    <w:p>
-      <w:r>
-        <w:t>-</w:t>
-      </w:r>
-      <w:r>
-        <w:t>Comprobar que controla la página actual correctamente.</w:t>
-      </w:r>
-    </w:p>
-    <w:p>
-      <w:pPr>
+      </w:pPr>
+      <w:r>
         <w:rPr>
           <w:b/>
           <w:bCs/>
         </w:rPr>
-      </w:pPr>
+        <w:t xml:space="preserve">Método </w:t>
+      </w:r>
+      <w:proofErr w:type="spellStart"/>
+      <w:proofErr w:type="gramStart"/>
       <w:r>
         <w:rPr>
           <w:b/>
           <w:bCs/>
         </w:rPr>
-        <w:t>Método irSiguiente()</w:t>
-      </w:r>
-    </w:p>
-    <w:p>
-      <w:r>
-        <w:t>-Comprobar que avanza de página correctamente</w:t>
-      </w:r>
-    </w:p>
-    <w:p>
-      <w:pPr>
+        <w:t>filtrarYOrdenar</w:t>
+      </w:r>
+      <w:proofErr w:type="spellEnd"/>
+      <w:r>
         <w:rPr>
           <w:b/>
           <w:bCs/>
         </w:rPr>
-      </w:pPr>
+        <w:t>(</w:t>
+      </w:r>
+      <w:proofErr w:type="gramEnd"/>
       <w:r>
         <w:rPr>
           <w:b/>
           <w:bCs/>
         </w:rPr>
-        <w:t>Método irAnterior()</w:t>
-      </w:r>
-    </w:p>
-    <w:p>
-      <w:r>
-        <w:t>-Comprobar que retrocede a una página anterior correctamente</w:t>
-      </w:r>
+        <w:t>)</w:t>
+      </w:r>
+    </w:p>
+    <w:p>
+      <w:r>
+        <w:t>-Comprobar que los filtros funcionan (por el nombre, por la consola, por el género…)</w:t>
+      </w:r>
+    </w:p>
+    <w:p>
+      <w:r>
+        <w:t>-Comprobar que la ordenación por nombre (A-Z, Z-A) y por fecha (más reciente, más antiguo) funciona</w:t>
+      </w:r>
+    </w:p>
+    <w:p>
+      <w:pPr>
+        <w:pStyle w:val="Ttulo2"/>
+        <w:rPr>
+          <w:sz w:val="28"/>
+          <w:szCs w:val="28"/>
+        </w:rPr>
+      </w:pPr>
+      <w:bookmarkStart w:id="44" w:name="_Toc199471852"/>
+      <w:r>
+        <w:rPr>
+          <w:sz w:val="28"/>
+          <w:szCs w:val="28"/>
+        </w:rPr>
+        <w:t>Pruebas sobre la paginación</w:t>
+      </w:r>
+      <w:r>
+        <w:rPr>
+          <w:sz w:val="28"/>
+          <w:szCs w:val="28"/>
+        </w:rPr>
+        <w:t xml:space="preserve"> (clase </w:t>
+      </w:r>
+      <w:proofErr w:type="spellStart"/>
+      <w:r>
+        <w:rPr>
+          <w:sz w:val="28"/>
+          <w:szCs w:val="28"/>
+        </w:rPr>
+        <w:t>Paginador</w:t>
+      </w:r>
+      <w:proofErr w:type="spellEnd"/>
+      <w:r>
+        <w:rPr>
+          <w:sz w:val="28"/>
+          <w:szCs w:val="28"/>
+        </w:rPr>
+        <w:t>)</w:t>
+      </w:r>
+      <w:r>
+        <w:rPr>
+          <w:sz w:val="28"/>
+          <w:szCs w:val="28"/>
+        </w:rPr>
+        <w:t>:</w:t>
+      </w:r>
+      <w:bookmarkEnd w:id="44"/>
     </w:p>
     <w:p>
       <w:pPr>
@@ -6851,7 +7544,170 @@
           <w:b/>
           <w:bCs/>
         </w:rPr>
-        <w:t>Método estaVacio()</w:t>
+        <w:t xml:space="preserve">Método </w:t>
+      </w:r>
+      <w:proofErr w:type="spellStart"/>
+      <w:proofErr w:type="gramStart"/>
+      <w:r>
+        <w:rPr>
+          <w:b/>
+          <w:bCs/>
+        </w:rPr>
+        <w:t>getPaginaActual</w:t>
+      </w:r>
+      <w:proofErr w:type="spellEnd"/>
+      <w:r>
+        <w:rPr>
+          <w:b/>
+          <w:bCs/>
+        </w:rPr>
+        <w:t>(</w:t>
+      </w:r>
+      <w:proofErr w:type="gramEnd"/>
+      <w:r>
+        <w:rPr>
+          <w:b/>
+          <w:bCs/>
+        </w:rPr>
+        <w:t>)</w:t>
+      </w:r>
+    </w:p>
+    <w:p>
+      <w:r>
+        <w:t>-</w:t>
+      </w:r>
+      <w:r>
+        <w:t>Comprobar que controla la página actual correctamente.</w:t>
+      </w:r>
+    </w:p>
+    <w:p>
+      <w:pPr>
+        <w:rPr>
+          <w:b/>
+          <w:bCs/>
+        </w:rPr>
+      </w:pPr>
+      <w:r>
+        <w:rPr>
+          <w:b/>
+          <w:bCs/>
+        </w:rPr>
+        <w:t xml:space="preserve">Método </w:t>
+      </w:r>
+      <w:proofErr w:type="spellStart"/>
+      <w:proofErr w:type="gramStart"/>
+      <w:r>
+        <w:rPr>
+          <w:b/>
+          <w:bCs/>
+        </w:rPr>
+        <w:t>irSiguiente</w:t>
+      </w:r>
+      <w:proofErr w:type="spellEnd"/>
+      <w:r>
+        <w:rPr>
+          <w:b/>
+          <w:bCs/>
+        </w:rPr>
+        <w:t>(</w:t>
+      </w:r>
+      <w:proofErr w:type="gramEnd"/>
+      <w:r>
+        <w:rPr>
+          <w:b/>
+          <w:bCs/>
+        </w:rPr>
+        <w:t>)</w:t>
+      </w:r>
+    </w:p>
+    <w:p>
+      <w:r>
+        <w:t>-Comprobar que avanza de página correctamente</w:t>
+      </w:r>
+    </w:p>
+    <w:p>
+      <w:pPr>
+        <w:rPr>
+          <w:b/>
+          <w:bCs/>
+        </w:rPr>
+      </w:pPr>
+      <w:r>
+        <w:rPr>
+          <w:b/>
+          <w:bCs/>
+        </w:rPr>
+        <w:t xml:space="preserve">Método </w:t>
+      </w:r>
+      <w:proofErr w:type="spellStart"/>
+      <w:proofErr w:type="gramStart"/>
+      <w:r>
+        <w:rPr>
+          <w:b/>
+          <w:bCs/>
+        </w:rPr>
+        <w:t>irAnterior</w:t>
+      </w:r>
+      <w:proofErr w:type="spellEnd"/>
+      <w:r>
+        <w:rPr>
+          <w:b/>
+          <w:bCs/>
+        </w:rPr>
+        <w:t>(</w:t>
+      </w:r>
+      <w:proofErr w:type="gramEnd"/>
+      <w:r>
+        <w:rPr>
+          <w:b/>
+          <w:bCs/>
+        </w:rPr>
+        <w:t>)</w:t>
+      </w:r>
+    </w:p>
+    <w:p>
+      <w:r>
+        <w:t>-Comprobar que retrocede a una página anterior correctamente</w:t>
+      </w:r>
+    </w:p>
+    <w:p>
+      <w:pPr>
+        <w:rPr>
+          <w:b/>
+          <w:bCs/>
+        </w:rPr>
+      </w:pPr>
+      <w:r>
+        <w:rPr>
+          <w:b/>
+          <w:bCs/>
+        </w:rPr>
+        <w:t xml:space="preserve">Método </w:t>
+      </w:r>
+      <w:proofErr w:type="spellStart"/>
+      <w:proofErr w:type="gramStart"/>
+      <w:r>
+        <w:rPr>
+          <w:b/>
+          <w:bCs/>
+        </w:rPr>
+        <w:t>estaVacio</w:t>
+      </w:r>
+      <w:proofErr w:type="spellEnd"/>
+      <w:r>
+        <w:rPr>
+          <w:b/>
+          <w:bCs/>
+        </w:rPr>
+        <w:t>(</w:t>
+      </w:r>
+      <w:proofErr w:type="gramEnd"/>
+      <w:r>
+        <w:rPr>
+          <w:b/>
+          <w:bCs/>
+        </w:rPr>
+        <w:t>)</w:t>
       </w:r>
     </w:p>
     <w:p>
@@ -6945,8 +7801,13 @@
         <w:jc w:val="both"/>
       </w:pPr>
       <w:r>
-        <w:t>IDE: Visual Studio Code</w:t>
-      </w:r>
+        <w:t xml:space="preserve">IDE: Visual Studio </w:t>
+      </w:r>
+      <w:proofErr w:type="spellStart"/>
+      <w:r>
+        <w:t>Code</w:t>
+      </w:r>
+      <w:proofErr w:type="spellEnd"/>
     </w:p>
     <w:p>
       <w:pPr>
@@ -6962,7 +7823,15 @@
         <w:jc w:val="both"/>
       </w:pPr>
       <w:r>
-        <w:t>Sistema Gestor de Base de Datos: Neon (PostgreSQL)</w:t>
+        <w:t xml:space="preserve">Sistema Gestor de Base de Datos: </w:t>
+      </w:r>
+      <w:proofErr w:type="spellStart"/>
+      <w:r>
+        <w:t>Neon</w:t>
+      </w:r>
+      <w:proofErr w:type="spellEnd"/>
+      <w:r>
+        <w:t xml:space="preserve"> (PostgreSQL)</w:t>
       </w:r>
     </w:p>
     <w:p>
@@ -6970,15 +7839,68 @@
         <w:jc w:val="both"/>
       </w:pPr>
       <w:r>
-        <w:t>Dependencias usadas: SpringBoot, Lombok, Hibernate JPA, PDModel, Jackson, Jakarta Validation, RetroFit</w:t>
-      </w:r>
+        <w:t xml:space="preserve">Dependencias usadas: </w:t>
+      </w:r>
+      <w:proofErr w:type="spellStart"/>
+      <w:r>
+        <w:t>SpringBoot</w:t>
+      </w:r>
+      <w:proofErr w:type="spellEnd"/>
+      <w:r>
+        <w:t xml:space="preserve">, Lombok, </w:t>
+      </w:r>
+      <w:proofErr w:type="spellStart"/>
+      <w:r>
+        <w:t>Hibernate</w:t>
+      </w:r>
+      <w:proofErr w:type="spellEnd"/>
+      <w:r>
+        <w:t xml:space="preserve"> JPA, </w:t>
+      </w:r>
+      <w:proofErr w:type="spellStart"/>
+      <w:r>
+        <w:t>PDModel</w:t>
+      </w:r>
+      <w:proofErr w:type="spellEnd"/>
+      <w:r>
+        <w:t xml:space="preserve">, Jackson, </w:t>
+      </w:r>
+      <w:proofErr w:type="spellStart"/>
+      <w:r>
+        <w:t>Jakarta</w:t>
+      </w:r>
+      <w:proofErr w:type="spellEnd"/>
+      <w:r>
+        <w:t xml:space="preserve"> </w:t>
+      </w:r>
+      <w:proofErr w:type="spellStart"/>
+      <w:r>
+        <w:t>Validation</w:t>
+      </w:r>
+      <w:proofErr w:type="spellEnd"/>
+      <w:r>
+        <w:t xml:space="preserve">, </w:t>
+      </w:r>
+      <w:proofErr w:type="spellStart"/>
+      <w:r>
+        <w:t>RetroFit</w:t>
+      </w:r>
+      <w:proofErr w:type="spellEnd"/>
     </w:p>
     <w:p>
       <w:pPr>
         <w:jc w:val="both"/>
       </w:pPr>
       <w:r>
-        <w:t>Control de versions: GitHub</w:t>
+        <w:t xml:space="preserve">Control de </w:t>
+      </w:r>
+      <w:proofErr w:type="spellStart"/>
+      <w:r>
+        <w:t>versions</w:t>
+      </w:r>
+      <w:proofErr w:type="spellEnd"/>
+      <w:r>
+        <w:t>: GitHub</w:t>
       </w:r>
     </w:p>
     <w:p>
@@ -7023,7 +7945,15 @@
         <w:t>.</w:t>
       </w:r>
       <w:r>
-        <w:t xml:space="preserve"> Cuando se desea añadir un videojuego, se realiza una consulta a una api con videojuegos</w:t>
+        <w:t xml:space="preserve"> Cuando se desea añadir un videojuego, se realiza una consulta a </w:t>
+      </w:r>
+      <w:proofErr w:type="gramStart"/>
+      <w:r>
+        <w:t>una api</w:t>
+      </w:r>
+      <w:proofErr w:type="gramEnd"/>
+      <w:r>
+        <w:t xml:space="preserve"> con videojuegos</w:t>
       </w:r>
       <w:r>
         <w:t xml:space="preserve"> (RAWG)</w:t>
@@ -7646,11 +8576,24 @@
       </w:r>
       <w:r>
         <w:br/>
-        <w:t>• Visual Studio Code</w:t>
-      </w:r>
+        <w:t xml:space="preserve">• Visual Studio </w:t>
+      </w:r>
+      <w:proofErr w:type="spellStart"/>
+      <w:r>
+        <w:t>Code</w:t>
+      </w:r>
+      <w:proofErr w:type="spellEnd"/>
       <w:r>
         <w:br/>
-        <w:t>• Neon DB</w:t>
+        <w:t xml:space="preserve">• </w:t>
+      </w:r>
+      <w:proofErr w:type="spellStart"/>
+      <w:r>
+        <w:t>Neon</w:t>
+      </w:r>
+      <w:proofErr w:type="spellEnd"/>
+      <w:r>
+        <w:t xml:space="preserve"> DB</w:t>
       </w:r>
       <w:r>
         <w:br/>
@@ -7662,8 +8605,21 @@
       </w:r>
       <w:r>
         <w:br/>
-        <w:t>• Scene Builder</w:t>
-      </w:r>
+        <w:t xml:space="preserve">• </w:t>
+      </w:r>
+      <w:proofErr w:type="spellStart"/>
+      <w:r>
+        <w:t>Scene</w:t>
+      </w:r>
+      <w:proofErr w:type="spellEnd"/>
+      <w:r>
+        <w:t xml:space="preserve"> </w:t>
+      </w:r>
+      <w:proofErr w:type="spellStart"/>
+      <w:r>
+        <w:t>Builder</w:t>
+      </w:r>
+      <w:proofErr w:type="spellEnd"/>
       <w:r>
         <w:br/>
         <w:t>• Conexión a Internet para uso completo</w:t>
@@ -7694,10 +8650,31 @@
         <w:jc w:val="both"/>
       </w:pPr>
       <w:r>
-        <w:t>• Integración con APIs</w:t>
-      </w:r>
-      <w:r>
-        <w:t xml:space="preserve"> para la búsqueda de videojuegos y agregarlos en la bbdd, para no tener necesidad de crear una base de datos propia de donde añadir todos los videojuegos, si no ir rellenando nuestra base de datos extrayendo los datos de la api con los datos de los videojuegos.</w:t>
+        <w:t xml:space="preserve">• Integración con </w:t>
+      </w:r>
+      <w:proofErr w:type="spellStart"/>
+      <w:r>
+        <w:t>APIs</w:t>
+      </w:r>
+      <w:proofErr w:type="spellEnd"/>
+      <w:r>
+        <w:t xml:space="preserve"> para la búsqueda de videojuegos y agregarlos en la </w:t>
+      </w:r>
+      <w:proofErr w:type="spellStart"/>
+      <w:r>
+        <w:t>bbdd</w:t>
+      </w:r>
+      <w:proofErr w:type="spellEnd"/>
+      <w:r>
+        <w:t xml:space="preserve">, para no tener necesidad de crear una base de datos propia de donde añadir todos los videojuegos, si no ir rellenando nuestra base de datos extrayendo los datos </w:t>
+      </w:r>
+      <w:proofErr w:type="gramStart"/>
+      <w:r>
+        <w:t>de la api</w:t>
+      </w:r>
+      <w:proofErr w:type="gramEnd"/>
+      <w:r>
+        <w:t xml:space="preserve"> con los datos de los videojuegos.</w:t>
       </w:r>
     </w:p>
     <w:p>
@@ -7705,8 +8682,13 @@
         <w:jc w:val="both"/>
       </w:pPr>
       <w:r>
-        <w:t>• Enlace externo a las webs oficiales para comprar los videojuegos que el jugador ha añadido a su wishlist</w:t>
-      </w:r>
+        <w:t xml:space="preserve">• Enlace externo a las webs oficiales para comprar los videojuegos que el jugador ha añadido a su </w:t>
+      </w:r>
+      <w:proofErr w:type="spellStart"/>
+      <w:r>
+        <w:t>wishlist</w:t>
+      </w:r>
+      <w:proofErr w:type="spellEnd"/>
     </w:p>
     <w:p>
       <w:pPr>
@@ -7735,7 +8717,15 @@
         <w:t xml:space="preserve"> y exportación</w:t>
       </w:r>
       <w:r>
-        <w:t xml:space="preserve"> de la biblioteca en formato pdf para poder mostrarla de manera sencilla.</w:t>
+        <w:t xml:space="preserve"> de la biblioteca en formato </w:t>
+      </w:r>
+      <w:proofErr w:type="spellStart"/>
+      <w:r>
+        <w:t>pdf</w:t>
+      </w:r>
+      <w:proofErr w:type="spellEnd"/>
+      <w:r>
+        <w:t xml:space="preserve"> para poder mostrarla de manera sencilla.</w:t>
       </w:r>
     </w:p>
     <w:p>
@@ -7745,7 +8735,15 @@
       <w:r>
         <w:lastRenderedPageBreak/>
         <w:br/>
-        <w:t xml:space="preserve">• Uso de JavaFX </w:t>
+        <w:t xml:space="preserve">• Uso de </w:t>
+      </w:r>
+      <w:proofErr w:type="spellStart"/>
+      <w:r>
+        <w:t>JavaFX</w:t>
+      </w:r>
+      <w:proofErr w:type="spellEnd"/>
+      <w:r>
+        <w:t xml:space="preserve"> </w:t>
       </w:r>
       <w:r>
         <w:t>moderno para poder tener unas interfaces simples pero funcionales</w:t>
@@ -8037,8 +9035,13 @@
         <w:jc w:val="both"/>
       </w:pPr>
       <w:r>
-        <w:t>Este es el corazón de la aplicación, será el lugar principal de la misma, desde el cual podremos gestionar la biblioteca de videojuegos del usuario logueado</w:t>
-      </w:r>
+        <w:t xml:space="preserve">Este es el corazón de la aplicación, será el lugar principal de la misma, desde el cual podremos gestionar la biblioteca de videojuegos del usuario </w:t>
+      </w:r>
+      <w:proofErr w:type="spellStart"/>
+      <w:r>
+        <w:t>logueado</w:t>
+      </w:r>
+      <w:proofErr w:type="spellEnd"/>
       <w:r>
         <w:t>, y además será la pantalla principal de la aplicación, desde la cual podremos ir a las otras, o realizar diferentes acciones.</w:t>
       </w:r>
@@ -8101,11 +9104,32 @@
         <w:jc w:val="both"/>
       </w:pPr>
       <w:r>
-        <w:t xml:space="preserve">Aquí podemos ver el nombre del usuario logueado (en este caso David) y las diferentes cosas que podemos hacer desde aquí: Está Estadísticas, que nos llevará a la pantalla de las estadísticas </w:t>
-      </w:r>
+        <w:t xml:space="preserve">Aquí podemos ver el nombre del usuario </w:t>
+      </w:r>
+      <w:proofErr w:type="spellStart"/>
+      <w:r>
+        <w:t>logueado</w:t>
+      </w:r>
+      <w:proofErr w:type="spellEnd"/>
+      <w:r>
+        <w:t xml:space="preserve"> (en este caso David) y las diferentes cosas que podemos hacer desde aquí: Está Estadísticas, que nos llevará a la pantalla de las estadísticas </w:t>
+      </w:r>
+      <w:proofErr w:type="spellStart"/>
       <w:r>
         <w:lastRenderedPageBreak/>
-        <w:t>de el usuario logueado, cerrar sesión, que cerrará la sesión actual, llevando al usuario a la pantalla de log in para iniciar sesión de nuevo, y cambiar contraseña, para como dice su nombre, cambiar su contraseña (cambiar contraseña no es funcional)</w:t>
+        <w:t>de el</w:t>
+      </w:r>
+      <w:proofErr w:type="spellEnd"/>
+      <w:r>
+        <w:t xml:space="preserve"> usuario </w:t>
+      </w:r>
+      <w:proofErr w:type="spellStart"/>
+      <w:r>
+        <w:t>logueado</w:t>
+      </w:r>
+      <w:proofErr w:type="spellEnd"/>
+      <w:r>
+        <w:t>, cerrar sesión, que cerrará la sesión actual, llevando al usuario a la pantalla de log in para iniciar sesión de nuevo, y cambiar contraseña, para como dice su nombre, cambiar su contraseña (cambiar contraseña no es funcional)</w:t>
       </w:r>
     </w:p>
     <w:p>
@@ -8158,10 +9182,26 @@
         <w:jc w:val="both"/>
       </w:pPr>
       <w:r>
-        <w:t>Luego, al lado de esta opción, tenemos la de la wishlist, desde donde podremos tanto ir a la misma como exportarla en formato PDF. No hay mucho más que comentar en este apartado</w:t>
-      </w:r>
-      <w:r>
-        <w:t>, lo vamos a comentar más en profundidad en el siguiente punto, ya que tanto el de wishlist como el de juego son iguales en cuanto a exportación.</w:t>
+        <w:t xml:space="preserve">Luego, al lado de esta opción, tenemos la de la </w:t>
+      </w:r>
+      <w:proofErr w:type="spellStart"/>
+      <w:r>
+        <w:t>wishlist</w:t>
+      </w:r>
+      <w:proofErr w:type="spellEnd"/>
+      <w:r>
+        <w:t>, desde donde podremos tanto ir a la misma como exportarla en formato PDF. No hay mucho más que comentar en este apartado</w:t>
+      </w:r>
+      <w:r>
+        <w:t xml:space="preserve">, lo vamos a comentar más en profundidad en el siguiente punto, ya que tanto el de </w:t>
+      </w:r>
+      <w:proofErr w:type="spellStart"/>
+      <w:r>
+        <w:t>wishlist</w:t>
+      </w:r>
+      <w:proofErr w:type="spellEnd"/>
+      <w:r>
+        <w:t xml:space="preserve"> como el de juego son iguales en cuanto a exportación.</w:t>
       </w:r>
     </w:p>
     <w:p>
@@ -8172,7 +9212,15 @@
         <w:t>Por último, en lo referente al menú superior, tenemos en juegos, la opción de exportar la biblioteca en formato PDF. En este punto nos vamos a parar para explicar cómo hacerlo y el resultado que deberíamos obtener:</w:t>
       </w:r>
       <w:r>
-        <w:t xml:space="preserve"> Aunque dijimos en el anterior apartado que aquí lo explicaríamos más en profundidad, realmente no tiene tampoco misterio. Simplemente debes pulsar en juego y se desplegará un sub menú como el de la foto, solamente habrá una opción que es exportar biblioteca, la pulsas y se te abrirá el explorador de archivos (Windows) para guardar el documento .pdf con los datos de la biblioteca</w:t>
+        <w:t xml:space="preserve"> Aunque dijimos en el anterior apartado que aquí lo explicaríamos más en profundidad, realmente no tiene tampoco misterio. Simplemente debes pulsar en juego y se desplegará un sub menú como el de la foto, solamente habrá una opción que es exportar biblioteca, la pulsas y se te abrirá el explorador de archivos (Windows) para guardar el documento .</w:t>
+      </w:r>
+      <w:proofErr w:type="spellStart"/>
+      <w:r>
+        <w:t>pdf</w:t>
+      </w:r>
+      <w:proofErr w:type="spellEnd"/>
+      <w:r>
+        <w:t xml:space="preserve"> con los datos de la biblioteca</w:t>
       </w:r>
       <w:r>
         <w:t>, además de darle un nombre al mismo. Cuando le pongas un nombre y selecciones una ubicación, el archivo se descargará en dicha ubicación, y debería quedar algo así:</w:t>
@@ -8241,7 +9289,15 @@
         <w:jc w:val="both"/>
       </w:pPr>
       <w:r>
-        <w:t>El formato sería: añadir al título el nombre del usuario logueado que está exportando su biblioteca, debajo de este, los diferentes juegos con su título, consola, géneros y empresa (desarrollador). Así para todos los juegos.</w:t>
+        <w:t xml:space="preserve">El formato sería: añadir al título el nombre del usuario </w:t>
+      </w:r>
+      <w:proofErr w:type="spellStart"/>
+      <w:r>
+        <w:t>logueado</w:t>
+      </w:r>
+      <w:proofErr w:type="spellEnd"/>
+      <w:r>
+        <w:t xml:space="preserve"> que está exportando su biblioteca, debajo de este, los diferentes juegos con su título, consola, géneros y empresa (desarrollador). Así para todos los juegos.</w:t>
       </w:r>
     </w:p>
     <w:p>
@@ -8310,7 +9366,15 @@
         <w:jc w:val="both"/>
       </w:pPr>
       <w:r>
-        <w:t>Lo primero que vemos son los filtros disponibles: Podemos ver que hay un desplegable con las consolas, donde al pulsarlo nos aparecerán todas las consolas que devuelve la api de RAWG, o lo que es lo mismo, las consolas de las que podremos añadir juegos en nuestra aplicación. La opción por defecto es todas, lo cual significa que no filtrará por consolas y mostrará todas.</w:t>
+        <w:t xml:space="preserve">Lo primero que vemos son los filtros disponibles: Podemos ver que hay un desplegable con las consolas, donde al pulsarlo nos aparecerán todas las consolas que devuelve </w:t>
+      </w:r>
+      <w:proofErr w:type="gramStart"/>
+      <w:r>
+        <w:t>la api</w:t>
+      </w:r>
+      <w:proofErr w:type="gramEnd"/>
+      <w:r>
+        <w:t xml:space="preserve"> de RAWG, o lo que es lo mismo, las consolas de las que podremos añadir juegos en nuestra aplicación. La opción por defecto es todas, lo cual significa que no filtrará por consolas y mostrará todas.</w:t>
       </w:r>
     </w:p>
     <w:p>
@@ -8326,7 +9390,15 @@
         <w:jc w:val="both"/>
       </w:pPr>
       <w:r>
-        <w:t>El último desplegable que tenemos será el de ordenar por, el cual ofrece ordenar de la a a la z, en inversa, por fecha más reciente, fecha más antigua o ninguno.</w:t>
+        <w:t xml:space="preserve">El último desplegable que tenemos será el de ordenar por, el cual ofrece ordenar de la a </w:t>
+      </w:r>
+      <w:proofErr w:type="spellStart"/>
+      <w:r>
+        <w:t>a</w:t>
+      </w:r>
+      <w:proofErr w:type="spellEnd"/>
+      <w:r>
+        <w:t xml:space="preserve"> la z, en inversa, por fecha más reciente, fecha más antigua o ninguno.</w:t>
       </w:r>
     </w:p>
     <w:p>
@@ -8334,7 +9406,23 @@
         <w:jc w:val="both"/>
       </w:pPr>
       <w:r>
-        <w:t>Luego tenemos el campo de texto donde podemos introducir el nombre del juego. En el tema filtros, siempre priorizará el nombre, mostrando primero los juegos que coincidan exactamente con lo escrito, o los que más se parezcan, aunque ten en cuenta que si por ejemplo buscas “Pokemon” y en consolas seleccionas “PlayStation5” o en género seleccionas “Juego de Mesa” no te saldrá, básicamente los filtros se compenetran y sincronizan entre si para no dar incongruencias a la hora del filtrado.</w:t>
+        <w:t>Luego tenemos el campo de texto donde podemos introducir el nombre del juego. En el tema filtros, siempre priorizará el nombre, mostrando primero los juegos que coincidan exactamente con lo escrito, o los que más se parezcan, aunque ten en cuenta que si por ejemplo buscas “</w:t>
+      </w:r>
+      <w:proofErr w:type="spellStart"/>
+      <w:r>
+        <w:t>Pokemon</w:t>
+      </w:r>
+      <w:proofErr w:type="spellEnd"/>
+      <w:r>
+        <w:t xml:space="preserve">” y en consolas seleccionas “PlayStation5” o en género seleccionas “Juego de Mesa” no te saldrá, básicamente los filtros se compenetran y sincronizan entre </w:t>
+      </w:r>
+      <w:proofErr w:type="spellStart"/>
+      <w:r>
+        <w:t>si</w:t>
+      </w:r>
+      <w:proofErr w:type="spellEnd"/>
+      <w:r>
+        <w:t xml:space="preserve"> para no dar incongruencias a la hora del filtrado.</w:t>
       </w:r>
     </w:p>
     <w:p>
@@ -8342,7 +9430,15 @@
         <w:jc w:val="both"/>
       </w:pPr>
       <w:r>
-        <w:t>Una vez aplicados los filtros deseados, se pulsará aplicar filtros y se mostrarán únicamente los videojuegos que estén en la tabla del usuario logueado, y que coincidan con los o el filtro seleccionado. Por defecto se cargará la biblioteca entera con una paginación que muestra 10 juegos por página.</w:t>
+        <w:t xml:space="preserve">Una vez aplicados los filtros deseados, se pulsará aplicar filtros y se mostrarán únicamente los videojuegos que estén en la tabla del usuario </w:t>
+      </w:r>
+      <w:proofErr w:type="spellStart"/>
+      <w:r>
+        <w:t>logueado</w:t>
+      </w:r>
+      <w:proofErr w:type="spellEnd"/>
+      <w:r>
+        <w:t>, y que coincidan con los o el filtro seleccionado. Por defecto se cargará la biblioteca entera con una paginación que muestra 10 juegos por página.</w:t>
       </w:r>
     </w:p>
     <w:p>
@@ -8350,7 +9446,15 @@
         <w:jc w:val="both"/>
       </w:pPr>
       <w:r>
-        <w:t>En las fichas de los juegos, nos sale una “preview” con algunos datos del juego, pero si pulsamos uno de los juegos, se nos abrirá en otra ventana una ficha de dicho juego con todos los datos (que tenemos guardados) de dicho juego:</w:t>
+        <w:t>En las fichas de los juegos, nos sale una “</w:t>
+      </w:r>
+      <w:proofErr w:type="spellStart"/>
+      <w:r>
+        <w:t>preview</w:t>
+      </w:r>
+      <w:proofErr w:type="spellEnd"/>
+      <w:r>
+        <w:t>” con algunos datos del juego, pero si pulsamos uno de los juegos, se nos abrirá en otra ventana una ficha de dicho juego con todos los datos (que tenemos guardados) de dicho juego:</w:t>
       </w:r>
     </w:p>
     <w:p>
@@ -8419,7 +9523,15 @@
         <w:jc w:val="both"/>
       </w:pPr>
       <w:r>
-        <w:t>Por último, para ir a añadir un juego a la biblioteca, tenemos la opción de agregar nuevo juego, que nos abrirá la pantalla de búsqueda, desde la que realizaremos las consultas a la api utilizando filtros similares. Ese será el siguiente punto que trataremos:</w:t>
+        <w:t xml:space="preserve">Por último, para ir a añadir un juego a la biblioteca, tenemos la opción de agregar nuevo juego, que nos abrirá la pantalla de búsqueda, desde la que realizaremos las consultas </w:t>
+      </w:r>
+      <w:proofErr w:type="gramStart"/>
+      <w:r>
+        <w:t>a la api</w:t>
+      </w:r>
+      <w:proofErr w:type="gramEnd"/>
+      <w:r>
+        <w:t xml:space="preserve"> utilizando filtros similares. Ese será el siguiente punto que trataremos:</w:t>
       </w:r>
     </w:p>
     <w:p>
@@ -8512,7 +9624,23 @@
       </w:r>
       <w:r>
         <w:lastRenderedPageBreak/>
-        <w:t>más reciente o más antigua, y luego el campo de texto para añadir el nombre. De nuevo, priorizará el nombre, mostrando los que más se asemejen a lo que escribimos (si escribimos algo), igual que con la biblioteca, solo que aquí en lugar de a la biblioteca del usuario logueado, hacemos la consulta a la api RAWG. Cuando tengamos todos los filtros que queremos añadir, podemos darle a buscar.</w:t>
+        <w:t xml:space="preserve">más reciente o más antigua, y luego el campo de texto para añadir el nombre. De nuevo, priorizará el nombre, mostrando los que más se asemejen a lo que escribimos (si escribimos algo), igual que con la biblioteca, solo que aquí en lugar de a la biblioteca del usuario </w:t>
+      </w:r>
+      <w:proofErr w:type="spellStart"/>
+      <w:r>
+        <w:t>logueado</w:t>
+      </w:r>
+      <w:proofErr w:type="spellEnd"/>
+      <w:r>
+        <w:t xml:space="preserve">, hacemos la consulta </w:t>
+      </w:r>
+      <w:proofErr w:type="gramStart"/>
+      <w:r>
+        <w:t>a la api</w:t>
+      </w:r>
+      <w:proofErr w:type="gramEnd"/>
+      <w:r>
+        <w:t xml:space="preserve"> RAWG. Cuando tengamos todos los filtros que queremos añadir, podemos darle a buscar.</w:t>
       </w:r>
     </w:p>
     <w:p>
@@ -8520,7 +9648,31 @@
         <w:jc w:val="both"/>
       </w:pPr>
       <w:r>
-        <w:t>Abajo nos salen los juegos que se han encontrado, en un formato similar a la biblioteca, pero sin la preview de los datos del juego, solo aparecerá la portada del juego junto al nombre del mismo, además de dos botones: Uno para añadir el juego a la biblioteca, y otro para añadirlo a la wishlist, salvo que dicho juego ya esté en la biblioteca, en cuyo caso no saldrá ningún botón, y en caso de estar en la wishlist, solo aparecerá el de añadirlo a la biblioteca (entendiendo que ya lo has comprado). Aquí vamos a pararnos porque tenemos que explicar cómo añadir un juego:</w:t>
+        <w:t xml:space="preserve">Abajo nos salen los juegos que se han encontrado, en un formato similar a la biblioteca, pero sin la </w:t>
+      </w:r>
+      <w:proofErr w:type="spellStart"/>
+      <w:r>
+        <w:t>preview</w:t>
+      </w:r>
+      <w:proofErr w:type="spellEnd"/>
+      <w:r>
+        <w:t xml:space="preserve"> de los datos del juego, solo aparecerá la portada del juego junto al nombre del mismo, además de dos botones: Uno para añadir el juego a la biblioteca, y otro para añadirlo a la </w:t>
+      </w:r>
+      <w:proofErr w:type="spellStart"/>
+      <w:r>
+        <w:t>wishlist</w:t>
+      </w:r>
+      <w:proofErr w:type="spellEnd"/>
+      <w:r>
+        <w:t xml:space="preserve">, salvo que dicho juego ya esté en la biblioteca, en cuyo caso no saldrá ningún botón, y en caso de estar en la </w:t>
+      </w:r>
+      <w:proofErr w:type="spellStart"/>
+      <w:r>
+        <w:t>wishlist</w:t>
+      </w:r>
+      <w:proofErr w:type="spellEnd"/>
+      <w:r>
+        <w:t>, solo aparecerá el de añadirlo a la biblioteca (entendiendo que ya lo has comprado). Aquí vamos a pararnos porque tenemos que explicar cómo añadir un juego:</w:t>
       </w:r>
     </w:p>
     <w:p>
@@ -8528,8 +9680,21 @@
         <w:jc w:val="both"/>
       </w:pPr>
       <w:r>
-        <w:t>Siguiendo la búsqueda de la foto anterior, vamos a agregar el Crisis Core Final Fantasy VII Reunion</w:t>
-      </w:r>
+        <w:t xml:space="preserve">Siguiendo la búsqueda de la foto anterior, vamos a agregar el Crisis Core Final </w:t>
+      </w:r>
+      <w:proofErr w:type="spellStart"/>
+      <w:r>
+        <w:t>Fantasy</w:t>
+      </w:r>
+      <w:proofErr w:type="spellEnd"/>
+      <w:r>
+        <w:t xml:space="preserve"> VII </w:t>
+      </w:r>
+      <w:proofErr w:type="spellStart"/>
+      <w:r>
+        <w:t>Reunion</w:t>
+      </w:r>
+      <w:proofErr w:type="spellEnd"/>
     </w:p>
     <w:p>
       <w:pPr>
@@ -8881,7 +10046,23 @@
         <w:jc w:val="both"/>
       </w:pPr>
       <w:r>
-        <w:t>Para agregar a la wishlist es más sencillo, solamente debemos pulsar el botón, y ya se agregará, no nos pide ningún dato, puesto que es solo una wishlist, saldrá un mensaje como este:</w:t>
+        <w:t xml:space="preserve">Para agregar a la </w:t>
+      </w:r>
+      <w:proofErr w:type="spellStart"/>
+      <w:r>
+        <w:t>wishlist</w:t>
+      </w:r>
+      <w:proofErr w:type="spellEnd"/>
+      <w:r>
+        <w:t xml:space="preserve"> es más sencillo, solamente debemos pulsar el botón, y ya se agregará, no nos pide ningún dato, puesto que es solo una </w:t>
+      </w:r>
+      <w:proofErr w:type="spellStart"/>
+      <w:r>
+        <w:t>wishlist</w:t>
+      </w:r>
+      <w:proofErr w:type="spellEnd"/>
+      <w:r>
+        <w:t>, saldrá un mensaje como este:</w:t>
       </w:r>
     </w:p>
     <w:p>
@@ -8956,7 +10137,23 @@
         <w:jc w:val="both"/>
       </w:pPr>
       <w:r>
-        <w:t>Debemos comentar, que si un juego desde esta pantalla, que ya has agregado a la biblioteca, lo agregar también a la wishlist, se borrará de la biblioteca, tendrás que ir a la wishlist a agregarlo a la biblioteca, o volver a realizar la búsqueda en el controlador. Normalmente harás lo primero por comodidad.</w:t>
+        <w:t xml:space="preserve">Debemos comentar, que si un juego desde esta pantalla, que ya has agregado a la biblioteca, lo agregar también a la </w:t>
+      </w:r>
+      <w:proofErr w:type="spellStart"/>
+      <w:r>
+        <w:t>wishlist</w:t>
+      </w:r>
+      <w:proofErr w:type="spellEnd"/>
+      <w:r>
+        <w:t xml:space="preserve">, se borrará de la biblioteca, tendrás que ir a la </w:t>
+      </w:r>
+      <w:proofErr w:type="spellStart"/>
+      <w:r>
+        <w:t>wishlist</w:t>
+      </w:r>
+      <w:proofErr w:type="spellEnd"/>
+      <w:r>
+        <w:t xml:space="preserve"> a agregarlo a la biblioteca, o volver a realizar la búsqueda en el controlador. Normalmente harás lo primero por comodidad.</w:t>
       </w:r>
       <w:r>
         <w:t xml:space="preserve"> Para volver a la pantalla inicial, tienes que pulsar en el menú superior donde pone el nombre del usuario y te saldrá la opción.</w:t>
@@ -8967,7 +10164,15 @@
         <w:jc w:val="both"/>
       </w:pPr>
       <w:r>
-        <w:t>Hablando de la wishlist, vamos ahora con dicha pantalla:</w:t>
+        <w:t xml:space="preserve">Hablando de la </w:t>
+      </w:r>
+      <w:proofErr w:type="spellStart"/>
+      <w:r>
+        <w:t>wishlist</w:t>
+      </w:r>
+      <w:proofErr w:type="spellEnd"/>
+      <w:r>
+        <w:t>, vamos ahora con dicha pantalla:</w:t>
       </w:r>
     </w:p>
     <w:p>
@@ -8979,12 +10184,21 @@
         </w:rPr>
       </w:pPr>
       <w:bookmarkStart w:id="63" w:name="_Toc199471865"/>
-      <w:r>
-        <w:rPr>
-          <w:sz w:val="28"/>
-          <w:szCs w:val="28"/>
-        </w:rPr>
-        <w:t>Wishlist:</w:t>
+      <w:proofErr w:type="spellStart"/>
+      <w:r>
+        <w:rPr>
+          <w:sz w:val="28"/>
+          <w:szCs w:val="28"/>
+        </w:rPr>
+        <w:t>Wishlist</w:t>
+      </w:r>
+      <w:proofErr w:type="spellEnd"/>
+      <w:r>
+        <w:rPr>
+          <w:sz w:val="28"/>
+          <w:szCs w:val="28"/>
+        </w:rPr>
+        <w:t>:</w:t>
       </w:r>
       <w:bookmarkEnd w:id="63"/>
     </w:p>
@@ -8993,7 +10207,15 @@
         <w:jc w:val="both"/>
       </w:pPr>
       <w:r>
-        <w:t>Vamos ahora con la wishlist:</w:t>
+        <w:t xml:space="preserve">Vamos ahora con la </w:t>
+      </w:r>
+      <w:proofErr w:type="spellStart"/>
+      <w:r>
+        <w:t>wishlist</w:t>
+      </w:r>
+      <w:proofErr w:type="spellEnd"/>
+      <w:r>
+        <w:t>:</w:t>
       </w:r>
     </w:p>
     <w:p>
@@ -9053,13 +10275,34 @@
         <w:jc w:val="both"/>
       </w:pPr>
       <w:r>
-        <w:t>Es una pantalla mucho más minimalista que las anteriores</w:t>
-      </w:r>
+        <w:t xml:space="preserve">Es una pantalla mucho más minimalista que las </w:t>
+      </w:r>
+      <w:proofErr w:type="gramStart"/>
+      <w:r>
+        <w:t>anteriores</w:t>
+      </w:r>
+      <w:proofErr w:type="gramEnd"/>
       <w:r>
         <w:t xml:space="preserve"> aunque mantiene la estética de toda la aplicación</w:t>
       </w:r>
       <w:r>
-        <w:t>. No tenemos los filtros, pues no es necesario para la wishlist. Vemos que lo que muestra de cada juego es una foto más las tiendas oficiales donde se pueden comprar (las que ofrece la api de RAWG</w:t>
+        <w:t xml:space="preserve">. No tenemos los filtros, pues no es necesario para la </w:t>
+      </w:r>
+      <w:proofErr w:type="spellStart"/>
+      <w:r>
+        <w:t>wishlist</w:t>
+      </w:r>
+      <w:proofErr w:type="spellEnd"/>
+      <w:r>
+        <w:t xml:space="preserve">. Vemos que lo que muestra de cada juego es una foto más las tiendas oficiales donde se pueden comprar (las que ofrece </w:t>
+      </w:r>
+      <w:proofErr w:type="gramStart"/>
+      <w:r>
+        <w:t>la api</w:t>
+      </w:r>
+      <w:proofErr w:type="gramEnd"/>
+      <w:r>
+        <w:t xml:space="preserve"> de RAWG</w:t>
       </w:r>
       <w:r>
         <w:t xml:space="preserve"> al menos</w:t>
@@ -9174,7 +10417,15 @@
         <w:jc w:val="both"/>
       </w:pPr>
       <w:r>
-        <w:t>Antes de empezar, para aclarar, estas estadísticas SOLO mostrarán los juegos que estén en la biblioteca del usuario. No van a tener en cuenta los juegos que estén en la wishlist obviamente, pues no son juegos que el usuario tenga.</w:t>
+        <w:t xml:space="preserve">Antes de empezar, para aclarar, estas estadísticas SOLO mostrarán los juegos que estén en la biblioteca del usuario. No van a tener en cuenta los juegos que estén en la </w:t>
+      </w:r>
+      <w:proofErr w:type="spellStart"/>
+      <w:r>
+        <w:t>wishlist</w:t>
+      </w:r>
+      <w:proofErr w:type="spellEnd"/>
+      <w:r>
+        <w:t xml:space="preserve"> obviamente, pues no son juegos que el usuario tenga.</w:t>
       </w:r>
     </w:p>
     <w:p>
@@ -9182,7 +10433,15 @@
         <w:jc w:val="both"/>
       </w:pPr>
       <w:r>
-        <w:t>Podemos ver las estadísticas resumidas en la primera línea: El género favorito (o del que más juegos tenemos), lo mismo con la consola, además de el total de juegos digitales y físicos. Abajo tenemos las estadísticas de géneros y consolas más bonitas en un gráfico de tarta y otro de los juegos por consola en un gráfico de barras. Esto se hace sobre todo aparte de ofrecer algo más visual, porque puede haber muchos juegos de muchas consolas o muchos juegos de muchos géneros, a diferencia por ejemplo de los juegos físicos o digitales, donde solo hay dos opciones.</w:t>
+        <w:t xml:space="preserve">Podemos ver las estadísticas resumidas en la primera línea: El género favorito (o del que más juegos tenemos), lo mismo con la consola, además </w:t>
+      </w:r>
+      <w:proofErr w:type="spellStart"/>
+      <w:r>
+        <w:t>de el</w:t>
+      </w:r>
+      <w:proofErr w:type="spellEnd"/>
+      <w:r>
+        <w:t xml:space="preserve"> total de juegos digitales y físicos. Abajo tenemos las estadísticas de géneros y consolas más bonitas en un gráfico de tarta y otro de los juegos por consola en un gráfico de barras. Esto se hace sobre todo aparte de ofrecer algo más visual, porque puede haber muchos juegos de muchas consolas o muchos juegos de muchos géneros, a diferencia por ejemplo de los juegos físicos o digitales, donde solo hay dos opciones.</w:t>
       </w:r>
     </w:p>
     <w:p>
@@ -9218,7 +10477,87 @@
         <w:jc w:val="both"/>
       </w:pPr>
       <w:r>
-        <w:t xml:space="preserve">Ha sido un desarrollo bastante complicado comparado con los realizados en clases o exámenes. Es cuándo más he tenido que emplear de ayudas externas, ia’s vídeos de youtube, preguntar a personas con conocimiento en el tema, pero creo que al final, sobre todo en la parte final, que era la que suponía iba a llevar más problemas (conectar con la api, recibir la respuesta, formatearla…) ha sido, dentro de sus complicaciones como todo, más sencillo de lo esperado, al menos si lo comparamos con la parte inicial, tanto la previa a la programación, como los diseños de las interfaces, los diferentes diagramas previos, y la creación del esqueleto del programa ya en código, no ha sido tan complicado. La mayor dificultad fue a la hora de mostrar usar javaFX para mostrar las interfaces junto a SpringBoot, ya que había muchos errores tontos pero que te atascan durante horas (como un atributo del fxml que en el controlador tenía una anotación Transactional que evitaba que se ejecutase el programa). Luego hubo más problemas, como una necesidad de reestructuración del diseño a mitad del desarrollo, por la forma en la que devuelve la api de RAWG consolas y géneros, pero nada grave ni difícil, salvo lo engorroso de tener que realizar alter tables, cambiar la estructura de las entidades en código, y por suerte esto fue antes de codificar la parte de las consolas y géneros, así que código no fue necesario modificar. Luego algún problema con el responsive y el manejo de scene builder y java fx al inicio como ya comenté, más por falta de experiencia que otra cosa. Al final del día, pienso que mi aplicación actualmente, salvo uno o dos detalles que la diferencia del resto, los cuales ya explico en este </w:t>
+        <w:t xml:space="preserve">Ha sido un desarrollo bastante complicado comparado con los realizados en clases o exámenes. Es cuándo más he tenido que emplear de ayudas externas, </w:t>
+      </w:r>
+      <w:proofErr w:type="spellStart"/>
+      <w:r>
+        <w:t>ia’s</w:t>
+      </w:r>
+      <w:proofErr w:type="spellEnd"/>
+      <w:r>
+        <w:t xml:space="preserve"> vídeos de </w:t>
+      </w:r>
+      <w:proofErr w:type="spellStart"/>
+      <w:r>
+        <w:t>youtube</w:t>
+      </w:r>
+      <w:proofErr w:type="spellEnd"/>
+      <w:r>
+        <w:t xml:space="preserve">, preguntar a personas con conocimiento en el tema, pero creo que al final, sobre todo en la parte final, que era la que suponía iba a llevar más problemas (conectar con la api, recibir la respuesta, formatearla…) ha sido, dentro de sus complicaciones como todo, más sencillo de lo esperado, al menos si lo comparamos con la parte inicial, tanto la previa a la programación, como los diseños de las interfaces, los diferentes diagramas previos, y la creación del esqueleto del programa ya en código, no ha sido tan complicado. La mayor dificultad fue a la hora de mostrar usar </w:t>
+      </w:r>
+      <w:proofErr w:type="spellStart"/>
+      <w:r>
+        <w:t>javaFX</w:t>
+      </w:r>
+      <w:proofErr w:type="spellEnd"/>
+      <w:r>
+        <w:t xml:space="preserve"> para mostrar las interfaces junto a </w:t>
+      </w:r>
+      <w:proofErr w:type="spellStart"/>
+      <w:r>
+        <w:t>SpringBoot</w:t>
+      </w:r>
+      <w:proofErr w:type="spellEnd"/>
+      <w:r>
+        <w:t xml:space="preserve">, ya que había muchos errores tontos pero que te atascan durante horas (como un atributo del </w:t>
+      </w:r>
+      <w:proofErr w:type="spellStart"/>
+      <w:r>
+        <w:t>fxml</w:t>
+      </w:r>
+      <w:proofErr w:type="spellEnd"/>
+      <w:r>
+        <w:t xml:space="preserve"> que en el controlador tenía una anotación </w:t>
+      </w:r>
+      <w:proofErr w:type="spellStart"/>
+      <w:r>
+        <w:t>Transactional</w:t>
+      </w:r>
+      <w:proofErr w:type="spellEnd"/>
+      <w:r>
+        <w:t xml:space="preserve"> que evitaba que se ejecutase el programa). Luego hubo más problemas, como una necesidad de reestructuración del diseño a mitad del desarrollo, por la forma en la que devuelve </w:t>
+      </w:r>
+      <w:proofErr w:type="gramStart"/>
+      <w:r>
+        <w:t>la api</w:t>
+      </w:r>
+      <w:proofErr w:type="gramEnd"/>
+      <w:r>
+        <w:t xml:space="preserve"> de RAWG consolas y géneros, pero nada grave ni difícil, salvo lo engorroso de tener que realizar alter tables, cambiar la estructura de las entidades en código, y por suerte esto fue antes de codificar la parte de las consolas y géneros, así que código no fue necesario modificar. Luego algún problema con el responsive y el manejo de </w:t>
+      </w:r>
+      <w:proofErr w:type="spellStart"/>
+      <w:r>
+        <w:t>scene</w:t>
+      </w:r>
+      <w:proofErr w:type="spellEnd"/>
+      <w:r>
+        <w:t xml:space="preserve"> </w:t>
+      </w:r>
+      <w:proofErr w:type="spellStart"/>
+      <w:r>
+        <w:t>builder</w:t>
+      </w:r>
+      <w:proofErr w:type="spellEnd"/>
+      <w:r>
+        <w:t xml:space="preserve"> y java </w:t>
+      </w:r>
+      <w:proofErr w:type="spellStart"/>
+      <w:r>
+        <w:t>fx</w:t>
+      </w:r>
+      <w:proofErr w:type="spellEnd"/>
+      <w:r>
+        <w:t xml:space="preserve"> al inicio como ya comenté, más por falta de experiencia que otra cosa. Al final del día, pienso que mi aplicación actualmente, salvo uno o dos detalles que la diferencia del resto, los cuales ya explico en este </w:t>
       </w:r>
       <w:r>
         <w:lastRenderedPageBreak/>
@@ -9271,16 +10610,40 @@
       </w:pPr>
       <w:r>
         <w:br/>
-        <w:t>• O</w:t>
-      </w:r>
-      <w:r>
-        <w:t>penAI. (</w:t>
-      </w:r>
-      <w:r>
-        <w:t>Consultado múltiples veces entre Abril y Mayo de 2025.</w:t>
-      </w:r>
-      <w:r>
-        <w:t xml:space="preserve">). *ChatGPT*. Para consultas de errores y código básico Recuperado de https://chatgpt.com/  </w:t>
+        <w:t xml:space="preserve">• </w:t>
+      </w:r>
+      <w:proofErr w:type="spellStart"/>
+      <w:r>
+        <w:t>O</w:t>
+      </w:r>
+      <w:r>
+        <w:t>penAI</w:t>
+      </w:r>
+      <w:proofErr w:type="spellEnd"/>
+      <w:r>
+        <w:t>. (</w:t>
+      </w:r>
+      <w:r>
+        <w:t xml:space="preserve">Consultado múltiples veces entre </w:t>
+      </w:r>
+      <w:proofErr w:type="gramStart"/>
+      <w:r>
+        <w:t>Abril</w:t>
+      </w:r>
+      <w:proofErr w:type="gramEnd"/>
+      <w:r>
+        <w:t xml:space="preserve"> y Mayo de 2025.</w:t>
+      </w:r>
+      <w:r>
+        <w:t>). *</w:t>
+      </w:r>
+      <w:proofErr w:type="spellStart"/>
+      <w:r>
+        <w:t>ChatGPT</w:t>
+      </w:r>
+      <w:proofErr w:type="spellEnd"/>
+      <w:r>
+        <w:t xml:space="preserve">*. Para consultas de errores y código básico Recuperado de https://chatgpt.com/  </w:t>
       </w:r>
       <w:r>
         <w:br/>
@@ -9290,7 +10653,15 @@
         <w:t>Gemini. (</w:t>
       </w:r>
       <w:r>
-        <w:t>Consultado múltiples veces entre Abril y Mayo de 2025</w:t>
+        <w:t xml:space="preserve">Consultado múltiples veces entre </w:t>
+      </w:r>
+      <w:proofErr w:type="gramStart"/>
+      <w:r>
+        <w:t>Abril</w:t>
+      </w:r>
+      <w:proofErr w:type="gramEnd"/>
+      <w:r>
+        <w:t xml:space="preserve"> y Mayo de 2025</w:t>
       </w:r>
       <w:r>
         <w:t>). *Gemini AI*. Para consultas de errores, usabilidad de interfaces y código básico Recuperado de https://gemini.google.com/</w:t>
@@ -9299,14 +10670,43 @@
         <w:br/>
         <w:t xml:space="preserve">• </w:t>
       </w:r>
-      <w:r>
-        <w:t>Neon. (</w:t>
-      </w:r>
-      <w:r>
-        <w:t>Consultado el 15 de Abril de 2025</w:t>
-      </w:r>
-      <w:r>
-        <w:t xml:space="preserve">). *Neon Docs*. Para consultas de cómo conectar la app a su BBDD y realizar operaciones Recuperado de https://neon.tech/docs   </w:t>
+      <w:proofErr w:type="spellStart"/>
+      <w:r>
+        <w:t>Neon</w:t>
+      </w:r>
+      <w:proofErr w:type="spellEnd"/>
+      <w:r>
+        <w:t>. (</w:t>
+      </w:r>
+      <w:r>
+        <w:t xml:space="preserve">Consultado el 15 de </w:t>
+      </w:r>
+      <w:proofErr w:type="gramStart"/>
+      <w:r>
+        <w:t>Abril</w:t>
+      </w:r>
+      <w:proofErr w:type="gramEnd"/>
+      <w:r>
+        <w:t xml:space="preserve"> de 2025</w:t>
+      </w:r>
+      <w:r>
+        <w:t>). *</w:t>
+      </w:r>
+      <w:proofErr w:type="spellStart"/>
+      <w:r>
+        <w:t>Neon</w:t>
+      </w:r>
+      <w:proofErr w:type="spellEnd"/>
+      <w:r>
+        <w:t xml:space="preserve"> </w:t>
+      </w:r>
+      <w:proofErr w:type="spellStart"/>
+      <w:r>
+        <w:t>Docs</w:t>
+      </w:r>
+      <w:proofErr w:type="spellEnd"/>
+      <w:r>
+        <w:t xml:space="preserve">*. Para consultas de cómo conectar la app a su BBDD y realizar operaciones Recuperado de https://neon.tech/docs   </w:t>
       </w:r>
       <w:r>
         <w:br/>
@@ -9316,10 +10716,26 @@
         <w:t>Oracle. (</w:t>
       </w:r>
       <w:r>
-        <w:t>Consultado el 15 de Abril de 2025</w:t>
-      </w:r>
-      <w:r>
-        <w:t xml:space="preserve">). *Java Documentation*. Para dudas básicas de programación en java Recuperado de https://docs.oracle.com/en/java/  </w:t>
+        <w:t xml:space="preserve">Consultado el 15 de </w:t>
+      </w:r>
+      <w:proofErr w:type="gramStart"/>
+      <w:r>
+        <w:t>Abril</w:t>
+      </w:r>
+      <w:proofErr w:type="gramEnd"/>
+      <w:r>
+        <w:t xml:space="preserve"> de 2025</w:t>
+      </w:r>
+      <w:r>
+        <w:t xml:space="preserve">). *Java </w:t>
+      </w:r>
+      <w:proofErr w:type="spellStart"/>
+      <w:r>
+        <w:t>Documentation</w:t>
+      </w:r>
+      <w:proofErr w:type="spellEnd"/>
+      <w:r>
+        <w:t xml:space="preserve">*. Para dudas básicas de programación en java Recuperado de https://docs.oracle.com/en/java/  </w:t>
       </w:r>
       <w:r>
         <w:br/>
@@ -9329,20 +10745,84 @@
         <w:t>RAWG. (</w:t>
       </w:r>
       <w:r>
-        <w:t>Consultado en Abril de 2025</w:t>
-      </w:r>
-      <w:r>
-        <w:t xml:space="preserve">). *RAWG Video Games Database API*. Para consultar lo que ofrece la aplicación en cuanto a datos y cómo usarla Recuperado de https://rawg.io/apidocs </w:t>
+        <w:t xml:space="preserve">Consultado en </w:t>
+      </w:r>
+      <w:proofErr w:type="gramStart"/>
+      <w:r>
+        <w:t>Abril</w:t>
+      </w:r>
+      <w:proofErr w:type="gramEnd"/>
+      <w:r>
+        <w:t xml:space="preserve"> de 2025</w:t>
+      </w:r>
+      <w:r>
+        <w:t xml:space="preserve">). *RAWG Video </w:t>
+      </w:r>
+      <w:proofErr w:type="spellStart"/>
+      <w:r>
+        <w:t>Games</w:t>
+      </w:r>
+      <w:proofErr w:type="spellEnd"/>
+      <w:r>
+        <w:t xml:space="preserve"> </w:t>
+      </w:r>
+      <w:proofErr w:type="spellStart"/>
+      <w:r>
+        <w:t>Database</w:t>
+      </w:r>
+      <w:proofErr w:type="spellEnd"/>
+      <w:r>
+        <w:t xml:space="preserve"> API*. Para consultar lo que ofrece la aplicación en cuanto a datos y cómo usarla Recuperado de https://rawg.io/apidocs </w:t>
       </w:r>
       <w:r>
         <w:br/>
-        <w:t>• Visual Paradigm. (</w:t>
-      </w:r>
-      <w:r>
-        <w:t>Consultado el 10 de Abril de 2025</w:t>
-      </w:r>
-      <w:r>
-        <w:t xml:space="preserve">). *Visual Paradigm Diagram Maker*. Para la creación de diversos diagramas. Recuperado de </w:t>
+        <w:t xml:space="preserve">• Visual </w:t>
+      </w:r>
+      <w:proofErr w:type="spellStart"/>
+      <w:r>
+        <w:t>Paradigm</w:t>
+      </w:r>
+      <w:proofErr w:type="spellEnd"/>
+      <w:r>
+        <w:t>. (</w:t>
+      </w:r>
+      <w:r>
+        <w:t xml:space="preserve">Consultado el 10 de </w:t>
+      </w:r>
+      <w:proofErr w:type="gramStart"/>
+      <w:r>
+        <w:t>Abril</w:t>
+      </w:r>
+      <w:proofErr w:type="gramEnd"/>
+      <w:r>
+        <w:t xml:space="preserve"> de 2025</w:t>
+      </w:r>
+      <w:r>
+        <w:t xml:space="preserve">). *Visual </w:t>
+      </w:r>
+      <w:proofErr w:type="spellStart"/>
+      <w:r>
+        <w:t>Paradigm</w:t>
+      </w:r>
+      <w:proofErr w:type="spellEnd"/>
+      <w:r>
+        <w:t xml:space="preserve"> </w:t>
+      </w:r>
+      <w:proofErr w:type="spellStart"/>
+      <w:r>
+        <w:t>Diagram</w:t>
+      </w:r>
+      <w:proofErr w:type="spellEnd"/>
+      <w:r>
+        <w:t xml:space="preserve"> </w:t>
+      </w:r>
+      <w:proofErr w:type="spellStart"/>
+      <w:r>
+        <w:t>Maker</w:t>
+      </w:r>
+      <w:proofErr w:type="spellEnd"/>
+      <w:r>
+        <w:t xml:space="preserve">*. Para la creación de diversos diagramas. Recuperado de </w:t>
       </w:r>
       <w:hyperlink r:id="rId49" w:history="1">
         <w:r>
@@ -9354,13 +10834,37 @@
       </w:hyperlink>
       <w:r>
         <w:br/>
-        <w:t>• PlantText. (</w:t>
-      </w:r>
-      <w:r>
-        <w:t>Consultado el 11 de Abril de 2025</w:t>
-      </w:r>
-      <w:r>
-        <w:t xml:space="preserve">). *PlantText*. Para la creación de los casos de uso utilizando código. Recuperado de </w:t>
+        <w:t xml:space="preserve">• </w:t>
+      </w:r>
+      <w:proofErr w:type="spellStart"/>
+      <w:r>
+        <w:t>PlantText</w:t>
+      </w:r>
+      <w:proofErr w:type="spellEnd"/>
+      <w:r>
+        <w:t>. (</w:t>
+      </w:r>
+      <w:r>
+        <w:t xml:space="preserve">Consultado el 11 de </w:t>
+      </w:r>
+      <w:proofErr w:type="gramStart"/>
+      <w:r>
+        <w:t>Abril</w:t>
+      </w:r>
+      <w:proofErr w:type="gramEnd"/>
+      <w:r>
+        <w:t xml:space="preserve"> de 2025</w:t>
+      </w:r>
+      <w:r>
+        <w:t>). *</w:t>
+      </w:r>
+      <w:proofErr w:type="spellStart"/>
+      <w:r>
+        <w:t>PlantText</w:t>
+      </w:r>
+      <w:proofErr w:type="spellEnd"/>
+      <w:r>
+        <w:t xml:space="preserve">*. Para la creación de los casos de uso utilizando código. Recuperado de </w:t>
       </w:r>
       <w:hyperlink r:id="rId50" w:history="1">
         <w:r>
@@ -9372,7 +10876,39 @@
       </w:hyperlink>
       <w:r>
         <w:br/>
-        <w:t xml:space="preserve">• PlantUML. (Consultado el 18 de Mayo de 2025). *PlantUML*. Para la creación del uml de clases y paquetes. Recuperado de </w:t>
+        <w:t xml:space="preserve">• </w:t>
+      </w:r>
+      <w:proofErr w:type="spellStart"/>
+      <w:r>
+        <w:t>PlantUML</w:t>
+      </w:r>
+      <w:proofErr w:type="spellEnd"/>
+      <w:r>
+        <w:t xml:space="preserve">. (Consultado el 18 de </w:t>
+      </w:r>
+      <w:proofErr w:type="gramStart"/>
+      <w:r>
+        <w:t>Mayo</w:t>
+      </w:r>
+      <w:proofErr w:type="gramEnd"/>
+      <w:r>
+        <w:t xml:space="preserve"> de 2025). *</w:t>
+      </w:r>
+      <w:proofErr w:type="spellStart"/>
+      <w:r>
+        <w:t>PlantUML</w:t>
+      </w:r>
+      <w:proofErr w:type="spellEnd"/>
+      <w:r>
+        <w:t xml:space="preserve">*. Para la creación del </w:t>
+      </w:r>
+      <w:proofErr w:type="spellStart"/>
+      <w:r>
+        <w:t>uml</w:t>
+      </w:r>
+      <w:proofErr w:type="spellEnd"/>
+      <w:r>
+        <w:t xml:space="preserve"> de clases y paquetes. Recuperado de </w:t>
       </w:r>
       <w:hyperlink r:id="rId51" w:history="1">
         <w:r>
@@ -9386,7 +10922,31 @@
         <w:br/>
       </w:r>
       <w:r>
-        <w:t xml:space="preserve">• Plutora. (Consultado el 30 de Mayo de 2025). *Plutora*. Web consultada para </w:t>
+        <w:t xml:space="preserve">• </w:t>
+      </w:r>
+      <w:proofErr w:type="spellStart"/>
+      <w:r>
+        <w:t>Plutora</w:t>
+      </w:r>
+      <w:proofErr w:type="spellEnd"/>
+      <w:r>
+        <w:t xml:space="preserve">. (Consultado el 30 de </w:t>
+      </w:r>
+      <w:proofErr w:type="gramStart"/>
+      <w:r>
+        <w:t>Mayo</w:t>
+      </w:r>
+      <w:proofErr w:type="gramEnd"/>
+      <w:r>
+        <w:t xml:space="preserve"> de 2025). *</w:t>
+      </w:r>
+      <w:proofErr w:type="spellStart"/>
+      <w:r>
+        <w:t>Plutora</w:t>
+      </w:r>
+      <w:proofErr w:type="spellEnd"/>
+      <w:r>
+        <w:t xml:space="preserve">*. Web consultada para </w:t>
       </w:r>
       <w:r>
         <w:lastRenderedPageBreak/>
@@ -9407,7 +10967,23 @@
       </w:pPr>
       <w:r>
         <w:tab/>
-        <w:t>• Photoshop CS6. (Consultado el 11 de Abril de 2025). *Photoshop*.Para la creación de los bocetos iniciales para la creación de interfaces. Recuperado de Aplicación de escritorio.</w:t>
+        <w:t xml:space="preserve">• Photoshop CS6. (Consultado el 11 de </w:t>
+      </w:r>
+      <w:proofErr w:type="gramStart"/>
+      <w:r>
+        <w:t>Abril</w:t>
+      </w:r>
+      <w:proofErr w:type="gramEnd"/>
+      <w:r>
+        <w:t xml:space="preserve"> de 2025). *Photoshop</w:t>
+      </w:r>
+      <w:proofErr w:type="gramStart"/>
+      <w:r>
+        <w:t>*.Para</w:t>
+      </w:r>
+      <w:proofErr w:type="gramEnd"/>
+      <w:r>
+        <w:t xml:space="preserve"> la creación de los bocetos iniciales para la creación de interfaces. Recuperado de Aplicación de escritorio.</w:t>
       </w:r>
     </w:p>
     <w:p>

</xml_diff>